<commit_message>
Extended function 'name-path', adding an optional third parameter, "contextNode".
</commit_message>
<xml_diff>
--- a/doc/foxpath-extension-functions.docx
+++ b/doc/foxpath-extension-functions.docx
@@ -14,15 +14,7 @@
         <w:rPr>
           <w:lang w:val="en-US"/>
         </w:rPr>
-        <w:t>Foxpath – extension fu</w:t>
-      </w:r>
-      <w:bookmarkStart w:id="0" w:name="_GoBack"/>
-      <w:bookmarkEnd w:id="0"/>
-      <w:r>
-        <w:rPr>
-          <w:lang w:val="en-US"/>
-        </w:rPr>
-        <w:t>nctions</w:t>
+        <w:t>Foxpath – extension functions</w:t>
       </w:r>
     </w:p>
     <w:p>
@@ -87,6 +79,61 @@
           <w:lang w:val="en-US"/>
         </w:rPr>
       </w:pPr>
+    </w:p>
+    <w:p>
+      <w:pPr>
+        <w:pStyle w:val="Heading3"/>
+        <w:spacing w:after="160"/>
+        <w:rPr>
+          <w:lang w:val="en-US"/>
+        </w:rPr>
+      </w:pPr>
+      <w:r>
+        <w:rPr>
+          <w:lang w:val="en-US"/>
+        </w:rPr>
+        <w:t>Summary</w:t>
+      </w:r>
+    </w:p>
+    <w:p>
+      <w:pPr>
+        <w:spacing w:after="0"/>
+        <w:rPr>
+          <w:lang w:val="en-US"/>
+        </w:rPr>
+      </w:pPr>
+      <w:r>
+        <w:rPr>
+          <w:lang w:val="en-US"/>
+        </w:rPr>
+        <w:t xml:space="preserve">Returns name paths leading to the input nodes, starting from the root node or </w:t>
+      </w:r>
+      <w:r>
+        <w:rPr>
+          <w:lang w:val="en-US"/>
+        </w:rPr>
+        <w:t xml:space="preserve">from </w:t>
+      </w:r>
+      <w:r>
+        <w:rPr>
+          <w:lang w:val="en-US"/>
+        </w:rPr>
+        <w:t>an ancestor node.</w:t>
+      </w:r>
+    </w:p>
+    <w:p>
+      <w:pPr>
+        <w:spacing w:after="0"/>
+        <w:rPr>
+          <w:lang w:val="en-US"/>
+        </w:rPr>
+      </w:pPr>
+      <w:r>
+        <w:rPr>
+          <w:lang w:val="en-US"/>
+        </w:rPr>
+        <w:t xml:space="preserve"> </w:t>
+      </w:r>
     </w:p>
     <w:p>
       <w:pPr>
@@ -124,13 +171,31 @@
         <w:rPr>
           <w:lang w:val="en-US"/>
         </w:rPr>
+        <w:t>s</w:t>
+      </w:r>
+      <w:r>
+        <w:rPr>
+          <w:lang w:val="en-US"/>
+        </w:rPr>
         <w:t>?</w:t>
       </w:r>
       <w:r>
         <w:rPr>
           <w:lang w:val="en-US"/>
         </w:rPr>
-        <w:t xml:space="preserve"> – a node whose name path shall be returned</w:t>
+        <w:t xml:space="preserve"> – </w:t>
+      </w:r>
+      <w:r>
+        <w:rPr>
+          <w:lang w:val="en-US"/>
+        </w:rPr>
+        <w:t>nodes</w:t>
+      </w:r>
+      <w:r>
+        <w:rPr>
+          <w:lang w:val="en-US"/>
+        </w:rPr>
+        <w:t xml:space="preserve"> whose name path shall be returned</w:t>
       </w:r>
       <w:r>
         <w:rPr>
@@ -209,6 +274,39 @@
     </w:p>
     <w:p>
       <w:pPr>
+        <w:pStyle w:val="ListParagraph"/>
+        <w:numPr>
+          <w:ilvl w:val="0"/>
+          <w:numId w:val="1"/>
+        </w:numPr>
+        <w:spacing w:after="0"/>
+        <w:rPr>
+          <w:lang w:val="en-US"/>
+        </w:rPr>
+      </w:pPr>
+      <w:r>
+        <w:rPr>
+          <w:lang w:val="en-US"/>
+        </w:rPr>
+        <w:t>contextNode?</w:t>
+      </w:r>
+      <w:r>
+        <w:rPr>
+          <w:lang w:val="en-US"/>
+        </w:rPr>
+        <w:t xml:space="preserve"> – the paths shall be relative to this node</w:t>
+      </w:r>
+      <w:r>
+        <w:rPr>
+          <w:lang w:val="en-US"/>
+        </w:rPr>
+        <w:t>, rather than starting at the root node</w:t>
+      </w:r>
+    </w:p>
+    <w:p>
+      <w:pPr>
+        <w:pStyle w:val="ListParagraph"/>
+        <w:spacing w:after="0"/>
         <w:rPr>
           <w:lang w:val="en-US"/>
         </w:rPr>
@@ -527,20 +625,16 @@
         <w:rPr>
           <w:lang w:val="en-US"/>
         </w:rPr>
-        <w:t xml:space="preserve">; return </w:t>
-      </w:r>
-      <w:r>
-        <w:rPr>
-          <w:lang w:val="en-US"/>
-        </w:rPr>
-        <w:t xml:space="preserve">their </w:t>
-      </w:r>
-      <w:r>
-        <w:rPr>
-          <w:lang w:val="en-US"/>
-        </w:rPr>
-        <w:t>frequency distribution</w:t>
-      </w:r>
+        <w:t xml:space="preserve">; </w:t>
+      </w:r>
+      <w:r>
+        <w:rPr>
+          <w:lang w:val="en-US"/>
+        </w:rPr>
+        <w:t>return the paths along with their frequencies</w:t>
+      </w:r>
+      <w:bookmarkStart w:id="0" w:name="_GoBack"/>
+      <w:bookmarkEnd w:id="0"/>
       <w:r>
         <w:rPr>
           <w:lang w:val="en-US"/>
@@ -622,7 +716,6 @@
     </w:p>
     <w:p>
       <w:pPr>
-        <w:spacing w:after="0"/>
         <w:rPr>
           <w:rFonts w:ascii="Courier New" w:hAnsi="Courier New" w:cs="Courier New"/>
           <w:sz w:val="14"/>
@@ -646,10 +739,981 @@
           <w:lang w:val="en-US"/>
         </w:rPr>
       </w:pPr>
-    </w:p>
-    <w:p>
-      <w:pPr>
-        <w:rPr>
+      <w:r>
+        <w:rPr>
+          <w:lang w:val="en-US"/>
+        </w:rPr>
+        <w:t>~ ~ ~</w:t>
+      </w:r>
+    </w:p>
+    <w:p>
+      <w:pPr>
+        <w:rPr>
+          <w:lang w:val="en-US"/>
+        </w:rPr>
+      </w:pPr>
+      <w:r>
+        <w:rPr>
+          <w:lang w:val="en-US"/>
+        </w:rPr>
+        <w:t xml:space="preserve">Get the </w:t>
+      </w:r>
+      <w:r>
+        <w:rPr>
+          <w:lang w:val="en-US"/>
+        </w:rPr>
+        <w:t xml:space="preserve">paths from all </w:t>
+      </w:r>
+      <w:r>
+        <w:rPr>
+          <w:rFonts w:ascii="Courier New" w:hAnsi="Courier New" w:cs="Courier New"/>
+          <w:lang w:val="en-US"/>
+        </w:rPr>
+        <w:t>&lt;xs:simpleType</w:t>
+      </w:r>
+      <w:r>
+        <w:rPr>
+          <w:rFonts w:ascii="Courier New" w:hAnsi="Courier New" w:cs="Courier New"/>
+          <w:lang w:val="en-US"/>
+        </w:rPr>
+        <w:t>&gt;</w:t>
+      </w:r>
+      <w:r>
+        <w:rPr>
+          <w:lang w:val="en-US"/>
+        </w:rPr>
+        <w:t xml:space="preserve"> elements to their attributes, descendants and descendant attrib</w:t>
+      </w:r>
+      <w:r>
+        <w:rPr>
+          <w:lang w:val="en-US"/>
+        </w:rPr>
+        <w:t>u</w:t>
+      </w:r>
+      <w:r>
+        <w:rPr>
+          <w:lang w:val="en-US"/>
+        </w:rPr>
+        <w:t xml:space="preserve">tes; </w:t>
+      </w:r>
+      <w:r>
+        <w:rPr>
+          <w:lang w:val="en-US"/>
+        </w:rPr>
+        <w:t>return the</w:t>
+      </w:r>
+      <w:r>
+        <w:rPr>
+          <w:lang w:val="en-US"/>
+        </w:rPr>
+        <w:t xml:space="preserve"> paths along with their frequencies</w:t>
+      </w:r>
+      <w:r>
+        <w:rPr>
+          <w:lang w:val="en-US"/>
+        </w:rPr>
+        <w:t>:</w:t>
+      </w:r>
+    </w:p>
+    <w:p>
+      <w:pPr>
+        <w:rPr>
+          <w:rFonts w:ascii="Courier New" w:hAnsi="Courier New" w:cs="Courier New"/>
+          <w:sz w:val="14"/>
+          <w:szCs w:val="14"/>
+          <w:lang w:val="en-US"/>
+        </w:rPr>
+      </w:pPr>
+      <w:r>
+        <w:rPr>
+          <w:rFonts w:ascii="Courier New" w:hAnsi="Courier New" w:cs="Courier New"/>
+          <w:sz w:val="14"/>
+          <w:szCs w:val="14"/>
+          <w:lang w:val="en-US"/>
+        </w:rPr>
+        <w:t>fox "/projects/bhub/download/bhub-20210203//*.wsdl\\xs:simpleType\name-path(all-descendants(.), (), .) =&gt;f()"</w:t>
+      </w:r>
+    </w:p>
+    <w:p>
+      <w:pPr>
+        <w:rPr>
+          <w:lang w:val="en-US"/>
+        </w:rPr>
+      </w:pPr>
+      <w:r>
+        <w:rPr>
+          <w:lang w:val="en-US"/>
+        </w:rPr>
+        <w:lastRenderedPageBreak/>
+        <w:t>Response:</w:t>
+      </w:r>
+    </w:p>
+    <w:p>
+      <w:pPr>
+        <w:spacing w:after="0"/>
+        <w:rPr>
+          <w:rFonts w:ascii="Courier New" w:hAnsi="Courier New" w:cs="Courier New"/>
+          <w:sz w:val="14"/>
+          <w:szCs w:val="14"/>
+          <w:lang w:val="en-US"/>
+        </w:rPr>
+      </w:pPr>
+      <w:r>
+        <w:rPr>
+          <w:rFonts w:ascii="Courier New" w:hAnsi="Courier New" w:cs="Courier New"/>
+          <w:sz w:val="14"/>
+          <w:szCs w:val="14"/>
+          <w:lang w:val="en-US"/>
+        </w:rPr>
+        <w:t>@name ................................................... (37545)</w:t>
+      </w:r>
+    </w:p>
+    <w:p>
+      <w:pPr>
+        <w:spacing w:after="0"/>
+        <w:rPr>
+          <w:rFonts w:ascii="Courier New" w:hAnsi="Courier New" w:cs="Courier New"/>
+          <w:sz w:val="14"/>
+          <w:szCs w:val="14"/>
+          <w:lang w:val="en-US"/>
+        </w:rPr>
+      </w:pPr>
+      <w:r>
+        <w:rPr>
+          <w:rFonts w:ascii="Courier New" w:hAnsi="Courier New" w:cs="Courier New"/>
+          <w:sz w:val="14"/>
+          <w:szCs w:val="14"/>
+          <w:lang w:val="en-US"/>
+        </w:rPr>
+        <w:t>restriction ............................................. (2)</w:t>
+      </w:r>
+    </w:p>
+    <w:p>
+      <w:pPr>
+        <w:spacing w:after="0"/>
+        <w:rPr>
+          <w:rFonts w:ascii="Courier New" w:hAnsi="Courier New" w:cs="Courier New"/>
+          <w:sz w:val="14"/>
+          <w:szCs w:val="14"/>
+          <w:lang w:val="en-US"/>
+        </w:rPr>
+      </w:pPr>
+      <w:r>
+        <w:rPr>
+          <w:rFonts w:ascii="Courier New" w:hAnsi="Courier New" w:cs="Courier New"/>
+          <w:sz w:val="14"/>
+          <w:szCs w:val="14"/>
+          <w:lang w:val="en-US"/>
+        </w:rPr>
+        <w:t>restriction/@base ....................................... (2)</w:t>
+      </w:r>
+    </w:p>
+    <w:p>
+      <w:pPr>
+        <w:spacing w:after="0"/>
+        <w:rPr>
+          <w:rFonts w:ascii="Courier New" w:hAnsi="Courier New" w:cs="Courier New"/>
+          <w:sz w:val="14"/>
+          <w:szCs w:val="14"/>
+          <w:lang w:val="en-US"/>
+        </w:rPr>
+      </w:pPr>
+      <w:r>
+        <w:rPr>
+          <w:rFonts w:ascii="Courier New" w:hAnsi="Courier New" w:cs="Courier New"/>
+          <w:sz w:val="14"/>
+          <w:szCs w:val="14"/>
+          <w:lang w:val="en-US"/>
+        </w:rPr>
+        <w:t>restriction/enumeration ................................. (11)</w:t>
+      </w:r>
+    </w:p>
+    <w:p>
+      <w:pPr>
+        <w:spacing w:after="0"/>
+        <w:rPr>
+          <w:rFonts w:ascii="Courier New" w:hAnsi="Courier New" w:cs="Courier New"/>
+          <w:sz w:val="14"/>
+          <w:szCs w:val="14"/>
+          <w:lang w:val="en-US"/>
+        </w:rPr>
+      </w:pPr>
+      <w:r>
+        <w:rPr>
+          <w:rFonts w:ascii="Courier New" w:hAnsi="Courier New" w:cs="Courier New"/>
+          <w:sz w:val="14"/>
+          <w:szCs w:val="14"/>
+          <w:lang w:val="en-US"/>
+        </w:rPr>
+        <w:t>restriction/enumeration/@value .......................... (11)</w:t>
+      </w:r>
+    </w:p>
+    <w:p>
+      <w:pPr>
+        <w:spacing w:after="0"/>
+        <w:rPr>
+          <w:rFonts w:ascii="Courier New" w:hAnsi="Courier New" w:cs="Courier New"/>
+          <w:sz w:val="14"/>
+          <w:szCs w:val="14"/>
+          <w:lang w:val="en-US"/>
+        </w:rPr>
+      </w:pPr>
+      <w:r>
+        <w:rPr>
+          <w:rFonts w:ascii="Courier New" w:hAnsi="Courier New" w:cs="Courier New"/>
+          <w:sz w:val="14"/>
+          <w:szCs w:val="14"/>
+          <w:lang w:val="en-US"/>
+        </w:rPr>
+        <w:t>xs:restriction .......................................... (36)</w:t>
+      </w:r>
+    </w:p>
+    <w:p>
+      <w:pPr>
+        <w:spacing w:after="0"/>
+        <w:rPr>
+          <w:rFonts w:ascii="Courier New" w:hAnsi="Courier New" w:cs="Courier New"/>
+          <w:sz w:val="14"/>
+          <w:szCs w:val="14"/>
+          <w:lang w:val="en-US"/>
+        </w:rPr>
+      </w:pPr>
+      <w:r>
+        <w:rPr>
+          <w:rFonts w:ascii="Courier New" w:hAnsi="Courier New" w:cs="Courier New"/>
+          <w:sz w:val="14"/>
+          <w:szCs w:val="14"/>
+          <w:lang w:val="en-US"/>
+        </w:rPr>
+        <w:t>xs:restriction/@base .................................... (36)</w:t>
+      </w:r>
+    </w:p>
+    <w:p>
+      <w:pPr>
+        <w:spacing w:after="0"/>
+        <w:rPr>
+          <w:rFonts w:ascii="Courier New" w:hAnsi="Courier New" w:cs="Courier New"/>
+          <w:sz w:val="14"/>
+          <w:szCs w:val="14"/>
+          <w:lang w:val="en-US"/>
+        </w:rPr>
+      </w:pPr>
+      <w:r>
+        <w:rPr>
+          <w:rFonts w:ascii="Courier New" w:hAnsi="Courier New" w:cs="Courier New"/>
+          <w:sz w:val="14"/>
+          <w:szCs w:val="14"/>
+          <w:lang w:val="en-US"/>
+        </w:rPr>
+        <w:t>xs:restriction/xs:maxLength ............................. (23)</w:t>
+      </w:r>
+    </w:p>
+    <w:p>
+      <w:pPr>
+        <w:spacing w:after="0"/>
+        <w:rPr>
+          <w:rFonts w:ascii="Courier New" w:hAnsi="Courier New" w:cs="Courier New"/>
+          <w:sz w:val="14"/>
+          <w:szCs w:val="14"/>
+          <w:lang w:val="en-US"/>
+        </w:rPr>
+      </w:pPr>
+      <w:r>
+        <w:rPr>
+          <w:rFonts w:ascii="Courier New" w:hAnsi="Courier New" w:cs="Courier New"/>
+          <w:sz w:val="14"/>
+          <w:szCs w:val="14"/>
+          <w:lang w:val="en-US"/>
+        </w:rPr>
+        <w:t>xs:restriction/xs:maxLength/@value ...................... (23)</w:t>
+      </w:r>
+    </w:p>
+    <w:p>
+      <w:pPr>
+        <w:spacing w:after="0"/>
+        <w:rPr>
+          <w:rFonts w:ascii="Courier New" w:hAnsi="Courier New" w:cs="Courier New"/>
+          <w:sz w:val="14"/>
+          <w:szCs w:val="14"/>
+          <w:lang w:val="en-US"/>
+        </w:rPr>
+      </w:pPr>
+      <w:r>
+        <w:rPr>
+          <w:rFonts w:ascii="Courier New" w:hAnsi="Courier New" w:cs="Courier New"/>
+          <w:sz w:val="14"/>
+          <w:szCs w:val="14"/>
+          <w:lang w:val="en-US"/>
+        </w:rPr>
+        <w:t>xs:restriction/xs:pattern ............................... (13)</w:t>
+      </w:r>
+    </w:p>
+    <w:p>
+      <w:pPr>
+        <w:spacing w:after="0"/>
+        <w:rPr>
+          <w:rFonts w:ascii="Courier New" w:hAnsi="Courier New" w:cs="Courier New"/>
+          <w:sz w:val="14"/>
+          <w:szCs w:val="14"/>
+          <w:lang w:val="en-US"/>
+        </w:rPr>
+      </w:pPr>
+      <w:r>
+        <w:rPr>
+          <w:rFonts w:ascii="Courier New" w:hAnsi="Courier New" w:cs="Courier New"/>
+          <w:sz w:val="14"/>
+          <w:szCs w:val="14"/>
+          <w:lang w:val="en-US"/>
+        </w:rPr>
+        <w:t>xs:restriction/xs:pattern/@value ........................ (13)</w:t>
+      </w:r>
+    </w:p>
+    <w:p>
+      <w:pPr>
+        <w:spacing w:after="0"/>
+        <w:rPr>
+          <w:rFonts w:ascii="Courier New" w:hAnsi="Courier New" w:cs="Courier New"/>
+          <w:sz w:val="14"/>
+          <w:szCs w:val="14"/>
+          <w:lang w:val="en-US"/>
+        </w:rPr>
+      </w:pPr>
+      <w:r>
+        <w:rPr>
+          <w:rFonts w:ascii="Courier New" w:hAnsi="Courier New" w:cs="Courier New"/>
+          <w:sz w:val="14"/>
+          <w:szCs w:val="14"/>
+          <w:lang w:val="en-US"/>
+        </w:rPr>
+        <w:t>xsd:annotation .......................................... (25669)</w:t>
+      </w:r>
+    </w:p>
+    <w:p>
+      <w:pPr>
+        <w:spacing w:after="0"/>
+        <w:rPr>
+          <w:rFonts w:ascii="Courier New" w:hAnsi="Courier New" w:cs="Courier New"/>
+          <w:sz w:val="14"/>
+          <w:szCs w:val="14"/>
+          <w:lang w:val="en-US"/>
+        </w:rPr>
+      </w:pPr>
+      <w:r>
+        <w:rPr>
+          <w:rFonts w:ascii="Courier New" w:hAnsi="Courier New" w:cs="Courier New"/>
+          <w:sz w:val="14"/>
+          <w:szCs w:val="14"/>
+          <w:lang w:val="en-US"/>
+        </w:rPr>
+        <w:t>xsd:annotation/xsd:documentation ........................ (25669)</w:t>
+      </w:r>
+    </w:p>
+    <w:p>
+      <w:pPr>
+        <w:spacing w:after="0"/>
+        <w:rPr>
+          <w:rFonts w:ascii="Courier New" w:hAnsi="Courier New" w:cs="Courier New"/>
+          <w:sz w:val="14"/>
+          <w:szCs w:val="14"/>
+          <w:lang w:val="en-US"/>
+        </w:rPr>
+      </w:pPr>
+      <w:r>
+        <w:rPr>
+          <w:rFonts w:ascii="Courier New" w:hAnsi="Courier New" w:cs="Courier New"/>
+          <w:sz w:val="14"/>
+          <w:szCs w:val="14"/>
+          <w:lang w:val="en-US"/>
+        </w:rPr>
+        <w:t>xsd:annotation/xsd:documentation/@xml:lang .............. (25669)</w:t>
+      </w:r>
+    </w:p>
+    <w:p>
+      <w:pPr>
+        <w:spacing w:after="0"/>
+        <w:rPr>
+          <w:rFonts w:ascii="Courier New" w:hAnsi="Courier New" w:cs="Courier New"/>
+          <w:sz w:val="14"/>
+          <w:szCs w:val="14"/>
+          <w:lang w:val="en-US"/>
+        </w:rPr>
+      </w:pPr>
+      <w:r>
+        <w:rPr>
+          <w:rFonts w:ascii="Courier New" w:hAnsi="Courier New" w:cs="Courier New"/>
+          <w:sz w:val="14"/>
+          <w:szCs w:val="14"/>
+          <w:lang w:val="en-US"/>
+        </w:rPr>
+        <w:t>xsd:annotation/xsd:documentation/ccts:RepresentationTerm  (25641)</w:t>
+      </w:r>
+    </w:p>
+    <w:p>
+      <w:pPr>
+        <w:spacing w:after="0"/>
+        <w:rPr>
+          <w:rFonts w:ascii="Courier New" w:hAnsi="Courier New" w:cs="Courier New"/>
+          <w:sz w:val="14"/>
+          <w:szCs w:val="14"/>
+          <w:lang w:val="en-US"/>
+        </w:rPr>
+      </w:pPr>
+      <w:r>
+        <w:rPr>
+          <w:rFonts w:ascii="Courier New" w:hAnsi="Courier New" w:cs="Courier New"/>
+          <w:sz w:val="14"/>
+          <w:szCs w:val="14"/>
+          <w:lang w:val="en-US"/>
+        </w:rPr>
+        <w:t>xsd:restriction ......................................... (64700)</w:t>
+      </w:r>
+    </w:p>
+    <w:p>
+      <w:pPr>
+        <w:spacing w:after="0"/>
+        <w:rPr>
+          <w:rFonts w:ascii="Courier New" w:hAnsi="Courier New" w:cs="Courier New"/>
+          <w:sz w:val="14"/>
+          <w:szCs w:val="14"/>
+          <w:lang w:val="en-US"/>
+        </w:rPr>
+      </w:pPr>
+      <w:r>
+        <w:rPr>
+          <w:rFonts w:ascii="Courier New" w:hAnsi="Courier New" w:cs="Courier New"/>
+          <w:sz w:val="14"/>
+          <w:szCs w:val="14"/>
+          <w:lang w:val="en-US"/>
+        </w:rPr>
+        <w:t>xsd:restriction/@base ................................... (64700)</w:t>
+      </w:r>
+    </w:p>
+    <w:p>
+      <w:pPr>
+        <w:spacing w:after="0"/>
+        <w:rPr>
+          <w:rFonts w:ascii="Courier New" w:hAnsi="Courier New" w:cs="Courier New"/>
+          <w:sz w:val="14"/>
+          <w:szCs w:val="14"/>
+          <w:lang w:val="en-US"/>
+        </w:rPr>
+      </w:pPr>
+      <w:r>
+        <w:rPr>
+          <w:rFonts w:ascii="Courier New" w:hAnsi="Courier New" w:cs="Courier New"/>
+          <w:sz w:val="14"/>
+          <w:szCs w:val="14"/>
+          <w:lang w:val="en-US"/>
+        </w:rPr>
+        <w:t>xsd:restriction/xsd:enumeration ......................... (11160)</w:t>
+      </w:r>
+    </w:p>
+    <w:p>
+      <w:pPr>
+        <w:spacing w:after="0"/>
+        <w:rPr>
+          <w:rFonts w:ascii="Courier New" w:hAnsi="Courier New" w:cs="Courier New"/>
+          <w:sz w:val="14"/>
+          <w:szCs w:val="14"/>
+          <w:lang w:val="en-US"/>
+        </w:rPr>
+      </w:pPr>
+      <w:r>
+        <w:rPr>
+          <w:rFonts w:ascii="Courier New" w:hAnsi="Courier New" w:cs="Courier New"/>
+          <w:sz w:val="14"/>
+          <w:szCs w:val="14"/>
+          <w:lang w:val="en-US"/>
+        </w:rPr>
+        <w:t>xsd:restriction/xsd:enumeration/@value .................. (11160)</w:t>
+      </w:r>
+    </w:p>
+    <w:p>
+      <w:pPr>
+        <w:spacing w:after="0"/>
+        <w:rPr>
+          <w:rFonts w:ascii="Courier New" w:hAnsi="Courier New" w:cs="Courier New"/>
+          <w:sz w:val="14"/>
+          <w:szCs w:val="14"/>
+          <w:lang w:val="en-US"/>
+        </w:rPr>
+      </w:pPr>
+      <w:r>
+        <w:rPr>
+          <w:rFonts w:ascii="Courier New" w:hAnsi="Courier New" w:cs="Courier New"/>
+          <w:sz w:val="14"/>
+          <w:szCs w:val="14"/>
+          <w:lang w:val="en-US"/>
+        </w:rPr>
+        <w:t>xsd:restriction/xsd:fractionDigits ...................... (1239)</w:t>
+      </w:r>
+    </w:p>
+    <w:p>
+      <w:pPr>
+        <w:spacing w:after="0"/>
+        <w:rPr>
+          <w:rFonts w:ascii="Courier New" w:hAnsi="Courier New" w:cs="Courier New"/>
+          <w:sz w:val="14"/>
+          <w:szCs w:val="14"/>
+          <w:lang w:val="en-US"/>
+        </w:rPr>
+      </w:pPr>
+      <w:r>
+        <w:rPr>
+          <w:rFonts w:ascii="Courier New" w:hAnsi="Courier New" w:cs="Courier New"/>
+          <w:sz w:val="14"/>
+          <w:szCs w:val="14"/>
+          <w:lang w:val="en-US"/>
+        </w:rPr>
+        <w:t>xsd:restriction/xsd:fractionDigits/@value ............... (1239)</w:t>
+      </w:r>
+    </w:p>
+    <w:p>
+      <w:pPr>
+        <w:spacing w:after="0"/>
+        <w:rPr>
+          <w:rFonts w:ascii="Courier New" w:hAnsi="Courier New" w:cs="Courier New"/>
+          <w:sz w:val="14"/>
+          <w:szCs w:val="14"/>
+          <w:lang w:val="en-US"/>
+        </w:rPr>
+      </w:pPr>
+      <w:r>
+        <w:rPr>
+          <w:rFonts w:ascii="Courier New" w:hAnsi="Courier New" w:cs="Courier New"/>
+          <w:sz w:val="14"/>
+          <w:szCs w:val="14"/>
+          <w:lang w:val="en-US"/>
+        </w:rPr>
+        <w:t>xsd:restriction/xsd:length .............................. (1957)</w:t>
+      </w:r>
+    </w:p>
+    <w:p>
+      <w:pPr>
+        <w:spacing w:after="0"/>
+        <w:rPr>
+          <w:rFonts w:ascii="Courier New" w:hAnsi="Courier New" w:cs="Courier New"/>
+          <w:sz w:val="14"/>
+          <w:szCs w:val="14"/>
+          <w:lang w:val="en-US"/>
+        </w:rPr>
+      </w:pPr>
+      <w:r>
+        <w:rPr>
+          <w:rFonts w:ascii="Courier New" w:hAnsi="Courier New" w:cs="Courier New"/>
+          <w:sz w:val="14"/>
+          <w:szCs w:val="14"/>
+          <w:lang w:val="en-US"/>
+        </w:rPr>
+        <w:t>xsd:restriction/xsd:length/@value ....................... (1957)</w:t>
+      </w:r>
+    </w:p>
+    <w:p>
+      <w:pPr>
+        <w:spacing w:after="0"/>
+        <w:rPr>
+          <w:rFonts w:ascii="Courier New" w:hAnsi="Courier New" w:cs="Courier New"/>
+          <w:sz w:val="14"/>
+          <w:szCs w:val="14"/>
+          <w:lang w:val="en-US"/>
+        </w:rPr>
+      </w:pPr>
+      <w:r>
+        <w:rPr>
+          <w:rFonts w:ascii="Courier New" w:hAnsi="Courier New" w:cs="Courier New"/>
+          <w:sz w:val="14"/>
+          <w:szCs w:val="14"/>
+          <w:lang w:val="en-US"/>
+        </w:rPr>
+        <w:t>xsd:restriction/xsd:maxInclusive ........................ (1328)</w:t>
+      </w:r>
+    </w:p>
+    <w:p>
+      <w:pPr>
+        <w:spacing w:after="0"/>
+        <w:rPr>
+          <w:rFonts w:ascii="Courier New" w:hAnsi="Courier New" w:cs="Courier New"/>
+          <w:sz w:val="14"/>
+          <w:szCs w:val="14"/>
+          <w:lang w:val="en-US"/>
+        </w:rPr>
+      </w:pPr>
+      <w:r>
+        <w:rPr>
+          <w:rFonts w:ascii="Courier New" w:hAnsi="Courier New" w:cs="Courier New"/>
+          <w:sz w:val="14"/>
+          <w:szCs w:val="14"/>
+          <w:lang w:val="en-US"/>
+        </w:rPr>
+        <w:t>xsd:restriction/xsd:maxInclusive/@value ................. (1328)</w:t>
+      </w:r>
+    </w:p>
+    <w:p>
+      <w:pPr>
+        <w:spacing w:after="0"/>
+        <w:rPr>
+          <w:rFonts w:ascii="Courier New" w:hAnsi="Courier New" w:cs="Courier New"/>
+          <w:sz w:val="14"/>
+          <w:szCs w:val="14"/>
+          <w:lang w:val="en-US"/>
+        </w:rPr>
+      </w:pPr>
+      <w:r>
+        <w:rPr>
+          <w:rFonts w:ascii="Courier New" w:hAnsi="Courier New" w:cs="Courier New"/>
+          <w:sz w:val="14"/>
+          <w:szCs w:val="14"/>
+          <w:lang w:val="en-US"/>
+        </w:rPr>
+        <w:t>xsd:restriction/xsd:maxLength ........................... (57365)</w:t>
+      </w:r>
+    </w:p>
+    <w:p>
+      <w:pPr>
+        <w:spacing w:after="0"/>
+        <w:rPr>
+          <w:rFonts w:ascii="Courier New" w:hAnsi="Courier New" w:cs="Courier New"/>
+          <w:sz w:val="14"/>
+          <w:szCs w:val="14"/>
+          <w:lang w:val="en-US"/>
+        </w:rPr>
+      </w:pPr>
+      <w:r>
+        <w:rPr>
+          <w:rFonts w:ascii="Courier New" w:hAnsi="Courier New" w:cs="Courier New"/>
+          <w:sz w:val="14"/>
+          <w:szCs w:val="14"/>
+          <w:lang w:val="en-US"/>
+        </w:rPr>
+        <w:t>xsd:restriction/xsd:maxLength/@value .................... (57365)</w:t>
+      </w:r>
+    </w:p>
+    <w:p>
+      <w:pPr>
+        <w:spacing w:after="0"/>
+        <w:rPr>
+          <w:rFonts w:ascii="Courier New" w:hAnsi="Courier New" w:cs="Courier New"/>
+          <w:sz w:val="14"/>
+          <w:szCs w:val="14"/>
+          <w:lang w:val="en-US"/>
+        </w:rPr>
+      </w:pPr>
+      <w:r>
+        <w:rPr>
+          <w:rFonts w:ascii="Courier New" w:hAnsi="Courier New" w:cs="Courier New"/>
+          <w:sz w:val="14"/>
+          <w:szCs w:val="14"/>
+          <w:lang w:val="en-US"/>
+        </w:rPr>
+        <w:t>xsd:restriction/xsd:minInclusive ........................ (1313)</w:t>
+      </w:r>
+    </w:p>
+    <w:p>
+      <w:pPr>
+        <w:spacing w:after="0"/>
+        <w:rPr>
+          <w:rFonts w:ascii="Courier New" w:hAnsi="Courier New" w:cs="Courier New"/>
+          <w:sz w:val="14"/>
+          <w:szCs w:val="14"/>
+          <w:lang w:val="en-US"/>
+        </w:rPr>
+      </w:pPr>
+      <w:r>
+        <w:rPr>
+          <w:rFonts w:ascii="Courier New" w:hAnsi="Courier New" w:cs="Courier New"/>
+          <w:sz w:val="14"/>
+          <w:szCs w:val="14"/>
+          <w:lang w:val="en-US"/>
+        </w:rPr>
+        <w:t>xsd:restriction/xsd:minInclusive/@value ................. (1313)</w:t>
+      </w:r>
+    </w:p>
+    <w:p>
+      <w:pPr>
+        <w:spacing w:after="0"/>
+        <w:rPr>
+          <w:rFonts w:ascii="Courier New" w:hAnsi="Courier New" w:cs="Courier New"/>
+          <w:sz w:val="14"/>
+          <w:szCs w:val="14"/>
+          <w:lang w:val="en-US"/>
+        </w:rPr>
+      </w:pPr>
+      <w:r>
+        <w:rPr>
+          <w:rFonts w:ascii="Courier New" w:hAnsi="Courier New" w:cs="Courier New"/>
+          <w:sz w:val="14"/>
+          <w:szCs w:val="14"/>
+          <w:lang w:val="en-US"/>
+        </w:rPr>
+        <w:t>xsd:restriction/xsd:minLength ........................... (39518)</w:t>
+      </w:r>
+    </w:p>
+    <w:p>
+      <w:pPr>
+        <w:spacing w:after="0"/>
+        <w:rPr>
+          <w:rFonts w:ascii="Courier New" w:hAnsi="Courier New" w:cs="Courier New"/>
+          <w:sz w:val="14"/>
+          <w:szCs w:val="14"/>
+          <w:lang w:val="en-US"/>
+        </w:rPr>
+      </w:pPr>
+      <w:r>
+        <w:rPr>
+          <w:rFonts w:ascii="Courier New" w:hAnsi="Courier New" w:cs="Courier New"/>
+          <w:sz w:val="14"/>
+          <w:szCs w:val="14"/>
+          <w:lang w:val="en-US"/>
+        </w:rPr>
+        <w:t>xsd:restriction/xsd:minLength/@value .................... (39518)</w:t>
+      </w:r>
+    </w:p>
+    <w:p>
+      <w:pPr>
+        <w:spacing w:after="0"/>
+        <w:rPr>
+          <w:rFonts w:ascii="Courier New" w:hAnsi="Courier New" w:cs="Courier New"/>
+          <w:sz w:val="14"/>
+          <w:szCs w:val="14"/>
+          <w:lang w:val="en-US"/>
+        </w:rPr>
+      </w:pPr>
+      <w:r>
+        <w:rPr>
+          <w:rFonts w:ascii="Courier New" w:hAnsi="Courier New" w:cs="Courier New"/>
+          <w:sz w:val="14"/>
+          <w:szCs w:val="14"/>
+          <w:lang w:val="en-US"/>
+        </w:rPr>
+        <w:t>xsd:restriction/xsd:pattern ............................. (2114)</w:t>
+      </w:r>
+    </w:p>
+    <w:p>
+      <w:pPr>
+        <w:spacing w:after="0"/>
+        <w:rPr>
+          <w:rFonts w:ascii="Courier New" w:hAnsi="Courier New" w:cs="Courier New"/>
+          <w:sz w:val="14"/>
+          <w:szCs w:val="14"/>
+          <w:lang w:val="en-US"/>
+        </w:rPr>
+      </w:pPr>
+      <w:r>
+        <w:rPr>
+          <w:rFonts w:ascii="Courier New" w:hAnsi="Courier New" w:cs="Courier New"/>
+          <w:sz w:val="14"/>
+          <w:szCs w:val="14"/>
+          <w:lang w:val="en-US"/>
+        </w:rPr>
+        <w:t>xsd:restriction/xsd:pattern/@value ...................... (2114)</w:t>
+      </w:r>
+    </w:p>
+    <w:p>
+      <w:pPr>
+        <w:spacing w:after="0"/>
+        <w:rPr>
+          <w:rFonts w:ascii="Courier New" w:hAnsi="Courier New" w:cs="Courier New"/>
+          <w:sz w:val="14"/>
+          <w:szCs w:val="14"/>
+          <w:lang w:val="en-US"/>
+        </w:rPr>
+      </w:pPr>
+      <w:r>
+        <w:rPr>
+          <w:rFonts w:ascii="Courier New" w:hAnsi="Courier New" w:cs="Courier New"/>
+          <w:sz w:val="14"/>
+          <w:szCs w:val="14"/>
+          <w:lang w:val="en-US"/>
+        </w:rPr>
+        <w:t>xsd:restriction/xsd:totalDigits ......................... (1315)</w:t>
+      </w:r>
+    </w:p>
+    <w:p>
+      <w:pPr>
+        <w:spacing w:after="0"/>
+        <w:rPr>
+          <w:rFonts w:ascii="Courier New" w:hAnsi="Courier New" w:cs="Courier New"/>
+          <w:sz w:val="14"/>
+          <w:szCs w:val="14"/>
+          <w:lang w:val="en-US"/>
+        </w:rPr>
+      </w:pPr>
+      <w:r>
+        <w:rPr>
+          <w:rFonts w:ascii="Courier New" w:hAnsi="Courier New" w:cs="Courier New"/>
+          <w:sz w:val="14"/>
+          <w:szCs w:val="14"/>
+          <w:lang w:val="en-US"/>
+        </w:rPr>
+        <w:t>xsd:restriction/xsd:totalDigits/@value .................. (1315)</w:t>
+      </w:r>
+    </w:p>
+    <w:p>
+      <w:pPr>
+        <w:spacing w:after="0"/>
+        <w:rPr>
+          <w:rFonts w:ascii="Courier New" w:hAnsi="Courier New" w:cs="Courier New"/>
+          <w:sz w:val="14"/>
+          <w:szCs w:val="14"/>
+          <w:lang w:val="en-US"/>
+        </w:rPr>
+      </w:pPr>
+      <w:r>
+        <w:rPr>
+          <w:rFonts w:ascii="Courier New" w:hAnsi="Courier New" w:cs="Courier New"/>
+          <w:sz w:val="14"/>
+          <w:szCs w:val="14"/>
+          <w:lang w:val="en-US"/>
+        </w:rPr>
+        <w:t>xsd:restriction/xsd:whiteSpace .......................... (1)</w:t>
+      </w:r>
+    </w:p>
+    <w:p>
+      <w:pPr>
+        <w:spacing w:after="0"/>
+        <w:rPr>
+          <w:rFonts w:ascii="Courier New" w:hAnsi="Courier New" w:cs="Courier New"/>
+          <w:sz w:val="14"/>
+          <w:szCs w:val="14"/>
+          <w:lang w:val="en-US"/>
+        </w:rPr>
+      </w:pPr>
+      <w:r>
+        <w:rPr>
+          <w:rFonts w:ascii="Courier New" w:hAnsi="Courier New" w:cs="Courier New"/>
+          <w:sz w:val="14"/>
+          <w:szCs w:val="14"/>
+          <w:lang w:val="en-US"/>
+        </w:rPr>
+        <w:t>xsd:restriction/xsd:whiteSpace/@value ................... (1)</w:t>
+      </w:r>
+    </w:p>
+    <w:p>
+      <w:pPr>
+        <w:spacing w:after="0"/>
+        <w:rPr>
+          <w:rFonts w:ascii="Courier New" w:hAnsi="Courier New" w:cs="Courier New"/>
+          <w:sz w:val="14"/>
+          <w:szCs w:val="14"/>
+          <w:lang w:val="en-US"/>
+        </w:rPr>
+      </w:pPr>
+    </w:p>
+    <w:p>
+      <w:pPr>
+        <w:spacing w:after="0"/>
+        <w:rPr>
+          <w:rFonts w:ascii="Courier New" w:hAnsi="Courier New" w:cs="Courier New"/>
+          <w:sz w:val="14"/>
+          <w:szCs w:val="14"/>
+          <w:lang w:val="en-US"/>
+        </w:rPr>
+      </w:pPr>
+    </w:p>
+    <w:p>
+      <w:pPr>
+        <w:pStyle w:val="Heading3"/>
+        <w:spacing w:after="160"/>
+        <w:rPr>
+          <w:lang w:val="en-US"/>
+        </w:rPr>
+      </w:pPr>
+      <w:r>
+        <w:rPr>
+          <w:lang w:val="en-US"/>
+        </w:rPr>
+        <w:t>Related functions</w:t>
+      </w:r>
+    </w:p>
+    <w:p>
+      <w:pPr>
+        <w:spacing w:after="0"/>
+        <w:rPr>
+          <w:lang w:val="en-US"/>
+        </w:rPr>
+      </w:pPr>
+      <w:r>
+        <w:rPr>
+          <w:rFonts w:ascii="Courier New" w:hAnsi="Courier New" w:cs="Courier New"/>
+          <w:lang w:val="en-US"/>
+        </w:rPr>
+        <w:t>local-name-path</w:t>
+      </w:r>
+      <w:r>
+        <w:rPr>
+          <w:lang w:val="en-US"/>
+        </w:rPr>
+        <w:t xml:space="preserve"> – returns name paths, using local names, rather than lexical </w:t>
+      </w:r>
+      <w:r>
+        <w:rPr>
+          <w:lang w:val="en-US"/>
+        </w:rPr>
+        <w:t>names</w:t>
+      </w:r>
+    </w:p>
+    <w:p>
+      <w:pPr>
+        <w:spacing w:after="0"/>
+        <w:rPr>
+          <w:rFonts w:ascii="Courier New" w:hAnsi="Courier New" w:cs="Courier New"/>
+          <w:sz w:val="14"/>
+          <w:szCs w:val="14"/>
+          <w:lang w:val="en-US"/>
+        </w:rPr>
+      </w:pPr>
+      <w:r>
+        <w:rPr>
+          <w:rFonts w:ascii="Courier New" w:hAnsi="Courier New" w:cs="Courier New"/>
+          <w:lang w:val="en-US"/>
+        </w:rPr>
+        <w:t>json</w:t>
+      </w:r>
+      <w:r>
+        <w:rPr>
+          <w:rFonts w:ascii="Courier New" w:hAnsi="Courier New" w:cs="Courier New"/>
+          <w:lang w:val="en-US"/>
+        </w:rPr>
+        <w:t>-name-path</w:t>
+      </w:r>
+      <w:r>
+        <w:rPr>
+          <w:lang w:val="en-US"/>
+        </w:rPr>
+        <w:t xml:space="preserve"> – returns name paths, using </w:t>
+      </w:r>
+      <w:r>
+        <w:rPr>
+          <w:lang w:val="en-US"/>
+        </w:rPr>
+        <w:t xml:space="preserve">JSON </w:t>
+      </w:r>
+      <w:r>
+        <w:rPr>
+          <w:lang w:val="en-US"/>
+        </w:rPr>
+        <w:t xml:space="preserve">names, rather than </w:t>
+      </w:r>
+      <w:r>
+        <w:rPr>
+          <w:lang w:val="en-US"/>
+        </w:rPr>
+        <w:t>the element names</w:t>
+      </w:r>
+      <w:r>
+        <w:rPr>
+          <w:lang w:val="en-US"/>
+        </w:rPr>
+        <w:t xml:space="preserve"> </w:t>
+      </w:r>
+    </w:p>
+    <w:p>
+      <w:pPr>
+        <w:spacing w:after="0"/>
+        <w:rPr>
+          <w:rFonts w:ascii="Courier New" w:hAnsi="Courier New" w:cs="Courier New"/>
+          <w:sz w:val="14"/>
+          <w:szCs w:val="14"/>
           <w:lang w:val="en-US"/>
         </w:rPr>
       </w:pPr>

</xml_diff>

<commit_message>
Extended function "content-deep-equal" with a $scope parameter controlling the comparison. Values s|c|n|a mean comparing the items themselves, only their content consisting of attributes and child nodes, only child nodes, only attributes.
</commit_message>
<xml_diff>
--- a/doc/foxpath-extension-functions.docx
+++ b/doc/foxpath-extension-functions.docx
@@ -13,24 +13,19 @@
         <w:rPr>
           <w:lang w:val="en-US"/>
         </w:rPr>
-        <w:t>Foxpath Extension F</w:t>
-      </w:r>
-      <w:r>
-        <w:rPr>
-          <w:lang w:val="en-US"/>
-        </w:rPr>
-        <w:t>unctions</w:t>
-      </w:r>
-    </w:p>
-    <w:p>
-      <w:pPr>
-        <w:rPr>
-          <w:lang w:val="en-US"/>
-        </w:rPr>
-      </w:pPr>
-    </w:p>
-    <w:p>
-      <w:pPr>
+        <w:t>Fox functions</w:t>
+      </w:r>
+    </w:p>
+    <w:p>
+      <w:pPr>
+        <w:rPr>
+          <w:lang w:val="en-US"/>
+        </w:rPr>
+      </w:pPr>
+    </w:p>
+    <w:p>
+      <w:pPr>
+        <w:spacing w:after="0"/>
         <w:rPr>
           <w:lang w:val="en-US"/>
         </w:rPr>
@@ -41,6 +36,14 @@
         </w:rPr>
         <w:t>Reference documentation of the Foxpath extension functions (“fox functions”).</w:t>
       </w:r>
+    </w:p>
+    <w:p>
+      <w:pPr>
+        <w:spacing w:after="0"/>
+        <w:rPr>
+          <w:lang w:val="en-US"/>
+        </w:rPr>
+      </w:pPr>
     </w:p>
     <w:p>
       <w:pPr>
@@ -96,8 +99,6 @@
         </w:rPr>
         <w:t>ll-descendants</w:t>
       </w:r>
-      <w:bookmarkStart w:id="0" w:name="_GoBack"/>
-      <w:bookmarkEnd w:id="0"/>
     </w:p>
     <w:p>
       <w:pPr>
@@ -3617,6 +3618,26 @@
     <w:p>
       <w:pPr>
         <w:rPr>
+          <w:b/>
+          <w:i/>
+          <w:lang w:val="en-US"/>
+        </w:rPr>
+      </w:pPr>
+      <w:r>
+        <w:rPr>
+          <w:b/>
+          <w:i/>
+          <w:lang w:val="en-US"/>
+        </w:rPr>
+        <w:t>Usage</w:t>
+      </w:r>
+      <w:bookmarkStart w:id="0" w:name="_GoBack"/>
+      <w:bookmarkEnd w:id="0"/>
+    </w:p>
+    <w:p>
+      <w:pPr>
+        <w:spacing w:after="0"/>
+        <w:rPr>
           <w:rFonts w:ascii="Courier New" w:hAnsi="Courier New" w:cs="Courier New"/>
           <w:sz w:val="18"/>
           <w:szCs w:val="18"/>
@@ -3639,21 +3660,137 @@
           <w:szCs w:val="18"/>
           <w:lang w:val="en-US"/>
         </w:rPr>
-        <w:t>ontent-deep-equal($items)</w:t>
-      </w:r>
-    </w:p>
-    <w:p>
-      <w:pPr>
-        <w:spacing w:after="0"/>
-        <w:rPr>
-          <w:lang w:val="en-US"/>
-        </w:rPr>
-      </w:pPr>
-      <w:r>
-        <w:rPr>
-          <w:lang w:val="en-US"/>
-        </w:rPr>
-        <w:t xml:space="preserve">Returns false if </w:t>
+        <w:t>ontent-deep-equal($items</w:t>
+      </w:r>
+      <w:r>
+        <w:rPr>
+          <w:rFonts w:ascii="Courier New" w:hAnsi="Courier New" w:cs="Courier New"/>
+          <w:sz w:val="18"/>
+          <w:szCs w:val="18"/>
+          <w:lang w:val="en-US"/>
+        </w:rPr>
+        <w:t xml:space="preserve"> as item()+</w:t>
+      </w:r>
+      <w:r>
+        <w:rPr>
+          <w:rFonts w:ascii="Courier New" w:hAnsi="Courier New" w:cs="Courier New"/>
+          <w:sz w:val="18"/>
+          <w:szCs w:val="18"/>
+          <w:lang w:val="en-US"/>
+        </w:rPr>
+        <w:t>)</w:t>
+      </w:r>
+      <w:r>
+        <w:rPr>
+          <w:rFonts w:ascii="Courier New" w:hAnsi="Courier New" w:cs="Courier New"/>
+          <w:sz w:val="18"/>
+          <w:szCs w:val="18"/>
+          <w:lang w:val="en-US"/>
+        </w:rPr>
+        <w:t xml:space="preserve"> as xs:boolean?</w:t>
+      </w:r>
+    </w:p>
+    <w:p>
+      <w:pPr>
+        <w:spacing w:after="0"/>
+        <w:rPr>
+          <w:rFonts w:ascii="Courier New" w:hAnsi="Courier New" w:cs="Courier New"/>
+          <w:sz w:val="18"/>
+          <w:szCs w:val="18"/>
+          <w:lang w:val="en-US"/>
+        </w:rPr>
+      </w:pPr>
+      <w:r>
+        <w:rPr>
+          <w:rFonts w:ascii="Courier New" w:hAnsi="Courier New" w:cs="Courier New"/>
+          <w:sz w:val="18"/>
+          <w:szCs w:val="18"/>
+          <w:lang w:val="en-US"/>
+        </w:rPr>
+        <w:t>content-deep-equal($items</w:t>
+      </w:r>
+      <w:r>
+        <w:rPr>
+          <w:rFonts w:ascii="Courier New" w:hAnsi="Courier New" w:cs="Courier New"/>
+          <w:sz w:val="18"/>
+          <w:szCs w:val="18"/>
+          <w:lang w:val="en-US"/>
+        </w:rPr>
+        <w:t xml:space="preserve"> as xs:string?</w:t>
+      </w:r>
+      <w:r>
+        <w:rPr>
+          <w:rFonts w:ascii="Courier New" w:hAnsi="Courier New" w:cs="Courier New"/>
+          <w:sz w:val="18"/>
+          <w:szCs w:val="18"/>
+          <w:lang w:val="en-US"/>
+        </w:rPr>
+        <w:t>, $scope) as xs:boolean?</w:t>
+      </w:r>
+    </w:p>
+    <w:p>
+      <w:pPr>
+        <w:spacing w:after="0"/>
+        <w:rPr>
+          <w:rFonts w:ascii="Courier New" w:hAnsi="Courier New" w:cs="Courier New"/>
+          <w:sz w:val="18"/>
+          <w:szCs w:val="18"/>
+          <w:lang w:val="en-US"/>
+        </w:rPr>
+      </w:pPr>
+    </w:p>
+    <w:p>
+      <w:pPr>
+        <w:rPr>
+          <w:b/>
+          <w:i/>
+          <w:lang w:val="en-US"/>
+        </w:rPr>
+      </w:pPr>
+      <w:r>
+        <w:rPr>
+          <w:b/>
+          <w:i/>
+          <w:lang w:val="en-US"/>
+        </w:rPr>
+        <w:t>S</w:t>
+      </w:r>
+      <w:r>
+        <w:rPr>
+          <w:b/>
+          <w:i/>
+          <w:lang w:val="en-US"/>
+        </w:rPr>
+        <w:t>ummary</w:t>
+      </w:r>
+    </w:p>
+    <w:p>
+      <w:pPr>
+        <w:spacing w:after="0"/>
+        <w:rPr>
+          <w:lang w:val="en-US"/>
+        </w:rPr>
+      </w:pPr>
+      <w:r>
+        <w:rPr>
+          <w:lang w:val="en-US"/>
+        </w:rPr>
+        <w:t xml:space="preserve">Returns </w:t>
+      </w:r>
+      <w:r>
+        <w:rPr>
+          <w:rFonts w:ascii="Courier New" w:hAnsi="Courier New" w:cs="Courier New"/>
+          <w:sz w:val="18"/>
+          <w:szCs w:val="18"/>
+          <w:lang w:val="en-US"/>
+        </w:rPr>
+        <w:t>false</w:t>
+      </w:r>
+      <w:r>
+        <w:rPr>
+          <w:lang w:val="en-US"/>
+        </w:rPr>
+        <w:t xml:space="preserve"> if </w:t>
       </w:r>
       <w:r>
         <w:rPr>
@@ -3668,44 +3805,165 @@
         <w:rPr>
           <w:lang w:val="en-US"/>
         </w:rPr>
-        <w:t xml:space="preserve"> contains </w:t>
-      </w:r>
-      <w:r>
-        <w:rPr>
-          <w:lang w:val="en-US"/>
-        </w:rPr>
-        <w:t xml:space="preserve">at least two </w:t>
-      </w:r>
-      <w:r>
-        <w:rPr>
-          <w:lang w:val="en-US"/>
-        </w:rPr>
-        <w:t>items with content which is not deep-equal. Not</w:t>
-      </w:r>
-      <w:r>
-        <w:rPr>
-          <w:lang w:val="en-US"/>
-        </w:rPr>
-        <w:t>e</w:t>
-      </w:r>
-      <w:r>
-        <w:rPr>
-          <w:lang w:val="en-US"/>
-        </w:rPr>
-        <w:t xml:space="preserve"> that the </w:t>
-      </w:r>
-      <w:r>
-        <w:rPr>
+        <w:t xml:space="preserve"> contains at least two items with content which is not deep-equal. </w:t>
+      </w:r>
+      <w:r>
+        <w:rPr>
+          <w:lang w:val="en-US"/>
+        </w:rPr>
+        <w:t xml:space="preserve">The meaning of “content” is controlled by </w:t>
+      </w:r>
+      <w:r>
+        <w:rPr>
+          <w:rFonts w:ascii="Courier New" w:hAnsi="Courier New" w:cs="Courier New"/>
+          <w:sz w:val="18"/>
+          <w:szCs w:val="18"/>
+          <w:lang w:val="en-US"/>
+        </w:rPr>
+        <w:t>$scope</w:t>
+      </w:r>
+      <w:r>
+        <w:rPr>
+          <w:lang w:val="en-US"/>
+        </w:rPr>
+        <w:t>, which can mean the item itself (</w:t>
+      </w:r>
+      <w:r>
+        <w:rPr>
+          <w:rFonts w:ascii="Courier New" w:hAnsi="Courier New" w:cs="Courier New"/>
+          <w:sz w:val="18"/>
+          <w:szCs w:val="18"/>
+          <w:lang w:val="en-US"/>
+        </w:rPr>
+        <w:t>$scope</w:t>
+      </w:r>
+      <w:r>
+        <w:rPr>
+          <w:lang w:val="en-US"/>
+        </w:rPr>
+        <w:t xml:space="preserve"> value </w:t>
+      </w:r>
+      <w:r>
+        <w:rPr>
+          <w:rFonts w:ascii="Courier New" w:hAnsi="Courier New" w:cs="Courier New"/>
+          <w:sz w:val="18"/>
+          <w:szCs w:val="18"/>
+          <w:lang w:val="en-US"/>
+        </w:rPr>
+        <w:t>s</w:t>
+      </w:r>
+      <w:r>
+        <w:rPr>
+          <w:lang w:val="en-US"/>
+        </w:rPr>
+        <w:t>), its content comprising attributes and child nodes (</w:t>
+      </w:r>
+      <w:r>
+        <w:rPr>
+          <w:rFonts w:ascii="Courier New" w:hAnsi="Courier New" w:cs="Courier New"/>
+          <w:sz w:val="18"/>
+          <w:szCs w:val="18"/>
+          <w:lang w:val="en-US"/>
+        </w:rPr>
+        <w:t>c</w:t>
+      </w:r>
+      <w:r>
+        <w:rPr>
+          <w:lang w:val="en-US"/>
+        </w:rPr>
+        <w:t>), its child nodes (</w:t>
+      </w:r>
+      <w:r>
+        <w:rPr>
+          <w:rFonts w:ascii="Courier New" w:hAnsi="Courier New" w:cs="Courier New"/>
+          <w:sz w:val="18"/>
+          <w:szCs w:val="18"/>
+          <w:lang w:val="en-US"/>
+        </w:rPr>
+        <w:t>n</w:t>
+      </w:r>
+      <w:r>
+        <w:rPr>
+          <w:lang w:val="en-US"/>
+        </w:rPr>
+        <w:t>) or its attributes (</w:t>
+      </w:r>
+      <w:r>
+        <w:rPr>
+          <w:rFonts w:ascii="Courier New" w:hAnsi="Courier New" w:cs="Courier New"/>
+          <w:sz w:val="18"/>
+          <w:szCs w:val="18"/>
+          <w:lang w:val="en-US"/>
+        </w:rPr>
+        <w:t>a</w:t>
+      </w:r>
+      <w:r>
+        <w:rPr>
+          <w:lang w:val="en-US"/>
+        </w:rPr>
+        <w:t xml:space="preserve">). </w:t>
+      </w:r>
+    </w:p>
+    <w:p>
+      <w:pPr>
+        <w:spacing w:after="0"/>
+        <w:rPr>
+          <w:lang w:val="en-US"/>
+        </w:rPr>
+      </w:pPr>
+    </w:p>
+    <w:p>
+      <w:pPr>
+        <w:rPr>
+          <w:b/>
           <w:i/>
           <w:lang w:val="en-US"/>
         </w:rPr>
-        <w:t>content</w:t>
-      </w:r>
-      <w:r>
-        <w:rPr>
-          <w:lang w:val="en-US"/>
-        </w:rPr>
-        <w:t xml:space="preserve"> of the items is checked, not the items itself; items with</w:t>
+      </w:pPr>
+      <w:r>
+        <w:rPr>
+          <w:b/>
+          <w:i/>
+          <w:lang w:val="en-US"/>
+        </w:rPr>
+        <w:t>Details</w:t>
+      </w:r>
+    </w:p>
+    <w:p>
+      <w:pPr>
+        <w:rPr>
+          <w:lang w:val="en-US"/>
+        </w:rPr>
+      </w:pPr>
+      <w:r>
+        <w:rPr>
+          <w:lang w:val="en-US"/>
+        </w:rPr>
+        <w:t xml:space="preserve">The single argument is a sequence of items, which may be a node or a string. </w:t>
+      </w:r>
+      <w:r>
+        <w:rPr>
+          <w:lang w:val="en-US"/>
+        </w:rPr>
+        <w:t xml:space="preserve">Nodes are used </w:t>
+      </w:r>
+      <w:r>
+        <w:rPr>
+          <w:lang w:val="en-US"/>
+        </w:rPr>
+        <w:t>without change</w:t>
+      </w:r>
+      <w:r>
+        <w:rPr>
+          <w:lang w:val="en-US"/>
+        </w:rPr>
+        <w:t>, s</w:t>
+      </w:r>
+      <w:r>
+        <w:rPr>
+          <w:lang w:val="en-US"/>
+        </w:rPr>
+        <w:t>trings are interpreted as document URIs</w:t>
       </w:r>
       <w:r>
         <w:rPr>
@@ -3717,70 +3975,2457 @@
         <w:rPr>
           <w:lang w:val="en-US"/>
         </w:rPr>
-        <w:t>deep equal content may therefore be elements with different names.</w:t>
-      </w:r>
-    </w:p>
-    <w:p>
-      <w:pPr>
-        <w:spacing w:after="0"/>
-        <w:rPr>
-          <w:lang w:val="en-US"/>
-        </w:rPr>
-      </w:pPr>
-    </w:p>
-    <w:p>
-      <w:pPr>
-        <w:spacing w:after="0"/>
-        <w:rPr>
-          <w:lang w:val="en-US"/>
-        </w:rPr>
-      </w:pPr>
-      <w:r>
-        <w:rPr>
-          <w:lang w:val="en-US"/>
-        </w:rPr>
-        <w:t>Example: checking three documents of content equality</w:t>
-      </w:r>
-    </w:p>
-    <w:p>
-      <w:pPr>
-        <w:spacing w:after="0"/>
-        <w:rPr>
-          <w:rFonts w:ascii="Courier New" w:hAnsi="Courier New" w:cs="Courier New"/>
-          <w:sz w:val="18"/>
-          <w:szCs w:val="18"/>
-          <w:lang w:val="en-US"/>
-        </w:rPr>
-      </w:pPr>
-      <w:r>
-        <w:rPr>
-          <w:rFonts w:ascii="Courier New" w:hAnsi="Courier New" w:cs="Courier New"/>
-          <w:sz w:val="18"/>
-          <w:szCs w:val="18"/>
-          <w:lang w:val="en-US"/>
-        </w:rPr>
-        <w:t>fox "(source-input.xml, h2.xml, h3.xml) =&gt; content-deep-equal()"</w:t>
-      </w:r>
-    </w:p>
-    <w:p>
-      <w:pPr>
-        <w:spacing w:after="0"/>
-        <w:rPr>
-          <w:rFonts w:ascii="Courier New" w:hAnsi="Courier New" w:cs="Courier New"/>
-          <w:sz w:val="18"/>
-          <w:szCs w:val="18"/>
-          <w:lang w:val="en-US"/>
-        </w:rPr>
-      </w:pPr>
-      <w:r>
-        <w:rPr>
-          <w:rFonts w:ascii="Courier New" w:hAnsi="Courier New" w:cs="Courier New"/>
-          <w:sz w:val="18"/>
-          <w:szCs w:val="18"/>
-          <w:lang w:val="en-US"/>
-        </w:rPr>
-        <w:t>fox "content-deep-equal((source-input.xml, h2.xml, h3.xml))"</w:t>
-      </w:r>
+        <w:t xml:space="preserve">and replaced </w:t>
+      </w:r>
+      <w:r>
+        <w:rPr>
+          <w:lang w:val="en-US"/>
+        </w:rPr>
+        <w:t xml:space="preserve">with </w:t>
+      </w:r>
+      <w:r>
+        <w:rPr>
+          <w:lang w:val="en-US"/>
+        </w:rPr>
+        <w:t xml:space="preserve">the </w:t>
+      </w:r>
+      <w:r>
+        <w:rPr>
+          <w:lang w:val="en-US"/>
+        </w:rPr>
+        <w:t xml:space="preserve">document node of the </w:t>
+      </w:r>
+      <w:r>
+        <w:rPr>
+          <w:lang w:val="en-US"/>
+        </w:rPr>
+        <w:t>document found at that URI.</w:t>
+      </w:r>
+    </w:p>
+    <w:p>
+      <w:pPr>
+        <w:spacing w:after="0"/>
+        <w:rPr>
+          <w:lang w:val="en-US"/>
+        </w:rPr>
+      </w:pPr>
+      <w:r>
+        <w:rPr>
+          <w:lang w:val="en-US"/>
+        </w:rPr>
+        <w:t xml:space="preserve">If </w:t>
+      </w:r>
+      <w:r>
+        <w:rPr>
+          <w:rFonts w:ascii="Courier New" w:hAnsi="Courier New" w:cs="Courier New"/>
+          <w:sz w:val="18"/>
+          <w:szCs w:val="18"/>
+          <w:lang w:val="en-US"/>
+        </w:rPr>
+        <w:t>$items</w:t>
+      </w:r>
+      <w:r>
+        <w:rPr>
+          <w:lang w:val="en-US"/>
+        </w:rPr>
+        <w:t xml:space="preserve"> has less than two items the empty sequence is returned</w:t>
+      </w:r>
+      <w:r>
+        <w:rPr>
+          <w:lang w:val="en-US"/>
+        </w:rPr>
+        <w:t xml:space="preserve">, otherwise </w:t>
+      </w:r>
+      <w:r>
+        <w:rPr>
+          <w:rFonts w:ascii="Courier New" w:hAnsi="Courier New" w:cs="Courier New"/>
+          <w:sz w:val="18"/>
+          <w:szCs w:val="18"/>
+          <w:lang w:val="en-US"/>
+        </w:rPr>
+        <w:t>true</w:t>
+      </w:r>
+      <w:r>
+        <w:rPr>
+          <w:lang w:val="en-US"/>
+        </w:rPr>
+        <w:t xml:space="preserve"> or </w:t>
+      </w:r>
+      <w:r>
+        <w:rPr>
+          <w:rFonts w:ascii="Courier New" w:hAnsi="Courier New" w:cs="Courier New"/>
+          <w:sz w:val="18"/>
+          <w:szCs w:val="18"/>
+          <w:lang w:val="en-US"/>
+        </w:rPr>
+        <w:t>false</w:t>
+      </w:r>
+      <w:r>
+        <w:rPr>
+          <w:lang w:val="en-US"/>
+        </w:rPr>
+        <w:t>.</w:t>
+      </w:r>
+    </w:p>
+    <w:p>
+      <w:pPr>
+        <w:spacing w:after="0"/>
+        <w:rPr>
+          <w:lang w:val="en-US"/>
+        </w:rPr>
+      </w:pPr>
+    </w:p>
+    <w:p>
+      <w:pPr>
+        <w:rPr>
+          <w:b/>
+          <w:i/>
+          <w:lang w:val="en-US"/>
+        </w:rPr>
+      </w:pPr>
+      <w:r>
+        <w:rPr>
+          <w:b/>
+          <w:i/>
+          <w:lang w:val="en-US"/>
+        </w:rPr>
+        <w:t>Parameters</w:t>
+      </w:r>
+    </w:p>
+    <w:p>
+      <w:pPr>
+        <w:rPr>
+          <w:lang w:val="en-US"/>
+        </w:rPr>
+      </w:pPr>
+      <w:r>
+        <w:rPr>
+          <w:lang w:val="en-US"/>
+        </w:rPr>
+        <w:t>D</w:t>
+      </w:r>
+      <w:r>
+        <w:rPr>
+          <w:lang w:val="en-US"/>
+        </w:rPr>
+        <w:t>escribed by the following table.</w:t>
+      </w:r>
+    </w:p>
+    <w:p>
+      <w:pPr>
+        <w:rPr>
+          <w:lang w:val="en-US"/>
+        </w:rPr>
+      </w:pPr>
+      <w:r>
+        <w:rPr>
+          <w:b/>
+          <w:lang w:val="en-US"/>
+        </w:rPr>
+        <w:t>Table</w:t>
+      </w:r>
+      <w:r>
+        <w:rPr>
+          <w:lang w:val="en-US"/>
+        </w:rPr>
+        <w:t xml:space="preserve">. Parameters of function </w:t>
+      </w:r>
+      <w:r>
+        <w:rPr>
+          <w:rFonts w:ascii="Courier New" w:hAnsi="Courier New" w:cs="Courier New"/>
+          <w:sz w:val="18"/>
+          <w:szCs w:val="18"/>
+          <w:lang w:val="en-US"/>
+        </w:rPr>
+        <w:t>content-deep-equal</w:t>
+      </w:r>
+      <w:r>
+        <w:rPr>
+          <w:lang w:val="en-US"/>
+        </w:rPr>
+        <w:t>.</w:t>
+      </w:r>
+    </w:p>
+    <w:tbl>
+      <w:tblPr>
+        <w:tblStyle w:val="TableGrid"/>
+        <w:tblW w:w="0" w:type="auto"/>
+        <w:tblLook w:val="04A0" w:firstRow="1" w:lastRow="0" w:firstColumn="1" w:lastColumn="0" w:noHBand="0" w:noVBand="1"/>
+      </w:tblPr>
+      <w:tblGrid>
+        <w:gridCol w:w="1271"/>
+        <w:gridCol w:w="7791"/>
+      </w:tblGrid>
+      <w:tr>
+        <w:tc>
+          <w:tcPr>
+            <w:tcW w:w="1271" w:type="dxa"/>
+          </w:tcPr>
+          <w:p>
+            <w:pPr>
+              <w:rPr>
+                <w:b/>
+                <w:lang w:val="en-US"/>
+              </w:rPr>
+            </w:pPr>
+            <w:r>
+              <w:rPr>
+                <w:b/>
+                <w:lang w:val="en-US"/>
+              </w:rPr>
+              <w:t>Parameter</w:t>
+            </w:r>
+          </w:p>
+        </w:tc>
+        <w:tc>
+          <w:tcPr>
+            <w:tcW w:w="7791" w:type="dxa"/>
+          </w:tcPr>
+          <w:p>
+            <w:pPr>
+              <w:rPr>
+                <w:b/>
+                <w:lang w:val="en-US"/>
+              </w:rPr>
+            </w:pPr>
+            <w:r>
+              <w:rPr>
+                <w:b/>
+                <w:lang w:val="en-US"/>
+              </w:rPr>
+              <w:t>Meaning</w:t>
+            </w:r>
+          </w:p>
+        </w:tc>
+      </w:tr>
+      <w:tr>
+        <w:tc>
+          <w:tcPr>
+            <w:tcW w:w="1271" w:type="dxa"/>
+          </w:tcPr>
+          <w:p>
+            <w:pPr>
+              <w:rPr>
+                <w:rFonts w:ascii="Courier New" w:hAnsi="Courier New" w:cs="Courier New"/>
+                <w:sz w:val="18"/>
+                <w:szCs w:val="18"/>
+                <w:lang w:val="en-US"/>
+              </w:rPr>
+            </w:pPr>
+            <w:r>
+              <w:rPr>
+                <w:rFonts w:ascii="Courier New" w:hAnsi="Courier New" w:cs="Courier New"/>
+                <w:sz w:val="18"/>
+                <w:szCs w:val="18"/>
+                <w:lang w:val="en-US"/>
+              </w:rPr>
+              <w:t>items</w:t>
+            </w:r>
+          </w:p>
+        </w:tc>
+        <w:tc>
+          <w:tcPr>
+            <w:tcW w:w="7791" w:type="dxa"/>
+          </w:tcPr>
+          <w:p>
+            <w:pPr>
+              <w:rPr>
+                <w:lang w:val="en-US"/>
+              </w:rPr>
+            </w:pPr>
+            <w:r>
+              <w:rPr>
+                <w:lang w:val="en-US"/>
+              </w:rPr>
+              <w:t>A sequence of two or more items to be checked for content equality. Atomic items are interpreted as file URIs.</w:t>
+            </w:r>
+          </w:p>
+        </w:tc>
+      </w:tr>
+    </w:tbl>
+    <w:p>
+      <w:pPr>
+        <w:spacing w:after="0"/>
+        <w:rPr>
+          <w:lang w:val="en-US"/>
+        </w:rPr>
+      </w:pPr>
+    </w:p>
+    <w:p>
+      <w:pPr>
+        <w:rPr>
+          <w:b/>
+          <w:i/>
+          <w:lang w:val="en-US"/>
+        </w:rPr>
+      </w:pPr>
+      <w:r>
+        <w:rPr>
+          <w:b/>
+          <w:i/>
+          <w:lang w:val="en-US"/>
+        </w:rPr>
+        <w:t>Examples</w:t>
+      </w:r>
+    </w:p>
+    <w:p>
+      <w:pPr>
+        <w:rPr>
+          <w:lang w:val="en-US"/>
+        </w:rPr>
+      </w:pPr>
+      <w:r>
+        <w:rPr>
+          <w:lang w:val="en-US"/>
+        </w:rPr>
+        <w:t>Comparing three documents specified by URI:</w:t>
+      </w:r>
+    </w:p>
+    <w:p>
+      <w:pPr>
+        <w:rPr>
+          <w:rFonts w:ascii="Courier New" w:hAnsi="Courier New" w:cs="Courier New"/>
+          <w:sz w:val="18"/>
+          <w:szCs w:val="18"/>
+          <w:lang w:val="en-US"/>
+        </w:rPr>
+      </w:pPr>
+      <w:r>
+        <w:rPr>
+          <w:rFonts w:ascii="Courier New" w:hAnsi="Courier New" w:cs="Courier New"/>
+          <w:sz w:val="18"/>
+          <w:szCs w:val="18"/>
+          <w:lang w:val="en-US"/>
+        </w:rPr>
+        <w:t>fox "(a1.xml, a1-copy1.xml, a1-copy2.xml) =&gt; content-deep-equal()"</w:t>
+      </w:r>
+    </w:p>
+    <w:p>
+      <w:pPr>
+        <w:rPr>
+          <w:lang w:val="en-US"/>
+        </w:rPr>
+      </w:pPr>
+      <w:r>
+        <w:rPr>
+          <w:lang w:val="en-US"/>
+        </w:rPr>
+        <w:t xml:space="preserve">Comparing the </w:t>
+      </w:r>
+      <w:r>
+        <w:rPr>
+          <w:i/>
+          <w:lang w:val="en-US"/>
+        </w:rPr>
+        <w:t>content of the root elements</w:t>
+      </w:r>
+      <w:r>
+        <w:rPr>
+          <w:lang w:val="en-US"/>
+        </w:rPr>
+        <w:t xml:space="preserve"> - attributes and child nodes, </w:t>
+      </w:r>
+      <w:r>
+        <w:rPr>
+          <w:lang w:val="en-US"/>
+        </w:rPr>
+        <w:t>but ignoring the names of the root elements:</w:t>
+      </w:r>
+    </w:p>
+    <w:p>
+      <w:pPr>
+        <w:rPr>
+          <w:rFonts w:ascii="Courier New" w:hAnsi="Courier New" w:cs="Courier New"/>
+          <w:sz w:val="18"/>
+          <w:szCs w:val="18"/>
+          <w:lang w:val="en-US"/>
+        </w:rPr>
+      </w:pPr>
+      <w:r>
+        <w:rPr>
+          <w:rFonts w:ascii="Courier New" w:hAnsi="Courier New" w:cs="Courier New"/>
+          <w:sz w:val="18"/>
+          <w:szCs w:val="18"/>
+          <w:lang w:val="en-US"/>
+        </w:rPr>
+        <w:t>fox "(a1</w:t>
+      </w:r>
+      <w:r>
+        <w:rPr>
+          <w:rFonts w:ascii="Courier New" w:hAnsi="Courier New" w:cs="Courier New"/>
+          <w:sz w:val="18"/>
+          <w:szCs w:val="18"/>
+          <w:lang w:val="en-US"/>
+        </w:rPr>
+        <w:t>-att8.xml, b1-att8.xml</w:t>
+      </w:r>
+      <w:r>
+        <w:rPr>
+          <w:rFonts w:ascii="Courier New" w:hAnsi="Courier New" w:cs="Courier New"/>
+          <w:sz w:val="18"/>
+          <w:szCs w:val="18"/>
+          <w:lang w:val="en-US"/>
+        </w:rPr>
+        <w:t>)</w:t>
+      </w:r>
+      <w:r>
+        <w:rPr>
+          <w:rFonts w:ascii="Courier New" w:hAnsi="Courier New" w:cs="Courier New"/>
+          <w:color w:val="FF0000"/>
+          <w:sz w:val="18"/>
+          <w:szCs w:val="18"/>
+          <w:lang w:val="en-US"/>
+        </w:rPr>
+        <w:t>\*</w:t>
+      </w:r>
+      <w:r>
+        <w:rPr>
+          <w:rFonts w:ascii="Courier New" w:hAnsi="Courier New" w:cs="Courier New"/>
+          <w:sz w:val="18"/>
+          <w:szCs w:val="18"/>
+          <w:lang w:val="en-US"/>
+        </w:rPr>
+        <w:t xml:space="preserve"> =&gt; content-deep-equal()"</w:t>
+      </w:r>
+    </w:p>
+    <w:p>
+      <w:pPr>
+        <w:rPr>
+          <w:lang w:val="en-US"/>
+        </w:rPr>
+      </w:pPr>
+      <w:r>
+        <w:rPr>
+          <w:lang w:val="en-US"/>
+        </w:rPr>
+        <w:t>The same as before, making the scope of comparison – content – explicit:</w:t>
+      </w:r>
+    </w:p>
+    <w:p>
+      <w:pPr>
+        <w:rPr>
+          <w:rFonts w:ascii="Courier New" w:hAnsi="Courier New" w:cs="Courier New"/>
+          <w:sz w:val="18"/>
+          <w:szCs w:val="18"/>
+          <w:lang w:val="en-US"/>
+        </w:rPr>
+      </w:pPr>
+      <w:r>
+        <w:rPr>
+          <w:rFonts w:ascii="Courier New" w:hAnsi="Courier New" w:cs="Courier New"/>
+          <w:sz w:val="18"/>
+          <w:szCs w:val="18"/>
+          <w:lang w:val="en-US"/>
+        </w:rPr>
+        <w:t>fox "(a1</w:t>
+      </w:r>
+      <w:r>
+        <w:rPr>
+          <w:rFonts w:ascii="Courier New" w:hAnsi="Courier New" w:cs="Courier New"/>
+          <w:sz w:val="18"/>
+          <w:szCs w:val="18"/>
+          <w:lang w:val="en-US"/>
+        </w:rPr>
+        <w:t>-att8.xml, b1-att8.xml</w:t>
+      </w:r>
+      <w:r>
+        <w:rPr>
+          <w:rFonts w:ascii="Courier New" w:hAnsi="Courier New" w:cs="Courier New"/>
+          <w:sz w:val="18"/>
+          <w:szCs w:val="18"/>
+          <w:lang w:val="en-US"/>
+        </w:rPr>
+        <w:t>)</w:t>
+      </w:r>
+      <w:r>
+        <w:rPr>
+          <w:rFonts w:ascii="Courier New" w:hAnsi="Courier New" w:cs="Courier New"/>
+          <w:color w:val="FF0000"/>
+          <w:sz w:val="18"/>
+          <w:szCs w:val="18"/>
+          <w:lang w:val="en-US"/>
+        </w:rPr>
+        <w:t>\*</w:t>
+      </w:r>
+      <w:r>
+        <w:rPr>
+          <w:rFonts w:ascii="Courier New" w:hAnsi="Courier New" w:cs="Courier New"/>
+          <w:sz w:val="18"/>
+          <w:szCs w:val="18"/>
+          <w:lang w:val="en-US"/>
+        </w:rPr>
+        <w:t xml:space="preserve"> =&gt; content-deep-equal</w:t>
+      </w:r>
+      <w:r>
+        <w:rPr>
+          <w:rFonts w:ascii="Courier New" w:hAnsi="Courier New" w:cs="Courier New"/>
+          <w:sz w:val="18"/>
+          <w:szCs w:val="18"/>
+          <w:lang w:val="en-US"/>
+        </w:rPr>
+        <w:t>(</w:t>
+      </w:r>
+      <w:r>
+        <w:rPr>
+          <w:rFonts w:ascii="Courier New" w:hAnsi="Courier New" w:cs="Courier New"/>
+          <w:color w:val="FF0000"/>
+          <w:sz w:val="18"/>
+          <w:szCs w:val="18"/>
+          <w:lang w:val="en-US"/>
+        </w:rPr>
+        <w:t>'c'</w:t>
+      </w:r>
+      <w:r>
+        <w:rPr>
+          <w:rFonts w:ascii="Courier New" w:hAnsi="Courier New" w:cs="Courier New"/>
+          <w:sz w:val="18"/>
+          <w:szCs w:val="18"/>
+          <w:lang w:val="en-US"/>
+        </w:rPr>
+        <w:t>)"</w:t>
+      </w:r>
+    </w:p>
+    <w:p>
+      <w:pPr>
+        <w:rPr>
+          <w:lang w:val="en-US"/>
+        </w:rPr>
+      </w:pPr>
+      <w:r>
+        <w:rPr>
+          <w:lang w:val="en-US"/>
+        </w:rPr>
+        <w:t xml:space="preserve">Comparing the </w:t>
+      </w:r>
+      <w:r>
+        <w:rPr>
+          <w:rFonts w:cstheme="minorHAnsi"/>
+          <w:i/>
+          <w:lang w:val="en-US"/>
+        </w:rPr>
+        <w:t>child nodes of the root elements</w:t>
+      </w:r>
+      <w:r>
+        <w:rPr>
+          <w:lang w:val="en-US"/>
+        </w:rPr>
+        <w:t>, but ignoring the names of the root elements as well as their attributes:</w:t>
+      </w:r>
+    </w:p>
+    <w:p>
+      <w:pPr>
+        <w:rPr>
+          <w:rFonts w:ascii="Courier New" w:hAnsi="Courier New" w:cs="Courier New"/>
+          <w:sz w:val="18"/>
+          <w:szCs w:val="18"/>
+          <w:lang w:val="en-US"/>
+        </w:rPr>
+      </w:pPr>
+      <w:r>
+        <w:rPr>
+          <w:rFonts w:ascii="Courier New" w:hAnsi="Courier New" w:cs="Courier New"/>
+          <w:sz w:val="18"/>
+          <w:szCs w:val="18"/>
+          <w:lang w:val="en-US"/>
+        </w:rPr>
+        <w:t>fox "(a1</w:t>
+      </w:r>
+      <w:r>
+        <w:rPr>
+          <w:rFonts w:ascii="Courier New" w:hAnsi="Courier New" w:cs="Courier New"/>
+          <w:sz w:val="18"/>
+          <w:szCs w:val="18"/>
+          <w:lang w:val="en-US"/>
+        </w:rPr>
+        <w:t>-att8.xml, b1-att8.xml</w:t>
+      </w:r>
+      <w:r>
+        <w:rPr>
+          <w:rFonts w:ascii="Courier New" w:hAnsi="Courier New" w:cs="Courier New"/>
+          <w:sz w:val="18"/>
+          <w:szCs w:val="18"/>
+          <w:lang w:val="en-US"/>
+        </w:rPr>
+        <w:t>)</w:t>
+      </w:r>
+      <w:r>
+        <w:rPr>
+          <w:rFonts w:ascii="Courier New" w:hAnsi="Courier New" w:cs="Courier New"/>
+          <w:color w:val="FF0000"/>
+          <w:sz w:val="18"/>
+          <w:szCs w:val="18"/>
+          <w:lang w:val="en-US"/>
+        </w:rPr>
+        <w:t>\*</w:t>
+      </w:r>
+      <w:r>
+        <w:rPr>
+          <w:rFonts w:ascii="Courier New" w:hAnsi="Courier New" w:cs="Courier New"/>
+          <w:sz w:val="18"/>
+          <w:szCs w:val="18"/>
+          <w:lang w:val="en-US"/>
+        </w:rPr>
+        <w:t xml:space="preserve"> =&gt; content-deep-equal</w:t>
+      </w:r>
+      <w:r>
+        <w:rPr>
+          <w:rFonts w:ascii="Courier New" w:hAnsi="Courier New" w:cs="Courier New"/>
+          <w:sz w:val="18"/>
+          <w:szCs w:val="18"/>
+          <w:lang w:val="en-US"/>
+        </w:rPr>
+        <w:t>(</w:t>
+      </w:r>
+      <w:r>
+        <w:rPr>
+          <w:rFonts w:ascii="Courier New" w:hAnsi="Courier New" w:cs="Courier New"/>
+          <w:color w:val="FF0000"/>
+          <w:sz w:val="18"/>
+          <w:szCs w:val="18"/>
+          <w:lang w:val="en-US"/>
+        </w:rPr>
+        <w:t>'</w:t>
+      </w:r>
+      <w:r>
+        <w:rPr>
+          <w:rFonts w:ascii="Courier New" w:hAnsi="Courier New" w:cs="Courier New"/>
+          <w:color w:val="FF0000"/>
+          <w:sz w:val="18"/>
+          <w:szCs w:val="18"/>
+          <w:lang w:val="en-US"/>
+        </w:rPr>
+        <w:t>n</w:t>
+      </w:r>
+      <w:r>
+        <w:rPr>
+          <w:rFonts w:ascii="Courier New" w:hAnsi="Courier New" w:cs="Courier New"/>
+          <w:color w:val="FF0000"/>
+          <w:sz w:val="18"/>
+          <w:szCs w:val="18"/>
+          <w:lang w:val="en-US"/>
+        </w:rPr>
+        <w:t>'</w:t>
+      </w:r>
+      <w:r>
+        <w:rPr>
+          <w:rFonts w:ascii="Courier New" w:hAnsi="Courier New" w:cs="Courier New"/>
+          <w:sz w:val="18"/>
+          <w:szCs w:val="18"/>
+          <w:lang w:val="en-US"/>
+        </w:rPr>
+        <w:t>)"</w:t>
+      </w:r>
+    </w:p>
+    <w:p>
+      <w:pPr>
+        <w:rPr>
+          <w:lang w:val="en-US"/>
+        </w:rPr>
+      </w:pPr>
+      <w:r>
+        <w:rPr>
+          <w:lang w:val="en-US"/>
+        </w:rPr>
+        <w:t xml:space="preserve">Comparing the </w:t>
+      </w:r>
+      <w:r>
+        <w:rPr>
+          <w:rFonts w:cstheme="minorHAnsi"/>
+          <w:i/>
+          <w:lang w:val="en-US"/>
+        </w:rPr>
+        <w:t>attributes</w:t>
+      </w:r>
+      <w:r>
+        <w:rPr>
+          <w:rFonts w:cstheme="minorHAnsi"/>
+          <w:i/>
+          <w:lang w:val="en-US"/>
+        </w:rPr>
+        <w:t xml:space="preserve"> root elements</w:t>
+      </w:r>
+      <w:r>
+        <w:rPr>
+          <w:lang w:val="en-US"/>
+        </w:rPr>
+        <w:t>, but ignoring the names of the root elements as well as their child nodes:</w:t>
+      </w:r>
+    </w:p>
+    <w:p>
+      <w:pPr>
+        <w:rPr>
+          <w:rFonts w:ascii="Courier New" w:hAnsi="Courier New" w:cs="Courier New"/>
+          <w:sz w:val="18"/>
+          <w:szCs w:val="18"/>
+          <w:lang w:val="en-US"/>
+        </w:rPr>
+      </w:pPr>
+      <w:r>
+        <w:rPr>
+          <w:rFonts w:ascii="Courier New" w:hAnsi="Courier New" w:cs="Courier New"/>
+          <w:sz w:val="18"/>
+          <w:szCs w:val="18"/>
+          <w:lang w:val="en-US"/>
+        </w:rPr>
+        <w:t>fox "(a1</w:t>
+      </w:r>
+      <w:r>
+        <w:rPr>
+          <w:rFonts w:ascii="Courier New" w:hAnsi="Courier New" w:cs="Courier New"/>
+          <w:sz w:val="18"/>
+          <w:szCs w:val="18"/>
+          <w:lang w:val="en-US"/>
+        </w:rPr>
+        <w:t>-att8.xml, b1-att8.xml</w:t>
+      </w:r>
+      <w:r>
+        <w:rPr>
+          <w:rFonts w:ascii="Courier New" w:hAnsi="Courier New" w:cs="Courier New"/>
+          <w:sz w:val="18"/>
+          <w:szCs w:val="18"/>
+          <w:lang w:val="en-US"/>
+        </w:rPr>
+        <w:t>)</w:t>
+      </w:r>
+      <w:r>
+        <w:rPr>
+          <w:rFonts w:ascii="Courier New" w:hAnsi="Courier New" w:cs="Courier New"/>
+          <w:color w:val="FF0000"/>
+          <w:sz w:val="18"/>
+          <w:szCs w:val="18"/>
+          <w:lang w:val="en-US"/>
+        </w:rPr>
+        <w:t>\*</w:t>
+      </w:r>
+      <w:r>
+        <w:rPr>
+          <w:rFonts w:ascii="Courier New" w:hAnsi="Courier New" w:cs="Courier New"/>
+          <w:sz w:val="18"/>
+          <w:szCs w:val="18"/>
+          <w:lang w:val="en-US"/>
+        </w:rPr>
+        <w:t xml:space="preserve"> =&gt; content-deep-equal</w:t>
+      </w:r>
+      <w:r>
+        <w:rPr>
+          <w:rFonts w:ascii="Courier New" w:hAnsi="Courier New" w:cs="Courier New"/>
+          <w:sz w:val="18"/>
+          <w:szCs w:val="18"/>
+          <w:lang w:val="en-US"/>
+        </w:rPr>
+        <w:t>(</w:t>
+      </w:r>
+      <w:r>
+        <w:rPr>
+          <w:rFonts w:ascii="Courier New" w:hAnsi="Courier New" w:cs="Courier New"/>
+          <w:color w:val="FF0000"/>
+          <w:sz w:val="18"/>
+          <w:szCs w:val="18"/>
+          <w:lang w:val="en-US"/>
+        </w:rPr>
+        <w:t>'</w:t>
+      </w:r>
+      <w:r>
+        <w:rPr>
+          <w:rFonts w:ascii="Courier New" w:hAnsi="Courier New" w:cs="Courier New"/>
+          <w:color w:val="FF0000"/>
+          <w:sz w:val="18"/>
+          <w:szCs w:val="18"/>
+          <w:lang w:val="en-US"/>
+        </w:rPr>
+        <w:t>a</w:t>
+      </w:r>
+      <w:r>
+        <w:rPr>
+          <w:rFonts w:ascii="Courier New" w:hAnsi="Courier New" w:cs="Courier New"/>
+          <w:color w:val="FF0000"/>
+          <w:sz w:val="18"/>
+          <w:szCs w:val="18"/>
+          <w:lang w:val="en-US"/>
+        </w:rPr>
+        <w:t>'</w:t>
+      </w:r>
+      <w:r>
+        <w:rPr>
+          <w:rFonts w:ascii="Courier New" w:hAnsi="Courier New" w:cs="Courier New"/>
+          <w:sz w:val="18"/>
+          <w:szCs w:val="18"/>
+          <w:lang w:val="en-US"/>
+        </w:rPr>
+        <w:t>)"</w:t>
+      </w:r>
+    </w:p>
+    <w:p>
+      <w:pPr>
+        <w:rPr>
+          <w:lang w:val="en-US"/>
+        </w:rPr>
+      </w:pPr>
+      <w:r>
+        <w:rPr>
+          <w:lang w:val="en-US"/>
+        </w:rPr>
+        <w:t xml:space="preserve">Comparing </w:t>
+      </w:r>
+      <w:r>
+        <w:rPr>
+          <w:rFonts w:cstheme="minorHAnsi"/>
+          <w:i/>
+          <w:lang w:val="en-US"/>
+        </w:rPr>
+        <w:t>inner e</w:t>
+      </w:r>
+      <w:r>
+        <w:rPr>
+          <w:rFonts w:cstheme="minorHAnsi"/>
+          <w:i/>
+          <w:lang w:val="en-US"/>
+        </w:rPr>
+        <w:t>lements</w:t>
+      </w:r>
+      <w:r>
+        <w:rPr>
+          <w:lang w:val="en-US"/>
+        </w:rPr>
+        <w:t xml:space="preserve"> themselves, taking their names, attributes and child nodes into account:</w:t>
+      </w:r>
+    </w:p>
+    <w:p>
+      <w:pPr>
+        <w:rPr>
+          <w:rFonts w:ascii="Courier New" w:hAnsi="Courier New" w:cs="Courier New"/>
+          <w:sz w:val="18"/>
+          <w:szCs w:val="18"/>
+          <w:lang w:val="en-US"/>
+        </w:rPr>
+      </w:pPr>
+      <w:r>
+        <w:rPr>
+          <w:rFonts w:ascii="Courier New" w:hAnsi="Courier New" w:cs="Courier New"/>
+          <w:sz w:val="18"/>
+          <w:szCs w:val="18"/>
+          <w:lang w:val="en-US"/>
+        </w:rPr>
+        <w:t>fox "(a-att8-b1.xml, b-att9-b1.xml)</w:t>
+      </w:r>
+      <w:r>
+        <w:rPr>
+          <w:rFonts w:ascii="Courier New" w:hAnsi="Courier New" w:cs="Courier New"/>
+          <w:color w:val="FF0000"/>
+          <w:sz w:val="18"/>
+          <w:szCs w:val="18"/>
+          <w:lang w:val="en-US"/>
+        </w:rPr>
+        <w:t>\*\b</w:t>
+      </w:r>
+      <w:r>
+        <w:rPr>
+          <w:rFonts w:ascii="Courier New" w:hAnsi="Courier New" w:cs="Courier New"/>
+          <w:sz w:val="18"/>
+          <w:szCs w:val="18"/>
+          <w:lang w:val="en-US"/>
+        </w:rPr>
+        <w:t xml:space="preserve"> =&gt; content-deep-equal(</w:t>
+      </w:r>
+      <w:r>
+        <w:rPr>
+          <w:rFonts w:ascii="Courier New" w:hAnsi="Courier New" w:cs="Courier New"/>
+          <w:color w:val="FF0000"/>
+          <w:sz w:val="18"/>
+          <w:szCs w:val="18"/>
+          <w:lang w:val="en-US"/>
+        </w:rPr>
+        <w:t>'s'</w:t>
+      </w:r>
+      <w:r>
+        <w:rPr>
+          <w:rFonts w:ascii="Courier New" w:hAnsi="Courier New" w:cs="Courier New"/>
+          <w:sz w:val="18"/>
+          <w:szCs w:val="18"/>
+          <w:lang w:val="en-US"/>
+        </w:rPr>
+        <w:t>)"</w:t>
+      </w:r>
+    </w:p>
+    <w:p>
+      <w:pPr>
+        <w:rPr>
+          <w:lang w:val="en-US"/>
+        </w:rPr>
+      </w:pPr>
+    </w:p>
+    <w:p>
+      <w:pPr>
+        <w:rPr>
+          <w:lang w:val="en-US"/>
+        </w:rPr>
+      </w:pPr>
+    </w:p>
+    <w:p>
+      <w:pPr>
+        <w:rPr>
+          <w:lang w:val="en-US"/>
+        </w:rPr>
+      </w:pPr>
+      <w:r>
+        <w:rPr>
+          <w:lang w:val="en-US"/>
+        </w:rPr>
+        <w:t>Given the following files:</w:t>
+      </w:r>
+    </w:p>
+    <w:tbl>
+      <w:tblPr>
+        <w:tblStyle w:val="TableGrid"/>
+        <w:tblW w:w="0" w:type="auto"/>
+        <w:tblLook w:val="04A0" w:firstRow="1" w:lastRow="0" w:firstColumn="1" w:lastColumn="0" w:noHBand="0" w:noVBand="1"/>
+      </w:tblPr>
+      <w:tblGrid>
+        <w:gridCol w:w="1980"/>
+        <w:gridCol w:w="7082"/>
+      </w:tblGrid>
+      <w:tr>
+        <w:tc>
+          <w:tcPr>
+            <w:tcW w:w="1980" w:type="dxa"/>
+          </w:tcPr>
+          <w:p>
+            <w:pPr>
+              <w:rPr>
+                <w:b/>
+                <w:lang w:val="en-US"/>
+              </w:rPr>
+            </w:pPr>
+            <w:r>
+              <w:rPr>
+                <w:b/>
+                <w:lang w:val="en-US"/>
+              </w:rPr>
+              <w:t>Name</w:t>
+            </w:r>
+          </w:p>
+        </w:tc>
+        <w:tc>
+          <w:tcPr>
+            <w:tcW w:w="7082" w:type="dxa"/>
+          </w:tcPr>
+          <w:p>
+            <w:pPr>
+              <w:rPr>
+                <w:b/>
+                <w:lang w:val="en-US"/>
+              </w:rPr>
+            </w:pPr>
+            <w:r>
+              <w:rPr>
+                <w:b/>
+                <w:lang w:val="en-US"/>
+              </w:rPr>
+              <w:t>Content</w:t>
+            </w:r>
+          </w:p>
+        </w:tc>
+      </w:tr>
+      <w:tr>
+        <w:tc>
+          <w:tcPr>
+            <w:tcW w:w="1980" w:type="dxa"/>
+          </w:tcPr>
+          <w:p>
+            <w:pPr>
+              <w:rPr>
+                <w:lang w:val="en-US"/>
+              </w:rPr>
+            </w:pPr>
+            <w:r>
+              <w:rPr>
+                <w:lang w:val="en-US"/>
+              </w:rPr>
+              <w:t>a</w:t>
+            </w:r>
+            <w:r>
+              <w:rPr>
+                <w:lang w:val="en-US"/>
+              </w:rPr>
+              <w:t>1.xml</w:t>
+            </w:r>
+          </w:p>
+        </w:tc>
+        <w:tc>
+          <w:tcPr>
+            <w:tcW w:w="7082" w:type="dxa"/>
+          </w:tcPr>
+          <w:p>
+            <w:pPr>
+              <w:rPr>
+                <w:lang w:val="en-US"/>
+              </w:rPr>
+            </w:pPr>
+            <w:r>
+              <w:rPr>
+                <w:lang w:val="en-US"/>
+              </w:rPr>
+              <w:t>&lt;a&gt;1&lt;/a&gt;</w:t>
+            </w:r>
+          </w:p>
+        </w:tc>
+      </w:tr>
+      <w:tr>
+        <w:tc>
+          <w:tcPr>
+            <w:tcW w:w="1980" w:type="dxa"/>
+          </w:tcPr>
+          <w:p>
+            <w:pPr>
+              <w:rPr>
+                <w:lang w:val="en-US"/>
+              </w:rPr>
+            </w:pPr>
+            <w:r>
+              <w:rPr>
+                <w:lang w:val="en-US"/>
+              </w:rPr>
+              <w:t>a1-att8.xml</w:t>
+            </w:r>
+          </w:p>
+        </w:tc>
+        <w:tc>
+          <w:tcPr>
+            <w:tcW w:w="7082" w:type="dxa"/>
+          </w:tcPr>
+          <w:p>
+            <w:pPr>
+              <w:rPr>
+                <w:lang w:val="en-US"/>
+              </w:rPr>
+            </w:pPr>
+            <w:r>
+              <w:rPr>
+                <w:lang w:val="en-US"/>
+              </w:rPr>
+              <w:t>&lt;a p="8"&gt;1&lt;/a&gt;</w:t>
+            </w:r>
+          </w:p>
+        </w:tc>
+      </w:tr>
+      <w:tr>
+        <w:tc>
+          <w:tcPr>
+            <w:tcW w:w="1980" w:type="dxa"/>
+          </w:tcPr>
+          <w:p>
+            <w:pPr>
+              <w:rPr>
+                <w:lang w:val="en-US"/>
+              </w:rPr>
+            </w:pPr>
+            <w:r>
+              <w:rPr>
+                <w:lang w:val="en-US"/>
+              </w:rPr>
+              <w:t>a1-att9.xml</w:t>
+            </w:r>
+          </w:p>
+        </w:tc>
+        <w:tc>
+          <w:tcPr>
+            <w:tcW w:w="7082" w:type="dxa"/>
+          </w:tcPr>
+          <w:p>
+            <w:pPr>
+              <w:rPr>
+                <w:lang w:val="en-US"/>
+              </w:rPr>
+            </w:pPr>
+            <w:r>
+              <w:rPr>
+                <w:lang w:val="en-US"/>
+              </w:rPr>
+              <w:t>&lt;a p="9"&gt;1&lt;/a&gt;</w:t>
+            </w:r>
+          </w:p>
+        </w:tc>
+      </w:tr>
+      <w:tr>
+        <w:tc>
+          <w:tcPr>
+            <w:tcW w:w="1980" w:type="dxa"/>
+          </w:tcPr>
+          <w:p>
+            <w:pPr>
+              <w:rPr>
+                <w:lang w:val="en-US"/>
+              </w:rPr>
+            </w:pPr>
+            <w:r>
+              <w:rPr>
+                <w:lang w:val="en-US"/>
+              </w:rPr>
+              <w:t>a-att8-b1.xml</w:t>
+            </w:r>
+          </w:p>
+        </w:tc>
+        <w:tc>
+          <w:tcPr>
+            <w:tcW w:w="7082" w:type="dxa"/>
+          </w:tcPr>
+          <w:p>
+            <w:pPr>
+              <w:rPr>
+                <w:lang w:val="en-US"/>
+              </w:rPr>
+            </w:pPr>
+            <w:r>
+              <w:rPr>
+                <w:lang w:val="en-US"/>
+              </w:rPr>
+              <w:t>&lt;a p="8"&gt;&lt;b&gt;1&lt;/b&gt;&lt;/a&gt;</w:t>
+            </w:r>
+          </w:p>
+        </w:tc>
+      </w:tr>
+      <w:tr>
+        <w:tc>
+          <w:tcPr>
+            <w:tcW w:w="1980" w:type="dxa"/>
+          </w:tcPr>
+          <w:p>
+            <w:pPr>
+              <w:rPr>
+                <w:lang w:val="en-US"/>
+              </w:rPr>
+            </w:pPr>
+            <w:r>
+              <w:rPr>
+                <w:lang w:val="en-US"/>
+              </w:rPr>
+              <w:t>a-att9-b1.xml</w:t>
+            </w:r>
+          </w:p>
+        </w:tc>
+        <w:tc>
+          <w:tcPr>
+            <w:tcW w:w="7082" w:type="dxa"/>
+          </w:tcPr>
+          <w:p>
+            <w:pPr>
+              <w:rPr>
+                <w:lang w:val="en-US"/>
+              </w:rPr>
+            </w:pPr>
+            <w:r>
+              <w:rPr>
+                <w:lang w:val="en-US"/>
+              </w:rPr>
+              <w:t>&lt;a p="</w:t>
+            </w:r>
+            <w:r>
+              <w:rPr>
+                <w:lang w:val="en-US"/>
+              </w:rPr>
+              <w:t>9</w:t>
+            </w:r>
+            <w:r>
+              <w:rPr>
+                <w:lang w:val="en-US"/>
+              </w:rPr>
+              <w:t>"&gt;&lt;b&gt;1&lt;/b&gt;&lt;/a&gt;</w:t>
+            </w:r>
+          </w:p>
+        </w:tc>
+      </w:tr>
+      <w:tr>
+        <w:tc>
+          <w:tcPr>
+            <w:tcW w:w="1980" w:type="dxa"/>
+          </w:tcPr>
+          <w:p>
+            <w:pPr>
+              <w:rPr>
+                <w:lang w:val="en-US"/>
+              </w:rPr>
+            </w:pPr>
+            <w:r>
+              <w:rPr>
+                <w:lang w:val="en-US"/>
+              </w:rPr>
+              <w:t>a2.xml</w:t>
+            </w:r>
+          </w:p>
+        </w:tc>
+        <w:tc>
+          <w:tcPr>
+            <w:tcW w:w="7082" w:type="dxa"/>
+          </w:tcPr>
+          <w:p>
+            <w:pPr>
+              <w:rPr>
+                <w:lang w:val="en-US"/>
+              </w:rPr>
+            </w:pPr>
+            <w:r>
+              <w:rPr>
+                <w:lang w:val="en-US"/>
+              </w:rPr>
+              <w:t>&lt;a&gt;2&lt;/a&gt;</w:t>
+            </w:r>
+          </w:p>
+        </w:tc>
+      </w:tr>
+      <w:tr>
+        <w:tc>
+          <w:tcPr>
+            <w:tcW w:w="1980" w:type="dxa"/>
+          </w:tcPr>
+          <w:p>
+            <w:pPr>
+              <w:rPr>
+                <w:lang w:val="en-US"/>
+              </w:rPr>
+            </w:pPr>
+            <w:r>
+              <w:rPr>
+                <w:lang w:val="en-US"/>
+              </w:rPr>
+              <w:t>b1.xml</w:t>
+            </w:r>
+          </w:p>
+        </w:tc>
+        <w:tc>
+          <w:tcPr>
+            <w:tcW w:w="7082" w:type="dxa"/>
+          </w:tcPr>
+          <w:p>
+            <w:pPr>
+              <w:rPr>
+                <w:lang w:val="en-US"/>
+              </w:rPr>
+            </w:pPr>
+            <w:r>
+              <w:rPr>
+                <w:lang w:val="en-US"/>
+              </w:rPr>
+              <w:t>&lt;</w:t>
+            </w:r>
+            <w:r>
+              <w:rPr>
+                <w:lang w:val="en-US"/>
+              </w:rPr>
+              <w:t>b</w:t>
+            </w:r>
+            <w:r>
+              <w:rPr>
+                <w:lang w:val="en-US"/>
+              </w:rPr>
+              <w:t>&gt;1&lt;/</w:t>
+            </w:r>
+            <w:r>
+              <w:rPr>
+                <w:lang w:val="en-US"/>
+              </w:rPr>
+              <w:t>b</w:t>
+            </w:r>
+            <w:r>
+              <w:rPr>
+                <w:lang w:val="en-US"/>
+              </w:rPr>
+              <w:t>&gt;</w:t>
+            </w:r>
+          </w:p>
+        </w:tc>
+      </w:tr>
+      <w:tr>
+        <w:tc>
+          <w:tcPr>
+            <w:tcW w:w="1980" w:type="dxa"/>
+          </w:tcPr>
+          <w:p>
+            <w:pPr>
+              <w:rPr>
+                <w:lang w:val="en-US"/>
+              </w:rPr>
+            </w:pPr>
+            <w:r>
+              <w:rPr>
+                <w:lang w:val="en-US"/>
+              </w:rPr>
+              <w:t>b</w:t>
+            </w:r>
+            <w:r>
+              <w:rPr>
+                <w:lang w:val="en-US"/>
+              </w:rPr>
+              <w:t>1-att8.xml</w:t>
+            </w:r>
+          </w:p>
+        </w:tc>
+        <w:tc>
+          <w:tcPr>
+            <w:tcW w:w="7082" w:type="dxa"/>
+          </w:tcPr>
+          <w:p>
+            <w:pPr>
+              <w:rPr>
+                <w:lang w:val="en-US"/>
+              </w:rPr>
+            </w:pPr>
+            <w:r>
+              <w:rPr>
+                <w:lang w:val="en-US"/>
+              </w:rPr>
+              <w:t>&lt;</w:t>
+            </w:r>
+            <w:r>
+              <w:rPr>
+                <w:lang w:val="en-US"/>
+              </w:rPr>
+              <w:t>b</w:t>
+            </w:r>
+            <w:r>
+              <w:rPr>
+                <w:lang w:val="en-US"/>
+              </w:rPr>
+              <w:t xml:space="preserve"> p="8"&gt;1&lt;/</w:t>
+            </w:r>
+            <w:r>
+              <w:rPr>
+                <w:lang w:val="en-US"/>
+              </w:rPr>
+              <w:t>b</w:t>
+            </w:r>
+            <w:r>
+              <w:rPr>
+                <w:lang w:val="en-US"/>
+              </w:rPr>
+              <w:t>&gt;</w:t>
+            </w:r>
+          </w:p>
+        </w:tc>
+      </w:tr>
+      <w:tr>
+        <w:tc>
+          <w:tcPr>
+            <w:tcW w:w="1980" w:type="dxa"/>
+          </w:tcPr>
+          <w:p>
+            <w:pPr>
+              <w:rPr>
+                <w:lang w:val="en-US"/>
+              </w:rPr>
+            </w:pPr>
+            <w:r>
+              <w:rPr>
+                <w:lang w:val="en-US"/>
+              </w:rPr>
+              <w:t>b</w:t>
+            </w:r>
+            <w:r>
+              <w:rPr>
+                <w:lang w:val="en-US"/>
+              </w:rPr>
+              <w:t>1-att9.xml</w:t>
+            </w:r>
+          </w:p>
+        </w:tc>
+        <w:tc>
+          <w:tcPr>
+            <w:tcW w:w="7082" w:type="dxa"/>
+          </w:tcPr>
+          <w:p>
+            <w:pPr>
+              <w:rPr>
+                <w:lang w:val="en-US"/>
+              </w:rPr>
+            </w:pPr>
+            <w:r>
+              <w:rPr>
+                <w:lang w:val="en-US"/>
+              </w:rPr>
+              <w:t>&lt;</w:t>
+            </w:r>
+            <w:r>
+              <w:rPr>
+                <w:lang w:val="en-US"/>
+              </w:rPr>
+              <w:t>b</w:t>
+            </w:r>
+            <w:r>
+              <w:rPr>
+                <w:lang w:val="en-US"/>
+              </w:rPr>
+              <w:t xml:space="preserve"> p="9"&gt;1&lt;/</w:t>
+            </w:r>
+            <w:r>
+              <w:rPr>
+                <w:lang w:val="en-US"/>
+              </w:rPr>
+              <w:t>b</w:t>
+            </w:r>
+            <w:r>
+              <w:rPr>
+                <w:lang w:val="en-US"/>
+              </w:rPr>
+              <w:t>&gt;</w:t>
+            </w:r>
+          </w:p>
+        </w:tc>
+      </w:tr>
+      <w:tr>
+        <w:tc>
+          <w:tcPr>
+            <w:tcW w:w="1980" w:type="dxa"/>
+          </w:tcPr>
+          <w:p>
+            <w:pPr>
+              <w:rPr>
+                <w:lang w:val="en-US"/>
+              </w:rPr>
+            </w:pPr>
+            <w:r>
+              <w:rPr>
+                <w:lang w:val="en-US"/>
+              </w:rPr>
+              <w:t>b2.xml</w:t>
+            </w:r>
+          </w:p>
+        </w:tc>
+        <w:tc>
+          <w:tcPr>
+            <w:tcW w:w="7082" w:type="dxa"/>
+          </w:tcPr>
+          <w:p>
+            <w:pPr>
+              <w:rPr>
+                <w:lang w:val="en-US"/>
+              </w:rPr>
+            </w:pPr>
+            <w:r>
+              <w:rPr>
+                <w:lang w:val="en-US"/>
+              </w:rPr>
+              <w:t>&lt;b&gt;2&lt;/b&gt;</w:t>
+            </w:r>
+          </w:p>
+        </w:tc>
+      </w:tr>
+    </w:tbl>
+    <w:p>
+      <w:pPr>
+        <w:rPr>
+          <w:lang w:val="en-US"/>
+        </w:rPr>
+      </w:pPr>
+    </w:p>
+    <w:p>
+      <w:pPr>
+        <w:rPr>
+          <w:lang w:val="en-US"/>
+        </w:rPr>
+      </w:pPr>
+      <w:r>
+        <w:rPr>
+          <w:lang w:val="en-US"/>
+        </w:rPr>
+        <w:t>S</w:t>
+      </w:r>
+      <w:r>
+        <w:rPr>
+          <w:lang w:val="en-US"/>
+        </w:rPr>
+        <w:t>everal Foxpath expression</w:t>
+      </w:r>
+      <w:r>
+        <w:rPr>
+          <w:lang w:val="en-US"/>
+        </w:rPr>
+        <w:t>s</w:t>
+      </w:r>
+      <w:r>
+        <w:rPr>
+          <w:lang w:val="en-US"/>
+        </w:rPr>
+        <w:t xml:space="preserve"> </w:t>
+      </w:r>
+      <w:r>
+        <w:rPr>
+          <w:lang w:val="en-US"/>
+        </w:rPr>
+        <w:t xml:space="preserve">yield </w:t>
+      </w:r>
+      <w:r>
+        <w:rPr>
+          <w:lang w:val="en-US"/>
+        </w:rPr>
+        <w:t>values</w:t>
+      </w:r>
+      <w:r>
+        <w:rPr>
+          <w:lang w:val="en-US"/>
+        </w:rPr>
+        <w:t xml:space="preserve"> as shown below:</w:t>
+      </w:r>
+    </w:p>
+    <w:tbl>
+      <w:tblPr>
+        <w:tblStyle w:val="TableGrid"/>
+        <w:tblW w:w="0" w:type="auto"/>
+        <w:tblLook w:val="04A0" w:firstRow="1" w:lastRow="0" w:firstColumn="1" w:lastColumn="0" w:noHBand="0" w:noVBand="1"/>
+      </w:tblPr>
+      <w:tblGrid>
+        <w:gridCol w:w="7225"/>
+        <w:gridCol w:w="1837"/>
+      </w:tblGrid>
+      <w:tr>
+        <w:tc>
+          <w:tcPr>
+            <w:tcW w:w="7225" w:type="dxa"/>
+          </w:tcPr>
+          <w:p>
+            <w:pPr>
+              <w:rPr>
+                <w:b/>
+                <w:lang w:val="en-US"/>
+              </w:rPr>
+            </w:pPr>
+            <w:r>
+              <w:rPr>
+                <w:b/>
+                <w:lang w:val="en-US"/>
+              </w:rPr>
+              <w:t>Foxpath</w:t>
+            </w:r>
+          </w:p>
+        </w:tc>
+        <w:tc>
+          <w:tcPr>
+            <w:tcW w:w="1837" w:type="dxa"/>
+          </w:tcPr>
+          <w:p>
+            <w:pPr>
+              <w:rPr>
+                <w:b/>
+                <w:lang w:val="en-US"/>
+              </w:rPr>
+            </w:pPr>
+            <w:r>
+              <w:rPr>
+                <w:b/>
+                <w:lang w:val="en-US"/>
+              </w:rPr>
+              <w:t>Value</w:t>
+            </w:r>
+          </w:p>
+        </w:tc>
+      </w:tr>
+      <w:tr>
+        <w:tc>
+          <w:tcPr>
+            <w:tcW w:w="7225" w:type="dxa"/>
+          </w:tcPr>
+          <w:p>
+            <w:pPr>
+              <w:rPr>
+                <w:lang w:val="en-US"/>
+              </w:rPr>
+            </w:pPr>
+            <w:r>
+              <w:rPr>
+                <w:lang w:val="en-US"/>
+              </w:rPr>
+              <w:t xml:space="preserve">fox "(a1.xml, </w:t>
+            </w:r>
+            <w:r>
+              <w:rPr>
+                <w:lang w:val="en-US"/>
+              </w:rPr>
+              <w:t>b1</w:t>
+            </w:r>
+            <w:r>
+              <w:rPr>
+                <w:lang w:val="en-US"/>
+              </w:rPr>
+              <w:t>.xml) =&gt; content-deep-equal()"</w:t>
+            </w:r>
+          </w:p>
+        </w:tc>
+        <w:tc>
+          <w:tcPr>
+            <w:tcW w:w="1837" w:type="dxa"/>
+          </w:tcPr>
+          <w:p>
+            <w:pPr>
+              <w:rPr>
+                <w:lang w:val="en-US"/>
+              </w:rPr>
+            </w:pPr>
+            <w:r>
+              <w:rPr>
+                <w:lang w:val="en-US"/>
+              </w:rPr>
+              <w:t>f</w:t>
+            </w:r>
+            <w:r>
+              <w:rPr>
+                <w:lang w:val="en-US"/>
+              </w:rPr>
+              <w:t>alse</w:t>
+            </w:r>
+          </w:p>
+        </w:tc>
+      </w:tr>
+      <w:tr>
+        <w:tc>
+          <w:tcPr>
+            <w:tcW w:w="7225" w:type="dxa"/>
+          </w:tcPr>
+          <w:p>
+            <w:pPr>
+              <w:rPr>
+                <w:lang w:val="en-US"/>
+              </w:rPr>
+            </w:pPr>
+            <w:r>
+              <w:rPr>
+                <w:lang w:val="en-US"/>
+              </w:rPr>
+              <w:t xml:space="preserve">fox "(a1.xml, </w:t>
+            </w:r>
+            <w:r>
+              <w:rPr>
+                <w:lang w:val="en-US"/>
+              </w:rPr>
+              <w:t>b1</w:t>
+            </w:r>
+            <w:r>
+              <w:rPr>
+                <w:lang w:val="en-US"/>
+              </w:rPr>
+              <w:t>.xml)</w:t>
+            </w:r>
+            <w:r>
+              <w:rPr>
+                <w:lang w:val="en-US"/>
+              </w:rPr>
+              <w:t>\.</w:t>
+            </w:r>
+            <w:r>
+              <w:rPr>
+                <w:lang w:val="en-US"/>
+              </w:rPr>
+              <w:t xml:space="preserve"> =&gt; content-deep-equal()"</w:t>
+            </w:r>
+          </w:p>
+        </w:tc>
+        <w:tc>
+          <w:tcPr>
+            <w:tcW w:w="1837" w:type="dxa"/>
+          </w:tcPr>
+          <w:p>
+            <w:pPr>
+              <w:rPr>
+                <w:lang w:val="en-US"/>
+              </w:rPr>
+            </w:pPr>
+            <w:r>
+              <w:rPr>
+                <w:lang w:val="en-US"/>
+              </w:rPr>
+              <w:t>false</w:t>
+            </w:r>
+          </w:p>
+        </w:tc>
+      </w:tr>
+      <w:tr>
+        <w:tc>
+          <w:tcPr>
+            <w:tcW w:w="7225" w:type="dxa"/>
+          </w:tcPr>
+          <w:p>
+            <w:pPr>
+              <w:rPr>
+                <w:lang w:val="en-US"/>
+              </w:rPr>
+            </w:pPr>
+            <w:r>
+              <w:rPr>
+                <w:lang w:val="en-US"/>
+              </w:rPr>
+              <w:t xml:space="preserve">fox "(a1.xml, </w:t>
+            </w:r>
+            <w:r>
+              <w:rPr>
+                <w:lang w:val="en-US"/>
+              </w:rPr>
+              <w:t>b1</w:t>
+            </w:r>
+            <w:r>
+              <w:rPr>
+                <w:lang w:val="en-US"/>
+              </w:rPr>
+              <w:t>.xml)</w:t>
+            </w:r>
+            <w:r>
+              <w:rPr>
+                <w:lang w:val="en-US"/>
+              </w:rPr>
+              <w:t>\*</w:t>
+            </w:r>
+            <w:r>
+              <w:rPr>
+                <w:lang w:val="en-US"/>
+              </w:rPr>
+              <w:t xml:space="preserve"> =&gt; content-deep-equal()"</w:t>
+            </w:r>
+          </w:p>
+        </w:tc>
+        <w:tc>
+          <w:tcPr>
+            <w:tcW w:w="1837" w:type="dxa"/>
+          </w:tcPr>
+          <w:p>
+            <w:pPr>
+              <w:rPr>
+                <w:lang w:val="en-US"/>
+              </w:rPr>
+            </w:pPr>
+            <w:r>
+              <w:rPr>
+                <w:lang w:val="en-US"/>
+              </w:rPr>
+              <w:t>true</w:t>
+            </w:r>
+          </w:p>
+        </w:tc>
+      </w:tr>
+      <w:tr>
+        <w:tc>
+          <w:tcPr>
+            <w:tcW w:w="7225" w:type="dxa"/>
+          </w:tcPr>
+          <w:p>
+            <w:pPr>
+              <w:rPr>
+                <w:lang w:val="en-US"/>
+              </w:rPr>
+            </w:pPr>
+            <w:r>
+              <w:rPr>
+                <w:lang w:val="en-US"/>
+              </w:rPr>
+              <w:t xml:space="preserve">fox "(a1.xml, </w:t>
+            </w:r>
+            <w:r>
+              <w:rPr>
+                <w:lang w:val="en-US"/>
+              </w:rPr>
+              <w:t>b1</w:t>
+            </w:r>
+            <w:r>
+              <w:rPr>
+                <w:lang w:val="en-US"/>
+              </w:rPr>
+              <w:t>.xml)</w:t>
+            </w:r>
+            <w:r>
+              <w:rPr>
+                <w:lang w:val="en-US"/>
+              </w:rPr>
+              <w:t>\*</w:t>
+            </w:r>
+            <w:r>
+              <w:rPr>
+                <w:lang w:val="en-US"/>
+              </w:rPr>
+              <w:t xml:space="preserve"> =&gt; content-deep-equal(</w:t>
+            </w:r>
+            <w:r>
+              <w:rPr>
+                <w:lang w:val="en-US"/>
+              </w:rPr>
+              <w:t>'</w:t>
+            </w:r>
+            <w:r>
+              <w:rPr>
+                <w:lang w:val="en-US"/>
+              </w:rPr>
+              <w:t>c</w:t>
+            </w:r>
+            <w:r>
+              <w:rPr>
+                <w:lang w:val="en-US"/>
+              </w:rPr>
+              <w:t>'</w:t>
+            </w:r>
+            <w:r>
+              <w:rPr>
+                <w:lang w:val="en-US"/>
+              </w:rPr>
+              <w:t>)"</w:t>
+            </w:r>
+          </w:p>
+        </w:tc>
+        <w:tc>
+          <w:tcPr>
+            <w:tcW w:w="1837" w:type="dxa"/>
+          </w:tcPr>
+          <w:p>
+            <w:pPr>
+              <w:rPr>
+                <w:lang w:val="en-US"/>
+              </w:rPr>
+            </w:pPr>
+            <w:r>
+              <w:rPr>
+                <w:lang w:val="en-US"/>
+              </w:rPr>
+              <w:t>t</w:t>
+            </w:r>
+            <w:r>
+              <w:rPr>
+                <w:lang w:val="en-US"/>
+              </w:rPr>
+              <w:t>rue</w:t>
+            </w:r>
+          </w:p>
+        </w:tc>
+      </w:tr>
+      <w:tr>
+        <w:tc>
+          <w:tcPr>
+            <w:tcW w:w="7225" w:type="dxa"/>
+          </w:tcPr>
+          <w:p>
+            <w:pPr>
+              <w:rPr>
+                <w:lang w:val="en-US"/>
+              </w:rPr>
+            </w:pPr>
+            <w:r>
+              <w:rPr>
+                <w:lang w:val="en-US"/>
+              </w:rPr>
+              <w:t xml:space="preserve">fox "(a1.xml, </w:t>
+            </w:r>
+            <w:r>
+              <w:rPr>
+                <w:lang w:val="en-US"/>
+              </w:rPr>
+              <w:t>b1</w:t>
+            </w:r>
+            <w:r>
+              <w:rPr>
+                <w:lang w:val="en-US"/>
+              </w:rPr>
+              <w:t>.xml)</w:t>
+            </w:r>
+            <w:r>
+              <w:rPr>
+                <w:lang w:val="en-US"/>
+              </w:rPr>
+              <w:t>\*</w:t>
+            </w:r>
+            <w:r>
+              <w:rPr>
+                <w:lang w:val="en-US"/>
+              </w:rPr>
+              <w:t xml:space="preserve"> =&gt; content-deep-equal(</w:t>
+            </w:r>
+            <w:r>
+              <w:rPr>
+                <w:lang w:val="en-US"/>
+              </w:rPr>
+              <w:t>'</w:t>
+            </w:r>
+            <w:r>
+              <w:rPr>
+                <w:lang w:val="en-US"/>
+              </w:rPr>
+              <w:t>s</w:t>
+            </w:r>
+            <w:r>
+              <w:rPr>
+                <w:lang w:val="en-US"/>
+              </w:rPr>
+              <w:t>'</w:t>
+            </w:r>
+            <w:r>
+              <w:rPr>
+                <w:lang w:val="en-US"/>
+              </w:rPr>
+              <w:t>)"</w:t>
+            </w:r>
+          </w:p>
+        </w:tc>
+        <w:tc>
+          <w:tcPr>
+            <w:tcW w:w="1837" w:type="dxa"/>
+          </w:tcPr>
+          <w:p>
+            <w:pPr>
+              <w:rPr>
+                <w:lang w:val="en-US"/>
+              </w:rPr>
+            </w:pPr>
+            <w:r>
+              <w:rPr>
+                <w:lang w:val="en-US"/>
+              </w:rPr>
+              <w:t>f</w:t>
+            </w:r>
+            <w:r>
+              <w:rPr>
+                <w:lang w:val="en-US"/>
+              </w:rPr>
+              <w:t>alse</w:t>
+            </w:r>
+          </w:p>
+        </w:tc>
+      </w:tr>
+      <w:tr>
+        <w:tc>
+          <w:tcPr>
+            <w:tcW w:w="7225" w:type="dxa"/>
+          </w:tcPr>
+          <w:p>
+            <w:pPr>
+              <w:rPr>
+                <w:lang w:val="en-US"/>
+              </w:rPr>
+            </w:pPr>
+            <w:r>
+              <w:rPr>
+                <w:lang w:val="en-US"/>
+              </w:rPr>
+              <w:t>fox "(a1</w:t>
+            </w:r>
+            <w:r>
+              <w:rPr>
+                <w:lang w:val="en-US"/>
+              </w:rPr>
+              <w:t>-att8.xml, b1-att8.xml)\*\@p</w:t>
+            </w:r>
+            <w:r>
+              <w:rPr>
+                <w:lang w:val="en-US"/>
+              </w:rPr>
+              <w:t xml:space="preserve"> =&gt; content-deep-equal(</w:t>
+            </w:r>
+            <w:r>
+              <w:rPr>
+                <w:lang w:val="en-US"/>
+              </w:rPr>
+              <w:t>'</w:t>
+            </w:r>
+            <w:r>
+              <w:rPr>
+                <w:lang w:val="en-US"/>
+              </w:rPr>
+              <w:t>s</w:t>
+            </w:r>
+            <w:r>
+              <w:rPr>
+                <w:lang w:val="en-US"/>
+              </w:rPr>
+              <w:t>'</w:t>
+            </w:r>
+            <w:r>
+              <w:rPr>
+                <w:lang w:val="en-US"/>
+              </w:rPr>
+              <w:t>)"</w:t>
+            </w:r>
+          </w:p>
+        </w:tc>
+        <w:tc>
+          <w:tcPr>
+            <w:tcW w:w="1837" w:type="dxa"/>
+          </w:tcPr>
+          <w:p>
+            <w:pPr>
+              <w:rPr>
+                <w:lang w:val="en-US"/>
+              </w:rPr>
+            </w:pPr>
+            <w:r>
+              <w:rPr>
+                <w:lang w:val="en-US"/>
+              </w:rPr>
+              <w:t>true</w:t>
+            </w:r>
+          </w:p>
+        </w:tc>
+      </w:tr>
+      <w:tr>
+        <w:tc>
+          <w:tcPr>
+            <w:tcW w:w="7225" w:type="dxa"/>
+          </w:tcPr>
+          <w:p>
+            <w:pPr>
+              <w:rPr>
+                <w:lang w:val="en-US"/>
+              </w:rPr>
+            </w:pPr>
+            <w:r>
+              <w:rPr>
+                <w:lang w:val="en-US"/>
+              </w:rPr>
+              <w:t>fox "(a1</w:t>
+            </w:r>
+            <w:r>
+              <w:rPr>
+                <w:lang w:val="en-US"/>
+              </w:rPr>
+              <w:t>-att8.xml, a1-att9.xml)\*\@p</w:t>
+            </w:r>
+            <w:r>
+              <w:rPr>
+                <w:lang w:val="en-US"/>
+              </w:rPr>
+              <w:t xml:space="preserve"> =&gt; content-deep-equal(</w:t>
+            </w:r>
+            <w:r>
+              <w:rPr>
+                <w:lang w:val="en-US"/>
+              </w:rPr>
+              <w:t>'</w:t>
+            </w:r>
+            <w:r>
+              <w:rPr>
+                <w:lang w:val="en-US"/>
+              </w:rPr>
+              <w:t>s</w:t>
+            </w:r>
+            <w:r>
+              <w:rPr>
+                <w:lang w:val="en-US"/>
+              </w:rPr>
+              <w:t>'</w:t>
+            </w:r>
+            <w:r>
+              <w:rPr>
+                <w:lang w:val="en-US"/>
+              </w:rPr>
+              <w:t>)"</w:t>
+            </w:r>
+          </w:p>
+        </w:tc>
+        <w:tc>
+          <w:tcPr>
+            <w:tcW w:w="1837" w:type="dxa"/>
+          </w:tcPr>
+          <w:p>
+            <w:pPr>
+              <w:rPr>
+                <w:lang w:val="en-US"/>
+              </w:rPr>
+            </w:pPr>
+            <w:r>
+              <w:rPr>
+                <w:lang w:val="en-US"/>
+              </w:rPr>
+              <w:t>false</w:t>
+            </w:r>
+          </w:p>
+        </w:tc>
+      </w:tr>
+      <w:tr>
+        <w:tc>
+          <w:tcPr>
+            <w:tcW w:w="7225" w:type="dxa"/>
+          </w:tcPr>
+          <w:p>
+            <w:pPr>
+              <w:rPr>
+                <w:lang w:val="en-US"/>
+              </w:rPr>
+            </w:pPr>
+            <w:r>
+              <w:rPr>
+                <w:lang w:val="en-US"/>
+              </w:rPr>
+              <w:t>fox "(a-att8-b1.xml, a-att9-b1.xml) =&gt; content-deep-equal()"</w:t>
+            </w:r>
+          </w:p>
+        </w:tc>
+        <w:tc>
+          <w:tcPr>
+            <w:tcW w:w="1837" w:type="dxa"/>
+          </w:tcPr>
+          <w:p>
+            <w:pPr>
+              <w:rPr>
+                <w:lang w:val="en-US"/>
+              </w:rPr>
+            </w:pPr>
+            <w:r>
+              <w:rPr>
+                <w:lang w:val="en-US"/>
+              </w:rPr>
+              <w:t>false</w:t>
+            </w:r>
+          </w:p>
+        </w:tc>
+      </w:tr>
+      <w:tr>
+        <w:tc>
+          <w:tcPr>
+            <w:tcW w:w="7225" w:type="dxa"/>
+          </w:tcPr>
+          <w:p>
+            <w:pPr>
+              <w:rPr>
+                <w:lang w:val="en-US"/>
+              </w:rPr>
+            </w:pPr>
+            <w:r>
+              <w:rPr>
+                <w:lang w:val="en-US"/>
+              </w:rPr>
+              <w:t>fox "(a-att8-b1.xml, a-att9-b1.xml)</w:t>
+            </w:r>
+            <w:r>
+              <w:rPr>
+                <w:lang w:val="en-US"/>
+              </w:rPr>
+              <w:t>\*</w:t>
+            </w:r>
+            <w:r>
+              <w:rPr>
+                <w:lang w:val="en-US"/>
+              </w:rPr>
+              <w:t xml:space="preserve"> =&gt; content-deep-equal()"</w:t>
+            </w:r>
+          </w:p>
+        </w:tc>
+        <w:tc>
+          <w:tcPr>
+            <w:tcW w:w="1837" w:type="dxa"/>
+          </w:tcPr>
+          <w:p>
+            <w:pPr>
+              <w:rPr>
+                <w:lang w:val="en-US"/>
+              </w:rPr>
+            </w:pPr>
+            <w:r>
+              <w:rPr>
+                <w:lang w:val="en-US"/>
+              </w:rPr>
+              <w:t>false</w:t>
+            </w:r>
+          </w:p>
+        </w:tc>
+      </w:tr>
+      <w:tr>
+        <w:tc>
+          <w:tcPr>
+            <w:tcW w:w="7225" w:type="dxa"/>
+          </w:tcPr>
+          <w:p>
+            <w:pPr>
+              <w:rPr>
+                <w:lang w:val="en-US"/>
+              </w:rPr>
+            </w:pPr>
+            <w:r>
+              <w:rPr>
+                <w:lang w:val="en-US"/>
+              </w:rPr>
+              <w:t>fox "(a-att8-b1.xml, a-att9-b1.xml)</w:t>
+            </w:r>
+            <w:r>
+              <w:rPr>
+                <w:lang w:val="en-US"/>
+              </w:rPr>
+              <w:t>\*</w:t>
+            </w:r>
+            <w:r>
+              <w:rPr>
+                <w:lang w:val="en-US"/>
+              </w:rPr>
+              <w:t xml:space="preserve"> =&gt; content-deep-equal(</w:t>
+            </w:r>
+            <w:r>
+              <w:rPr>
+                <w:lang w:val="en-US"/>
+              </w:rPr>
+              <w:t>'</w:t>
+            </w:r>
+            <w:r>
+              <w:rPr>
+                <w:lang w:val="en-US"/>
+              </w:rPr>
+              <w:t>n</w:t>
+            </w:r>
+            <w:r>
+              <w:rPr>
+                <w:lang w:val="en-US"/>
+              </w:rPr>
+              <w:t>'</w:t>
+            </w:r>
+            <w:r>
+              <w:rPr>
+                <w:lang w:val="en-US"/>
+              </w:rPr>
+              <w:t>)"</w:t>
+            </w:r>
+          </w:p>
+        </w:tc>
+        <w:tc>
+          <w:tcPr>
+            <w:tcW w:w="1837" w:type="dxa"/>
+          </w:tcPr>
+          <w:p>
+            <w:pPr>
+              <w:rPr>
+                <w:lang w:val="en-US"/>
+              </w:rPr>
+            </w:pPr>
+            <w:r>
+              <w:rPr>
+                <w:lang w:val="en-US"/>
+              </w:rPr>
+              <w:t>false</w:t>
+            </w:r>
+          </w:p>
+        </w:tc>
+      </w:tr>
+      <w:tr>
+        <w:tc>
+          <w:tcPr>
+            <w:tcW w:w="7225" w:type="dxa"/>
+          </w:tcPr>
+          <w:p>
+            <w:pPr>
+              <w:rPr>
+                <w:lang w:val="en-US"/>
+              </w:rPr>
+            </w:pPr>
+            <w:r>
+              <w:rPr>
+                <w:lang w:val="en-US"/>
+              </w:rPr>
+              <w:t>fox "(a-att8-b1.xml, a-att9-b1.xml)\a =&gt; content-deep-equal()"</w:t>
+            </w:r>
+          </w:p>
+        </w:tc>
+        <w:tc>
+          <w:tcPr>
+            <w:tcW w:w="1837" w:type="dxa"/>
+          </w:tcPr>
+          <w:p>
+            <w:pPr>
+              <w:rPr>
+                <w:lang w:val="en-US"/>
+              </w:rPr>
+            </w:pPr>
+            <w:r>
+              <w:rPr>
+                <w:lang w:val="en-US"/>
+              </w:rPr>
+              <w:t>false</w:t>
+            </w:r>
+          </w:p>
+        </w:tc>
+      </w:tr>
+      <w:tr>
+        <w:tc>
+          <w:tcPr>
+            <w:tcW w:w="7225" w:type="dxa"/>
+          </w:tcPr>
+          <w:p>
+            <w:pPr>
+              <w:rPr>
+                <w:lang w:val="en-US"/>
+              </w:rPr>
+            </w:pPr>
+            <w:r>
+              <w:rPr>
+                <w:lang w:val="en-US"/>
+              </w:rPr>
+              <w:t>fox "(a-att8-b1.xml, a-att9-b1.xml)\a</w:t>
+            </w:r>
+            <w:r>
+              <w:rPr>
+                <w:lang w:val="en-US"/>
+              </w:rPr>
+              <w:t>\b</w:t>
+            </w:r>
+            <w:r>
+              <w:rPr>
+                <w:lang w:val="en-US"/>
+              </w:rPr>
+              <w:t xml:space="preserve"> =&gt; content-deep-equal()"</w:t>
+            </w:r>
+          </w:p>
+        </w:tc>
+        <w:tc>
+          <w:tcPr>
+            <w:tcW w:w="1837" w:type="dxa"/>
+          </w:tcPr>
+          <w:p>
+            <w:pPr>
+              <w:rPr>
+                <w:lang w:val="en-US"/>
+              </w:rPr>
+            </w:pPr>
+            <w:r>
+              <w:rPr>
+                <w:lang w:val="en-US"/>
+              </w:rPr>
+              <w:t>true</w:t>
+            </w:r>
+          </w:p>
+        </w:tc>
+      </w:tr>
+      <w:tr>
+        <w:tc>
+          <w:tcPr>
+            <w:tcW w:w="7225" w:type="dxa"/>
+          </w:tcPr>
+          <w:p>
+            <w:pPr>
+              <w:rPr>
+                <w:lang w:val="en-US"/>
+              </w:rPr>
+            </w:pPr>
+            <w:r>
+              <w:rPr>
+                <w:lang w:val="en-US"/>
+              </w:rPr>
+              <w:t>fox "(a-att8-b1.xml, b-att9-b1.xml) =&gt; content-deep-equal()"</w:t>
+            </w:r>
+          </w:p>
+        </w:tc>
+        <w:tc>
+          <w:tcPr>
+            <w:tcW w:w="1837" w:type="dxa"/>
+          </w:tcPr>
+          <w:p>
+            <w:pPr>
+              <w:rPr>
+                <w:lang w:val="en-US"/>
+              </w:rPr>
+            </w:pPr>
+            <w:r>
+              <w:rPr>
+                <w:lang w:val="en-US"/>
+              </w:rPr>
+              <w:t>false</w:t>
+            </w:r>
+          </w:p>
+        </w:tc>
+      </w:tr>
+      <w:tr>
+        <w:tc>
+          <w:tcPr>
+            <w:tcW w:w="7225" w:type="dxa"/>
+          </w:tcPr>
+          <w:p>
+            <w:pPr>
+              <w:rPr>
+                <w:lang w:val="en-US"/>
+              </w:rPr>
+            </w:pPr>
+            <w:r>
+              <w:rPr>
+                <w:lang w:val="en-US"/>
+              </w:rPr>
+              <w:t>fox "(a-att8-b1.xml, b-att9-b1.xml)</w:t>
+            </w:r>
+            <w:r>
+              <w:rPr>
+                <w:lang w:val="en-US"/>
+              </w:rPr>
+              <w:t>\*</w:t>
+            </w:r>
+            <w:r>
+              <w:rPr>
+                <w:lang w:val="en-US"/>
+              </w:rPr>
+              <w:t xml:space="preserve"> =&gt; content-deep-equal()"</w:t>
+            </w:r>
+          </w:p>
+        </w:tc>
+        <w:tc>
+          <w:tcPr>
+            <w:tcW w:w="1837" w:type="dxa"/>
+          </w:tcPr>
+          <w:p>
+            <w:pPr>
+              <w:rPr>
+                <w:lang w:val="en-US"/>
+              </w:rPr>
+            </w:pPr>
+            <w:r>
+              <w:rPr>
+                <w:lang w:val="en-US"/>
+              </w:rPr>
+              <w:t>false</w:t>
+            </w:r>
+          </w:p>
+        </w:tc>
+      </w:tr>
+      <w:tr>
+        <w:tc>
+          <w:tcPr>
+            <w:tcW w:w="7225" w:type="dxa"/>
+          </w:tcPr>
+          <w:p>
+            <w:pPr>
+              <w:rPr>
+                <w:lang w:val="en-US"/>
+              </w:rPr>
+            </w:pPr>
+            <w:r>
+              <w:rPr>
+                <w:lang w:val="en-US"/>
+              </w:rPr>
+              <w:t>fox "(a-att8-b1.xml, b-att9-b1.xml)</w:t>
+            </w:r>
+            <w:r>
+              <w:rPr>
+                <w:lang w:val="en-US"/>
+              </w:rPr>
+              <w:t>\*\b</w:t>
+            </w:r>
+            <w:r>
+              <w:rPr>
+                <w:lang w:val="en-US"/>
+              </w:rPr>
+              <w:t xml:space="preserve"> =&gt; content-deep-equal()"</w:t>
+            </w:r>
+          </w:p>
+        </w:tc>
+        <w:tc>
+          <w:tcPr>
+            <w:tcW w:w="1837" w:type="dxa"/>
+          </w:tcPr>
+          <w:p>
+            <w:pPr>
+              <w:rPr>
+                <w:lang w:val="en-US"/>
+              </w:rPr>
+            </w:pPr>
+            <w:r>
+              <w:rPr>
+                <w:lang w:val="en-US"/>
+              </w:rPr>
+              <w:t>true</w:t>
+            </w:r>
+          </w:p>
+        </w:tc>
+      </w:tr>
+    </w:tbl>
+    <w:p>
+      <w:pPr>
+        <w:rPr>
+          <w:b/>
+          <w:i/>
+          <w:lang w:val="en-US"/>
+        </w:rPr>
+      </w:pPr>
     </w:p>
     <w:p>
       <w:pPr>
@@ -3876,7 +6521,37 @@
         <w:rPr>
           <w:lang w:val="en-US"/>
         </w:rPr>
-        <w:t>Returns the number of occurrences of character $char in string $string.</w:t>
+        <w:t xml:space="preserve">Returns the number of occurrences of character </w:t>
+      </w:r>
+      <w:r>
+        <w:rPr>
+          <w:rFonts w:ascii="Courier New" w:hAnsi="Courier New" w:cs="Courier New"/>
+          <w:sz w:val="18"/>
+          <w:szCs w:val="18"/>
+          <w:lang w:val="en-US"/>
+        </w:rPr>
+        <w:t>$char</w:t>
+      </w:r>
+      <w:r>
+        <w:rPr>
+          <w:lang w:val="en-US"/>
+        </w:rPr>
+        <w:t xml:space="preserve"> in string </w:t>
+      </w:r>
+      <w:r>
+        <w:rPr>
+          <w:rFonts w:ascii="Courier New" w:hAnsi="Courier New" w:cs="Courier New"/>
+          <w:sz w:val="18"/>
+          <w:szCs w:val="18"/>
+          <w:lang w:val="en-US"/>
+        </w:rPr>
+        <w:t>$string</w:t>
+      </w:r>
+      <w:r>
+        <w:rPr>
+          <w:lang w:val="en-US"/>
+        </w:rPr>
+        <w:t>.</w:t>
       </w:r>
     </w:p>
     <w:p>
@@ -15180,7 +17855,7 @@
 </file>
 
 <file path=customXml/itemProps1.xml><?xml version="1.0" encoding="utf-8"?>
-<ds:datastoreItem xmlns:ds="http://schemas.openxmlformats.org/officeDocument/2006/customXml" ds:itemID="{47B13862-F74C-42DC-80C7-01AD151E0B3C}">
+<ds:datastoreItem xmlns:ds="http://schemas.openxmlformats.org/officeDocument/2006/customXml" ds:itemID="{160D6C9A-F1A1-4C6F-A67D-8219C1D38A7E}">
   <ds:schemaRefs>
     <ds:schemaRef ds:uri="http://schemas.openxmlformats.org/officeDocument/2006/bibliography"/>
   </ds:schemaRefs>

</xml_diff>

<commit_message>
Refined semantics of extension function file-copy().
</commit_message>
<xml_diff>
--- a/doc/foxpath-extension-functions.docx
+++ b/doc/foxpath-extension-functions.docx
@@ -3631,8 +3631,6 @@
         </w:rPr>
         <w:t>Usage</w:t>
       </w:r>
-      <w:bookmarkStart w:id="0" w:name="_GoBack"/>
-      <w:bookmarkEnd w:id="0"/>
     </w:p>
     <w:p>
       <w:pPr>
@@ -7880,7 +7878,16 @@
           <w:szCs w:val="18"/>
           <w:lang w:val="en-US"/>
         </w:rPr>
-        <w:t>Uri, $options</w:t>
+        <w:t>Uri, $</w:t>
+      </w:r>
+      <w:r>
+        <w:rPr>
+          <w:rFonts w:ascii="Courier New" w:hAnsi="Courier New" w:cs="Courier New"/>
+          <w:sz w:val="18"/>
+          <w:szCs w:val="18"/>
+          <w:lang w:val="en-US"/>
+        </w:rPr>
+        <w:t>flags</w:t>
       </w:r>
       <w:r>
         <w:rPr>
@@ -8007,7 +8014,133 @@
         <w:rPr>
           <w:lang w:val="en-US"/>
         </w:rPr>
-        <w:t>The target URI may be a folder or a file URI. If the URI does not yet exist, it is interpreted as file URI. If the file URI belongs to a non-existent folder, the functions returns with an error if option “create” has not been specified, and it creates the parent folder otherwise (before copying).</w:t>
+        <w:t>The target URI may be a folder or a file URI. If the URI does not exist</w:t>
+      </w:r>
+      <w:r>
+        <w:rPr>
+          <w:lang w:val="en-US"/>
+        </w:rPr>
+        <w:t xml:space="preserve"> and flag </w:t>
+      </w:r>
+      <w:r>
+        <w:rPr>
+          <w:rFonts w:ascii="Courier New" w:hAnsi="Courier New" w:cs="Courier New"/>
+          <w:sz w:val="18"/>
+          <w:szCs w:val="18"/>
+          <w:lang w:val="en-US"/>
+        </w:rPr>
+        <w:t>d</w:t>
+      </w:r>
+      <w:r>
+        <w:rPr>
+          <w:lang w:val="en-US"/>
+        </w:rPr>
+        <w:t xml:space="preserve"> is used, the target URI is interpreted as folder URI and the corresponding folder is created, also creating </w:t>
+      </w:r>
+      <w:r>
+        <w:rPr>
+          <w:lang w:val="en-US"/>
+        </w:rPr>
+        <w:t>any non-existent containing folders</w:t>
+      </w:r>
+      <w:r>
+        <w:rPr>
+          <w:lang w:val="en-US"/>
+        </w:rPr>
+        <w:t xml:space="preserve">. If the URI does not exist and flag </w:t>
+      </w:r>
+      <w:r>
+        <w:rPr>
+          <w:rFonts w:ascii="Courier New" w:hAnsi="Courier New" w:cs="Courier New"/>
+          <w:sz w:val="18"/>
+          <w:szCs w:val="18"/>
+          <w:lang w:val="en-US"/>
+        </w:rPr>
+        <w:t>d</w:t>
+      </w:r>
+      <w:r>
+        <w:rPr>
+          <w:lang w:val="en-US"/>
+        </w:rPr>
+        <w:t xml:space="preserve"> is not used, the target </w:t>
+      </w:r>
+      <w:r>
+        <w:rPr>
+          <w:lang w:val="en-US"/>
+        </w:rPr>
+        <w:t xml:space="preserve">URI is interpreted as file URI. If the non-existent file URI belongs to a non-existent folder, an error is returned, unless flag </w:t>
+      </w:r>
+      <w:r>
+        <w:rPr>
+          <w:rFonts w:ascii="Courier New" w:hAnsi="Courier New" w:cs="Courier New"/>
+          <w:sz w:val="18"/>
+          <w:szCs w:val="18"/>
+          <w:lang w:val="en-US"/>
+        </w:rPr>
+        <w:t>c</w:t>
+      </w:r>
+      <w:r>
+        <w:rPr>
+          <w:lang w:val="en-US"/>
+        </w:rPr>
+        <w:t xml:space="preserve"> is used, in which case </w:t>
+      </w:r>
+      <w:r>
+        <w:rPr>
+          <w:lang w:val="en-US"/>
+        </w:rPr>
+        <w:t xml:space="preserve">all </w:t>
+      </w:r>
+      <w:r>
+        <w:rPr>
+          <w:lang w:val="en-US"/>
+        </w:rPr>
+        <w:t>non-existent containing folders are created.</w:t>
+      </w:r>
+      <w:r>
+        <w:rPr>
+          <w:lang w:val="en-US"/>
+        </w:rPr>
+        <w:t xml:space="preserve"> If the target URI </w:t>
+      </w:r>
+      <w:r>
+        <w:rPr>
+          <w:lang w:val="en-US"/>
+        </w:rPr>
+        <w:t xml:space="preserve">is an existing file, </w:t>
+      </w:r>
+      <w:r>
+        <w:rPr>
+          <w:lang w:val="en-US"/>
+        </w:rPr>
+        <w:t xml:space="preserve">an error is returned, unless flag </w:t>
+      </w:r>
+      <w:r>
+        <w:rPr>
+          <w:rFonts w:ascii="Courier New" w:hAnsi="Courier New" w:cs="Courier New"/>
+          <w:sz w:val="18"/>
+          <w:szCs w:val="18"/>
+          <w:lang w:val="en-US"/>
+        </w:rPr>
+        <w:t>o</w:t>
+      </w:r>
+      <w:r>
+        <w:rPr>
+          <w:lang w:val="en-US"/>
+        </w:rPr>
+        <w:t xml:space="preserve"> is used, in which case the </w:t>
+      </w:r>
+      <w:r>
+        <w:rPr>
+          <w:lang w:val="en-US"/>
+        </w:rPr>
+        <w:t xml:space="preserve">file </w:t>
+      </w:r>
+      <w:r>
+        <w:rPr>
+          <w:lang w:val="en-US"/>
+        </w:rPr>
+        <w:t>is overwritten.</w:t>
       </w:r>
     </w:p>
     <w:p>
@@ -8250,7 +8383,7 @@
                 <w:szCs w:val="18"/>
                 <w:lang w:val="en-US"/>
               </w:rPr>
-              <w:t>options</w:t>
+              <w:t>flags</w:t>
             </w:r>
           </w:p>
         </w:tc>
@@ -8318,6 +8451,40 @@
                 <w:szCs w:val="18"/>
                 <w:lang w:val="en-US"/>
               </w:rPr>
+              <w:t>d</w:t>
+            </w:r>
+            <w:r>
+              <w:rPr>
+                <w:lang w:val="en-US"/>
+              </w:rPr>
+              <w:t xml:space="preserve"> – </w:t>
+            </w:r>
+            <w:r>
+              <w:rPr>
+                <w:lang w:val="en-US"/>
+              </w:rPr>
+              <w:t>a non-existing target URI is interpreted as folder URI and the folder is created</w:t>
+            </w:r>
+            <w:r>
+              <w:rPr>
+                <w:lang w:val="en-US"/>
+              </w:rPr>
+              <w:t>; non-existing parent folders are also created</w:t>
+            </w:r>
+          </w:p>
+          <w:p>
+            <w:pPr>
+              <w:rPr>
+                <w:lang w:val="en-US"/>
+              </w:rPr>
+            </w:pPr>
+            <w:r>
+              <w:rPr>
+                <w:rFonts w:ascii="Courier New" w:hAnsi="Courier New" w:cs="Courier New"/>
+                <w:sz w:val="18"/>
+                <w:szCs w:val="18"/>
+                <w:lang w:val="en-US"/>
+              </w:rPr>
               <w:t>c</w:t>
             </w:r>
             <w:r>
@@ -8330,7 +8497,15 @@
               <w:rPr>
                 <w:lang w:val="en-US"/>
               </w:rPr>
-              <w:t>if the target URI is a non-existent URI and the parent URI does not exist, a folder corresponding to the parent URI is created</w:t>
+              <w:t>a non-existing target URI is interpreted as file URI and non-existing parent folders are created</w:t>
+            </w:r>
+            <w:bookmarkStart w:id="0" w:name="_GoBack"/>
+            <w:bookmarkEnd w:id="0"/>
+            <w:r>
+              <w:rPr>
+                <w:lang w:val="en-US"/>
+              </w:rPr>
+              <w:t xml:space="preserve"> </w:t>
             </w:r>
           </w:p>
         </w:tc>
@@ -8368,6 +8543,446 @@
           <w:lang w:val="en-US"/>
         </w:rPr>
       </w:pPr>
+      <w:r>
+        <w:rPr>
+          <w:lang w:val="en-US"/>
+        </w:rPr>
+        <w:t xml:space="preserve">// Copies </w:t>
+      </w:r>
+      <w:r>
+        <w:rPr>
+          <w:rFonts w:ascii="Courier New" w:hAnsi="Courier New" w:cs="Courier New"/>
+          <w:sz w:val="18"/>
+          <w:szCs w:val="18"/>
+          <w:lang w:val="en-US"/>
+        </w:rPr>
+        <w:t>doc.xml</w:t>
+      </w:r>
+      <w:r>
+        <w:rPr>
+          <w:lang w:val="en-US"/>
+        </w:rPr>
+        <w:t xml:space="preserve"> to </w:t>
+      </w:r>
+      <w:r>
+        <w:rPr>
+          <w:rFonts w:ascii="Courier New" w:hAnsi="Courier New" w:cs="Courier New"/>
+          <w:sz w:val="18"/>
+          <w:szCs w:val="18"/>
+          <w:lang w:val="en-US"/>
+        </w:rPr>
+        <w:t>doc2.xml</w:t>
+      </w:r>
+      <w:r>
+        <w:rPr>
+          <w:lang w:val="en-US"/>
+        </w:rPr>
+        <w:t xml:space="preserve">; does not work if </w:t>
+      </w:r>
+      <w:r>
+        <w:rPr>
+          <w:rFonts w:ascii="Courier New" w:hAnsi="Courier New" w:cs="Courier New"/>
+          <w:sz w:val="18"/>
+          <w:szCs w:val="18"/>
+          <w:lang w:val="en-US"/>
+        </w:rPr>
+        <w:t>doc.xml</w:t>
+      </w:r>
+      <w:r>
+        <w:rPr>
+          <w:lang w:val="en-US"/>
+        </w:rPr>
+        <w:t xml:space="preserve"> already exists</w:t>
+      </w:r>
+    </w:p>
+    <w:p>
+      <w:pPr>
+        <w:rPr>
+          <w:rFonts w:ascii="Courier New" w:hAnsi="Courier New" w:cs="Courier New"/>
+          <w:sz w:val="18"/>
+          <w:szCs w:val="18"/>
+          <w:lang w:val="en-US"/>
+        </w:rPr>
+      </w:pPr>
+      <w:r>
+        <w:rPr>
+          <w:rFonts w:ascii="Courier New" w:hAnsi="Courier New" w:cs="Courier New"/>
+          <w:sz w:val="18"/>
+          <w:szCs w:val="18"/>
+          <w:lang w:val="en-US"/>
+        </w:rPr>
+        <w:t xml:space="preserve">fox doc.xml </w:t>
+      </w:r>
+      <w:r>
+        <w:rPr>
+          <w:rFonts w:ascii="Courier New" w:hAnsi="Courier New" w:cs="Courier New"/>
+          <w:sz w:val="18"/>
+          <w:szCs w:val="18"/>
+          <w:lang w:val="en-US"/>
+        </w:rPr>
+        <w:t>=&gt; file-copy('</w:t>
+      </w:r>
+      <w:r>
+        <w:rPr>
+          <w:rFonts w:ascii="Courier New" w:hAnsi="Courier New" w:cs="Courier New"/>
+          <w:sz w:val="18"/>
+          <w:szCs w:val="18"/>
+          <w:lang w:val="en-US"/>
+        </w:rPr>
+        <w:t>doc2.xml</w:t>
+      </w:r>
+      <w:r>
+        <w:rPr>
+          <w:rFonts w:ascii="Courier New" w:hAnsi="Courier New" w:cs="Courier New"/>
+          <w:sz w:val="18"/>
+          <w:szCs w:val="18"/>
+          <w:lang w:val="en-US"/>
+        </w:rPr>
+        <w:t xml:space="preserve"> ')</w:t>
+      </w:r>
+    </w:p>
+    <w:p>
+      <w:pPr>
+        <w:spacing w:after="0"/>
+        <w:rPr>
+          <w:lang w:val="en-US"/>
+        </w:rPr>
+      </w:pPr>
+      <w:r>
+        <w:rPr>
+          <w:lang w:val="en-US"/>
+        </w:rPr>
+        <w:t xml:space="preserve">// </w:t>
+      </w:r>
+      <w:r>
+        <w:rPr>
+          <w:lang w:val="en-US"/>
+        </w:rPr>
+        <w:t xml:space="preserve">File </w:t>
+      </w:r>
+      <w:r>
+        <w:rPr>
+          <w:rFonts w:ascii="Courier New" w:hAnsi="Courier New" w:cs="Courier New"/>
+          <w:sz w:val="18"/>
+          <w:szCs w:val="18"/>
+          <w:lang w:val="en-US"/>
+        </w:rPr>
+        <w:t>doc2.xml</w:t>
+      </w:r>
+      <w:r>
+        <w:rPr>
+          <w:lang w:val="en-US"/>
+        </w:rPr>
+        <w:t xml:space="preserve"> </w:t>
+      </w:r>
+      <w:r>
+        <w:rPr>
+          <w:lang w:val="en-US"/>
+        </w:rPr>
+        <w:t>is overwritten, if it already exists</w:t>
+      </w:r>
+    </w:p>
+    <w:p>
+      <w:pPr>
+        <w:rPr>
+          <w:rFonts w:ascii="Courier New" w:hAnsi="Courier New" w:cs="Courier New"/>
+          <w:sz w:val="18"/>
+          <w:szCs w:val="18"/>
+          <w:lang w:val="en-US"/>
+        </w:rPr>
+      </w:pPr>
+      <w:r>
+        <w:rPr>
+          <w:rFonts w:ascii="Courier New" w:hAnsi="Courier New" w:cs="Courier New"/>
+          <w:sz w:val="18"/>
+          <w:szCs w:val="18"/>
+          <w:lang w:val="en-US"/>
+        </w:rPr>
+        <w:t>fox doc.xml =&gt; file-copy('doc2.xml'</w:t>
+      </w:r>
+      <w:r>
+        <w:rPr>
+          <w:rFonts w:ascii="Courier New" w:hAnsi="Courier New" w:cs="Courier New"/>
+          <w:sz w:val="18"/>
+          <w:szCs w:val="18"/>
+          <w:lang w:val="en-US"/>
+        </w:rPr>
+        <w:t xml:space="preserve">, </w:t>
+      </w:r>
+      <w:r>
+        <w:rPr>
+          <w:rFonts w:ascii="Courier New" w:hAnsi="Courier New" w:cs="Courier New"/>
+          <w:sz w:val="18"/>
+          <w:szCs w:val="18"/>
+          <w:lang w:val="en-US"/>
+        </w:rPr>
+        <w:t>'</w:t>
+      </w:r>
+      <w:r>
+        <w:rPr>
+          <w:rFonts w:ascii="Courier New" w:hAnsi="Courier New" w:cs="Courier New"/>
+          <w:sz w:val="18"/>
+          <w:szCs w:val="18"/>
+          <w:lang w:val="en-US"/>
+        </w:rPr>
+        <w:t>o</w:t>
+      </w:r>
+      <w:r>
+        <w:rPr>
+          <w:rFonts w:ascii="Courier New" w:hAnsi="Courier New" w:cs="Courier New"/>
+          <w:sz w:val="18"/>
+          <w:szCs w:val="18"/>
+          <w:lang w:val="en-US"/>
+        </w:rPr>
+        <w:t>')</w:t>
+      </w:r>
+    </w:p>
+    <w:p>
+      <w:pPr>
+        <w:spacing w:after="0"/>
+        <w:rPr>
+          <w:lang w:val="en-US"/>
+        </w:rPr>
+      </w:pPr>
+      <w:r>
+        <w:rPr>
+          <w:lang w:val="en-US"/>
+        </w:rPr>
+        <w:t xml:space="preserve">// Does not work unless folder </w:t>
+      </w:r>
+      <w:r>
+        <w:rPr>
+          <w:rFonts w:ascii="Courier New" w:hAnsi="Courier New" w:cs="Courier New"/>
+          <w:sz w:val="18"/>
+          <w:szCs w:val="18"/>
+          <w:lang w:val="en-US"/>
+        </w:rPr>
+        <w:t>copies</w:t>
+      </w:r>
+      <w:r>
+        <w:rPr>
+          <w:lang w:val="en-US"/>
+        </w:rPr>
+        <w:t xml:space="preserve"> already exists</w:t>
+      </w:r>
+    </w:p>
+    <w:p>
+      <w:pPr>
+        <w:spacing w:after="0"/>
+        <w:rPr>
+          <w:rFonts w:ascii="Courier New" w:hAnsi="Courier New" w:cs="Courier New"/>
+          <w:sz w:val="18"/>
+          <w:szCs w:val="18"/>
+          <w:lang w:val="en-US"/>
+        </w:rPr>
+      </w:pPr>
+      <w:r>
+        <w:rPr>
+          <w:rFonts w:ascii="Courier New" w:hAnsi="Courier New" w:cs="Courier New"/>
+          <w:sz w:val="18"/>
+          <w:szCs w:val="18"/>
+          <w:lang w:val="en-US"/>
+        </w:rPr>
+        <w:t>fox doc.xml =&gt; file-copy('</w:t>
+      </w:r>
+      <w:r>
+        <w:rPr>
+          <w:rFonts w:ascii="Courier New" w:hAnsi="Courier New" w:cs="Courier New"/>
+          <w:sz w:val="18"/>
+          <w:szCs w:val="18"/>
+          <w:lang w:val="en-US"/>
+        </w:rPr>
+        <w:t>copies/doc2.xml</w:t>
+      </w:r>
+      <w:r>
+        <w:rPr>
+          <w:rFonts w:ascii="Courier New" w:hAnsi="Courier New" w:cs="Courier New"/>
+          <w:sz w:val="18"/>
+          <w:szCs w:val="18"/>
+          <w:lang w:val="en-US"/>
+        </w:rPr>
+        <w:t>')</w:t>
+      </w:r>
+    </w:p>
+    <w:p>
+      <w:pPr>
+        <w:spacing w:after="0"/>
+        <w:rPr>
+          <w:lang w:val="en-US"/>
+        </w:rPr>
+      </w:pPr>
+    </w:p>
+    <w:p>
+      <w:pPr>
+        <w:spacing w:after="0"/>
+        <w:rPr>
+          <w:lang w:val="en-US"/>
+        </w:rPr>
+      </w:pPr>
+      <w:r>
+        <w:rPr>
+          <w:lang w:val="en-US"/>
+        </w:rPr>
+        <w:t xml:space="preserve">// </w:t>
+      </w:r>
+      <w:r>
+        <w:rPr>
+          <w:lang w:val="en-US"/>
+        </w:rPr>
+        <w:t>F</w:t>
+      </w:r>
+      <w:r>
+        <w:rPr>
+          <w:lang w:val="en-US"/>
+        </w:rPr>
+        <w:t xml:space="preserve">older </w:t>
+      </w:r>
+      <w:r>
+        <w:rPr>
+          <w:rFonts w:ascii="Courier New" w:hAnsi="Courier New" w:cs="Courier New"/>
+          <w:sz w:val="18"/>
+          <w:szCs w:val="18"/>
+          <w:lang w:val="en-US"/>
+        </w:rPr>
+        <w:t>copies</w:t>
+      </w:r>
+      <w:r>
+        <w:rPr>
+          <w:lang w:val="en-US"/>
+        </w:rPr>
+        <w:t xml:space="preserve"> is created, if non-existing</w:t>
+      </w:r>
+    </w:p>
+    <w:p>
+      <w:pPr>
+        <w:rPr>
+          <w:rFonts w:ascii="Courier New" w:hAnsi="Courier New" w:cs="Courier New"/>
+          <w:sz w:val="18"/>
+          <w:szCs w:val="18"/>
+          <w:lang w:val="en-US"/>
+        </w:rPr>
+      </w:pPr>
+      <w:r>
+        <w:rPr>
+          <w:rFonts w:ascii="Courier New" w:hAnsi="Courier New" w:cs="Courier New"/>
+          <w:sz w:val="18"/>
+          <w:szCs w:val="18"/>
+          <w:lang w:val="en-US"/>
+        </w:rPr>
+        <w:t>fox *.xml  =&gt; file-copy('copies</w:t>
+      </w:r>
+      <w:r>
+        <w:rPr>
+          <w:rFonts w:ascii="Courier New" w:hAnsi="Courier New" w:cs="Courier New"/>
+          <w:sz w:val="18"/>
+          <w:szCs w:val="18"/>
+          <w:lang w:val="en-US"/>
+        </w:rPr>
+        <w:t>/doc2.xml</w:t>
+      </w:r>
+      <w:r>
+        <w:rPr>
+          <w:rFonts w:ascii="Courier New" w:hAnsi="Courier New" w:cs="Courier New"/>
+          <w:sz w:val="18"/>
+          <w:szCs w:val="18"/>
+          <w:lang w:val="en-US"/>
+        </w:rPr>
+        <w:t xml:space="preserve"> ', '</w:t>
+      </w:r>
+      <w:r>
+        <w:rPr>
+          <w:rFonts w:ascii="Courier New" w:hAnsi="Courier New" w:cs="Courier New"/>
+          <w:sz w:val="18"/>
+          <w:szCs w:val="18"/>
+          <w:lang w:val="en-US"/>
+        </w:rPr>
+        <w:t>c</w:t>
+      </w:r>
+      <w:r>
+        <w:rPr>
+          <w:rFonts w:ascii="Courier New" w:hAnsi="Courier New" w:cs="Courier New"/>
+          <w:sz w:val="18"/>
+          <w:szCs w:val="18"/>
+          <w:lang w:val="en-US"/>
+        </w:rPr>
+        <w:t xml:space="preserve"> ')</w:t>
+      </w:r>
+    </w:p>
+    <w:p>
+      <w:pPr>
+        <w:spacing w:after="0"/>
+        <w:rPr>
+          <w:lang w:val="en-US"/>
+        </w:rPr>
+      </w:pPr>
+      <w:r>
+        <w:rPr>
+          <w:lang w:val="en-US"/>
+        </w:rPr>
+        <w:t xml:space="preserve">// </w:t>
+      </w:r>
+      <w:r>
+        <w:rPr>
+          <w:lang w:val="en-US"/>
+        </w:rPr>
+        <w:t>The target URI is treated as a folder, which is created, if non-existing</w:t>
+      </w:r>
+    </w:p>
+    <w:p>
+      <w:pPr>
+        <w:spacing w:after="0"/>
+        <w:rPr>
+          <w:rFonts w:ascii="Courier New" w:hAnsi="Courier New" w:cs="Courier New"/>
+          <w:sz w:val="18"/>
+          <w:szCs w:val="18"/>
+          <w:lang w:val="en-US"/>
+        </w:rPr>
+      </w:pPr>
+      <w:r>
+        <w:rPr>
+          <w:rFonts w:ascii="Courier New" w:hAnsi="Courier New" w:cs="Courier New"/>
+          <w:sz w:val="18"/>
+          <w:szCs w:val="18"/>
+          <w:lang w:val="en-US"/>
+        </w:rPr>
+        <w:t>fox *.xml  =&gt; file-copy('</w:t>
+      </w:r>
+      <w:r>
+        <w:rPr>
+          <w:rFonts w:ascii="Courier New" w:hAnsi="Courier New" w:cs="Courier New"/>
+          <w:sz w:val="18"/>
+          <w:szCs w:val="18"/>
+          <w:lang w:val="en-US"/>
+        </w:rPr>
+        <w:t>/other/</w:t>
+      </w:r>
+      <w:r>
+        <w:rPr>
+          <w:rFonts w:ascii="Courier New" w:hAnsi="Courier New" w:cs="Courier New"/>
+          <w:sz w:val="18"/>
+          <w:szCs w:val="18"/>
+          <w:lang w:val="en-US"/>
+        </w:rPr>
+        <w:t>copies ', '</w:t>
+      </w:r>
+      <w:r>
+        <w:rPr>
+          <w:rFonts w:ascii="Courier New" w:hAnsi="Courier New" w:cs="Courier New"/>
+          <w:sz w:val="18"/>
+          <w:szCs w:val="18"/>
+          <w:lang w:val="en-US"/>
+        </w:rPr>
+        <w:t>d</w:t>
+      </w:r>
+      <w:r>
+        <w:rPr>
+          <w:rFonts w:ascii="Courier New" w:hAnsi="Courier New" w:cs="Courier New"/>
+          <w:sz w:val="18"/>
+          <w:szCs w:val="18"/>
+          <w:lang w:val="en-US"/>
+        </w:rPr>
+        <w:t>')</w:t>
+      </w:r>
     </w:p>
     <w:p>
       <w:pPr>
@@ -17855,7 +18470,7 @@
 </file>
 
 <file path=customXml/itemProps1.xml><?xml version="1.0" encoding="utf-8"?>
-<ds:datastoreItem xmlns:ds="http://schemas.openxmlformats.org/officeDocument/2006/customXml" ds:itemID="{160D6C9A-F1A1-4C6F-A67D-8219C1D38A7E}">
+<ds:datastoreItem xmlns:ds="http://schemas.openxmlformats.org/officeDocument/2006/customXml" ds:itemID="{1B540F3D-73E4-4F31-9C83-8BB951039ABB}">
   <ds:schemaRefs>
     <ds:schemaRef ds:uri="http://schemas.openxmlformats.org/officeDocument/2006/bibliography"/>
   </ds:schemaRefs>

</xml_diff>

<commit_message>
Improved documentation of extension function file-copy().
</commit_message>
<xml_diff>
--- a/doc/foxpath-extension-functions.docx
+++ b/doc/foxpath-extension-functions.docx
@@ -7975,7 +7975,19 @@
         <w:rPr>
           <w:lang w:val="en-US"/>
         </w:rPr>
-        <w:t>Copies files.</w:t>
+        <w:t>Copies files</w:t>
+      </w:r>
+      <w:r>
+        <w:rPr>
+          <w:lang w:val="en-US"/>
+        </w:rPr>
+        <w:t xml:space="preserve"> and/or folders</w:t>
+      </w:r>
+      <w:r>
+        <w:rPr>
+          <w:lang w:val="en-US"/>
+        </w:rPr>
+        <w:t>.</w:t>
       </w:r>
     </w:p>
     <w:p>
@@ -8014,7 +8026,25 @@
         <w:rPr>
           <w:lang w:val="en-US"/>
         </w:rPr>
-        <w:t>The target URI may be a folder or a file URI. If the URI does not exist</w:t>
+        <w:t xml:space="preserve">Copies files and/or folders to a target URI. If a source URI is a folder URI, the target URI must be a folder URI or a non-existing URI. If all source URIs are file URIs, the target URI may be a folder URI or a file URI. </w:t>
+      </w:r>
+      <w:r>
+        <w:rPr>
+          <w:lang w:val="en-US"/>
+        </w:rPr>
+        <w:t xml:space="preserve">If the </w:t>
+      </w:r>
+      <w:r>
+        <w:rPr>
+          <w:lang w:val="en-US"/>
+        </w:rPr>
+        <w:t xml:space="preserve">target </w:t>
+      </w:r>
+      <w:r>
+        <w:rPr>
+          <w:lang w:val="en-US"/>
+        </w:rPr>
+        <w:t>URI does not exist</w:t>
       </w:r>
       <w:r>
         <w:rPr>
@@ -8041,7 +8071,19 @@
         <w:rPr>
           <w:lang w:val="en-US"/>
         </w:rPr>
-        <w:t>any non-existent containing folders</w:t>
+        <w:t xml:space="preserve">any non-existent </w:t>
+      </w:r>
+      <w:r>
+        <w:rPr>
+          <w:lang w:val="en-US"/>
+        </w:rPr>
+        <w:t>parent</w:t>
+      </w:r>
+      <w:r>
+        <w:rPr>
+          <w:lang w:val="en-US"/>
+        </w:rPr>
+        <w:t xml:space="preserve"> folders</w:t>
       </w:r>
       <w:r>
         <w:rPr>
@@ -8068,7 +8110,31 @@
         <w:rPr>
           <w:lang w:val="en-US"/>
         </w:rPr>
-        <w:t xml:space="preserve">URI is interpreted as file URI. If the non-existent file URI belongs to a non-existent folder, an error is returned, unless flag </w:t>
+        <w:t>URI is interpreted as file URI. If the non-exist</w:t>
+      </w:r>
+      <w:r>
+        <w:rPr>
+          <w:lang w:val="en-US"/>
+        </w:rPr>
+        <w:t>ing</w:t>
+      </w:r>
+      <w:r>
+        <w:rPr>
+          <w:lang w:val="en-US"/>
+        </w:rPr>
+        <w:t xml:space="preserve"> file URI belongs to a non-exist</w:t>
+      </w:r>
+      <w:r>
+        <w:rPr>
+          <w:lang w:val="en-US"/>
+        </w:rPr>
+        <w:t>ing</w:t>
+      </w:r>
+      <w:r>
+        <w:rPr>
+          <w:lang w:val="en-US"/>
+        </w:rPr>
+        <w:t xml:space="preserve"> folder, an error is returned, unless flag </w:t>
       </w:r>
       <w:r>
         <w:rPr>
@@ -8095,7 +8161,21 @@
         <w:rPr>
           <w:lang w:val="en-US"/>
         </w:rPr>
-        <w:t>non-existent containing folders are created.</w:t>
+        <w:t>non-exist</w:t>
+      </w:r>
+      <w:r>
+        <w:rPr>
+          <w:lang w:val="en-US"/>
+        </w:rPr>
+        <w:t xml:space="preserve">ing parent </w:t>
+      </w:r>
+      <w:bookmarkStart w:id="0" w:name="_GoBack"/>
+      <w:bookmarkEnd w:id="0"/>
+      <w:r>
+        <w:rPr>
+          <w:lang w:val="en-US"/>
+        </w:rPr>
+        <w:t>folders are created.</w:t>
       </w:r>
       <w:r>
         <w:rPr>
@@ -8499,8 +8579,6 @@
               </w:rPr>
               <w:t>a non-existing target URI is interpreted as file URI and non-existing parent folders are created</w:t>
             </w:r>
-            <w:bookmarkStart w:id="0" w:name="_GoBack"/>
-            <w:bookmarkEnd w:id="0"/>
             <w:r>
               <w:rPr>
                 <w:lang w:val="en-US"/>
@@ -8652,13 +8730,7 @@
         <w:rPr>
           <w:lang w:val="en-US"/>
         </w:rPr>
-        <w:t xml:space="preserve">// </w:t>
-      </w:r>
-      <w:r>
-        <w:rPr>
-          <w:lang w:val="en-US"/>
-        </w:rPr>
-        <w:t xml:space="preserve">File </w:t>
+        <w:t xml:space="preserve">// File </w:t>
       </w:r>
       <w:r>
         <w:rPr>
@@ -8673,68 +8745,26 @@
         <w:rPr>
           <w:lang w:val="en-US"/>
         </w:rPr>
-        <w:t xml:space="preserve"> </w:t>
-      </w:r>
-      <w:r>
-        <w:rPr>
-          <w:lang w:val="en-US"/>
-        </w:rPr>
-        <w:t>is overwritten, if it already exists</w:t>
-      </w:r>
-    </w:p>
-    <w:p>
-      <w:pPr>
-        <w:rPr>
-          <w:rFonts w:ascii="Courier New" w:hAnsi="Courier New" w:cs="Courier New"/>
-          <w:sz w:val="18"/>
-          <w:szCs w:val="18"/>
-          <w:lang w:val="en-US"/>
-        </w:rPr>
-      </w:pPr>
-      <w:r>
-        <w:rPr>
-          <w:rFonts w:ascii="Courier New" w:hAnsi="Courier New" w:cs="Courier New"/>
-          <w:sz w:val="18"/>
-          <w:szCs w:val="18"/>
-          <w:lang w:val="en-US"/>
-        </w:rPr>
-        <w:t>fox doc.xml =&gt; file-copy('doc2.xml'</w:t>
-      </w:r>
-      <w:r>
-        <w:rPr>
-          <w:rFonts w:ascii="Courier New" w:hAnsi="Courier New" w:cs="Courier New"/>
-          <w:sz w:val="18"/>
-          <w:szCs w:val="18"/>
-          <w:lang w:val="en-US"/>
-        </w:rPr>
-        <w:t xml:space="preserve">, </w:t>
-      </w:r>
-      <w:r>
-        <w:rPr>
-          <w:rFonts w:ascii="Courier New" w:hAnsi="Courier New" w:cs="Courier New"/>
-          <w:sz w:val="18"/>
-          <w:szCs w:val="18"/>
-          <w:lang w:val="en-US"/>
-        </w:rPr>
-        <w:t>'</w:t>
-      </w:r>
-      <w:r>
-        <w:rPr>
-          <w:rFonts w:ascii="Courier New" w:hAnsi="Courier New" w:cs="Courier New"/>
-          <w:sz w:val="18"/>
-          <w:szCs w:val="18"/>
-          <w:lang w:val="en-US"/>
-        </w:rPr>
-        <w:t>o</w:t>
-      </w:r>
-      <w:r>
-        <w:rPr>
-          <w:rFonts w:ascii="Courier New" w:hAnsi="Courier New" w:cs="Courier New"/>
-          <w:sz w:val="18"/>
-          <w:szCs w:val="18"/>
-          <w:lang w:val="en-US"/>
-        </w:rPr>
-        <w:t>')</w:t>
+        <w:t xml:space="preserve"> is overwritten, if it already exists</w:t>
+      </w:r>
+    </w:p>
+    <w:p>
+      <w:pPr>
+        <w:rPr>
+          <w:rFonts w:ascii="Courier New" w:hAnsi="Courier New" w:cs="Courier New"/>
+          <w:sz w:val="18"/>
+          <w:szCs w:val="18"/>
+          <w:lang w:val="en-US"/>
+        </w:rPr>
+      </w:pPr>
+      <w:r>
+        <w:rPr>
+          <w:rFonts w:ascii="Courier New" w:hAnsi="Courier New" w:cs="Courier New"/>
+          <w:sz w:val="18"/>
+          <w:szCs w:val="18"/>
+          <w:lang w:val="en-US"/>
+        </w:rPr>
+        <w:t>fox doc.xml =&gt; file-copy('doc2.xml', 'o')</w:t>
       </w:r>
     </w:p>
     <w:p>
@@ -8783,25 +8813,7 @@
           <w:szCs w:val="18"/>
           <w:lang w:val="en-US"/>
         </w:rPr>
-        <w:t>fox doc.xml =&gt; file-copy('</w:t>
-      </w:r>
-      <w:r>
-        <w:rPr>
-          <w:rFonts w:ascii="Courier New" w:hAnsi="Courier New" w:cs="Courier New"/>
-          <w:sz w:val="18"/>
-          <w:szCs w:val="18"/>
-          <w:lang w:val="en-US"/>
-        </w:rPr>
-        <w:t>copies/doc2.xml</w:t>
-      </w:r>
-      <w:r>
-        <w:rPr>
-          <w:rFonts w:ascii="Courier New" w:hAnsi="Courier New" w:cs="Courier New"/>
-          <w:sz w:val="18"/>
-          <w:szCs w:val="18"/>
-          <w:lang w:val="en-US"/>
-        </w:rPr>
-        <w:t>')</w:t>
+        <w:t>fox doc.xml =&gt; file-copy('copies/doc2.xml')</w:t>
       </w:r>
     </w:p>
     <w:p>
@@ -18470,7 +18482,7 @@
 </file>
 
 <file path=customXml/itemProps1.xml><?xml version="1.0" encoding="utf-8"?>
-<ds:datastoreItem xmlns:ds="http://schemas.openxmlformats.org/officeDocument/2006/customXml" ds:itemID="{1B540F3D-73E4-4F31-9C83-8BB951039ABB}">
+<ds:datastoreItem xmlns:ds="http://schemas.openxmlformats.org/officeDocument/2006/customXml" ds:itemID="{B7C718DA-3CD8-41D5-B5F0-33ACC522C88A}">
   <ds:schemaRefs>
     <ds:schemaRef ds:uri="http://schemas.openxmlformats.org/officeDocument/2006/bibliography"/>
   </ds:schemaRefs>

</xml_diff>

<commit_message>
Extended documentation of extension function file-copy().
</commit_message>
<xml_diff>
--- a/doc/foxpath-extension-functions.docx
+++ b/doc/foxpath-extension-functions.docx
@@ -8169,8 +8169,6 @@
         </w:rPr>
         <w:t xml:space="preserve">ing parent </w:t>
       </w:r>
-      <w:bookmarkStart w:id="0" w:name="_GoBack"/>
-      <w:bookmarkEnd w:id="0"/>
       <w:r>
         <w:rPr>
           <w:lang w:val="en-US"/>
@@ -8798,7 +8796,6 @@
     </w:p>
     <w:p>
       <w:pPr>
-        <w:spacing w:after="0"/>
         <w:rPr>
           <w:rFonts w:ascii="Courier New" w:hAnsi="Courier New" w:cs="Courier New"/>
           <w:sz w:val="18"/>
@@ -8823,14 +8820,6 @@
           <w:lang w:val="en-US"/>
         </w:rPr>
       </w:pPr>
-    </w:p>
-    <w:p>
-      <w:pPr>
-        <w:spacing w:after="0"/>
-        <w:rPr>
-          <w:lang w:val="en-US"/>
-        </w:rPr>
-      </w:pPr>
       <w:r>
         <w:rPr>
           <w:lang w:val="en-US"/>
@@ -8942,7 +8931,6 @@
     </w:p>
     <w:p>
       <w:pPr>
-        <w:spacing w:after="0"/>
         <w:rPr>
           <w:rFonts w:ascii="Courier New" w:hAnsi="Courier New" w:cs="Courier New"/>
           <w:sz w:val="18"/>
@@ -8994,6 +8982,42 @@
           <w:lang w:val="en-US"/>
         </w:rPr>
         <w:t>')</w:t>
+      </w:r>
+    </w:p>
+    <w:p>
+      <w:pPr>
+        <w:spacing w:after="0"/>
+        <w:rPr>
+          <w:rFonts w:cstheme="minorHAnsi"/>
+          <w:lang w:val="en-US"/>
+        </w:rPr>
+      </w:pPr>
+      <w:r>
+        <w:rPr>
+          <w:rFonts w:cstheme="minorHAnsi"/>
+          <w:lang w:val="en-US"/>
+        </w:rPr>
+        <w:t>// Using a more complex selection</w:t>
+      </w:r>
+    </w:p>
+    <w:p>
+      <w:pPr>
+        <w:spacing w:after="0"/>
+        <w:rPr>
+          <w:rFonts w:ascii="Courier New" w:hAnsi="Courier New" w:cs="Courier New"/>
+          <w:sz w:val="18"/>
+          <w:szCs w:val="18"/>
+          <w:lang w:val="en-US"/>
+        </w:rPr>
+      </w:pPr>
+      <w:r>
+        <w:rPr>
+          <w:rFonts w:ascii="Courier New" w:hAnsi="Courier New" w:cs="Courier New"/>
+          <w:sz w:val="18"/>
+          <w:szCs w:val="18"/>
+          <w:lang w:val="en-US"/>
+        </w:rPr>
+        <w:t>fox "../work/stages/*d2cx//(*.xml except *docbook*) =&gt; fcopy(../d2cx)"</w:t>
       </w:r>
     </w:p>
     <w:p>
@@ -9006,6 +9030,8 @@
           <w:lang w:val="en-US"/>
         </w:rPr>
       </w:pPr>
+      <w:bookmarkStart w:id="0" w:name="_GoBack"/>
+      <w:bookmarkEnd w:id="0"/>
       <w:r>
         <w:rPr>
           <w:lang w:val="en-US"/>
@@ -14270,6 +14296,472 @@
         </w:rPr>
         <w:t>-only ; left-value</w:t>
       </w:r>
+    </w:p>
+    <w:p>
+      <w:pPr>
+        <w:spacing w:after="0"/>
+        <w:rPr>
+          <w:rFonts w:ascii="Courier New" w:hAnsi="Courier New" w:cs="Courier New"/>
+          <w:sz w:val="18"/>
+          <w:szCs w:val="18"/>
+          <w:lang w:val="en-US"/>
+        </w:rPr>
+      </w:pPr>
+      <w:r>
+        <w:rPr>
+          <w:rFonts w:ascii="Courier New" w:hAnsi="Courier New" w:cs="Courier New"/>
+          <w:sz w:val="18"/>
+          <w:szCs w:val="18"/>
+          <w:lang w:val="en-US"/>
+        </w:rPr>
+        <w:t>left-value($value1, $value2)</w:t>
+      </w:r>
+    </w:p>
+    <w:p>
+      <w:pPr>
+        <w:spacing w:after="0"/>
+        <w:rPr>
+          <w:rFonts w:ascii="Courier New" w:hAnsi="Courier New" w:cs="Courier New"/>
+          <w:sz w:val="18"/>
+          <w:szCs w:val="18"/>
+          <w:lang w:val="en-US"/>
+        </w:rPr>
+      </w:pPr>
+    </w:p>
+    <w:p>
+      <w:pPr>
+        <w:rPr>
+          <w:b/>
+          <w:i/>
+          <w:lang w:val="en-US"/>
+        </w:rPr>
+      </w:pPr>
+      <w:r>
+        <w:rPr>
+          <w:b/>
+          <w:i/>
+          <w:lang w:val="en-US"/>
+        </w:rPr>
+        <w:t>S</w:t>
+      </w:r>
+      <w:r>
+        <w:rPr>
+          <w:b/>
+          <w:i/>
+          <w:lang w:val="en-US"/>
+        </w:rPr>
+        <w:t>ummary</w:t>
+      </w:r>
+    </w:p>
+    <w:p>
+      <w:pPr>
+        <w:spacing w:after="0"/>
+        <w:rPr>
+          <w:lang w:val="en-US"/>
+        </w:rPr>
+      </w:pPr>
+      <w:r>
+        <w:rPr>
+          <w:lang w:val="en-US"/>
+        </w:rPr>
+        <w:t xml:space="preserve">Returns all </w:t>
+      </w:r>
+      <w:r>
+        <w:rPr>
+          <w:lang w:val="en-US"/>
+        </w:rPr>
+        <w:t xml:space="preserve">atomic </w:t>
+      </w:r>
+      <w:r>
+        <w:rPr>
+          <w:lang w:val="en-US"/>
+        </w:rPr>
+        <w:t xml:space="preserve">items </w:t>
+      </w:r>
+      <w:r>
+        <w:rPr>
+          <w:lang w:val="en-US"/>
+        </w:rPr>
+        <w:t xml:space="preserve">occurring </w:t>
+      </w:r>
+      <w:r>
+        <w:rPr>
+          <w:lang w:val="en-US"/>
+        </w:rPr>
+        <w:t>in the first value, but not in the second.</w:t>
+      </w:r>
+    </w:p>
+    <w:p>
+      <w:pPr>
+        <w:spacing w:after="0"/>
+        <w:rPr>
+          <w:lang w:val="en-US"/>
+        </w:rPr>
+      </w:pPr>
+    </w:p>
+    <w:p>
+      <w:pPr>
+        <w:rPr>
+          <w:b/>
+          <w:i/>
+          <w:lang w:val="en-US"/>
+        </w:rPr>
+      </w:pPr>
+      <w:r>
+        <w:rPr>
+          <w:b/>
+          <w:i/>
+          <w:lang w:val="en-US"/>
+        </w:rPr>
+        <w:t>Details</w:t>
+      </w:r>
+    </w:p>
+    <w:p>
+      <w:pPr>
+        <w:spacing w:after="0"/>
+        <w:rPr>
+          <w:lang w:val="en-US"/>
+        </w:rPr>
+      </w:pPr>
+      <w:r>
+        <w:rPr>
+          <w:lang w:val="en-US"/>
+        </w:rPr>
+        <w:t xml:space="preserve">The items of both values are atomized. Returns the atomized items occurring in the first value, but not in the second. </w:t>
+      </w:r>
+    </w:p>
+    <w:p>
+      <w:pPr>
+        <w:spacing w:after="0"/>
+        <w:rPr>
+          <w:lang w:val="en-US"/>
+        </w:rPr>
+      </w:pPr>
+    </w:p>
+    <w:p>
+      <w:pPr>
+        <w:rPr>
+          <w:b/>
+          <w:i/>
+          <w:lang w:val="en-US"/>
+        </w:rPr>
+      </w:pPr>
+      <w:r>
+        <w:rPr>
+          <w:b/>
+          <w:i/>
+          <w:lang w:val="en-US"/>
+        </w:rPr>
+        <w:t>Parameters</w:t>
+      </w:r>
+    </w:p>
+    <w:p>
+      <w:pPr>
+        <w:rPr>
+          <w:lang w:val="en-US"/>
+        </w:rPr>
+      </w:pPr>
+      <w:r>
+        <w:rPr>
+          <w:lang w:val="en-US"/>
+        </w:rPr>
+        <w:t>D</w:t>
+      </w:r>
+      <w:r>
+        <w:rPr>
+          <w:lang w:val="en-US"/>
+        </w:rPr>
+        <w:t>escribed by the following table.</w:t>
+      </w:r>
+    </w:p>
+    <w:p>
+      <w:pPr>
+        <w:rPr>
+          <w:lang w:val="en-US"/>
+        </w:rPr>
+      </w:pPr>
+      <w:r>
+        <w:rPr>
+          <w:b/>
+          <w:lang w:val="en-US"/>
+        </w:rPr>
+        <w:t>Table</w:t>
+      </w:r>
+      <w:r>
+        <w:rPr>
+          <w:lang w:val="en-US"/>
+        </w:rPr>
+        <w:t xml:space="preserve">. Parameters of function </w:t>
+      </w:r>
+      <w:r>
+        <w:rPr>
+          <w:rFonts w:ascii="Courier New" w:hAnsi="Courier New" w:cs="Courier New"/>
+          <w:sz w:val="18"/>
+          <w:szCs w:val="18"/>
+          <w:lang w:val="en-US"/>
+        </w:rPr>
+        <w:t>left-value-only</w:t>
+      </w:r>
+      <w:r>
+        <w:rPr>
+          <w:lang w:val="en-US"/>
+        </w:rPr>
+        <w:t>.</w:t>
+      </w:r>
+    </w:p>
+    <w:tbl>
+      <w:tblPr>
+        <w:tblStyle w:val="TableGrid"/>
+        <w:tblW w:w="0" w:type="auto"/>
+        <w:tblLook w:val="04A0" w:firstRow="1" w:lastRow="0" w:firstColumn="1" w:lastColumn="0" w:noHBand="0" w:noVBand="1"/>
+      </w:tblPr>
+      <w:tblGrid>
+        <w:gridCol w:w="1271"/>
+        <w:gridCol w:w="7791"/>
+      </w:tblGrid>
+      <w:tr>
+        <w:tc>
+          <w:tcPr>
+            <w:tcW w:w="1271" w:type="dxa"/>
+          </w:tcPr>
+          <w:p>
+            <w:pPr>
+              <w:rPr>
+                <w:b/>
+                <w:lang w:val="en-US"/>
+              </w:rPr>
+            </w:pPr>
+            <w:r>
+              <w:rPr>
+                <w:b/>
+                <w:lang w:val="en-US"/>
+              </w:rPr>
+              <w:t>Parameter</w:t>
+            </w:r>
+          </w:p>
+        </w:tc>
+        <w:tc>
+          <w:tcPr>
+            <w:tcW w:w="7791" w:type="dxa"/>
+          </w:tcPr>
+          <w:p>
+            <w:pPr>
+              <w:rPr>
+                <w:b/>
+                <w:lang w:val="en-US"/>
+              </w:rPr>
+            </w:pPr>
+            <w:r>
+              <w:rPr>
+                <w:b/>
+                <w:lang w:val="en-US"/>
+              </w:rPr>
+              <w:t>Meaning</w:t>
+            </w:r>
+          </w:p>
+        </w:tc>
+      </w:tr>
+      <w:tr>
+        <w:tc>
+          <w:tcPr>
+            <w:tcW w:w="1271" w:type="dxa"/>
+          </w:tcPr>
+          <w:p>
+            <w:pPr>
+              <w:rPr>
+                <w:rFonts w:ascii="Courier New" w:hAnsi="Courier New" w:cs="Courier New"/>
+                <w:sz w:val="18"/>
+                <w:szCs w:val="18"/>
+                <w:lang w:val="en-US"/>
+              </w:rPr>
+            </w:pPr>
+            <w:r>
+              <w:rPr>
+                <w:rFonts w:ascii="Courier New" w:hAnsi="Courier New" w:cs="Courier New"/>
+                <w:sz w:val="18"/>
+                <w:szCs w:val="18"/>
+                <w:lang w:val="en-US"/>
+              </w:rPr>
+              <w:t>value1</w:t>
+            </w:r>
+          </w:p>
+        </w:tc>
+        <w:tc>
+          <w:tcPr>
+            <w:tcW w:w="7791" w:type="dxa"/>
+          </w:tcPr>
+          <w:p>
+            <w:pPr>
+              <w:rPr>
+                <w:lang w:val="en-US"/>
+              </w:rPr>
+            </w:pPr>
+            <w:r>
+              <w:rPr>
+                <w:lang w:val="en-US"/>
+              </w:rPr>
+              <w:t>A value</w:t>
+            </w:r>
+          </w:p>
+        </w:tc>
+      </w:tr>
+      <w:tr>
+        <w:tc>
+          <w:tcPr>
+            <w:tcW w:w="1271" w:type="dxa"/>
+          </w:tcPr>
+          <w:p>
+            <w:pPr>
+              <w:rPr>
+                <w:rFonts w:ascii="Courier New" w:hAnsi="Courier New" w:cs="Courier New"/>
+                <w:sz w:val="18"/>
+                <w:szCs w:val="18"/>
+                <w:lang w:val="en-US"/>
+              </w:rPr>
+            </w:pPr>
+            <w:r>
+              <w:rPr>
+                <w:rFonts w:ascii="Courier New" w:hAnsi="Courier New" w:cs="Courier New"/>
+                <w:sz w:val="18"/>
+                <w:szCs w:val="18"/>
+                <w:lang w:val="en-US"/>
+              </w:rPr>
+              <w:t>value2</w:t>
+            </w:r>
+          </w:p>
+        </w:tc>
+        <w:tc>
+          <w:tcPr>
+            <w:tcW w:w="7791" w:type="dxa"/>
+          </w:tcPr>
+          <w:p>
+            <w:pPr>
+              <w:rPr>
+                <w:lang w:val="en-US"/>
+              </w:rPr>
+            </w:pPr>
+            <w:r>
+              <w:rPr>
+                <w:lang w:val="en-US"/>
+              </w:rPr>
+              <w:t>Another value</w:t>
+            </w:r>
+          </w:p>
+        </w:tc>
+      </w:tr>
+    </w:tbl>
+    <w:p>
+      <w:pPr>
+        <w:spacing w:after="0"/>
+        <w:rPr>
+          <w:lang w:val="en-US"/>
+        </w:rPr>
+      </w:pPr>
+    </w:p>
+    <w:p>
+      <w:pPr>
+        <w:rPr>
+          <w:b/>
+          <w:i/>
+          <w:lang w:val="en-US"/>
+        </w:rPr>
+      </w:pPr>
+      <w:r>
+        <w:rPr>
+          <w:b/>
+          <w:i/>
+          <w:lang w:val="en-US"/>
+        </w:rPr>
+        <w:t>Examples</w:t>
+      </w:r>
+    </w:p>
+    <w:p>
+      <w:pPr>
+        <w:spacing w:after="0"/>
+        <w:rPr>
+          <w:lang w:val="en-US"/>
+        </w:rPr>
+      </w:pPr>
+      <w:r>
+        <w:rPr>
+          <w:lang w:val="en-US"/>
+        </w:rPr>
+        <w:t xml:space="preserve">// Copies </w:t>
+      </w:r>
+      <w:r>
+        <w:rPr>
+          <w:rFonts w:ascii="Courier New" w:hAnsi="Courier New" w:cs="Courier New"/>
+          <w:sz w:val="18"/>
+          <w:szCs w:val="18"/>
+          <w:lang w:val="en-US"/>
+        </w:rPr>
+        <w:t>doc.xml</w:t>
+      </w:r>
+      <w:r>
+        <w:rPr>
+          <w:lang w:val="en-US"/>
+        </w:rPr>
+        <w:t xml:space="preserve"> to </w:t>
+      </w:r>
+      <w:r>
+        <w:rPr>
+          <w:rFonts w:ascii="Courier New" w:hAnsi="Courier New" w:cs="Courier New"/>
+          <w:sz w:val="18"/>
+          <w:szCs w:val="18"/>
+          <w:lang w:val="en-US"/>
+        </w:rPr>
+        <w:t>doc2.xml</w:t>
+      </w:r>
+      <w:r>
+        <w:rPr>
+          <w:lang w:val="en-US"/>
+        </w:rPr>
+        <w:t xml:space="preserve">; does not work if </w:t>
+      </w:r>
+      <w:r>
+        <w:rPr>
+          <w:rFonts w:ascii="Courier New" w:hAnsi="Courier New" w:cs="Courier New"/>
+          <w:sz w:val="18"/>
+          <w:szCs w:val="18"/>
+          <w:lang w:val="en-US"/>
+        </w:rPr>
+        <w:t>doc.xml</w:t>
+      </w:r>
+      <w:r>
+        <w:rPr>
+          <w:lang w:val="en-US"/>
+        </w:rPr>
+        <w:t xml:space="preserve"> already exists</w:t>
+      </w:r>
+    </w:p>
+    <w:p>
+      <w:pPr>
+        <w:rPr>
+          <w:rFonts w:ascii="Courier New" w:hAnsi="Courier New" w:cs="Courier New"/>
+          <w:sz w:val="18"/>
+          <w:szCs w:val="18"/>
+          <w:lang w:val="en-US"/>
+        </w:rPr>
+      </w:pPr>
+      <w:r>
+        <w:rPr>
+          <w:rFonts w:ascii="Courier New" w:hAnsi="Courier New" w:cs="Courier New"/>
+          <w:sz w:val="18"/>
+          <w:szCs w:val="18"/>
+          <w:lang w:val="en-US"/>
+        </w:rPr>
+        <w:t>fox doc.xml =&gt; file-copy('doc2.xml ')</w:t>
+      </w:r>
+    </w:p>
+    <w:p>
+      <w:pPr>
+        <w:rPr>
+          <w:rFonts w:ascii="Courier New" w:hAnsi="Courier New" w:cs="Courier New"/>
+          <w:sz w:val="18"/>
+          <w:szCs w:val="18"/>
+          <w:lang w:val="en-US"/>
+        </w:rPr>
+      </w:pPr>
     </w:p>
     <w:p>
       <w:pPr>
@@ -18482,7 +18974,7 @@
 </file>
 
 <file path=customXml/itemProps1.xml><?xml version="1.0" encoding="utf-8"?>
-<ds:datastoreItem xmlns:ds="http://schemas.openxmlformats.org/officeDocument/2006/customXml" ds:itemID="{B7C718DA-3CD8-41D5-B5F0-33ACC522C88A}">
+<ds:datastoreItem xmlns:ds="http://schemas.openxmlformats.org/officeDocument/2006/customXml" ds:itemID="{05A965DD-EA34-4AC4-B876-12B3DA6A529B}">
   <ds:schemaRefs>
     <ds:schemaRef ds:uri="http://schemas.openxmlformats.org/officeDocument/2006/bibliography"/>
   </ds:schemaRefs>

</xml_diff>

<commit_message>
New extension function, file-date-string.
</commit_message>
<xml_diff>
--- a/doc/foxpath-extension-functions.docx
+++ b/doc/foxpath-extension-functions.docx
@@ -9030,8 +9030,6 @@
           <w:lang w:val="en-US"/>
         </w:rPr>
       </w:pPr>
-      <w:bookmarkStart w:id="0" w:name="_GoBack"/>
-      <w:bookmarkEnd w:id="0"/>
       <w:r>
         <w:rPr>
           <w:lang w:val="en-US"/>
@@ -9047,6 +9045,1346 @@
           <w:lang w:val="en-US"/>
         </w:rPr>
       </w:pPr>
+      <w:bookmarkStart w:id="0" w:name="_file-date_,_fdate"/>
+      <w:bookmarkEnd w:id="0"/>
+      <w:r>
+        <w:rPr>
+          <w:lang w:val="en-US"/>
+        </w:rPr>
+        <w:lastRenderedPageBreak/>
+        <w:t>file-</w:t>
+      </w:r>
+      <w:r>
+        <w:rPr>
+          <w:lang w:val="en-US"/>
+        </w:rPr>
+        <w:t>date</w:t>
+      </w:r>
+      <w:r>
+        <w:rPr>
+          <w:lang w:val="en-US"/>
+        </w:rPr>
+        <w:t xml:space="preserve"> , f</w:t>
+      </w:r>
+      <w:r>
+        <w:rPr>
+          <w:lang w:val="en-US"/>
+        </w:rPr>
+        <w:t>date</w:t>
+      </w:r>
+    </w:p>
+    <w:p>
+      <w:pPr>
+        <w:spacing w:after="0"/>
+        <w:rPr>
+          <w:rFonts w:ascii="Courier New" w:hAnsi="Courier New" w:cs="Courier New"/>
+          <w:sz w:val="18"/>
+          <w:szCs w:val="18"/>
+          <w:lang w:val="en-US"/>
+        </w:rPr>
+      </w:pPr>
+      <w:r>
+        <w:rPr>
+          <w:rFonts w:ascii="Courier New" w:hAnsi="Courier New" w:cs="Courier New"/>
+          <w:sz w:val="18"/>
+          <w:szCs w:val="18"/>
+          <w:lang w:val="en-US"/>
+        </w:rPr>
+        <w:t>file-</w:t>
+      </w:r>
+      <w:r>
+        <w:rPr>
+          <w:rFonts w:ascii="Courier New" w:hAnsi="Courier New" w:cs="Courier New"/>
+          <w:sz w:val="18"/>
+          <w:szCs w:val="18"/>
+          <w:lang w:val="en-US"/>
+        </w:rPr>
+        <w:t>date</w:t>
+      </w:r>
+      <w:r>
+        <w:rPr>
+          <w:rFonts w:ascii="Courier New" w:hAnsi="Courier New" w:cs="Courier New"/>
+          <w:sz w:val="18"/>
+          <w:szCs w:val="18"/>
+          <w:lang w:val="en-US"/>
+        </w:rPr>
+        <w:t>($fileUri)</w:t>
+      </w:r>
+    </w:p>
+    <w:p>
+      <w:pPr>
+        <w:spacing w:after="0"/>
+        <w:rPr>
+          <w:rFonts w:ascii="Courier New" w:hAnsi="Courier New" w:cs="Courier New"/>
+          <w:sz w:val="18"/>
+          <w:szCs w:val="18"/>
+          <w:lang w:val="en-US"/>
+        </w:rPr>
+      </w:pPr>
+      <w:r>
+        <w:rPr>
+          <w:rFonts w:ascii="Courier New" w:hAnsi="Courier New" w:cs="Courier New"/>
+          <w:sz w:val="18"/>
+          <w:szCs w:val="18"/>
+          <w:lang w:val="en-US"/>
+        </w:rPr>
+        <w:t>file-</w:t>
+      </w:r>
+      <w:r>
+        <w:rPr>
+          <w:rFonts w:ascii="Courier New" w:hAnsi="Courier New" w:cs="Courier New"/>
+          <w:sz w:val="18"/>
+          <w:szCs w:val="18"/>
+          <w:lang w:val="en-US"/>
+        </w:rPr>
+        <w:t>date</w:t>
+      </w:r>
+      <w:r>
+        <w:rPr>
+          <w:rFonts w:ascii="Courier New" w:hAnsi="Courier New" w:cs="Courier New"/>
+          <w:sz w:val="18"/>
+          <w:szCs w:val="18"/>
+          <w:lang w:val="en-US"/>
+        </w:rPr>
+        <w:t>()</w:t>
+      </w:r>
+    </w:p>
+    <w:p>
+      <w:pPr>
+        <w:spacing w:after="0"/>
+        <w:rPr>
+          <w:rFonts w:ascii="Courier New" w:hAnsi="Courier New" w:cs="Courier New"/>
+          <w:sz w:val="18"/>
+          <w:szCs w:val="18"/>
+          <w:lang w:val="en-US"/>
+        </w:rPr>
+      </w:pPr>
+    </w:p>
+    <w:p>
+      <w:pPr>
+        <w:rPr>
+          <w:b/>
+          <w:i/>
+          <w:lang w:val="en-US"/>
+        </w:rPr>
+      </w:pPr>
+      <w:r>
+        <w:rPr>
+          <w:b/>
+          <w:i/>
+          <w:lang w:val="en-US"/>
+        </w:rPr>
+        <w:t>S</w:t>
+      </w:r>
+      <w:r>
+        <w:rPr>
+          <w:b/>
+          <w:i/>
+          <w:lang w:val="en-US"/>
+        </w:rPr>
+        <w:t>ummary</w:t>
+      </w:r>
+    </w:p>
+    <w:p>
+      <w:pPr>
+        <w:spacing w:after="0"/>
+        <w:rPr>
+          <w:lang w:val="en-US"/>
+        </w:rPr>
+      </w:pPr>
+      <w:r>
+        <w:rPr>
+          <w:lang w:val="en-US"/>
+        </w:rPr>
+        <w:t>Returns the timestamp of the last modification of a file or folder.</w:t>
+      </w:r>
+    </w:p>
+    <w:p>
+      <w:pPr>
+        <w:spacing w:after="0"/>
+        <w:rPr>
+          <w:lang w:val="en-US"/>
+        </w:rPr>
+      </w:pPr>
+    </w:p>
+    <w:p>
+      <w:pPr>
+        <w:rPr>
+          <w:b/>
+          <w:i/>
+          <w:lang w:val="en-US"/>
+        </w:rPr>
+      </w:pPr>
+      <w:r>
+        <w:rPr>
+          <w:b/>
+          <w:i/>
+          <w:lang w:val="en-US"/>
+        </w:rPr>
+        <w:t>Details</w:t>
+      </w:r>
+    </w:p>
+    <w:p>
+      <w:pPr>
+        <w:rPr>
+          <w:lang w:val="en-US"/>
+        </w:rPr>
+      </w:pPr>
+      <w:r>
+        <w:rPr>
+          <w:lang w:val="en-US"/>
+        </w:rPr>
+        <w:t xml:space="preserve">The timestamp is returned as an </w:t>
+      </w:r>
+      <w:r>
+        <w:rPr>
+          <w:rFonts w:ascii="Courier New" w:hAnsi="Courier New" w:cs="Courier New"/>
+          <w:sz w:val="18"/>
+          <w:szCs w:val="18"/>
+          <w:lang w:val="en-US"/>
+        </w:rPr>
+        <w:t>xs:dateTime</w:t>
+      </w:r>
+      <w:r>
+        <w:rPr>
+          <w:lang w:val="en-US"/>
+        </w:rPr>
+        <w:t xml:space="preserve"> value. Use function</w:t>
+      </w:r>
+      <w:r>
+        <w:rPr>
+          <w:lang w:val="en-US"/>
+        </w:rPr>
+        <w:t xml:space="preserve"> </w:t>
+      </w:r>
+      <w:hyperlink w:anchor="_file-date-string_,_fdates" w:history="1">
+        <w:r>
+          <w:rPr>
+            <w:rStyle w:val="Hyperlink"/>
+            <w:lang w:val="en-US"/>
+          </w:rPr>
+          <w:t>file-date-string</w:t>
+        </w:r>
+      </w:hyperlink>
+      <w:r>
+        <w:rPr>
+          <w:lang w:val="en-US"/>
+        </w:rPr>
+        <w:t xml:space="preserve"> in case you prefer a string result, e.g. in order to compare it with a date string</w:t>
+      </w:r>
+      <w:r>
+        <w:rPr>
+          <w:lang w:val="en-US"/>
+        </w:rPr>
+        <w:t xml:space="preserve"> like “2022-03”</w:t>
+      </w:r>
+      <w:r>
+        <w:rPr>
+          <w:lang w:val="en-US"/>
+        </w:rPr>
+        <w:t>.</w:t>
+      </w:r>
+    </w:p>
+    <w:p>
+      <w:pPr>
+        <w:spacing w:after="0"/>
+        <w:rPr>
+          <w:lang w:val="en-US"/>
+        </w:rPr>
+      </w:pPr>
+      <w:r>
+        <w:rPr>
+          <w:lang w:val="en-US"/>
+        </w:rPr>
+        <w:t>A call without arguments is equivalent to a call with a single argument which is the context item.</w:t>
+      </w:r>
+    </w:p>
+    <w:p>
+      <w:pPr>
+        <w:spacing w:after="0"/>
+        <w:rPr>
+          <w:lang w:val="en-US"/>
+        </w:rPr>
+      </w:pPr>
+      <w:r>
+        <w:rPr>
+          <w:lang w:val="en-US"/>
+        </w:rPr>
+        <w:t xml:space="preserve"> </w:t>
+      </w:r>
+    </w:p>
+    <w:p>
+      <w:pPr>
+        <w:rPr>
+          <w:b/>
+          <w:i/>
+          <w:lang w:val="en-US"/>
+        </w:rPr>
+      </w:pPr>
+      <w:r>
+        <w:rPr>
+          <w:b/>
+          <w:i/>
+          <w:lang w:val="en-US"/>
+        </w:rPr>
+        <w:t>Parameters</w:t>
+      </w:r>
+    </w:p>
+    <w:p>
+      <w:pPr>
+        <w:rPr>
+          <w:lang w:val="en-US"/>
+        </w:rPr>
+      </w:pPr>
+      <w:r>
+        <w:rPr>
+          <w:lang w:val="en-US"/>
+        </w:rPr>
+        <w:t>D</w:t>
+      </w:r>
+      <w:r>
+        <w:rPr>
+          <w:lang w:val="en-US"/>
+        </w:rPr>
+        <w:t>escribed by the following table.</w:t>
+      </w:r>
+    </w:p>
+    <w:p>
+      <w:pPr>
+        <w:rPr>
+          <w:lang w:val="en-US"/>
+        </w:rPr>
+      </w:pPr>
+      <w:r>
+        <w:rPr>
+          <w:b/>
+          <w:lang w:val="en-US"/>
+        </w:rPr>
+        <w:t>Table</w:t>
+      </w:r>
+      <w:r>
+        <w:rPr>
+          <w:lang w:val="en-US"/>
+        </w:rPr>
+        <w:t xml:space="preserve">. Parameters of function </w:t>
+      </w:r>
+      <w:r>
+        <w:rPr>
+          <w:rFonts w:ascii="Courier New" w:hAnsi="Courier New" w:cs="Courier New"/>
+          <w:sz w:val="18"/>
+          <w:szCs w:val="18"/>
+          <w:lang w:val="en-US"/>
+        </w:rPr>
+        <w:t>file-</w:t>
+      </w:r>
+      <w:r>
+        <w:rPr>
+          <w:rFonts w:ascii="Courier New" w:hAnsi="Courier New" w:cs="Courier New"/>
+          <w:sz w:val="18"/>
+          <w:szCs w:val="18"/>
+          <w:lang w:val="en-US"/>
+        </w:rPr>
+        <w:t>date</w:t>
+      </w:r>
+      <w:r>
+        <w:rPr>
+          <w:lang w:val="en-US"/>
+        </w:rPr>
+        <w:t>.</w:t>
+      </w:r>
+    </w:p>
+    <w:tbl>
+      <w:tblPr>
+        <w:tblStyle w:val="TableGrid"/>
+        <w:tblW w:w="0" w:type="auto"/>
+        <w:tblLook w:val="04A0" w:firstRow="1" w:lastRow="0" w:firstColumn="1" w:lastColumn="0" w:noHBand="0" w:noVBand="1"/>
+      </w:tblPr>
+      <w:tblGrid>
+        <w:gridCol w:w="1271"/>
+        <w:gridCol w:w="7791"/>
+      </w:tblGrid>
+      <w:tr>
+        <w:tc>
+          <w:tcPr>
+            <w:tcW w:w="1271" w:type="dxa"/>
+          </w:tcPr>
+          <w:p>
+            <w:pPr>
+              <w:rPr>
+                <w:b/>
+                <w:lang w:val="en-US"/>
+              </w:rPr>
+            </w:pPr>
+            <w:r>
+              <w:rPr>
+                <w:b/>
+                <w:lang w:val="en-US"/>
+              </w:rPr>
+              <w:t>Parameter</w:t>
+            </w:r>
+          </w:p>
+        </w:tc>
+        <w:tc>
+          <w:tcPr>
+            <w:tcW w:w="7791" w:type="dxa"/>
+          </w:tcPr>
+          <w:p>
+            <w:pPr>
+              <w:rPr>
+                <w:b/>
+                <w:lang w:val="en-US"/>
+              </w:rPr>
+            </w:pPr>
+            <w:r>
+              <w:rPr>
+                <w:b/>
+                <w:lang w:val="en-US"/>
+              </w:rPr>
+              <w:t>Meaning</w:t>
+            </w:r>
+          </w:p>
+        </w:tc>
+      </w:tr>
+      <w:tr>
+        <w:tc>
+          <w:tcPr>
+            <w:tcW w:w="1271" w:type="dxa"/>
+          </w:tcPr>
+          <w:p>
+            <w:pPr>
+              <w:rPr>
+                <w:rFonts w:ascii="Courier New" w:hAnsi="Courier New" w:cs="Courier New"/>
+                <w:sz w:val="18"/>
+                <w:szCs w:val="18"/>
+                <w:lang w:val="en-US"/>
+              </w:rPr>
+            </w:pPr>
+            <w:r>
+              <w:rPr>
+                <w:rFonts w:ascii="Courier New" w:hAnsi="Courier New" w:cs="Courier New"/>
+                <w:sz w:val="18"/>
+                <w:szCs w:val="18"/>
+                <w:lang w:val="en-US"/>
+              </w:rPr>
+              <w:t>fileUri</w:t>
+            </w:r>
+          </w:p>
+        </w:tc>
+        <w:tc>
+          <w:tcPr>
+            <w:tcW w:w="7791" w:type="dxa"/>
+          </w:tcPr>
+          <w:p>
+            <w:pPr>
+              <w:rPr>
+                <w:lang w:val="en-US"/>
+              </w:rPr>
+            </w:pPr>
+            <w:r>
+              <w:rPr>
+                <w:lang w:val="en-US"/>
+              </w:rPr>
+              <w:t>File URIs or paths of the file</w:t>
+            </w:r>
+            <w:r>
+              <w:rPr>
+                <w:lang w:val="en-US"/>
+              </w:rPr>
+              <w:t xml:space="preserve"> or folder to be described</w:t>
+            </w:r>
+          </w:p>
+        </w:tc>
+      </w:tr>
+    </w:tbl>
+    <w:p>
+      <w:pPr>
+        <w:spacing w:after="0"/>
+        <w:rPr>
+          <w:lang w:val="en-US"/>
+        </w:rPr>
+      </w:pPr>
+    </w:p>
+    <w:p>
+      <w:pPr>
+        <w:rPr>
+          <w:b/>
+          <w:i/>
+          <w:lang w:val="en-US"/>
+        </w:rPr>
+      </w:pPr>
+      <w:r>
+        <w:rPr>
+          <w:b/>
+          <w:i/>
+          <w:lang w:val="en-US"/>
+        </w:rPr>
+        <w:t>Examples</w:t>
+      </w:r>
+    </w:p>
+    <w:p>
+      <w:pPr>
+        <w:spacing w:after="0"/>
+        <w:rPr>
+          <w:lang w:val="en-US"/>
+        </w:rPr>
+      </w:pPr>
+      <w:r>
+        <w:rPr>
+          <w:lang w:val="en-US"/>
+        </w:rPr>
+        <w:t xml:space="preserve">// </w:t>
+      </w:r>
+      <w:r>
+        <w:rPr>
+          <w:lang w:val="en-US"/>
+        </w:rPr>
+        <w:t>Returns the file date of a file specified explicitly</w:t>
+      </w:r>
+    </w:p>
+    <w:p>
+      <w:pPr>
+        <w:rPr>
+          <w:rFonts w:ascii="Courier New" w:hAnsi="Courier New" w:cs="Courier New"/>
+          <w:sz w:val="18"/>
+          <w:szCs w:val="18"/>
+          <w:lang w:val="en-US"/>
+        </w:rPr>
+      </w:pPr>
+      <w:r>
+        <w:rPr>
+          <w:rFonts w:ascii="Courier New" w:hAnsi="Courier New" w:cs="Courier New"/>
+          <w:sz w:val="18"/>
+          <w:szCs w:val="18"/>
+          <w:lang w:val="en-US"/>
+        </w:rPr>
+        <w:t xml:space="preserve">fox </w:t>
+      </w:r>
+      <w:r>
+        <w:rPr>
+          <w:rFonts w:ascii="Courier New" w:hAnsi="Courier New" w:cs="Courier New"/>
+          <w:sz w:val="18"/>
+          <w:szCs w:val="18"/>
+          <w:lang w:val="en-US"/>
+        </w:rPr>
+        <w:t>file-date(request.xml)</w:t>
+      </w:r>
+    </w:p>
+    <w:p>
+      <w:pPr>
+        <w:spacing w:after="0"/>
+        <w:rPr>
+          <w:lang w:val="en-US"/>
+        </w:rPr>
+      </w:pPr>
+      <w:r>
+        <w:rPr>
+          <w:lang w:val="en-US"/>
+        </w:rPr>
+        <w:t xml:space="preserve">// Returns </w:t>
+      </w:r>
+      <w:r>
+        <w:rPr>
+          <w:lang w:val="en-US"/>
+        </w:rPr>
+        <w:t xml:space="preserve">the </w:t>
+      </w:r>
+      <w:r>
+        <w:rPr>
+          <w:lang w:val="en-US"/>
+        </w:rPr>
+        <w:t xml:space="preserve">names and file dates of all </w:t>
+      </w:r>
+      <w:r>
+        <w:rPr>
+          <w:lang w:val="en-US"/>
+        </w:rPr>
+        <w:t xml:space="preserve">XML </w:t>
+      </w:r>
+      <w:r>
+        <w:rPr>
+          <w:lang w:val="en-US"/>
+        </w:rPr>
+        <w:t>files in the current work folder</w:t>
+      </w:r>
+      <w:r>
+        <w:rPr>
+          <w:lang w:val="en-US"/>
+        </w:rPr>
+        <w:t xml:space="preserve"> which are older than one day</w:t>
+      </w:r>
+    </w:p>
+    <w:p>
+      <w:pPr>
+        <w:spacing w:after="0"/>
+        <w:rPr>
+          <w:rFonts w:ascii="Courier New" w:hAnsi="Courier New" w:cs="Courier New"/>
+          <w:sz w:val="18"/>
+          <w:szCs w:val="18"/>
+          <w:lang w:val="en-US"/>
+        </w:rPr>
+      </w:pPr>
+      <w:r>
+        <w:rPr>
+          <w:rFonts w:ascii="Courier New" w:hAnsi="Courier New" w:cs="Courier New"/>
+          <w:sz w:val="18"/>
+          <w:szCs w:val="18"/>
+          <w:lang w:val="en-US"/>
+        </w:rPr>
+        <w:t>fox "*.xml[file-date() &lt; current-dateTime() - dayTimeDuration('P1D')]/file-name()"</w:t>
+      </w:r>
+    </w:p>
+    <w:p>
+      <w:pPr>
+        <w:spacing w:after="0"/>
+        <w:rPr>
+          <w:rFonts w:cstheme="minorHAnsi"/>
+          <w:lang w:val="en-US"/>
+        </w:rPr>
+      </w:pPr>
+    </w:p>
+    <w:p>
+      <w:pPr>
+        <w:spacing w:after="0"/>
+        <w:rPr>
+          <w:rFonts w:cstheme="minorHAnsi"/>
+          <w:lang w:val="en-US"/>
+        </w:rPr>
+      </w:pPr>
+    </w:p>
+    <w:p>
+      <w:pPr>
+        <w:rPr>
+          <w:rFonts w:asciiTheme="majorHAnsi" w:eastAsiaTheme="majorEastAsia" w:hAnsiTheme="majorHAnsi" w:cstheme="majorBidi"/>
+          <w:color w:val="2E74B5" w:themeColor="accent1" w:themeShade="BF"/>
+          <w:sz w:val="26"/>
+          <w:szCs w:val="26"/>
+          <w:lang w:val="en-US"/>
+        </w:rPr>
+      </w:pPr>
+      <w:bookmarkStart w:id="1" w:name="_file-date-string_,_fdates"/>
+      <w:bookmarkEnd w:id="1"/>
+      <w:r>
+        <w:rPr>
+          <w:lang w:val="en-US"/>
+        </w:rPr>
+        <w:br w:type="page"/>
+      </w:r>
+    </w:p>
+    <w:p>
+      <w:pPr>
+        <w:pStyle w:val="Heading2"/>
+        <w:spacing w:after="160"/>
+        <w:rPr>
+          <w:lang w:val="en-US"/>
+        </w:rPr>
+      </w:pPr>
+      <w:r>
+        <w:rPr>
+          <w:lang w:val="en-US"/>
+        </w:rPr>
+        <w:lastRenderedPageBreak/>
+        <w:t>file-date</w:t>
+      </w:r>
+      <w:r>
+        <w:rPr>
+          <w:lang w:val="en-US"/>
+        </w:rPr>
+        <w:t>-string</w:t>
+      </w:r>
+      <w:r>
+        <w:rPr>
+          <w:lang w:val="en-US"/>
+        </w:rPr>
+        <w:t xml:space="preserve"> , fdate</w:t>
+      </w:r>
+      <w:r>
+        <w:rPr>
+          <w:lang w:val="en-US"/>
+        </w:rPr>
+        <w:t>s</w:t>
+      </w:r>
+    </w:p>
+    <w:p>
+      <w:pPr>
+        <w:spacing w:after="0"/>
+        <w:rPr>
+          <w:rFonts w:ascii="Courier New" w:hAnsi="Courier New" w:cs="Courier New"/>
+          <w:sz w:val="18"/>
+          <w:szCs w:val="18"/>
+          <w:lang w:val="en-US"/>
+        </w:rPr>
+      </w:pPr>
+      <w:r>
+        <w:rPr>
+          <w:rFonts w:ascii="Courier New" w:hAnsi="Courier New" w:cs="Courier New"/>
+          <w:sz w:val="18"/>
+          <w:szCs w:val="18"/>
+          <w:lang w:val="en-US"/>
+        </w:rPr>
+        <w:t>file-date</w:t>
+      </w:r>
+      <w:r>
+        <w:rPr>
+          <w:rFonts w:ascii="Courier New" w:hAnsi="Courier New" w:cs="Courier New"/>
+          <w:sz w:val="18"/>
+          <w:szCs w:val="18"/>
+          <w:lang w:val="en-US"/>
+        </w:rPr>
+        <w:t>-string</w:t>
+      </w:r>
+      <w:r>
+        <w:rPr>
+          <w:rFonts w:ascii="Courier New" w:hAnsi="Courier New" w:cs="Courier New"/>
+          <w:sz w:val="18"/>
+          <w:szCs w:val="18"/>
+          <w:lang w:val="en-US"/>
+        </w:rPr>
+        <w:t>($fileUri)</w:t>
+      </w:r>
+    </w:p>
+    <w:p>
+      <w:pPr>
+        <w:spacing w:after="0"/>
+        <w:rPr>
+          <w:rFonts w:ascii="Courier New" w:hAnsi="Courier New" w:cs="Courier New"/>
+          <w:sz w:val="18"/>
+          <w:szCs w:val="18"/>
+          <w:lang w:val="en-US"/>
+        </w:rPr>
+      </w:pPr>
+      <w:r>
+        <w:rPr>
+          <w:rFonts w:ascii="Courier New" w:hAnsi="Courier New" w:cs="Courier New"/>
+          <w:sz w:val="18"/>
+          <w:szCs w:val="18"/>
+          <w:lang w:val="en-US"/>
+        </w:rPr>
+        <w:t>file-date</w:t>
+      </w:r>
+      <w:r>
+        <w:rPr>
+          <w:rFonts w:ascii="Courier New" w:hAnsi="Courier New" w:cs="Courier New"/>
+          <w:sz w:val="18"/>
+          <w:szCs w:val="18"/>
+          <w:lang w:val="en-US"/>
+        </w:rPr>
+        <w:t>s</w:t>
+      </w:r>
+      <w:r>
+        <w:rPr>
+          <w:rFonts w:ascii="Courier New" w:hAnsi="Courier New" w:cs="Courier New"/>
+          <w:sz w:val="18"/>
+          <w:szCs w:val="18"/>
+          <w:lang w:val="en-US"/>
+        </w:rPr>
+        <w:t>()</w:t>
+      </w:r>
+    </w:p>
+    <w:p>
+      <w:pPr>
+        <w:spacing w:after="0"/>
+        <w:rPr>
+          <w:rFonts w:ascii="Courier New" w:hAnsi="Courier New" w:cs="Courier New"/>
+          <w:sz w:val="18"/>
+          <w:szCs w:val="18"/>
+          <w:lang w:val="en-US"/>
+        </w:rPr>
+      </w:pPr>
+    </w:p>
+    <w:p>
+      <w:pPr>
+        <w:rPr>
+          <w:b/>
+          <w:i/>
+          <w:lang w:val="en-US"/>
+        </w:rPr>
+      </w:pPr>
+      <w:r>
+        <w:rPr>
+          <w:b/>
+          <w:i/>
+          <w:lang w:val="en-US"/>
+        </w:rPr>
+        <w:t>S</w:t>
+      </w:r>
+      <w:r>
+        <w:rPr>
+          <w:b/>
+          <w:i/>
+          <w:lang w:val="en-US"/>
+        </w:rPr>
+        <w:t>ummary</w:t>
+      </w:r>
+    </w:p>
+    <w:p>
+      <w:pPr>
+        <w:spacing w:after="0"/>
+        <w:rPr>
+          <w:lang w:val="en-US"/>
+        </w:rPr>
+      </w:pPr>
+      <w:r>
+        <w:rPr>
+          <w:lang w:val="en-US"/>
+        </w:rPr>
+        <w:t xml:space="preserve">Returns the </w:t>
+      </w:r>
+      <w:r>
+        <w:rPr>
+          <w:lang w:val="en-US"/>
+        </w:rPr>
+        <w:t xml:space="preserve">string value of the </w:t>
+      </w:r>
+      <w:r>
+        <w:rPr>
+          <w:lang w:val="en-US"/>
+        </w:rPr>
+        <w:t>timestamp of the last modification of a file or folder.</w:t>
+      </w:r>
+    </w:p>
+    <w:p>
+      <w:pPr>
+        <w:spacing w:after="0"/>
+        <w:rPr>
+          <w:lang w:val="en-US"/>
+        </w:rPr>
+      </w:pPr>
+    </w:p>
+    <w:p>
+      <w:pPr>
+        <w:rPr>
+          <w:b/>
+          <w:i/>
+          <w:lang w:val="en-US"/>
+        </w:rPr>
+      </w:pPr>
+      <w:r>
+        <w:rPr>
+          <w:b/>
+          <w:i/>
+          <w:lang w:val="en-US"/>
+        </w:rPr>
+        <w:t>Details</w:t>
+      </w:r>
+    </w:p>
+    <w:p>
+      <w:pPr>
+        <w:rPr>
+          <w:lang w:val="en-US"/>
+        </w:rPr>
+      </w:pPr>
+      <w:r>
+        <w:rPr>
+          <w:lang w:val="en-US"/>
+        </w:rPr>
+        <w:t>The timestamp is returned as a</w:t>
+      </w:r>
+      <w:r>
+        <w:rPr>
+          <w:lang w:val="en-US"/>
+        </w:rPr>
+        <w:t xml:space="preserve"> string</w:t>
+      </w:r>
+      <w:r>
+        <w:rPr>
+          <w:lang w:val="en-US"/>
+        </w:rPr>
+        <w:t>. Use function</w:t>
+      </w:r>
+      <w:r>
+        <w:rPr>
+          <w:lang w:val="en-US"/>
+        </w:rPr>
+        <w:t xml:space="preserve"> </w:t>
+      </w:r>
+      <w:hyperlink w:anchor="_file-date_,_fdate" w:history="1">
+        <w:r>
+          <w:rPr>
+            <w:rStyle w:val="Hyperlink"/>
+            <w:lang w:val="en-US"/>
+          </w:rPr>
+          <w:t>file-date</w:t>
+        </w:r>
+      </w:hyperlink>
+      <w:r>
+        <w:rPr>
+          <w:lang w:val="en-US"/>
+        </w:rPr>
+        <w:t xml:space="preserve"> </w:t>
+      </w:r>
+      <w:r>
+        <w:rPr>
+          <w:lang w:val="en-US"/>
+        </w:rPr>
+        <w:t xml:space="preserve">in case you prefer </w:t>
+      </w:r>
+      <w:r>
+        <w:rPr>
+          <w:lang w:val="en-US"/>
+        </w:rPr>
+        <w:t xml:space="preserve">the file date as an </w:t>
+      </w:r>
+      <w:r>
+        <w:rPr>
+          <w:rFonts w:ascii="Courier New" w:hAnsi="Courier New" w:cs="Courier New"/>
+          <w:sz w:val="18"/>
+          <w:szCs w:val="18"/>
+          <w:lang w:val="en-US"/>
+        </w:rPr>
+        <w:t>xs:dateTime</w:t>
+      </w:r>
+      <w:r>
+        <w:rPr>
+          <w:lang w:val="en-US"/>
+        </w:rPr>
+        <w:t xml:space="preserve"> value</w:t>
+      </w:r>
+      <w:r>
+        <w:rPr>
+          <w:lang w:val="en-US"/>
+        </w:rPr>
+        <w:t>.</w:t>
+      </w:r>
+      <w:r>
+        <w:rPr>
+          <w:lang w:val="en-US"/>
+        </w:rPr>
+        <w:t xml:space="preserve"> The string value enables a simple comparison with a string, e.g. </w:t>
+      </w:r>
+      <w:r>
+        <w:rPr>
+          <w:lang w:val="en-US"/>
+        </w:rPr>
+        <w:t>"</w:t>
+      </w:r>
+      <w:r>
+        <w:rPr>
+          <w:rFonts w:ascii="Courier New" w:hAnsi="Courier New" w:cs="Courier New"/>
+          <w:sz w:val="18"/>
+          <w:szCs w:val="18"/>
+          <w:lang w:val="en-US"/>
+        </w:rPr>
+        <w:t>.../file-date-string(.) lt</w:t>
+      </w:r>
+      <w:r>
+        <w:rPr>
+          <w:rFonts w:ascii="Courier New" w:hAnsi="Courier New" w:cs="Courier New"/>
+          <w:sz w:val="18"/>
+          <w:szCs w:val="18"/>
+          <w:lang w:val="en-US"/>
+        </w:rPr>
+        <w:t xml:space="preserve"> '</w:t>
+      </w:r>
+      <w:r>
+        <w:rPr>
+          <w:rFonts w:ascii="Courier New" w:hAnsi="Courier New" w:cs="Courier New"/>
+          <w:sz w:val="18"/>
+          <w:szCs w:val="18"/>
+          <w:lang w:val="en-US"/>
+        </w:rPr>
+        <w:t>2022</w:t>
+      </w:r>
+      <w:r>
+        <w:rPr>
+          <w:rFonts w:ascii="Courier New" w:hAnsi="Courier New" w:cs="Courier New"/>
+          <w:sz w:val="18"/>
+          <w:szCs w:val="18"/>
+          <w:lang w:val="en-US"/>
+        </w:rPr>
+        <w:t>'</w:t>
+      </w:r>
+      <w:r>
+        <w:rPr>
+          <w:lang w:val="en-US"/>
+        </w:rPr>
+        <w:t xml:space="preserve"> "</w:t>
+      </w:r>
+      <w:r>
+        <w:rPr>
+          <w:lang w:val="en-US"/>
+        </w:rPr>
+        <w:t>.</w:t>
+      </w:r>
+    </w:p>
+    <w:p>
+      <w:pPr>
+        <w:spacing w:after="0"/>
+        <w:rPr>
+          <w:lang w:val="en-US"/>
+        </w:rPr>
+      </w:pPr>
+      <w:r>
+        <w:rPr>
+          <w:lang w:val="en-US"/>
+        </w:rPr>
+        <w:t>A call without arguments is equivalent to a call with a single argument which is the context item.</w:t>
+      </w:r>
+    </w:p>
+    <w:p>
+      <w:pPr>
+        <w:spacing w:after="0"/>
+        <w:rPr>
+          <w:lang w:val="en-US"/>
+        </w:rPr>
+      </w:pPr>
+      <w:r>
+        <w:rPr>
+          <w:lang w:val="en-US"/>
+        </w:rPr>
+        <w:t xml:space="preserve"> </w:t>
+      </w:r>
+    </w:p>
+    <w:p>
+      <w:pPr>
+        <w:rPr>
+          <w:b/>
+          <w:i/>
+          <w:lang w:val="en-US"/>
+        </w:rPr>
+      </w:pPr>
+      <w:r>
+        <w:rPr>
+          <w:b/>
+          <w:i/>
+          <w:lang w:val="en-US"/>
+        </w:rPr>
+        <w:t>Parameters</w:t>
+      </w:r>
+    </w:p>
+    <w:p>
+      <w:pPr>
+        <w:rPr>
+          <w:lang w:val="en-US"/>
+        </w:rPr>
+      </w:pPr>
+      <w:r>
+        <w:rPr>
+          <w:lang w:val="en-US"/>
+        </w:rPr>
+        <w:t>D</w:t>
+      </w:r>
+      <w:r>
+        <w:rPr>
+          <w:lang w:val="en-US"/>
+        </w:rPr>
+        <w:t>escribed by the following table.</w:t>
+      </w:r>
+    </w:p>
+    <w:p>
+      <w:pPr>
+        <w:rPr>
+          <w:lang w:val="en-US"/>
+        </w:rPr>
+      </w:pPr>
+      <w:r>
+        <w:rPr>
+          <w:b/>
+          <w:lang w:val="en-US"/>
+        </w:rPr>
+        <w:t>Table</w:t>
+      </w:r>
+      <w:r>
+        <w:rPr>
+          <w:lang w:val="en-US"/>
+        </w:rPr>
+        <w:t xml:space="preserve">. Parameters of function </w:t>
+      </w:r>
+      <w:r>
+        <w:rPr>
+          <w:rFonts w:ascii="Courier New" w:hAnsi="Courier New" w:cs="Courier New"/>
+          <w:sz w:val="18"/>
+          <w:szCs w:val="18"/>
+          <w:lang w:val="en-US"/>
+        </w:rPr>
+        <w:t>file-date</w:t>
+      </w:r>
+      <w:r>
+        <w:rPr>
+          <w:rFonts w:ascii="Courier New" w:hAnsi="Courier New" w:cs="Courier New"/>
+          <w:sz w:val="18"/>
+          <w:szCs w:val="18"/>
+          <w:lang w:val="en-US"/>
+        </w:rPr>
+        <w:t>-string</w:t>
+      </w:r>
+      <w:r>
+        <w:rPr>
+          <w:lang w:val="en-US"/>
+        </w:rPr>
+        <w:t>.</w:t>
+      </w:r>
+    </w:p>
+    <w:tbl>
+      <w:tblPr>
+        <w:tblStyle w:val="TableGrid"/>
+        <w:tblW w:w="0" w:type="auto"/>
+        <w:tblLook w:val="04A0" w:firstRow="1" w:lastRow="0" w:firstColumn="1" w:lastColumn="0" w:noHBand="0" w:noVBand="1"/>
+      </w:tblPr>
+      <w:tblGrid>
+        <w:gridCol w:w="1271"/>
+        <w:gridCol w:w="7791"/>
+      </w:tblGrid>
+      <w:tr>
+        <w:tc>
+          <w:tcPr>
+            <w:tcW w:w="1271" w:type="dxa"/>
+          </w:tcPr>
+          <w:p>
+            <w:pPr>
+              <w:rPr>
+                <w:b/>
+                <w:lang w:val="en-US"/>
+              </w:rPr>
+            </w:pPr>
+            <w:r>
+              <w:rPr>
+                <w:b/>
+                <w:lang w:val="en-US"/>
+              </w:rPr>
+              <w:t>Parameter</w:t>
+            </w:r>
+          </w:p>
+        </w:tc>
+        <w:tc>
+          <w:tcPr>
+            <w:tcW w:w="7791" w:type="dxa"/>
+          </w:tcPr>
+          <w:p>
+            <w:pPr>
+              <w:rPr>
+                <w:b/>
+                <w:lang w:val="en-US"/>
+              </w:rPr>
+            </w:pPr>
+            <w:r>
+              <w:rPr>
+                <w:b/>
+                <w:lang w:val="en-US"/>
+              </w:rPr>
+              <w:t>Meaning</w:t>
+            </w:r>
+          </w:p>
+        </w:tc>
+      </w:tr>
+      <w:tr>
+        <w:tc>
+          <w:tcPr>
+            <w:tcW w:w="1271" w:type="dxa"/>
+          </w:tcPr>
+          <w:p>
+            <w:pPr>
+              <w:rPr>
+                <w:rFonts w:ascii="Courier New" w:hAnsi="Courier New" w:cs="Courier New"/>
+                <w:sz w:val="18"/>
+                <w:szCs w:val="18"/>
+                <w:lang w:val="en-US"/>
+              </w:rPr>
+            </w:pPr>
+            <w:r>
+              <w:rPr>
+                <w:rFonts w:ascii="Courier New" w:hAnsi="Courier New" w:cs="Courier New"/>
+                <w:sz w:val="18"/>
+                <w:szCs w:val="18"/>
+                <w:lang w:val="en-US"/>
+              </w:rPr>
+              <w:t>fileUri</w:t>
+            </w:r>
+          </w:p>
+        </w:tc>
+        <w:tc>
+          <w:tcPr>
+            <w:tcW w:w="7791" w:type="dxa"/>
+          </w:tcPr>
+          <w:p>
+            <w:pPr>
+              <w:rPr>
+                <w:lang w:val="en-US"/>
+              </w:rPr>
+            </w:pPr>
+            <w:r>
+              <w:rPr>
+                <w:lang w:val="en-US"/>
+              </w:rPr>
+              <w:t>File URIs or paths of the file or folder to be described</w:t>
+            </w:r>
+          </w:p>
+        </w:tc>
+      </w:tr>
+    </w:tbl>
+    <w:p>
+      <w:pPr>
+        <w:spacing w:after="0"/>
+        <w:rPr>
+          <w:lang w:val="en-US"/>
+        </w:rPr>
+      </w:pPr>
+    </w:p>
+    <w:p>
+      <w:pPr>
+        <w:rPr>
+          <w:b/>
+          <w:i/>
+          <w:lang w:val="en-US"/>
+        </w:rPr>
+      </w:pPr>
+      <w:r>
+        <w:rPr>
+          <w:b/>
+          <w:i/>
+          <w:lang w:val="en-US"/>
+        </w:rPr>
+        <w:t>Examples</w:t>
+      </w:r>
+    </w:p>
+    <w:p>
+      <w:pPr>
+        <w:spacing w:after="0"/>
+        <w:rPr>
+          <w:lang w:val="en-US"/>
+        </w:rPr>
+      </w:pPr>
+      <w:r>
+        <w:rPr>
+          <w:lang w:val="en-US"/>
+        </w:rPr>
+        <w:t>// Returns the file date of a file specified explicitly</w:t>
+      </w:r>
+    </w:p>
+    <w:p>
+      <w:pPr>
+        <w:rPr>
+          <w:rFonts w:ascii="Courier New" w:hAnsi="Courier New" w:cs="Courier New"/>
+          <w:sz w:val="18"/>
+          <w:szCs w:val="18"/>
+          <w:lang w:val="en-US"/>
+        </w:rPr>
+      </w:pPr>
+      <w:r>
+        <w:rPr>
+          <w:rFonts w:ascii="Courier New" w:hAnsi="Courier New" w:cs="Courier New"/>
+          <w:sz w:val="18"/>
+          <w:szCs w:val="18"/>
+          <w:lang w:val="en-US"/>
+        </w:rPr>
+        <w:t xml:space="preserve">fox </w:t>
+      </w:r>
+      <w:r>
+        <w:rPr>
+          <w:rFonts w:ascii="Courier New" w:hAnsi="Courier New" w:cs="Courier New"/>
+          <w:sz w:val="18"/>
+          <w:szCs w:val="18"/>
+          <w:lang w:val="en-US"/>
+        </w:rPr>
+        <w:t>file-date</w:t>
+      </w:r>
+      <w:r>
+        <w:rPr>
+          <w:rFonts w:ascii="Courier New" w:hAnsi="Courier New" w:cs="Courier New"/>
+          <w:sz w:val="18"/>
+          <w:szCs w:val="18"/>
+          <w:lang w:val="en-US"/>
+        </w:rPr>
+        <w:t>-string</w:t>
+      </w:r>
+      <w:r>
+        <w:rPr>
+          <w:rFonts w:ascii="Courier New" w:hAnsi="Courier New" w:cs="Courier New"/>
+          <w:sz w:val="18"/>
+          <w:szCs w:val="18"/>
+          <w:lang w:val="en-US"/>
+        </w:rPr>
+        <w:t>(request.xml)</w:t>
+      </w:r>
+    </w:p>
+    <w:p>
+      <w:pPr>
+        <w:spacing w:after="0"/>
+        <w:rPr>
+          <w:lang w:val="en-US"/>
+        </w:rPr>
+      </w:pPr>
+      <w:r>
+        <w:rPr>
+          <w:lang w:val="en-US"/>
+        </w:rPr>
+        <w:t xml:space="preserve">// Returns the names of all </w:t>
+      </w:r>
+      <w:r>
+        <w:rPr>
+          <w:lang w:val="en-US"/>
+        </w:rPr>
+        <w:t xml:space="preserve">XML </w:t>
+      </w:r>
+      <w:r>
+        <w:rPr>
+          <w:lang w:val="en-US"/>
+        </w:rPr>
+        <w:t>files in the current work folder</w:t>
+      </w:r>
+      <w:r>
+        <w:rPr>
+          <w:lang w:val="en-US"/>
+        </w:rPr>
+        <w:t xml:space="preserve"> with a file date less than “2022-04”.</w:t>
+      </w:r>
+    </w:p>
+    <w:p>
+      <w:pPr>
+        <w:rPr>
+          <w:rFonts w:ascii="Courier New" w:hAnsi="Courier New" w:cs="Courier New"/>
+          <w:sz w:val="18"/>
+          <w:szCs w:val="18"/>
+          <w:lang w:val="en-US"/>
+        </w:rPr>
+      </w:pPr>
+      <w:r>
+        <w:rPr>
+          <w:rFonts w:ascii="Courier New" w:hAnsi="Courier New" w:cs="Courier New"/>
+          <w:sz w:val="18"/>
+          <w:szCs w:val="18"/>
+          <w:lang w:val="en-US"/>
+        </w:rPr>
+        <w:t>fox "*.xml[file-date-string() &lt; '2022-04']/file-name()"</w:t>
+      </w:r>
+    </w:p>
+    <w:p>
+      <w:pPr>
+        <w:rPr>
+          <w:rFonts w:asciiTheme="majorHAnsi" w:eastAsiaTheme="majorEastAsia" w:hAnsiTheme="majorHAnsi" w:cstheme="majorBidi"/>
+          <w:color w:val="2E74B5" w:themeColor="accent1" w:themeShade="BF"/>
+          <w:sz w:val="26"/>
+          <w:szCs w:val="26"/>
+          <w:lang w:val="en-US"/>
+        </w:rPr>
+      </w:pPr>
+    </w:p>
+    <w:p>
+      <w:pPr>
+        <w:rPr>
+          <w:rFonts w:asciiTheme="majorHAnsi" w:eastAsiaTheme="majorEastAsia" w:hAnsiTheme="majorHAnsi" w:cstheme="majorBidi"/>
+          <w:color w:val="2E74B5" w:themeColor="accent1" w:themeShade="BF"/>
+          <w:sz w:val="26"/>
+          <w:szCs w:val="26"/>
+          <w:lang w:val="en-US"/>
+        </w:rPr>
+      </w:pPr>
+      <w:r>
+        <w:rPr>
+          <w:lang w:val="en-US"/>
+        </w:rPr>
+        <w:br w:type="page"/>
+      </w:r>
+    </w:p>
+    <w:p>
+      <w:pPr>
+        <w:pStyle w:val="Heading2"/>
+        <w:spacing w:after="160"/>
+        <w:rPr>
+          <w:lang w:val="en-US"/>
+        </w:rPr>
+      </w:pPr>
+      <w:bookmarkStart w:id="2" w:name="_GoBack"/>
+      <w:bookmarkEnd w:id="2"/>
       <w:r>
         <w:rPr>
           <w:lang w:val="en-US"/>
@@ -18705,6 +20043,17 @@
       <w:color w:val="2E74B5" w:themeColor="accent1" w:themeShade="BF"/>
     </w:rPr>
   </w:style>
+  <w:style w:type="character" w:styleId="Hyperlink">
+    <w:name w:val="Hyperlink"/>
+    <w:basedOn w:val="DefaultParagraphFont"/>
+    <w:uiPriority w:val="99"/>
+    <w:unhideWhenUsed/>
+    <w:rsid w:val="00F26593"/>
+    <w:rPr>
+      <w:color w:val="0563C1" w:themeColor="hyperlink"/>
+      <w:u w:val="single"/>
+    </w:rPr>
+  </w:style>
 </w:styles>
 </file>
 
@@ -18974,7 +20323,7 @@
 </file>
 
 <file path=customXml/itemProps1.xml><?xml version="1.0" encoding="utf-8"?>
-<ds:datastoreItem xmlns:ds="http://schemas.openxmlformats.org/officeDocument/2006/customXml" ds:itemID="{05A965DD-EA34-4AC4-B876-12B3DA6A529B}">
+<ds:datastoreItem xmlns:ds="http://schemas.openxmlformats.org/officeDocument/2006/customXml" ds:itemID="{10835AD5-79A9-4CEB-8079-6AE742FD8989}">
   <ds:schemaRefs>
     <ds:schemaRef ds:uri="http://schemas.openxmlformats.org/officeDocument/2006/bibliography"/>
   </ds:schemaRefs>

</xml_diff>

<commit_message>
New extension function, order-diff().
</commit_message>
<xml_diff>
--- a/doc/foxpath-extension-functions.docx
+++ b/doc/foxpath-extension-functions.docx
@@ -599,6 +599,13 @@
         </w:rPr>
         <w:t>Example</w:t>
       </w:r>
+      <w:r>
+        <w:rPr>
+          <w:b/>
+          <w:lang w:val="en-US"/>
+        </w:rPr>
+        <w:t>s</w:t>
+      </w:r>
     </w:p>
     <w:p>
       <w:pPr>
@@ -719,8 +726,6 @@
           <w:lang w:val="en-US"/>
         </w:rPr>
       </w:pPr>
-      <w:bookmarkStart w:id="0" w:name="_GoBack"/>
-      <w:bookmarkEnd w:id="0"/>
     </w:p>
     <w:p>
       <w:pPr>
@@ -879,11 +884,30 @@
       <w:r>
         <w:rPr>
           <w:rFonts w:ascii="Courier New" w:hAnsi="Courier New" w:cs="Courier New"/>
-          <w:sz w:val="18"/>
-          <w:szCs w:val="18"/>
-          <w:lang w:val="en-US"/>
-        </w:rPr>
-        <w:t>att-lnames($items</w:t>
+          <w:b/>
+          <w:sz w:val="18"/>
+          <w:szCs w:val="18"/>
+          <w:lang w:val="en-US"/>
+        </w:rPr>
+        <w:t>att-lnames</w:t>
+      </w:r>
+      <w:r>
+        <w:rPr>
+          <w:rFonts w:ascii="Courier New" w:hAnsi="Courier New" w:cs="Courier New"/>
+          <w:sz w:val="18"/>
+          <w:szCs w:val="18"/>
+          <w:lang w:val="en-US"/>
+        </w:rPr>
+        <w:t>($</w:t>
+      </w:r>
+      <w:r>
+        <w:rPr>
+          <w:rFonts w:ascii="Courier New" w:hAnsi="Courier New" w:cs="Courier New"/>
+          <w:sz w:val="18"/>
+          <w:szCs w:val="18"/>
+          <w:lang w:val="en-US"/>
+        </w:rPr>
+        <w:t>elems</w:t>
       </w:r>
       <w:r>
         <w:rPr>
@@ -901,26 +925,339 @@
           <w:szCs w:val="18"/>
           <w:lang w:val="en-US"/>
         </w:rPr>
-        <w:t xml:space="preserve">, $nameFilter?, $nameFilterExclude?) </w:t>
-      </w:r>
-    </w:p>
-    <w:p>
-      <w:pPr>
-        <w:rPr>
-          <w:rFonts w:ascii="Courier New" w:hAnsi="Courier New" w:cs="Courier New"/>
-          <w:sz w:val="18"/>
-          <w:szCs w:val="18"/>
-          <w:lang w:val="en-US"/>
-        </w:rPr>
-      </w:pPr>
-      <w:r>
-        <w:rPr>
-          <w:rFonts w:ascii="Courier New" w:hAnsi="Courier New" w:cs="Courier New"/>
-          <w:sz w:val="18"/>
-          <w:szCs w:val="18"/>
-          <w:lang w:val="en-US"/>
-        </w:rPr>
-        <w:t>att-lnames()</w:t>
+        <w:t xml:space="preserve"> as item()*</w:t>
+      </w:r>
+      <w:r>
+        <w:rPr>
+          <w:rFonts w:ascii="Courier New" w:hAnsi="Courier New" w:cs="Courier New"/>
+          <w:sz w:val="18"/>
+          <w:szCs w:val="18"/>
+          <w:lang w:val="en-US"/>
+        </w:rPr>
+        <w:t>, $nameFilter</w:t>
+      </w:r>
+      <w:r>
+        <w:rPr>
+          <w:rFonts w:ascii="Courier New" w:hAnsi="Courier New" w:cs="Courier New"/>
+          <w:sz w:val="18"/>
+          <w:szCs w:val="18"/>
+          <w:lang w:val="en-US"/>
+        </w:rPr>
+        <w:t xml:space="preserve"> as xs:string</w:t>
+      </w:r>
+      <w:r>
+        <w:rPr>
+          <w:rFonts w:ascii="Courier New" w:hAnsi="Courier New" w:cs="Courier New"/>
+          <w:sz w:val="18"/>
+          <w:szCs w:val="18"/>
+          <w:lang w:val="en-US"/>
+        </w:rPr>
+        <w:t>?, $nameFilterExclude</w:t>
+      </w:r>
+      <w:r>
+        <w:rPr>
+          <w:rFonts w:ascii="Courier New" w:hAnsi="Courier New" w:cs="Courier New"/>
+          <w:sz w:val="18"/>
+          <w:szCs w:val="18"/>
+          <w:lang w:val="en-US"/>
+        </w:rPr>
+        <w:t xml:space="preserve"> </w:t>
+      </w:r>
+    </w:p>
+    <w:p>
+      <w:pPr>
+        <w:spacing w:after="0"/>
+        <w:rPr>
+          <w:rFonts w:ascii="Courier New" w:hAnsi="Courier New" w:cs="Courier New"/>
+          <w:sz w:val="18"/>
+          <w:szCs w:val="18"/>
+          <w:lang w:val="en-US"/>
+        </w:rPr>
+      </w:pPr>
+      <w:r>
+        <w:rPr>
+          <w:rFonts w:ascii="Courier New" w:hAnsi="Courier New" w:cs="Courier New"/>
+          <w:sz w:val="18"/>
+          <w:szCs w:val="18"/>
+          <w:lang w:val="en-US"/>
+        </w:rPr>
+        <w:t xml:space="preserve">    </w:t>
+      </w:r>
+      <w:r>
+        <w:rPr>
+          <w:rFonts w:ascii="Courier New" w:hAnsi="Courier New" w:cs="Courier New"/>
+          <w:sz w:val="18"/>
+          <w:szCs w:val="18"/>
+          <w:lang w:val="en-US"/>
+        </w:rPr>
+        <w:t>as xs:string</w:t>
+      </w:r>
+      <w:r>
+        <w:rPr>
+          <w:rFonts w:ascii="Courier New" w:hAnsi="Courier New" w:cs="Courier New"/>
+          <w:sz w:val="18"/>
+          <w:szCs w:val="18"/>
+          <w:lang w:val="en-US"/>
+        </w:rPr>
+        <w:t>?)</w:t>
+      </w:r>
+      <w:r>
+        <w:rPr>
+          <w:rFonts w:ascii="Courier New" w:hAnsi="Courier New" w:cs="Courier New"/>
+          <w:sz w:val="18"/>
+          <w:szCs w:val="18"/>
+          <w:lang w:val="en-US"/>
+        </w:rPr>
+        <w:t xml:space="preserve"> as xs:string*</w:t>
+      </w:r>
+      <w:r>
+        <w:rPr>
+          <w:rFonts w:ascii="Courier New" w:hAnsi="Courier New" w:cs="Courier New"/>
+          <w:sz w:val="18"/>
+          <w:szCs w:val="18"/>
+          <w:lang w:val="en-US"/>
+        </w:rPr>
+        <w:t xml:space="preserve"> </w:t>
+      </w:r>
+    </w:p>
+    <w:p>
+      <w:pPr>
+        <w:spacing w:after="0"/>
+        <w:rPr>
+          <w:rFonts w:ascii="Courier New" w:hAnsi="Courier New" w:cs="Courier New"/>
+          <w:sz w:val="18"/>
+          <w:szCs w:val="18"/>
+          <w:lang w:val="en-US"/>
+        </w:rPr>
+      </w:pPr>
+      <w:r>
+        <w:rPr>
+          <w:rFonts w:ascii="Courier New" w:hAnsi="Courier New" w:cs="Courier New"/>
+          <w:b/>
+          <w:sz w:val="18"/>
+          <w:szCs w:val="18"/>
+          <w:lang w:val="en-US"/>
+        </w:rPr>
+        <w:t>att-lnames</w:t>
+      </w:r>
+      <w:r>
+        <w:rPr>
+          <w:rFonts w:ascii="Courier New" w:hAnsi="Courier New" w:cs="Courier New"/>
+          <w:sz w:val="18"/>
+          <w:szCs w:val="18"/>
+          <w:lang w:val="en-US"/>
+        </w:rPr>
+        <w:t>()</w:t>
+      </w:r>
+    </w:p>
+    <w:p>
+      <w:pPr>
+        <w:spacing w:after="0"/>
+        <w:rPr>
+          <w:rFonts w:ascii="Courier New" w:hAnsi="Courier New" w:cs="Courier New"/>
+          <w:sz w:val="18"/>
+          <w:szCs w:val="18"/>
+          <w:lang w:val="en-US"/>
+        </w:rPr>
+      </w:pPr>
+    </w:p>
+    <w:p>
+      <w:pPr>
+        <w:rPr>
+          <w:b/>
+          <w:i/>
+          <w:lang w:val="en-US"/>
+        </w:rPr>
+      </w:pPr>
+      <w:r>
+        <w:rPr>
+          <w:b/>
+          <w:i/>
+          <w:lang w:val="en-US"/>
+        </w:rPr>
+        <w:t>S</w:t>
+      </w:r>
+      <w:r>
+        <w:rPr>
+          <w:b/>
+          <w:i/>
+          <w:lang w:val="en-US"/>
+        </w:rPr>
+        <w:t>ummary</w:t>
+      </w:r>
+    </w:p>
+    <w:p>
+      <w:pPr>
+        <w:spacing w:after="0"/>
+        <w:rPr>
+          <w:lang w:val="en-US"/>
+        </w:rPr>
+      </w:pPr>
+      <w:r>
+        <w:rPr>
+          <w:lang w:val="en-US"/>
+        </w:rPr>
+        <w:t xml:space="preserve">Returns for each node in </w:t>
+      </w:r>
+      <w:r>
+        <w:rPr>
+          <w:rFonts w:ascii="Courier New" w:hAnsi="Courier New" w:cs="Courier New"/>
+          <w:sz w:val="18"/>
+          <w:szCs w:val="18"/>
+          <w:lang w:val="en-US"/>
+        </w:rPr>
+        <w:t>$</w:t>
+      </w:r>
+      <w:r>
+        <w:rPr>
+          <w:rFonts w:ascii="Courier New" w:hAnsi="Courier New" w:cs="Courier New"/>
+          <w:sz w:val="18"/>
+          <w:szCs w:val="18"/>
+          <w:lang w:val="en-US"/>
+        </w:rPr>
+        <w:t>elems</w:t>
+      </w:r>
+      <w:r>
+        <w:rPr>
+          <w:lang w:val="en-US"/>
+        </w:rPr>
+        <w:t xml:space="preserve"> a</w:t>
+      </w:r>
+      <w:r>
+        <w:rPr>
+          <w:lang w:val="en-US"/>
+        </w:rPr>
+        <w:t xml:space="preserve"> sorted, concatenated list of the local attribute names of the element.</w:t>
+      </w:r>
+      <w:r>
+        <w:rPr>
+          <w:lang w:val="en-US"/>
+        </w:rPr>
+        <w:t xml:space="preserve"> </w:t>
+      </w:r>
+    </w:p>
+    <w:p>
+      <w:pPr>
+        <w:spacing w:after="0"/>
+        <w:rPr>
+          <w:lang w:val="en-US"/>
+        </w:rPr>
+      </w:pPr>
+    </w:p>
+    <w:p>
+      <w:pPr>
+        <w:rPr>
+          <w:b/>
+          <w:i/>
+          <w:lang w:val="en-US"/>
+        </w:rPr>
+      </w:pPr>
+      <w:r>
+        <w:rPr>
+          <w:b/>
+          <w:i/>
+          <w:lang w:val="en-US"/>
+        </w:rPr>
+        <w:t>Details</w:t>
+      </w:r>
+    </w:p>
+    <w:p>
+      <w:pPr>
+        <w:rPr>
+          <w:lang w:val="en-US"/>
+        </w:rPr>
+      </w:pPr>
+      <w:r>
+        <w:rPr>
+          <w:lang w:val="en-US"/>
+        </w:rPr>
+        <w:t>If the argument</w:t>
+      </w:r>
+      <w:r>
+        <w:rPr>
+          <w:lang w:val="en-US"/>
+        </w:rPr>
+        <w:t>s</w:t>
+      </w:r>
+      <w:r>
+        <w:rPr>
+          <w:lang w:val="en-US"/>
+        </w:rPr>
+        <w:t xml:space="preserve"> </w:t>
+      </w:r>
+      <w:r>
+        <w:rPr>
+          <w:lang w:val="en-US"/>
+        </w:rPr>
+        <w:t>are</w:t>
+      </w:r>
+      <w:r>
+        <w:rPr>
+          <w:lang w:val="en-US"/>
+        </w:rPr>
+        <w:t xml:space="preserve"> omitted, </w:t>
+      </w:r>
+      <w:r>
+        <w:rPr>
+          <w:lang w:val="en-US"/>
+        </w:rPr>
+        <w:t>invocation</w:t>
+      </w:r>
+      <w:r>
+        <w:rPr>
+          <w:lang w:val="en-US"/>
+        </w:rPr>
+        <w:t xml:space="preserve"> defaults to </w:t>
+      </w:r>
+      <w:r>
+        <w:rPr>
+          <w:lang w:val="en-US"/>
+        </w:rPr>
+        <w:t xml:space="preserve">a call with a single argument, which is </w:t>
+      </w:r>
+      <w:r>
+        <w:rPr>
+          <w:lang w:val="en-US"/>
+        </w:rPr>
+        <w:t>the context item (</w:t>
+      </w:r>
+      <w:r>
+        <w:rPr>
+          <w:rStyle w:val="HTMLCode"/>
+          <w:rFonts w:eastAsiaTheme="majorEastAsia"/>
+          <w:lang w:val="en-US"/>
+        </w:rPr>
+        <w:t>.</w:t>
+      </w:r>
+      <w:r>
+        <w:rPr>
+          <w:lang w:val="en-US"/>
+        </w:rPr>
+        <w:t>). The behavior of the function if the argument</w:t>
+      </w:r>
+      <w:r>
+        <w:rPr>
+          <w:lang w:val="en-US"/>
+        </w:rPr>
+        <w:t>s are</w:t>
+      </w:r>
+      <w:r>
+        <w:rPr>
+          <w:lang w:val="en-US"/>
+        </w:rPr>
+        <w:t xml:space="preserve"> omitted is exactly the same as if the context item had been passed as the </w:t>
+      </w:r>
+      <w:r>
+        <w:rPr>
+          <w:lang w:val="en-US"/>
+        </w:rPr>
+        <w:t xml:space="preserve">only </w:t>
+      </w:r>
+      <w:r>
+        <w:rPr>
+          <w:lang w:val="en-US"/>
+        </w:rPr>
+        <w:t xml:space="preserve">argument. </w:t>
       </w:r>
     </w:p>
     <w:p>
@@ -948,7 +1285,16 @@
           <w:szCs w:val="18"/>
           <w:lang w:val="en-US"/>
         </w:rPr>
-        <w:t>$items</w:t>
+        <w:t>$</w:t>
+      </w:r>
+      <w:r>
+        <w:rPr>
+          <w:rFonts w:ascii="Courier New" w:hAnsi="Courier New" w:cs="Courier New"/>
+          <w:sz w:val="18"/>
+          <w:szCs w:val="18"/>
+          <w:lang w:val="en-US"/>
+        </w:rPr>
+        <w:t>elems</w:t>
       </w:r>
       <w:r>
         <w:rPr>
@@ -1083,27 +1429,348 @@
     <w:p>
       <w:pPr>
         <w:rPr>
-          <w:lang w:val="en-US"/>
-        </w:rPr>
-      </w:pPr>
-      <w:r>
-        <w:rPr>
-          <w:lang w:val="en-US"/>
-        </w:rPr>
-        <w:t>A call without parameter is equivalent to a call with a first parameter set to the context item.</w:t>
-      </w:r>
-    </w:p>
-    <w:p>
-      <w:pPr>
-        <w:rPr>
-          <w:lang w:val="en-US"/>
-        </w:rPr>
-      </w:pPr>
-      <w:r>
-        <w:rPr>
-          <w:lang w:val="en-US"/>
-        </w:rPr>
-        <w:t>Example:</w:t>
+          <w:b/>
+          <w:i/>
+          <w:lang w:val="en-US"/>
+        </w:rPr>
+      </w:pPr>
+      <w:r>
+        <w:rPr>
+          <w:b/>
+          <w:i/>
+          <w:lang w:val="en-US"/>
+        </w:rPr>
+        <w:t>Parameters</w:t>
+      </w:r>
+    </w:p>
+    <w:p>
+      <w:pPr>
+        <w:rPr>
+          <w:lang w:val="en-US"/>
+        </w:rPr>
+      </w:pPr>
+      <w:r>
+        <w:rPr>
+          <w:lang w:val="en-US"/>
+        </w:rPr>
+        <w:t>D</w:t>
+      </w:r>
+      <w:r>
+        <w:rPr>
+          <w:lang w:val="en-US"/>
+        </w:rPr>
+        <w:t>escribed by the following table.</w:t>
+      </w:r>
+    </w:p>
+    <w:p>
+      <w:pPr>
+        <w:rPr>
+          <w:lang w:val="en-US"/>
+        </w:rPr>
+      </w:pPr>
+      <w:r>
+        <w:rPr>
+          <w:b/>
+          <w:lang w:val="en-US"/>
+        </w:rPr>
+        <w:t>Table</w:t>
+      </w:r>
+      <w:r>
+        <w:rPr>
+          <w:lang w:val="en-US"/>
+        </w:rPr>
+        <w:t xml:space="preserve">. Parameters of function </w:t>
+      </w:r>
+      <w:r>
+        <w:rPr>
+          <w:rFonts w:ascii="Courier New" w:hAnsi="Courier New" w:cs="Courier New"/>
+          <w:sz w:val="18"/>
+          <w:szCs w:val="18"/>
+          <w:lang w:val="en-US"/>
+        </w:rPr>
+        <w:t>att-lnames</w:t>
+      </w:r>
+      <w:r>
+        <w:rPr>
+          <w:lang w:val="en-US"/>
+        </w:rPr>
+        <w:t>.</w:t>
+      </w:r>
+      <w:r>
+        <w:rPr>
+          <w:lang w:val="en-US"/>
+        </w:rPr>
+        <w:t xml:space="preserve"> </w:t>
+      </w:r>
+    </w:p>
+    <w:tbl>
+      <w:tblPr>
+        <w:tblStyle w:val="TableGrid"/>
+        <w:tblW w:w="0" w:type="auto"/>
+        <w:tblLook w:val="04A0" w:firstRow="1" w:lastRow="0" w:firstColumn="1" w:lastColumn="0" w:noHBand="0" w:noVBand="1"/>
+      </w:tblPr>
+      <w:tblGrid>
+        <w:gridCol w:w="2053"/>
+        <w:gridCol w:w="7009"/>
+      </w:tblGrid>
+      <w:tr>
+        <w:tc>
+          <w:tcPr>
+            <w:tcW w:w="1271" w:type="dxa"/>
+          </w:tcPr>
+          <w:p>
+            <w:pPr>
+              <w:rPr>
+                <w:b/>
+                <w:lang w:val="en-US"/>
+              </w:rPr>
+            </w:pPr>
+            <w:r>
+              <w:rPr>
+                <w:b/>
+                <w:lang w:val="en-US"/>
+              </w:rPr>
+              <w:t>Parameter</w:t>
+            </w:r>
+          </w:p>
+        </w:tc>
+        <w:tc>
+          <w:tcPr>
+            <w:tcW w:w="7791" w:type="dxa"/>
+          </w:tcPr>
+          <w:p>
+            <w:pPr>
+              <w:rPr>
+                <w:b/>
+                <w:lang w:val="en-US"/>
+              </w:rPr>
+            </w:pPr>
+            <w:r>
+              <w:rPr>
+                <w:b/>
+                <w:lang w:val="en-US"/>
+              </w:rPr>
+              <w:t>Meaning</w:t>
+            </w:r>
+          </w:p>
+        </w:tc>
+      </w:tr>
+      <w:tr>
+        <w:tc>
+          <w:tcPr>
+            <w:tcW w:w="1271" w:type="dxa"/>
+          </w:tcPr>
+          <w:p>
+            <w:pPr>
+              <w:rPr>
+                <w:rFonts w:ascii="Courier New" w:hAnsi="Courier New" w:cs="Courier New"/>
+                <w:sz w:val="18"/>
+                <w:szCs w:val="18"/>
+                <w:lang w:val="en-US"/>
+              </w:rPr>
+            </w:pPr>
+            <w:r>
+              <w:rPr>
+                <w:rFonts w:ascii="Courier New" w:hAnsi="Courier New" w:cs="Courier New"/>
+                <w:sz w:val="18"/>
+                <w:szCs w:val="18"/>
+                <w:lang w:val="en-US"/>
+              </w:rPr>
+              <w:t>elems</w:t>
+            </w:r>
+          </w:p>
+        </w:tc>
+        <w:tc>
+          <w:tcPr>
+            <w:tcW w:w="7791" w:type="dxa"/>
+          </w:tcPr>
+          <w:p>
+            <w:pPr>
+              <w:rPr>
+                <w:lang w:val="en-US"/>
+              </w:rPr>
+            </w:pPr>
+            <w:r>
+              <w:rPr>
+                <w:lang w:val="en-US"/>
+              </w:rPr>
+              <w:t>Element nodes the attributes of which are reported</w:t>
+            </w:r>
+          </w:p>
+        </w:tc>
+      </w:tr>
+      <w:tr>
+        <w:tc>
+          <w:tcPr>
+            <w:tcW w:w="1271" w:type="dxa"/>
+          </w:tcPr>
+          <w:p>
+            <w:pPr>
+              <w:rPr>
+                <w:rFonts w:ascii="Courier New" w:hAnsi="Courier New" w:cs="Courier New"/>
+                <w:sz w:val="18"/>
+                <w:szCs w:val="18"/>
+                <w:lang w:val="en-US"/>
+              </w:rPr>
+            </w:pPr>
+            <w:r>
+              <w:rPr>
+                <w:rFonts w:ascii="Courier New" w:hAnsi="Courier New" w:cs="Courier New"/>
+                <w:sz w:val="18"/>
+                <w:szCs w:val="18"/>
+                <w:lang w:val="en-US"/>
+              </w:rPr>
+              <w:t>nameFilter</w:t>
+            </w:r>
+          </w:p>
+        </w:tc>
+        <w:tc>
+          <w:tcPr>
+            <w:tcW w:w="7791" w:type="dxa"/>
+          </w:tcPr>
+          <w:p>
+            <w:pPr>
+              <w:rPr>
+                <w:lang w:val="en-US"/>
+              </w:rPr>
+            </w:pPr>
+            <w:r>
+              <w:rPr>
+                <w:lang w:val="en-US"/>
+              </w:rPr>
+              <w:t xml:space="preserve">Whitespace-separated list of local names or name patterns; </w:t>
+            </w:r>
+            <w:r>
+              <w:rPr>
+                <w:lang w:val="en-US"/>
+              </w:rPr>
+              <w:t xml:space="preserve">name matching case insensitive; </w:t>
+            </w:r>
+            <w:r>
+              <w:rPr>
+                <w:lang w:val="en-US"/>
+              </w:rPr>
+              <w:t>only matching attribute names are considered</w:t>
+            </w:r>
+          </w:p>
+        </w:tc>
+      </w:tr>
+      <w:tr>
+        <w:tc>
+          <w:tcPr>
+            <w:tcW w:w="1271" w:type="dxa"/>
+          </w:tcPr>
+          <w:p>
+            <w:pPr>
+              <w:rPr>
+                <w:rFonts w:ascii="Courier New" w:hAnsi="Courier New" w:cs="Courier New"/>
+                <w:sz w:val="18"/>
+                <w:szCs w:val="18"/>
+                <w:lang w:val="en-US"/>
+              </w:rPr>
+            </w:pPr>
+            <w:r>
+              <w:rPr>
+                <w:rFonts w:ascii="Courier New" w:hAnsi="Courier New" w:cs="Courier New"/>
+                <w:sz w:val="18"/>
+                <w:szCs w:val="18"/>
+                <w:lang w:val="en-US"/>
+              </w:rPr>
+              <w:t>nameFilterExclude</w:t>
+            </w:r>
+          </w:p>
+        </w:tc>
+        <w:tc>
+          <w:tcPr>
+            <w:tcW w:w="7791" w:type="dxa"/>
+          </w:tcPr>
+          <w:p>
+            <w:pPr>
+              <w:rPr>
+                <w:lang w:val="en-US"/>
+              </w:rPr>
+            </w:pPr>
+            <w:r>
+              <w:rPr>
+                <w:lang w:val="en-US"/>
+              </w:rPr>
+              <w:t xml:space="preserve">Whitespace-separated list of local names of name patterns; </w:t>
+            </w:r>
+            <w:r>
+              <w:rPr>
+                <w:lang w:val="en-US"/>
+              </w:rPr>
+              <w:t xml:space="preserve">name matching case insensitive; </w:t>
+            </w:r>
+            <w:r>
+              <w:rPr>
+                <w:lang w:val="en-US"/>
+              </w:rPr>
+              <w:t>matching attributes names are ignored</w:t>
+            </w:r>
+          </w:p>
+        </w:tc>
+      </w:tr>
+    </w:tbl>
+    <w:p>
+      <w:pPr>
+        <w:rPr>
+          <w:b/>
+          <w:lang w:val="en-US"/>
+        </w:rPr>
+      </w:pPr>
+    </w:p>
+    <w:p>
+      <w:pPr>
+        <w:rPr>
+          <w:b/>
+          <w:lang w:val="en-US"/>
+        </w:rPr>
+      </w:pPr>
+      <w:r>
+        <w:rPr>
+          <w:b/>
+          <w:lang w:val="en-US"/>
+        </w:rPr>
+        <w:t>Example</w:t>
+      </w:r>
+      <w:r>
+        <w:rPr>
+          <w:b/>
+          <w:lang w:val="en-US"/>
+        </w:rPr>
+        <w:t>s</w:t>
+      </w:r>
+    </w:p>
+    <w:p>
+      <w:pPr>
+        <w:rPr>
+          <w:lang w:val="en-US"/>
+        </w:rPr>
+      </w:pPr>
+      <w:r>
+        <w:rPr>
+          <w:lang w:val="en-US"/>
+        </w:rPr>
+        <w:t xml:space="preserve">The attributes of XSD </w:t>
+      </w:r>
+      <w:r>
+        <w:rPr>
+          <w:lang w:val="en-US"/>
+        </w:rPr>
+        <w:t xml:space="preserve">schema elements </w:t>
+      </w:r>
+      <w:r>
+        <w:rPr>
+          <w:lang w:val="en-US"/>
+        </w:rPr>
+        <w:t>contained by a set of WSDLs</w:t>
+      </w:r>
+      <w:r>
+        <w:rPr>
+          <w:lang w:val="en-US"/>
+        </w:rPr>
+        <w:t>:</w:t>
       </w:r>
     </w:p>
     <w:p>
@@ -1112,7 +1779,6 @@
           <w:rFonts w:ascii="Courier New" w:hAnsi="Courier New" w:cs="Courier New"/>
           <w:sz w:val="16"/>
           <w:szCs w:val="16"/>
-          <w:lang w:val="en-US"/>
         </w:rPr>
       </w:pPr>
       <w:r>
@@ -1120,67 +1786,45 @@
           <w:rFonts w:ascii="Courier New" w:hAnsi="Courier New" w:cs="Courier New"/>
           <w:sz w:val="16"/>
           <w:szCs w:val="16"/>
-          <w:lang w:val="en-US"/>
-        </w:rPr>
-        <w:t>fox -D "../download/bhub-20210308//*.wsdl\\xs:schema\xs:element\att-lnames() =&gt; freq()"</w:t>
-      </w:r>
-    </w:p>
-    <w:p>
-      <w:pPr>
-        <w:rPr>
-          <w:lang w:val="en-US"/>
-        </w:rPr>
-      </w:pPr>
-      <w:r>
-        <w:rPr>
-          <w:lang w:val="en-US"/>
-        </w:rPr>
-        <w:t>Response:</w:t>
-      </w:r>
-    </w:p>
-    <w:p>
-      <w:pPr>
-        <w:spacing w:after="0"/>
+        </w:rPr>
+        <w:t>fox "</w:t>
+      </w:r>
+      <w:r>
         <w:rPr>
           <w:rFonts w:ascii="Courier New" w:hAnsi="Courier New" w:cs="Courier New"/>
           <w:sz w:val="16"/>
           <w:szCs w:val="16"/>
-          <w:lang w:val="en-US"/>
-        </w:rPr>
-      </w:pPr>
+        </w:rPr>
+        <w:t>wsdl</w:t>
+      </w:r>
       <w:r>
         <w:rPr>
           <w:rFonts w:ascii="Courier New" w:hAnsi="Courier New" w:cs="Courier New"/>
           <w:sz w:val="16"/>
           <w:szCs w:val="16"/>
-          <w:lang w:val="en-US"/>
-        </w:rPr>
-        <w:t>description, name, prefix ...... (4)</w:t>
-      </w:r>
-    </w:p>
-    <w:p>
-      <w:pPr>
-        <w:spacing w:after="0"/>
-        <w:rPr>
-          <w:rFonts w:ascii="Courier New" w:hAnsi="Courier New" w:cs="Courier New"/>
+        </w:rPr>
+        <w:t>/*.wsdl\\xs:schema\</w:t>
+      </w:r>
+      <w:r>
+        <w:rPr>
+          <w:rFonts w:ascii="Courier New" w:hAnsi="Courier New" w:cs="Courier New"/>
+          <w:b/>
           <w:sz w:val="16"/>
           <w:szCs w:val="16"/>
-          <w:lang w:val="en-US"/>
-        </w:rPr>
-      </w:pPr>
+        </w:rPr>
+        <w:t>att-lnames</w:t>
+      </w:r>
       <w:r>
         <w:rPr>
           <w:rFonts w:ascii="Courier New" w:hAnsi="Courier New" w:cs="Courier New"/>
           <w:sz w:val="16"/>
           <w:szCs w:val="16"/>
-          <w:lang w:val="en-US"/>
-        </w:rPr>
-        <w:t>description, name, prefix, type  (12)</w:t>
-      </w:r>
-    </w:p>
-    <w:p>
-      <w:pPr>
-        <w:spacing w:after="0"/>
+        </w:rPr>
+        <w:t>() =&gt; freq()"</w:t>
+      </w:r>
+    </w:p>
+    <w:p>
+      <w:pPr>
         <w:rPr>
           <w:rFonts w:ascii="Courier New" w:hAnsi="Courier New" w:cs="Courier New"/>
           <w:sz w:val="16"/>
@@ -1195,119 +1839,61 @@
           <w:szCs w:val="16"/>
           <w:lang w:val="en-US"/>
         </w:rPr>
-        <w:t>name ........................... (799)</w:t>
-      </w:r>
-    </w:p>
-    <w:p>
-      <w:pPr>
-        <w:spacing w:after="0"/>
+        <w:t>==</w:t>
+      </w:r>
+      <w:r>
         <w:rPr>
           <w:rFonts w:ascii="Courier New" w:hAnsi="Courier New" w:cs="Courier New"/>
           <w:sz w:val="16"/>
           <w:szCs w:val="16"/>
           <w:lang w:val="en-US"/>
         </w:rPr>
-      </w:pPr>
-      <w:r>
+        <w:t>=&gt;</w:t>
+      </w:r>
+    </w:p>
+    <w:p>
+      <w:pPr>
+        <w:spacing w:after="0"/>
         <w:rPr>
           <w:rFonts w:ascii="Courier New" w:hAnsi="Courier New" w:cs="Courier New"/>
           <w:sz w:val="16"/>
           <w:szCs w:val="16"/>
           <w:lang w:val="en-US"/>
         </w:rPr>
-        <w:t>name, nillable, type ........... (3)</w:t>
-      </w:r>
-    </w:p>
-    <w:p>
-      <w:pPr>
-        <w:spacing w:after="0"/>
+      </w:pPr>
+      <w:r>
         <w:rPr>
           <w:rFonts w:ascii="Courier New" w:hAnsi="Courier New" w:cs="Courier New"/>
           <w:sz w:val="16"/>
           <w:szCs w:val="16"/>
           <w:lang w:val="en-US"/>
         </w:rPr>
-      </w:pPr>
-      <w:r>
+        <w:t>attributeFormDefault, elementFormDefault, targetNamespace  (2)</w:t>
+      </w:r>
+    </w:p>
+    <w:p>
+      <w:pPr>
+        <w:spacing w:after="0"/>
         <w:rPr>
           <w:rFonts w:ascii="Courier New" w:hAnsi="Courier New" w:cs="Courier New"/>
           <w:sz w:val="16"/>
           <w:szCs w:val="16"/>
           <w:lang w:val="en-US"/>
         </w:rPr>
-        <w:t>name, type ..................... (1145)</w:t>
-      </w:r>
-    </w:p>
-    <w:p>
-      <w:pPr>
+      </w:pPr>
+      <w:r>
         <w:rPr>
           <w:rFonts w:ascii="Courier New" w:hAnsi="Courier New" w:cs="Courier New"/>
           <w:sz w:val="16"/>
           <w:szCs w:val="16"/>
           <w:lang w:val="en-US"/>
         </w:rPr>
-      </w:pPr>
-    </w:p>
-    <w:p>
-      <w:pPr>
-        <w:rPr>
-          <w:lang w:val="en-US"/>
-        </w:rPr>
-      </w:pPr>
-      <w:r>
-        <w:rPr>
-          <w:lang w:val="en-US"/>
-        </w:rPr>
-        <w:t xml:space="preserve">Limiting the analysis to attributes </w:t>
-      </w:r>
-      <w:r>
-        <w:rPr>
-          <w:rFonts w:ascii="Courier New" w:hAnsi="Courier New" w:cs="Courier New"/>
-          <w:sz w:val="18"/>
-          <w:szCs w:val="18"/>
-          <w:lang w:val="en-US"/>
-        </w:rPr>
-        <w:t>name</w:t>
-      </w:r>
-      <w:r>
-        <w:rPr>
-          <w:lang w:val="en-US"/>
-        </w:rPr>
-        <w:t xml:space="preserve">, </w:t>
-      </w:r>
-      <w:r>
-        <w:rPr>
-          <w:rFonts w:ascii="Courier New" w:hAnsi="Courier New" w:cs="Courier New"/>
-          <w:sz w:val="18"/>
-          <w:szCs w:val="18"/>
-          <w:lang w:val="en-US"/>
-        </w:rPr>
-        <w:t>type</w:t>
-      </w:r>
-      <w:r>
-        <w:rPr>
-          <w:lang w:val="en-US"/>
-        </w:rPr>
-        <w:t xml:space="preserve"> and </w:t>
-      </w:r>
-      <w:r>
-        <w:rPr>
-          <w:rFonts w:ascii="Courier New" w:hAnsi="Courier New" w:cs="Courier New"/>
-          <w:sz w:val="18"/>
-          <w:szCs w:val="18"/>
-          <w:lang w:val="en-US"/>
-        </w:rPr>
-        <w:t>nillable</w:t>
-      </w:r>
-      <w:r>
-        <w:rPr>
-          <w:lang w:val="en-US"/>
-        </w:rPr>
-        <w:t>:</w:t>
-      </w:r>
-    </w:p>
-    <w:p>
-      <w:pPr>
+        <w:t>attributeFormDefault, targetNamespace .................... (3)</w:t>
+      </w:r>
+    </w:p>
+    <w:p>
+      <w:pPr>
+        <w:spacing w:after="0"/>
         <w:rPr>
           <w:rFonts w:ascii="Courier New" w:hAnsi="Courier New" w:cs="Courier New"/>
           <w:sz w:val="16"/>
@@ -1322,20 +1908,7 @@
           <w:szCs w:val="16"/>
           <w:lang w:val="en-US"/>
         </w:rPr>
-        <w:t>fox -D "../download/bhub-20210308//*.wsdl\\xs:schema\xs:element\att-lnames(., 'name type nillable') =&gt; freq()"</w:t>
-      </w:r>
-    </w:p>
-    <w:p>
-      <w:pPr>
-        <w:rPr>
-          <w:lang w:val="en-US"/>
-        </w:rPr>
-      </w:pPr>
-      <w:r>
-        <w:rPr>
-          <w:lang w:val="en-US"/>
-        </w:rPr>
-        <w:t>Response:</w:t>
+        <w:t>elementFormDefault, targetNamespace ...................... (113)</w:t>
       </w:r>
     </w:p>
     <w:p>
@@ -1355,7 +1928,7 @@
           <w:szCs w:val="16"/>
           <w:lang w:val="en-US"/>
         </w:rPr>
-        <w:t>name ................ (803)</w:t>
+        <w:t>targetNamespace .......................................... (3097)</w:t>
       </w:r>
     </w:p>
     <w:p>
@@ -1368,115 +1941,108 @@
           <w:lang w:val="en-US"/>
         </w:rPr>
       </w:pPr>
-      <w:r>
+    </w:p>
+    <w:p>
+      <w:pPr>
+        <w:rPr>
+          <w:lang w:val="en-US"/>
+        </w:rPr>
+      </w:pPr>
+      <w:r>
+        <w:rPr>
+          <w:lang w:val="en-US"/>
+        </w:rPr>
+        <w:t>As before, but l</w:t>
+      </w:r>
+      <w:r>
+        <w:rPr>
+          <w:lang w:val="en-US"/>
+        </w:rPr>
+        <w:t>imiting the analysis to attributes</w:t>
+      </w:r>
+      <w:r>
+        <w:rPr>
+          <w:lang w:val="en-US"/>
+        </w:rPr>
+        <w:t xml:space="preserve"> with names matching</w:t>
+      </w:r>
+      <w:r>
+        <w:rPr>
+          <w:lang w:val="en-US"/>
+        </w:rPr>
+        <w:t xml:space="preserve"> </w:t>
+      </w:r>
+      <w:r>
+        <w:rPr>
+          <w:rFonts w:ascii="Courier New" w:hAnsi="Courier New" w:cs="Courier New"/>
+          <w:sz w:val="18"/>
+          <w:szCs w:val="18"/>
+          <w:lang w:val="en-US"/>
+        </w:rPr>
+        <w:t>*</w:t>
+      </w:r>
+      <w:r>
+        <w:rPr>
+          <w:rFonts w:ascii="Courier New" w:hAnsi="Courier New" w:cs="Courier New"/>
+          <w:sz w:val="18"/>
+          <w:szCs w:val="18"/>
+          <w:lang w:val="en-US"/>
+        </w:rPr>
+        <w:t>d</w:t>
+      </w:r>
+      <w:r>
+        <w:rPr>
+          <w:rFonts w:ascii="Courier New" w:hAnsi="Courier New" w:cs="Courier New"/>
+          <w:sz w:val="18"/>
+          <w:szCs w:val="18"/>
+          <w:lang w:val="en-US"/>
+        </w:rPr>
+        <w:t>efault</w:t>
+      </w:r>
+      <w:r>
+        <w:rPr>
+          <w:lang w:val="en-US"/>
+        </w:rPr>
+        <w:t>:</w:t>
+      </w:r>
+    </w:p>
+    <w:p>
+      <w:pPr>
         <w:rPr>
           <w:rFonts w:ascii="Courier New" w:hAnsi="Courier New" w:cs="Courier New"/>
           <w:sz w:val="16"/>
           <w:szCs w:val="16"/>
           <w:lang w:val="en-US"/>
         </w:rPr>
-        <w:t>name, nillable, type  (3)</w:t>
-      </w:r>
-    </w:p>
-    <w:p>
-      <w:pPr>
+      </w:pPr>
+      <w:r>
         <w:rPr>
           <w:rFonts w:ascii="Courier New" w:hAnsi="Courier New" w:cs="Courier New"/>
           <w:sz w:val="16"/>
           <w:szCs w:val="16"/>
           <w:lang w:val="en-US"/>
         </w:rPr>
-      </w:pPr>
-      <w:r>
-        <w:rPr>
-          <w:rFonts w:ascii="Courier New" w:hAnsi="Courier New" w:cs="Courier New"/>
+        <w:t>fox "wsdl/*.wsdl\\xs:schema\</w:t>
+      </w:r>
+      <w:r>
+        <w:rPr>
+          <w:rFonts w:ascii="Courier New" w:hAnsi="Courier New" w:cs="Courier New"/>
+          <w:b/>
           <w:sz w:val="16"/>
           <w:szCs w:val="16"/>
           <w:lang w:val="en-US"/>
         </w:rPr>
-        <w:t>name, type .......... (1157)</w:t>
-      </w:r>
-    </w:p>
-    <w:p>
-      <w:pPr>
-        <w:rPr>
-          <w:lang w:val="en-US"/>
-        </w:rPr>
-      </w:pPr>
-      <w:r>
-        <w:rPr>
-          <w:lang w:val="en-US"/>
-        </w:rPr>
-        <w:t xml:space="preserve">Limiting the analysis to all attributes </w:t>
-      </w:r>
-      <w:r>
-        <w:rPr>
-          <w:i/>
-          <w:lang w:val="en-US"/>
-        </w:rPr>
-        <w:t>except</w:t>
-      </w:r>
-      <w:r>
-        <w:rPr>
-          <w:lang w:val="en-US"/>
-        </w:rPr>
-        <w:t xml:space="preserve"> </w:t>
-      </w:r>
-      <w:r>
-        <w:rPr>
-          <w:rFonts w:ascii="Courier New" w:hAnsi="Courier New" w:cs="Courier New"/>
-          <w:sz w:val="18"/>
-          <w:szCs w:val="18"/>
-          <w:lang w:val="en-US"/>
-        </w:rPr>
-        <w:t>name</w:t>
-      </w:r>
-      <w:r>
-        <w:rPr>
-          <w:lang w:val="en-US"/>
-        </w:rPr>
-        <w:t xml:space="preserve">, </w:t>
-      </w:r>
-      <w:r>
-        <w:rPr>
-          <w:rFonts w:ascii="Courier New" w:hAnsi="Courier New" w:cs="Courier New"/>
-          <w:sz w:val="18"/>
-          <w:szCs w:val="18"/>
-          <w:lang w:val="en-US"/>
-        </w:rPr>
-        <w:t>type</w:t>
-      </w:r>
-      <w:r>
-        <w:rPr>
-          <w:lang w:val="en-US"/>
-        </w:rPr>
-        <w:t xml:space="preserve"> and </w:t>
-      </w:r>
-      <w:r>
-        <w:rPr>
-          <w:rFonts w:ascii="Courier New" w:hAnsi="Courier New" w:cs="Courier New"/>
-          <w:sz w:val="18"/>
-          <w:szCs w:val="18"/>
-          <w:lang w:val="en-US"/>
-        </w:rPr>
-        <w:t>nillable</w:t>
-      </w:r>
-      <w:r>
-        <w:rPr>
-          <w:lang w:val="en-US"/>
-        </w:rPr>
-        <w:t>:</w:t>
-      </w:r>
-    </w:p>
-    <w:p>
-      <w:pPr>
+        <w:t>att-lnames</w:t>
+      </w:r>
+      <w:r>
         <w:rPr>
           <w:rFonts w:ascii="Courier New" w:hAnsi="Courier New" w:cs="Courier New"/>
           <w:sz w:val="16"/>
           <w:szCs w:val="16"/>
           <w:lang w:val="en-US"/>
         </w:rPr>
-      </w:pPr>
+        <w:t>(</w:t>
+      </w:r>
       <w:r>
         <w:rPr>
           <w:rFonts w:ascii="Courier New" w:hAnsi="Courier New" w:cs="Courier New"/>
@@ -1484,7 +2050,7 @@
           <w:szCs w:val="16"/>
           <w:lang w:val="en-US"/>
         </w:rPr>
-        <w:t>fox -D "../download/bhub-20210308//*.wsdl\\xs:schema\xs:element\att-lnames(.,</w:t>
+        <w:t>.,</w:t>
       </w:r>
       <w:r>
         <w:rPr>
@@ -1493,7 +2059,7 @@
           <w:szCs w:val="16"/>
           <w:lang w:val="en-US"/>
         </w:rPr>
-        <w:t xml:space="preserve"> (),</w:t>
+        <w:t xml:space="preserve"> '*</w:t>
       </w:r>
       <w:r>
         <w:rPr>
@@ -1502,32 +2068,17 @@
           <w:szCs w:val="16"/>
           <w:lang w:val="en-US"/>
         </w:rPr>
-        <w:t xml:space="preserve"> 'name type nillable') =&gt; freq()"</w:t>
-      </w:r>
-    </w:p>
-    <w:p>
-      <w:pPr>
-        <w:rPr>
-          <w:lang w:val="en-US"/>
-        </w:rPr>
-      </w:pPr>
-      <w:r>
-        <w:rPr>
-          <w:lang w:val="en-US"/>
-        </w:rPr>
-        <w:t>Response:</w:t>
-      </w:r>
-    </w:p>
-    <w:p>
-      <w:pPr>
-        <w:spacing w:after="0"/>
+        <w:t>d</w:t>
+      </w:r>
+      <w:r>
         <w:rPr>
           <w:rFonts w:ascii="Courier New" w:hAnsi="Courier New" w:cs="Courier New"/>
           <w:sz w:val="16"/>
           <w:szCs w:val="16"/>
           <w:lang w:val="en-US"/>
         </w:rPr>
-      </w:pPr>
+        <w:t>efault'</w:t>
+      </w:r>
       <w:r>
         <w:rPr>
           <w:rFonts w:ascii="Courier New" w:hAnsi="Courier New" w:cs="Courier New"/>
@@ -1535,12 +2086,11 @@
           <w:szCs w:val="16"/>
           <w:lang w:val="en-US"/>
         </w:rPr>
-        <w:t>................... (1947)</w:t>
-      </w:r>
-    </w:p>
-    <w:p>
-      <w:pPr>
-        <w:spacing w:after="0"/>
+        <w:t>) =&gt; freq()"</w:t>
+      </w:r>
+    </w:p>
+    <w:p>
+      <w:pPr>
         <w:rPr>
           <w:rFonts w:ascii="Courier New" w:hAnsi="Courier New" w:cs="Courier New"/>
           <w:sz w:val="16"/>
@@ -1555,7 +2105,387 @@
           <w:szCs w:val="16"/>
           <w:lang w:val="en-US"/>
         </w:rPr>
-        <w:t>description, prefix  (16)</w:t>
+        <w:t>===&gt;</w:t>
+      </w:r>
+    </w:p>
+    <w:p>
+      <w:pPr>
+        <w:spacing w:after="0"/>
+        <w:rPr>
+          <w:rFonts w:ascii="Courier New" w:hAnsi="Courier New" w:cs="Courier New"/>
+          <w:sz w:val="16"/>
+          <w:szCs w:val="16"/>
+          <w:lang w:val="en-US"/>
+        </w:rPr>
+      </w:pPr>
+      <w:r>
+        <w:rPr>
+          <w:rFonts w:ascii="Courier New" w:hAnsi="Courier New" w:cs="Courier New"/>
+          <w:sz w:val="16"/>
+          <w:szCs w:val="16"/>
+          <w:lang w:val="en-US"/>
+        </w:rPr>
+        <w:t xml:space="preserve"> </w:t>
+      </w:r>
+      <w:r>
+        <w:rPr>
+          <w:rFonts w:ascii="Courier New" w:hAnsi="Courier New" w:cs="Courier New"/>
+          <w:sz w:val="16"/>
+          <w:szCs w:val="16"/>
+          <w:lang w:val="en-US"/>
+        </w:rPr>
+        <w:t>........................................ (3097)</w:t>
+      </w:r>
+    </w:p>
+    <w:p>
+      <w:pPr>
+        <w:spacing w:after="0"/>
+        <w:rPr>
+          <w:rFonts w:ascii="Courier New" w:hAnsi="Courier New" w:cs="Courier New"/>
+          <w:sz w:val="16"/>
+          <w:szCs w:val="16"/>
+          <w:lang w:val="en-US"/>
+        </w:rPr>
+      </w:pPr>
+      <w:r>
+        <w:rPr>
+          <w:rFonts w:ascii="Courier New" w:hAnsi="Courier New" w:cs="Courier New"/>
+          <w:sz w:val="16"/>
+          <w:szCs w:val="16"/>
+          <w:lang w:val="en-US"/>
+        </w:rPr>
+        <w:t>attributeFormDefault .................... (3)</w:t>
+      </w:r>
+    </w:p>
+    <w:p>
+      <w:pPr>
+        <w:spacing w:after="0"/>
+        <w:rPr>
+          <w:rFonts w:ascii="Courier New" w:hAnsi="Courier New" w:cs="Courier New"/>
+          <w:sz w:val="16"/>
+          <w:szCs w:val="16"/>
+          <w:lang w:val="en-US"/>
+        </w:rPr>
+      </w:pPr>
+      <w:r>
+        <w:rPr>
+          <w:rFonts w:ascii="Courier New" w:hAnsi="Courier New" w:cs="Courier New"/>
+          <w:sz w:val="16"/>
+          <w:szCs w:val="16"/>
+          <w:lang w:val="en-US"/>
+        </w:rPr>
+        <w:t>attributeFormDefault, elementFormDefault  (2)</w:t>
+      </w:r>
+    </w:p>
+    <w:p>
+      <w:pPr>
+        <w:spacing w:after="0"/>
+        <w:rPr>
+          <w:rFonts w:ascii="Courier New" w:hAnsi="Courier New" w:cs="Courier New"/>
+          <w:sz w:val="16"/>
+          <w:szCs w:val="16"/>
+          <w:lang w:val="en-US"/>
+        </w:rPr>
+      </w:pPr>
+      <w:r>
+        <w:rPr>
+          <w:rFonts w:ascii="Courier New" w:hAnsi="Courier New" w:cs="Courier New"/>
+          <w:sz w:val="16"/>
+          <w:szCs w:val="16"/>
+          <w:lang w:val="en-US"/>
+        </w:rPr>
+        <w:t>elementFormDefault ...................... (113)</w:t>
+      </w:r>
+    </w:p>
+    <w:p>
+      <w:pPr>
+        <w:spacing w:after="0"/>
+        <w:rPr>
+          <w:lang w:val="en-US"/>
+        </w:rPr>
+      </w:pPr>
+    </w:p>
+    <w:p>
+      <w:pPr>
+        <w:rPr>
+          <w:lang w:val="en-US"/>
+        </w:rPr>
+      </w:pPr>
+      <w:r>
+        <w:rPr>
+          <w:lang w:val="en-US"/>
+        </w:rPr>
+        <w:lastRenderedPageBreak/>
+        <w:t>The attributes of XSD element declarations found in a set of WSDL documents; ignoring</w:t>
+      </w:r>
+      <w:r>
+        <w:rPr>
+          <w:lang w:val="en-US"/>
+        </w:rPr>
+        <w:t xml:space="preserve"> attributes</w:t>
+      </w:r>
+      <w:r>
+        <w:rPr>
+          <w:lang w:val="en-US"/>
+        </w:rPr>
+        <w:t xml:space="preserve"> with names matching</w:t>
+      </w:r>
+      <w:bookmarkStart w:id="0" w:name="_GoBack"/>
+      <w:bookmarkEnd w:id="0"/>
+      <w:r>
+        <w:rPr>
+          <w:lang w:val="en-US"/>
+        </w:rPr>
+        <w:t xml:space="preserve"> </w:t>
+      </w:r>
+      <w:r>
+        <w:rPr>
+          <w:rFonts w:ascii="Courier New" w:hAnsi="Courier New" w:cs="Courier New"/>
+          <w:sz w:val="18"/>
+          <w:szCs w:val="18"/>
+          <w:lang w:val="en-US"/>
+        </w:rPr>
+        <w:t>*occurs</w:t>
+      </w:r>
+      <w:r>
+        <w:rPr>
+          <w:lang w:val="en-US"/>
+        </w:rPr>
+        <w:t xml:space="preserve">, </w:t>
+      </w:r>
+      <w:r>
+        <w:rPr>
+          <w:rFonts w:ascii="Courier New" w:hAnsi="Courier New" w:cs="Courier New"/>
+          <w:sz w:val="18"/>
+          <w:szCs w:val="18"/>
+          <w:lang w:val="en-US"/>
+        </w:rPr>
+        <w:t>name</w:t>
+      </w:r>
+      <w:r>
+        <w:rPr>
+          <w:lang w:val="en-US"/>
+        </w:rPr>
+        <w:t xml:space="preserve"> and </w:t>
+      </w:r>
+      <w:r>
+        <w:rPr>
+          <w:rFonts w:ascii="Courier New" w:hAnsi="Courier New" w:cs="Courier New"/>
+          <w:sz w:val="18"/>
+          <w:szCs w:val="18"/>
+          <w:lang w:val="en-US"/>
+        </w:rPr>
+        <w:t>type</w:t>
+      </w:r>
+      <w:r>
+        <w:rPr>
+          <w:lang w:val="en-US"/>
+        </w:rPr>
+        <w:t>:</w:t>
+      </w:r>
+    </w:p>
+    <w:p>
+      <w:pPr>
+        <w:rPr>
+          <w:rFonts w:ascii="Courier New" w:hAnsi="Courier New" w:cs="Courier New"/>
+          <w:sz w:val="16"/>
+          <w:szCs w:val="16"/>
+          <w:lang w:val="en-US"/>
+        </w:rPr>
+      </w:pPr>
+      <w:r>
+        <w:rPr>
+          <w:rFonts w:ascii="Courier New" w:hAnsi="Courier New" w:cs="Courier New"/>
+          <w:sz w:val="16"/>
+          <w:szCs w:val="16"/>
+          <w:lang w:val="en-US"/>
+        </w:rPr>
+        <w:t>fox "</w:t>
+      </w:r>
+      <w:r>
+        <w:rPr>
+          <w:rFonts w:ascii="Courier New" w:hAnsi="Courier New" w:cs="Courier New"/>
+          <w:sz w:val="16"/>
+          <w:szCs w:val="16"/>
+          <w:lang w:val="en-US"/>
+        </w:rPr>
+        <w:t>wsdl</w:t>
+      </w:r>
+      <w:r>
+        <w:rPr>
+          <w:rFonts w:ascii="Courier New" w:hAnsi="Courier New" w:cs="Courier New"/>
+          <w:sz w:val="16"/>
+          <w:szCs w:val="16"/>
+          <w:lang w:val="en-US"/>
+        </w:rPr>
+        <w:t>/*.wsdl\\xs:element\</w:t>
+      </w:r>
+      <w:r>
+        <w:rPr>
+          <w:rFonts w:ascii="Courier New" w:hAnsi="Courier New" w:cs="Courier New"/>
+          <w:b/>
+          <w:sz w:val="16"/>
+          <w:szCs w:val="16"/>
+          <w:lang w:val="en-US"/>
+        </w:rPr>
+        <w:t>att-lnames</w:t>
+      </w:r>
+      <w:r>
+        <w:rPr>
+          <w:rFonts w:ascii="Courier New" w:hAnsi="Courier New" w:cs="Courier New"/>
+          <w:sz w:val="16"/>
+          <w:szCs w:val="16"/>
+          <w:lang w:val="en-US"/>
+        </w:rPr>
+        <w:t>(., (), '*occurs name type') =&gt; f()"</w:t>
+      </w:r>
+    </w:p>
+    <w:p>
+      <w:pPr>
+        <w:rPr>
+          <w:rFonts w:ascii="Courier New" w:hAnsi="Courier New" w:cs="Courier New"/>
+          <w:sz w:val="16"/>
+          <w:szCs w:val="16"/>
+          <w:lang w:val="en-US"/>
+        </w:rPr>
+      </w:pPr>
+      <w:r>
+        <w:rPr>
+          <w:rFonts w:ascii="Courier New" w:hAnsi="Courier New" w:cs="Courier New"/>
+          <w:sz w:val="16"/>
+          <w:szCs w:val="16"/>
+          <w:lang w:val="en-US"/>
+        </w:rPr>
+        <w:t>===&gt;</w:t>
+      </w:r>
+    </w:p>
+    <w:p>
+      <w:pPr>
+        <w:spacing w:after="0"/>
+        <w:rPr>
+          <w:rFonts w:ascii="Courier New" w:hAnsi="Courier New" w:cs="Courier New"/>
+          <w:sz w:val="16"/>
+          <w:szCs w:val="16"/>
+          <w:lang w:val="en-US"/>
+        </w:rPr>
+      </w:pPr>
+      <w:r>
+        <w:rPr>
+          <w:rFonts w:ascii="Courier New" w:hAnsi="Courier New" w:cs="Courier New"/>
+          <w:sz w:val="16"/>
+          <w:szCs w:val="16"/>
+          <w:lang w:val="en-US"/>
+        </w:rPr>
+        <w:t xml:space="preserve"> </w:t>
+      </w:r>
+      <w:r>
+        <w:rPr>
+          <w:rFonts w:ascii="Courier New" w:hAnsi="Courier New" w:cs="Courier New"/>
+          <w:sz w:val="16"/>
+          <w:szCs w:val="16"/>
+          <w:lang w:val="en-US"/>
+        </w:rPr>
+        <w:t>............................ (117445)</w:t>
+      </w:r>
+    </w:p>
+    <w:p>
+      <w:pPr>
+        <w:spacing w:after="0"/>
+        <w:rPr>
+          <w:rFonts w:ascii="Courier New" w:hAnsi="Courier New" w:cs="Courier New"/>
+          <w:sz w:val="16"/>
+          <w:szCs w:val="16"/>
+          <w:lang w:val="en-US"/>
+        </w:rPr>
+      </w:pPr>
+      <w:r>
+        <w:rPr>
+          <w:rFonts w:ascii="Courier New" w:hAnsi="Courier New" w:cs="Courier New"/>
+          <w:sz w:val="16"/>
+          <w:szCs w:val="16"/>
+          <w:lang w:val="en-US"/>
+        </w:rPr>
+        <w:t>default ..................... (158)</w:t>
+      </w:r>
+    </w:p>
+    <w:p>
+      <w:pPr>
+        <w:spacing w:after="0"/>
+        <w:rPr>
+          <w:rFonts w:ascii="Courier New" w:hAnsi="Courier New" w:cs="Courier New"/>
+          <w:sz w:val="16"/>
+          <w:szCs w:val="16"/>
+          <w:lang w:val="en-US"/>
+        </w:rPr>
+      </w:pPr>
+      <w:r>
+        <w:rPr>
+          <w:rFonts w:ascii="Courier New" w:hAnsi="Courier New" w:cs="Courier New"/>
+          <w:sz w:val="16"/>
+          <w:szCs w:val="16"/>
+          <w:lang w:val="en-US"/>
+        </w:rPr>
+        <w:t>description, prefix ......... (16)</w:t>
+      </w:r>
+    </w:p>
+    <w:p>
+      <w:pPr>
+        <w:spacing w:after="0"/>
+        <w:rPr>
+          <w:rFonts w:ascii="Courier New" w:hAnsi="Courier New" w:cs="Courier New"/>
+          <w:sz w:val="16"/>
+          <w:szCs w:val="16"/>
+          <w:lang w:val="en-US"/>
+        </w:rPr>
+      </w:pPr>
+      <w:r>
+        <w:rPr>
+          <w:rFonts w:ascii="Courier New" w:hAnsi="Courier New" w:cs="Courier New"/>
+          <w:sz w:val="16"/>
+          <w:szCs w:val="16"/>
+          <w:lang w:val="en-US"/>
+        </w:rPr>
+        <w:t>descriptionT, nameT, prefixT  (311)</w:t>
+      </w:r>
+    </w:p>
+    <w:p>
+      <w:pPr>
+        <w:spacing w:after="0"/>
+        <w:rPr>
+          <w:rFonts w:ascii="Courier New" w:hAnsi="Courier New" w:cs="Courier New"/>
+          <w:sz w:val="16"/>
+          <w:szCs w:val="16"/>
+          <w:lang w:val="en-US"/>
+        </w:rPr>
+      </w:pPr>
+      <w:r>
+        <w:rPr>
+          <w:rFonts w:ascii="Courier New" w:hAnsi="Courier New" w:cs="Courier New"/>
+          <w:sz w:val="16"/>
+          <w:szCs w:val="16"/>
+          <w:lang w:val="en-US"/>
+        </w:rPr>
+        <w:t>form ........................ (3943)</w:t>
+      </w:r>
+    </w:p>
+    <w:p>
+      <w:pPr>
+        <w:spacing w:after="0"/>
+        <w:rPr>
+          <w:rFonts w:ascii="Courier New" w:hAnsi="Courier New" w:cs="Courier New"/>
+          <w:sz w:val="16"/>
+          <w:szCs w:val="16"/>
+          <w:lang w:val="en-US"/>
+        </w:rPr>
+      </w:pPr>
+      <w:r>
+        <w:rPr>
+          <w:rFonts w:ascii="Courier New" w:hAnsi="Courier New" w:cs="Courier New"/>
+          <w:sz w:val="16"/>
+          <w:szCs w:val="16"/>
+          <w:lang w:val="en-US"/>
+        </w:rPr>
+        <w:t>nillable .................... (6612)</w:t>
       </w:r>
     </w:p>
     <w:p>
@@ -18303,6 +19233,2781 @@
           <w:lang w:val="en-US"/>
         </w:rPr>
       </w:pPr>
+    </w:p>
+    <w:p>
+      <w:pPr>
+        <w:rPr>
+          <w:rFonts w:asciiTheme="majorHAnsi" w:eastAsiaTheme="majorEastAsia" w:hAnsiTheme="majorHAnsi" w:cstheme="majorBidi"/>
+          <w:color w:val="2E74B5" w:themeColor="accent1" w:themeShade="BF"/>
+          <w:sz w:val="26"/>
+          <w:szCs w:val="26"/>
+          <w:lang w:val="en-US"/>
+        </w:rPr>
+      </w:pPr>
+      <w:r>
+        <w:rPr>
+          <w:lang w:val="en-US"/>
+        </w:rPr>
+        <w:br w:type="page"/>
+      </w:r>
+    </w:p>
+    <w:p>
+      <w:pPr>
+        <w:pStyle w:val="Heading2"/>
+        <w:spacing w:after="160"/>
+        <w:rPr>
+          <w:lang w:val="en-US"/>
+        </w:rPr>
+      </w:pPr>
+      <w:r>
+        <w:rPr>
+          <w:lang w:val="en-US"/>
+        </w:rPr>
+        <w:lastRenderedPageBreak/>
+        <w:t>order-diff</w:t>
+      </w:r>
+    </w:p>
+    <w:p>
+      <w:pPr>
+        <w:spacing w:after="0"/>
+        <w:rPr>
+          <w:rFonts w:ascii="Courier New" w:hAnsi="Courier New" w:cs="Courier New"/>
+          <w:sz w:val="18"/>
+          <w:szCs w:val="18"/>
+          <w:lang w:val="en-US"/>
+        </w:rPr>
+      </w:pPr>
+      <w:r>
+        <w:rPr>
+          <w:rFonts w:ascii="Courier New" w:hAnsi="Courier New" w:cs="Courier New"/>
+          <w:b/>
+          <w:sz w:val="18"/>
+          <w:szCs w:val="18"/>
+          <w:lang w:val="en-US"/>
+        </w:rPr>
+        <w:t>order-diff</w:t>
+      </w:r>
+      <w:r>
+        <w:rPr>
+          <w:rFonts w:ascii="Courier New" w:hAnsi="Courier New" w:cs="Courier New"/>
+          <w:sz w:val="18"/>
+          <w:szCs w:val="18"/>
+          <w:lang w:val="en-US"/>
+        </w:rPr>
+        <w:t>($</w:t>
+      </w:r>
+      <w:r>
+        <w:rPr>
+          <w:rFonts w:ascii="Courier New" w:hAnsi="Courier New" w:cs="Courier New"/>
+          <w:sz w:val="18"/>
+          <w:szCs w:val="18"/>
+          <w:lang w:val="en-US"/>
+        </w:rPr>
+        <w:t>value1 as item()*, $value21 as item()*, $reportType as xs:string?</w:t>
+      </w:r>
+      <w:r>
+        <w:rPr>
+          <w:rFonts w:ascii="Courier New" w:hAnsi="Courier New" w:cs="Courier New"/>
+          <w:sz w:val="18"/>
+          <w:szCs w:val="18"/>
+          <w:lang w:val="en-US"/>
+        </w:rPr>
+        <w:t>)</w:t>
+      </w:r>
+      <w:r>
+        <w:rPr>
+          <w:rFonts w:ascii="Courier New" w:hAnsi="Courier New" w:cs="Courier New"/>
+          <w:sz w:val="18"/>
+          <w:szCs w:val="18"/>
+          <w:lang w:val="en-US"/>
+        </w:rPr>
+        <w:t xml:space="preserve"> </w:t>
+      </w:r>
+    </w:p>
+    <w:p>
+      <w:pPr>
+        <w:spacing w:after="0"/>
+        <w:rPr>
+          <w:rFonts w:ascii="Courier New" w:hAnsi="Courier New" w:cs="Courier New"/>
+          <w:sz w:val="18"/>
+          <w:szCs w:val="18"/>
+          <w:lang w:val="en-US"/>
+        </w:rPr>
+      </w:pPr>
+      <w:r>
+        <w:rPr>
+          <w:rFonts w:ascii="Courier New" w:hAnsi="Courier New" w:cs="Courier New"/>
+          <w:sz w:val="18"/>
+          <w:szCs w:val="18"/>
+          <w:lang w:val="en-US"/>
+        </w:rPr>
+        <w:t xml:space="preserve">  as xs:</w:t>
+      </w:r>
+      <w:r>
+        <w:rPr>
+          <w:rFonts w:ascii="Courier New" w:hAnsi="Courier New" w:cs="Courier New"/>
+          <w:sz w:val="18"/>
+          <w:szCs w:val="18"/>
+          <w:lang w:val="en-US"/>
+        </w:rPr>
+        <w:t>item*</w:t>
+      </w:r>
+    </w:p>
+    <w:p>
+      <w:pPr>
+        <w:spacing w:after="0"/>
+        <w:rPr>
+          <w:rFonts w:cstheme="minorHAnsi"/>
+          <w:lang w:val="en-US"/>
+        </w:rPr>
+      </w:pPr>
+    </w:p>
+    <w:p>
+      <w:pPr>
+        <w:rPr>
+          <w:b/>
+          <w:i/>
+          <w:lang w:val="en-US"/>
+        </w:rPr>
+      </w:pPr>
+      <w:r>
+        <w:rPr>
+          <w:b/>
+          <w:i/>
+          <w:lang w:val="en-US"/>
+        </w:rPr>
+        <w:t>S</w:t>
+      </w:r>
+      <w:r>
+        <w:rPr>
+          <w:b/>
+          <w:i/>
+          <w:lang w:val="en-US"/>
+        </w:rPr>
+        <w:t>ummary</w:t>
+      </w:r>
+    </w:p>
+    <w:p>
+      <w:pPr>
+        <w:spacing w:after="0"/>
+        <w:rPr>
+          <w:lang w:val="en-US"/>
+        </w:rPr>
+      </w:pPr>
+      <w:r>
+        <w:rPr>
+          <w:lang w:val="en-US"/>
+        </w:rPr>
+        <w:t xml:space="preserve">Compares the item order of two values and reports differences. </w:t>
+      </w:r>
+    </w:p>
+    <w:p>
+      <w:pPr>
+        <w:spacing w:after="0"/>
+        <w:rPr>
+          <w:lang w:val="en-US"/>
+        </w:rPr>
+      </w:pPr>
+    </w:p>
+    <w:p>
+      <w:pPr>
+        <w:rPr>
+          <w:b/>
+          <w:i/>
+          <w:lang w:val="en-US"/>
+        </w:rPr>
+      </w:pPr>
+      <w:r>
+        <w:rPr>
+          <w:b/>
+          <w:i/>
+          <w:lang w:val="en-US"/>
+        </w:rPr>
+        <w:t>Details</w:t>
+      </w:r>
+    </w:p>
+    <w:p>
+      <w:pPr>
+        <w:shd w:val="clear" w:color="auto" w:fill="FFFFFF"/>
+        <w:autoSpaceDE w:val="0"/>
+        <w:autoSpaceDN w:val="0"/>
+        <w:adjustRightInd w:val="0"/>
+        <w:spacing w:after="0" w:line="240" w:lineRule="auto"/>
+        <w:rPr>
+          <w:rFonts w:cstheme="minorHAnsi"/>
+          <w:highlight w:val="white"/>
+          <w:lang w:val="en-US"/>
+        </w:rPr>
+      </w:pPr>
+      <w:r>
+        <w:rPr>
+          <w:rFonts w:cstheme="minorHAnsi"/>
+          <w:highlight w:val="white"/>
+          <w:lang w:val="en-US"/>
+        </w:rPr>
+        <w:t xml:space="preserve">The item order of two values differs if an item </w:t>
+      </w:r>
+      <w:r>
+        <w:rPr>
+          <w:rFonts w:cstheme="minorHAnsi"/>
+          <w:highlight w:val="white"/>
+          <w:lang w:val="en-US"/>
+        </w:rPr>
+        <w:t>in the atomized value of</w:t>
+      </w:r>
+      <w:r>
+        <w:rPr>
+          <w:rFonts w:cstheme="minorHAnsi"/>
+          <w:highlight w:val="white"/>
+          <w:lang w:val="en-US"/>
+        </w:rPr>
+        <w:t xml:space="preserve"> </w:t>
+      </w:r>
+      <w:r>
+        <w:rPr>
+          <w:rFonts w:ascii="Courier New" w:hAnsi="Courier New" w:cs="Courier New"/>
+          <w:sz w:val="18"/>
+          <w:szCs w:val="18"/>
+          <w:highlight w:val="white"/>
+          <w:lang w:val="en-US"/>
+        </w:rPr>
+        <w:t>$value1</w:t>
+      </w:r>
+      <w:r>
+        <w:rPr>
+          <w:rFonts w:cstheme="minorHAnsi"/>
+          <w:highlight w:val="white"/>
+          <w:lang w:val="en-US"/>
+        </w:rPr>
+        <w:t xml:space="preserve"> is followed by an item which in the</w:t>
+      </w:r>
+      <w:r>
+        <w:rPr>
+          <w:rFonts w:cstheme="minorHAnsi"/>
+          <w:highlight w:val="white"/>
+          <w:lang w:val="en-US"/>
+        </w:rPr>
+        <w:t xml:space="preserve"> </w:t>
+      </w:r>
+      <w:r>
+        <w:rPr>
+          <w:rFonts w:cstheme="minorHAnsi"/>
+          <w:highlight w:val="white"/>
+          <w:lang w:val="en-US"/>
+        </w:rPr>
+        <w:t xml:space="preserve">atomized value of </w:t>
+      </w:r>
+      <w:r>
+        <w:rPr>
+          <w:rFonts w:ascii="Courier New" w:hAnsi="Courier New" w:cs="Courier New"/>
+          <w:sz w:val="18"/>
+          <w:szCs w:val="18"/>
+          <w:highlight w:val="white"/>
+          <w:lang w:val="en-US"/>
+        </w:rPr>
+        <w:t>$value2</w:t>
+      </w:r>
+      <w:r>
+        <w:rPr>
+          <w:rFonts w:cstheme="minorHAnsi"/>
+          <w:highlight w:val="white"/>
+          <w:lang w:val="en-US"/>
+        </w:rPr>
+        <w:t xml:space="preserve"> precedes the </w:t>
+      </w:r>
+      <w:r>
+        <w:rPr>
+          <w:rFonts w:cstheme="minorHAnsi"/>
+          <w:highlight w:val="white"/>
+          <w:lang w:val="en-US"/>
+        </w:rPr>
+        <w:t>other</w:t>
+      </w:r>
+      <w:r>
+        <w:rPr>
+          <w:rFonts w:cstheme="minorHAnsi"/>
+          <w:highlight w:val="white"/>
+          <w:lang w:val="en-US"/>
+        </w:rPr>
+        <w:t xml:space="preserve"> item.</w:t>
+      </w:r>
+      <w:r>
+        <w:rPr>
+          <w:rFonts w:cstheme="minorHAnsi"/>
+          <w:highlight w:val="white"/>
+          <w:lang w:val="en-US"/>
+        </w:rPr>
+        <w:t xml:space="preserve"> Note that a difference can only occur if both values have at least two items. The return value depends on </w:t>
+      </w:r>
+      <w:r>
+        <w:rPr>
+          <w:rFonts w:ascii="Courier New" w:hAnsi="Courier New" w:cs="Courier New"/>
+          <w:sz w:val="18"/>
+          <w:szCs w:val="18"/>
+          <w:highlight w:val="white"/>
+          <w:lang w:val="en-US"/>
+        </w:rPr>
+        <w:t>$reportType</w:t>
+      </w:r>
+      <w:r>
+        <w:rPr>
+          <w:rFonts w:cstheme="minorHAnsi"/>
+          <w:highlight w:val="white"/>
+          <w:lang w:val="en-US"/>
+        </w:rPr>
+        <w:t>:</w:t>
+      </w:r>
+    </w:p>
+    <w:p>
+      <w:pPr>
+        <w:pStyle w:val="ListParagraph"/>
+        <w:numPr>
+          <w:ilvl w:val="0"/>
+          <w:numId w:val="1"/>
+        </w:numPr>
+        <w:shd w:val="clear" w:color="auto" w:fill="FFFFFF"/>
+        <w:autoSpaceDE w:val="0"/>
+        <w:autoSpaceDN w:val="0"/>
+        <w:adjustRightInd w:val="0"/>
+        <w:spacing w:after="0" w:line="240" w:lineRule="auto"/>
+        <w:rPr>
+          <w:rFonts w:cstheme="minorHAnsi"/>
+          <w:highlight w:val="white"/>
+          <w:lang w:val="en-US"/>
+        </w:rPr>
+      </w:pPr>
+      <w:r>
+        <w:rPr>
+          <w:rFonts w:ascii="Courier New" w:hAnsi="Courier New" w:cs="Courier New"/>
+          <w:sz w:val="18"/>
+          <w:szCs w:val="18"/>
+          <w:highlight w:val="white"/>
+          <w:lang w:val="en-US"/>
+        </w:rPr>
+        <w:t>$reportType</w:t>
+      </w:r>
+      <w:r>
+        <w:rPr>
+          <w:rFonts w:cstheme="minorHAnsi"/>
+          <w:highlight w:val="white"/>
+          <w:lang w:val="en-US"/>
+        </w:rPr>
+        <w:t xml:space="preserve"> equal </w:t>
+      </w:r>
+      <w:r>
+        <w:rPr>
+          <w:rFonts w:ascii="Courier New" w:hAnsi="Courier New" w:cs="Courier New"/>
+          <w:highlight w:val="white"/>
+          <w:lang w:val="en-US"/>
+        </w:rPr>
+        <w:t>boolean</w:t>
+      </w:r>
+      <w:r>
+        <w:rPr>
+          <w:rFonts w:cstheme="minorHAnsi"/>
+          <w:highlight w:val="white"/>
+          <w:lang w:val="en-US"/>
+        </w:rPr>
+        <w:t xml:space="preserve"> – the Boolean value </w:t>
+      </w:r>
+      <w:r>
+        <w:rPr>
+          <w:rFonts w:ascii="Courier New" w:hAnsi="Courier New" w:cs="Courier New"/>
+          <w:sz w:val="18"/>
+          <w:szCs w:val="18"/>
+          <w:highlight w:val="white"/>
+          <w:lang w:val="en-US"/>
+        </w:rPr>
+        <w:t>true</w:t>
+      </w:r>
+      <w:r>
+        <w:rPr>
+          <w:rFonts w:cstheme="minorHAnsi"/>
+          <w:highlight w:val="white"/>
+          <w:lang w:val="en-US"/>
+        </w:rPr>
+        <w:t xml:space="preserve"> if there is no difference, </w:t>
+      </w:r>
+      <w:r>
+        <w:rPr>
+          <w:rFonts w:ascii="Courier New" w:hAnsi="Courier New" w:cs="Courier New"/>
+          <w:sz w:val="18"/>
+          <w:szCs w:val="18"/>
+          <w:highlight w:val="white"/>
+          <w:lang w:val="en-US"/>
+        </w:rPr>
+        <w:t>false</w:t>
+      </w:r>
+      <w:r>
+        <w:rPr>
+          <w:rFonts w:cstheme="minorHAnsi"/>
+          <w:highlight w:val="white"/>
+          <w:lang w:val="en-US"/>
+        </w:rPr>
+        <w:t xml:space="preserve"> otherwise</w:t>
+      </w:r>
+    </w:p>
+    <w:p>
+      <w:pPr>
+        <w:pStyle w:val="ListParagraph"/>
+        <w:numPr>
+          <w:ilvl w:val="0"/>
+          <w:numId w:val="1"/>
+        </w:numPr>
+        <w:shd w:val="clear" w:color="auto" w:fill="FFFFFF"/>
+        <w:autoSpaceDE w:val="0"/>
+        <w:autoSpaceDN w:val="0"/>
+        <w:adjustRightInd w:val="0"/>
+        <w:spacing w:after="0" w:line="240" w:lineRule="auto"/>
+        <w:rPr>
+          <w:rFonts w:cstheme="minorHAnsi"/>
+          <w:highlight w:val="white"/>
+          <w:lang w:val="en-US"/>
+        </w:rPr>
+      </w:pPr>
+      <w:r>
+        <w:rPr>
+          <w:rFonts w:ascii="Courier New" w:hAnsi="Courier New" w:cs="Courier New"/>
+          <w:sz w:val="18"/>
+          <w:szCs w:val="18"/>
+          <w:highlight w:val="white"/>
+          <w:lang w:val="en-US"/>
+        </w:rPr>
+        <w:t>$reportType</w:t>
+      </w:r>
+      <w:r>
+        <w:rPr>
+          <w:rFonts w:cstheme="minorHAnsi"/>
+          <w:highlight w:val="white"/>
+          <w:lang w:val="en-US"/>
+        </w:rPr>
+        <w:t xml:space="preserve"> equal </w:t>
+      </w:r>
+      <w:r>
+        <w:rPr>
+          <w:rFonts w:ascii="Courier New" w:hAnsi="Courier New" w:cs="Courier New"/>
+          <w:sz w:val="18"/>
+          <w:szCs w:val="18"/>
+          <w:highlight w:val="white"/>
+          <w:lang w:val="en-US"/>
+        </w:rPr>
+        <w:t>backsteps</w:t>
+      </w:r>
+      <w:r>
+        <w:rPr>
+          <w:rFonts w:cstheme="minorHAnsi"/>
+          <w:highlight w:val="white"/>
+          <w:lang w:val="en-US"/>
+        </w:rPr>
+        <w:t xml:space="preserve"> – for each backstep item in </w:t>
+      </w:r>
+      <w:r>
+        <w:rPr>
+          <w:rFonts w:ascii="Courier New" w:hAnsi="Courier New" w:cs="Courier New"/>
+          <w:sz w:val="18"/>
+          <w:szCs w:val="18"/>
+          <w:highlight w:val="white"/>
+          <w:lang w:val="en-US"/>
+        </w:rPr>
+        <w:t>$value1</w:t>
+      </w:r>
+      <w:r>
+        <w:rPr>
+          <w:rFonts w:cstheme="minorHAnsi"/>
+          <w:highlight w:val="white"/>
+          <w:lang w:val="en-US"/>
+        </w:rPr>
+        <w:t xml:space="preserve"> the backstep item, preceded by the two items preceding it in </w:t>
+      </w:r>
+      <w:r>
+        <w:rPr>
+          <w:rFonts w:ascii="Courier New" w:hAnsi="Courier New" w:cs="Courier New"/>
+          <w:sz w:val="18"/>
+          <w:szCs w:val="18"/>
+          <w:highlight w:val="white"/>
+          <w:lang w:val="en-US"/>
+        </w:rPr>
+        <w:t>$value1</w:t>
+      </w:r>
+      <w:r>
+        <w:rPr>
+          <w:rFonts w:cstheme="minorHAnsi"/>
+          <w:highlight w:val="white"/>
+          <w:lang w:val="en-US"/>
+        </w:rPr>
+        <w:t xml:space="preserve">, separated by </w:t>
+      </w:r>
+      <w:r>
+        <w:rPr>
+          <w:rFonts w:cstheme="minorHAnsi"/>
+          <w:lang w:val="en-US"/>
+        </w:rPr>
+        <w:t>"</w:t>
+      </w:r>
+      <w:r>
+        <w:rPr>
+          <w:rFonts w:cstheme="minorHAnsi"/>
+          <w:lang w:val="en-US"/>
+        </w:rPr>
+        <w:t xml:space="preserve"> # </w:t>
+      </w:r>
+      <w:r>
+        <w:rPr>
+          <w:rFonts w:cstheme="minorHAnsi"/>
+          <w:lang w:val="en-US"/>
+        </w:rPr>
+        <w:t>"</w:t>
+      </w:r>
+      <w:r>
+        <w:rPr>
+          <w:rFonts w:cstheme="minorHAnsi"/>
+          <w:lang w:val="en-US"/>
+        </w:rPr>
+        <w:t xml:space="preserve">. If the backstep item is the second item of </w:t>
+      </w:r>
+      <w:r>
+        <w:rPr>
+          <w:rFonts w:ascii="Courier New" w:hAnsi="Courier New" w:cs="Courier New"/>
+          <w:sz w:val="18"/>
+          <w:szCs w:val="18"/>
+          <w:lang w:val="en-US"/>
+        </w:rPr>
+        <w:t>$value1</w:t>
+      </w:r>
+      <w:r>
+        <w:rPr>
+          <w:rFonts w:cstheme="minorHAnsi"/>
+          <w:lang w:val="en-US"/>
+        </w:rPr>
+        <w:t xml:space="preserve">, only two, rather than three items are returned. </w:t>
+      </w:r>
+    </w:p>
+    <w:p>
+      <w:pPr>
+        <w:pStyle w:val="ListParagraph"/>
+        <w:numPr>
+          <w:ilvl w:val="0"/>
+          <w:numId w:val="1"/>
+        </w:numPr>
+        <w:shd w:val="clear" w:color="auto" w:fill="FFFFFF"/>
+        <w:autoSpaceDE w:val="0"/>
+        <w:autoSpaceDN w:val="0"/>
+        <w:adjustRightInd w:val="0"/>
+        <w:spacing w:line="240" w:lineRule="auto"/>
+        <w:rPr>
+          <w:rFonts w:cstheme="minorHAnsi"/>
+          <w:highlight w:val="white"/>
+          <w:lang w:val="en-US"/>
+        </w:rPr>
+      </w:pPr>
+      <w:r>
+        <w:rPr>
+          <w:rFonts w:ascii="Courier New" w:hAnsi="Courier New" w:cs="Courier New"/>
+          <w:sz w:val="18"/>
+          <w:szCs w:val="18"/>
+          <w:highlight w:val="white"/>
+          <w:lang w:val="en-US"/>
+        </w:rPr>
+        <w:t>$reportType</w:t>
+      </w:r>
+      <w:r>
+        <w:rPr>
+          <w:rFonts w:cstheme="minorHAnsi"/>
+          <w:highlight w:val="white"/>
+          <w:lang w:val="en-US"/>
+        </w:rPr>
+        <w:t xml:space="preserve"> equal </w:t>
+      </w:r>
+      <w:r>
+        <w:rPr>
+          <w:rFonts w:ascii="Courier New" w:hAnsi="Courier New" w:cs="Courier New"/>
+          <w:sz w:val="18"/>
+          <w:szCs w:val="18"/>
+          <w:highlight w:val="white"/>
+          <w:lang w:val="en-US"/>
+        </w:rPr>
+        <w:t>backstep</w:t>
+      </w:r>
+      <w:r>
+        <w:rPr>
+          <w:rFonts w:cstheme="minorHAnsi"/>
+          <w:highlight w:val="white"/>
+          <w:lang w:val="en-US"/>
+        </w:rPr>
+        <w:t xml:space="preserve"> – like </w:t>
+      </w:r>
+      <w:r>
+        <w:rPr>
+          <w:rFonts w:ascii="Courier New" w:hAnsi="Courier New" w:cs="Courier New"/>
+          <w:sz w:val="18"/>
+          <w:szCs w:val="18"/>
+          <w:highlight w:val="white"/>
+          <w:lang w:val="en-US"/>
+        </w:rPr>
+        <w:t>backsteps</w:t>
+      </w:r>
+      <w:r>
+        <w:rPr>
+          <w:rFonts w:cstheme="minorHAnsi"/>
+          <w:highlight w:val="white"/>
+          <w:lang w:val="en-US"/>
+        </w:rPr>
+        <w:t>, but only the first backstep item is considered</w:t>
+      </w:r>
+    </w:p>
+    <w:p>
+      <w:pPr>
+        <w:shd w:val="clear" w:color="auto" w:fill="FFFFFF"/>
+        <w:autoSpaceDE w:val="0"/>
+        <w:autoSpaceDN w:val="0"/>
+        <w:adjustRightInd w:val="0"/>
+        <w:spacing w:after="0" w:line="240" w:lineRule="auto"/>
+        <w:rPr>
+          <w:rFonts w:cstheme="minorHAnsi"/>
+          <w:highlight w:val="white"/>
+          <w:lang w:val="en-US"/>
+        </w:rPr>
+      </w:pPr>
+      <w:r>
+        <w:rPr>
+          <w:rFonts w:cstheme="minorHAnsi"/>
+          <w:highlight w:val="white"/>
+          <w:lang w:val="en-US"/>
+        </w:rPr>
+        <w:t xml:space="preserve">The term “backstep item” denotes an item from </w:t>
+      </w:r>
+      <w:r>
+        <w:rPr>
+          <w:rFonts w:ascii="Courier New" w:hAnsi="Courier New" w:cs="Courier New"/>
+          <w:sz w:val="18"/>
+          <w:szCs w:val="18"/>
+          <w:highlight w:val="white"/>
+          <w:lang w:val="en-US"/>
+        </w:rPr>
+        <w:t>$value1</w:t>
+      </w:r>
+      <w:r>
+        <w:rPr>
+          <w:rFonts w:cstheme="minorHAnsi"/>
+          <w:highlight w:val="white"/>
+          <w:lang w:val="en-US"/>
+        </w:rPr>
+        <w:t xml:space="preserve"> which is preceded by an item which in </w:t>
+      </w:r>
+      <w:r>
+        <w:rPr>
+          <w:rFonts w:ascii="Courier New" w:hAnsi="Courier New" w:cs="Courier New"/>
+          <w:sz w:val="18"/>
+          <w:szCs w:val="18"/>
+          <w:highlight w:val="white"/>
+          <w:lang w:val="en-US"/>
+        </w:rPr>
+        <w:t>$value2</w:t>
+      </w:r>
+      <w:r>
+        <w:rPr>
+          <w:rFonts w:cstheme="minorHAnsi"/>
+          <w:highlight w:val="white"/>
+          <w:lang w:val="en-US"/>
+        </w:rPr>
+        <w:t xml:space="preserve"> follows it, directly or indirectly.</w:t>
+      </w:r>
+    </w:p>
+    <w:p>
+      <w:pPr>
+        <w:spacing w:after="0"/>
+        <w:rPr>
+          <w:lang w:val="en-US"/>
+        </w:rPr>
+      </w:pPr>
+    </w:p>
+    <w:p>
+      <w:pPr>
+        <w:rPr>
+          <w:b/>
+          <w:i/>
+          <w:lang w:val="en-US"/>
+        </w:rPr>
+      </w:pPr>
+      <w:r>
+        <w:rPr>
+          <w:b/>
+          <w:i/>
+          <w:lang w:val="en-US"/>
+        </w:rPr>
+        <w:t>Parameters</w:t>
+      </w:r>
+    </w:p>
+    <w:p>
+      <w:pPr>
+        <w:rPr>
+          <w:lang w:val="en-US"/>
+        </w:rPr>
+      </w:pPr>
+      <w:r>
+        <w:rPr>
+          <w:lang w:val="en-US"/>
+        </w:rPr>
+        <w:t>D</w:t>
+      </w:r>
+      <w:r>
+        <w:rPr>
+          <w:lang w:val="en-US"/>
+        </w:rPr>
+        <w:t>escribed by the following table.</w:t>
+      </w:r>
+    </w:p>
+    <w:p>
+      <w:pPr>
+        <w:rPr>
+          <w:lang w:val="en-US"/>
+        </w:rPr>
+      </w:pPr>
+      <w:r>
+        <w:rPr>
+          <w:b/>
+          <w:lang w:val="en-US"/>
+        </w:rPr>
+        <w:t>Table</w:t>
+      </w:r>
+      <w:r>
+        <w:rPr>
+          <w:lang w:val="en-US"/>
+        </w:rPr>
+        <w:t xml:space="preserve">. Parameters of function </w:t>
+      </w:r>
+      <w:r>
+        <w:rPr>
+          <w:rFonts w:ascii="Courier New" w:hAnsi="Courier New" w:cs="Courier New"/>
+          <w:sz w:val="18"/>
+          <w:szCs w:val="18"/>
+          <w:lang w:val="en-US"/>
+        </w:rPr>
+        <w:t>same-order</w:t>
+      </w:r>
+      <w:r>
+        <w:rPr>
+          <w:lang w:val="en-US"/>
+        </w:rPr>
+        <w:t>.</w:t>
+      </w:r>
+    </w:p>
+    <w:tbl>
+      <w:tblPr>
+        <w:tblStyle w:val="TableGrid"/>
+        <w:tblW w:w="0" w:type="auto"/>
+        <w:tblLook w:val="04A0" w:firstRow="1" w:lastRow="0" w:firstColumn="1" w:lastColumn="0" w:noHBand="0" w:noVBand="1"/>
+      </w:tblPr>
+      <w:tblGrid>
+        <w:gridCol w:w="1297"/>
+        <w:gridCol w:w="7765"/>
+      </w:tblGrid>
+      <w:tr>
+        <w:tc>
+          <w:tcPr>
+            <w:tcW w:w="1271" w:type="dxa"/>
+          </w:tcPr>
+          <w:p>
+            <w:pPr>
+              <w:rPr>
+                <w:b/>
+                <w:lang w:val="en-US"/>
+              </w:rPr>
+            </w:pPr>
+            <w:r>
+              <w:rPr>
+                <w:b/>
+                <w:lang w:val="en-US"/>
+              </w:rPr>
+              <w:t>Parameter</w:t>
+            </w:r>
+          </w:p>
+        </w:tc>
+        <w:tc>
+          <w:tcPr>
+            <w:tcW w:w="7791" w:type="dxa"/>
+          </w:tcPr>
+          <w:p>
+            <w:pPr>
+              <w:rPr>
+                <w:b/>
+                <w:lang w:val="en-US"/>
+              </w:rPr>
+            </w:pPr>
+            <w:r>
+              <w:rPr>
+                <w:b/>
+                <w:lang w:val="en-US"/>
+              </w:rPr>
+              <w:t>Meaning</w:t>
+            </w:r>
+          </w:p>
+        </w:tc>
+      </w:tr>
+      <w:tr>
+        <w:tc>
+          <w:tcPr>
+            <w:tcW w:w="1271" w:type="dxa"/>
+          </w:tcPr>
+          <w:p>
+            <w:pPr>
+              <w:rPr>
+                <w:rFonts w:ascii="Courier New" w:hAnsi="Courier New" w:cs="Courier New"/>
+                <w:sz w:val="18"/>
+                <w:szCs w:val="18"/>
+                <w:lang w:val="en-US"/>
+              </w:rPr>
+            </w:pPr>
+            <w:r>
+              <w:rPr>
+                <w:rFonts w:ascii="Courier New" w:hAnsi="Courier New" w:cs="Courier New"/>
+                <w:sz w:val="18"/>
+                <w:szCs w:val="18"/>
+                <w:lang w:val="en-US"/>
+              </w:rPr>
+              <w:t>value1</w:t>
+            </w:r>
+          </w:p>
+        </w:tc>
+        <w:tc>
+          <w:tcPr>
+            <w:tcW w:w="7791" w:type="dxa"/>
+          </w:tcPr>
+          <w:p>
+            <w:pPr>
+              <w:rPr>
+                <w:lang w:val="en-US"/>
+              </w:rPr>
+            </w:pPr>
+            <w:r>
+              <w:rPr>
+                <w:lang w:val="en-US"/>
+              </w:rPr>
+              <w:t>The first value to be compared</w:t>
+            </w:r>
+          </w:p>
+        </w:tc>
+      </w:tr>
+      <w:tr>
+        <w:tc>
+          <w:tcPr>
+            <w:tcW w:w="1271" w:type="dxa"/>
+          </w:tcPr>
+          <w:p>
+            <w:pPr>
+              <w:rPr>
+                <w:rFonts w:ascii="Courier New" w:hAnsi="Courier New" w:cs="Courier New"/>
+                <w:sz w:val="18"/>
+                <w:szCs w:val="18"/>
+                <w:lang w:val="en-US"/>
+              </w:rPr>
+            </w:pPr>
+            <w:r>
+              <w:rPr>
+                <w:rFonts w:ascii="Courier New" w:hAnsi="Courier New" w:cs="Courier New"/>
+                <w:sz w:val="18"/>
+                <w:szCs w:val="18"/>
+                <w:lang w:val="en-US"/>
+              </w:rPr>
+              <w:t>value2</w:t>
+            </w:r>
+          </w:p>
+        </w:tc>
+        <w:tc>
+          <w:tcPr>
+            <w:tcW w:w="7791" w:type="dxa"/>
+          </w:tcPr>
+          <w:p>
+            <w:pPr>
+              <w:rPr>
+                <w:lang w:val="en-US"/>
+              </w:rPr>
+            </w:pPr>
+            <w:r>
+              <w:rPr>
+                <w:lang w:val="en-US"/>
+              </w:rPr>
+              <w:t>The second value to be compared</w:t>
+            </w:r>
+          </w:p>
+        </w:tc>
+      </w:tr>
+      <w:tr>
+        <w:tc>
+          <w:tcPr>
+            <w:tcW w:w="1271" w:type="dxa"/>
+          </w:tcPr>
+          <w:p>
+            <w:pPr>
+              <w:rPr>
+                <w:rFonts w:ascii="Courier New" w:hAnsi="Courier New" w:cs="Courier New"/>
+                <w:sz w:val="18"/>
+                <w:szCs w:val="18"/>
+                <w:lang w:val="en-US"/>
+              </w:rPr>
+            </w:pPr>
+            <w:r>
+              <w:rPr>
+                <w:rFonts w:ascii="Courier New" w:hAnsi="Courier New" w:cs="Courier New"/>
+                <w:sz w:val="18"/>
+                <w:szCs w:val="18"/>
+                <w:lang w:val="en-US"/>
+              </w:rPr>
+              <w:t>reportType</w:t>
+            </w:r>
+          </w:p>
+        </w:tc>
+        <w:tc>
+          <w:tcPr>
+            <w:tcW w:w="7791" w:type="dxa"/>
+          </w:tcPr>
+          <w:p>
+            <w:pPr>
+              <w:rPr>
+                <w:lang w:val="en-US"/>
+              </w:rPr>
+            </w:pPr>
+            <w:r>
+              <w:rPr>
+                <w:lang w:val="en-US"/>
+              </w:rPr>
+              <w:t>Identifies the way how differences of item order are reported</w:t>
+            </w:r>
+          </w:p>
+        </w:tc>
+      </w:tr>
+    </w:tbl>
+    <w:p>
+      <w:pPr>
+        <w:rPr>
+          <w:b/>
+          <w:lang w:val="en-US"/>
+        </w:rPr>
+      </w:pPr>
+    </w:p>
+    <w:p>
+      <w:pPr>
+        <w:rPr>
+          <w:b/>
+          <w:lang w:val="en-US"/>
+        </w:rPr>
+      </w:pPr>
+      <w:r>
+        <w:rPr>
+          <w:b/>
+          <w:lang w:val="en-US"/>
+        </w:rPr>
+        <w:t>Example</w:t>
+      </w:r>
+      <w:r>
+        <w:rPr>
+          <w:b/>
+          <w:lang w:val="en-US"/>
+        </w:rPr>
+        <w:t>s</w:t>
+      </w:r>
+    </w:p>
+    <w:p>
+      <w:pPr>
+        <w:rPr>
+          <w:lang w:val="en-US"/>
+        </w:rPr>
+      </w:pPr>
+      <w:r>
+        <w:rPr>
+          <w:lang w:val="en-US"/>
+        </w:rPr>
+        <w:t xml:space="preserve">Returns </w:t>
+      </w:r>
+      <w:r>
+        <w:rPr>
+          <w:rFonts w:ascii="Courier New" w:hAnsi="Courier New" w:cs="Courier New"/>
+          <w:sz w:val="18"/>
+          <w:szCs w:val="18"/>
+          <w:lang w:val="en-US"/>
+        </w:rPr>
+        <w:t>true</w:t>
+      </w:r>
+      <w:r>
+        <w:rPr>
+          <w:lang w:val="en-US"/>
+        </w:rPr>
+        <w:t>.</w:t>
+      </w:r>
+    </w:p>
+    <w:p>
+      <w:pPr>
+        <w:spacing w:after="0"/>
+        <w:rPr>
+          <w:rFonts w:ascii="Courier New" w:hAnsi="Courier New" w:cs="Courier New"/>
+          <w:sz w:val="16"/>
+          <w:szCs w:val="16"/>
+          <w:lang w:val="en-US"/>
+        </w:rPr>
+      </w:pPr>
+      <w:r>
+        <w:rPr>
+          <w:rFonts w:ascii="Courier New" w:hAnsi="Courier New" w:cs="Courier New"/>
+          <w:sz w:val="16"/>
+          <w:szCs w:val="16"/>
+          <w:lang w:val="en-US"/>
+        </w:rPr>
+        <w:t>fox "</w:t>
+      </w:r>
+      <w:r>
+        <w:rPr>
+          <w:rFonts w:ascii="Courier New" w:hAnsi="Courier New" w:cs="Courier New"/>
+          <w:sz w:val="16"/>
+          <w:szCs w:val="16"/>
+          <w:lang w:val="en-US"/>
+        </w:rPr>
+        <w:t>order-diff</w:t>
+      </w:r>
+      <w:r>
+        <w:rPr>
+          <w:rFonts w:ascii="Courier New" w:hAnsi="Courier New" w:cs="Courier New"/>
+          <w:sz w:val="16"/>
+          <w:szCs w:val="16"/>
+          <w:lang w:val="en-US"/>
+        </w:rPr>
+        <w:t>((2,</w:t>
+      </w:r>
+      <w:r>
+        <w:rPr>
+          <w:rFonts w:ascii="Courier New" w:hAnsi="Courier New" w:cs="Courier New"/>
+          <w:sz w:val="16"/>
+          <w:szCs w:val="16"/>
+          <w:lang w:val="en-US"/>
+        </w:rPr>
+        <w:t xml:space="preserve"> </w:t>
+      </w:r>
+      <w:r>
+        <w:rPr>
+          <w:rFonts w:ascii="Courier New" w:hAnsi="Courier New" w:cs="Courier New"/>
+          <w:sz w:val="16"/>
+          <w:szCs w:val="16"/>
+          <w:lang w:val="en-US"/>
+        </w:rPr>
+        <w:t>4,</w:t>
+      </w:r>
+      <w:r>
+        <w:rPr>
+          <w:rFonts w:ascii="Courier New" w:hAnsi="Courier New" w:cs="Courier New"/>
+          <w:sz w:val="16"/>
+          <w:szCs w:val="16"/>
+          <w:lang w:val="en-US"/>
+        </w:rPr>
+        <w:t xml:space="preserve"> </w:t>
+      </w:r>
+      <w:r>
+        <w:rPr>
+          <w:rFonts w:ascii="Courier New" w:hAnsi="Courier New" w:cs="Courier New"/>
+          <w:sz w:val="16"/>
+          <w:szCs w:val="16"/>
+          <w:lang w:val="en-US"/>
+        </w:rPr>
+        <w:t>5,</w:t>
+      </w:r>
+      <w:r>
+        <w:rPr>
+          <w:rFonts w:ascii="Courier New" w:hAnsi="Courier New" w:cs="Courier New"/>
+          <w:sz w:val="16"/>
+          <w:szCs w:val="16"/>
+          <w:lang w:val="en-US"/>
+        </w:rPr>
+        <w:t xml:space="preserve"> </w:t>
+      </w:r>
+      <w:r>
+        <w:rPr>
+          <w:rFonts w:ascii="Courier New" w:hAnsi="Courier New" w:cs="Courier New"/>
+          <w:sz w:val="16"/>
+          <w:szCs w:val="16"/>
+          <w:lang w:val="en-US"/>
+        </w:rPr>
+        <w:t>6), 1 to 6</w:t>
+      </w:r>
+      <w:r>
+        <w:rPr>
+          <w:rFonts w:ascii="Courier New" w:hAnsi="Courier New" w:cs="Courier New"/>
+          <w:sz w:val="16"/>
+          <w:szCs w:val="16"/>
+          <w:lang w:val="en-US"/>
+        </w:rPr>
+        <w:t xml:space="preserve">, </w:t>
+      </w:r>
+      <w:r>
+        <w:rPr>
+          <w:rFonts w:ascii="Courier New" w:hAnsi="Courier New" w:cs="Courier New"/>
+          <w:sz w:val="16"/>
+          <w:szCs w:val="16"/>
+          <w:lang w:val="en-US"/>
+        </w:rPr>
+        <w:t>'</w:t>
+      </w:r>
+      <w:r>
+        <w:rPr>
+          <w:rFonts w:ascii="Courier New" w:hAnsi="Courier New" w:cs="Courier New"/>
+          <w:sz w:val="16"/>
+          <w:szCs w:val="16"/>
+          <w:lang w:val="en-US"/>
+        </w:rPr>
+        <w:t>boolean</w:t>
+      </w:r>
+      <w:r>
+        <w:rPr>
+          <w:rFonts w:ascii="Courier New" w:hAnsi="Courier New" w:cs="Courier New"/>
+          <w:sz w:val="16"/>
+          <w:szCs w:val="16"/>
+          <w:lang w:val="en-US"/>
+        </w:rPr>
+        <w:t>'</w:t>
+      </w:r>
+      <w:r>
+        <w:rPr>
+          <w:rFonts w:ascii="Courier New" w:hAnsi="Courier New" w:cs="Courier New"/>
+          <w:sz w:val="16"/>
+          <w:szCs w:val="16"/>
+          <w:lang w:val="en-US"/>
+        </w:rPr>
+        <w:t>)</w:t>
+      </w:r>
+      <w:r>
+        <w:rPr>
+          <w:rFonts w:ascii="Courier New" w:hAnsi="Courier New" w:cs="Courier New"/>
+          <w:sz w:val="16"/>
+          <w:szCs w:val="16"/>
+          <w:lang w:val="en-US"/>
+        </w:rPr>
+        <w:t>"</w:t>
+      </w:r>
+    </w:p>
+    <w:p>
+      <w:pPr>
+        <w:spacing w:after="0"/>
+        <w:rPr>
+          <w:rFonts w:ascii="Courier New" w:hAnsi="Courier New" w:cs="Courier New"/>
+          <w:sz w:val="16"/>
+          <w:szCs w:val="16"/>
+          <w:lang w:val="en-US"/>
+        </w:rPr>
+      </w:pPr>
+    </w:p>
+    <w:p>
+      <w:pPr>
+        <w:rPr>
+          <w:lang w:val="en-US"/>
+        </w:rPr>
+      </w:pPr>
+      <w:r>
+        <w:rPr>
+          <w:lang w:val="en-US"/>
+        </w:rPr>
+        <w:t xml:space="preserve">Returns </w:t>
+      </w:r>
+      <w:r>
+        <w:rPr>
+          <w:rFonts w:ascii="Courier New" w:hAnsi="Courier New" w:cs="Courier New"/>
+          <w:sz w:val="18"/>
+          <w:szCs w:val="18"/>
+          <w:lang w:val="en-US"/>
+        </w:rPr>
+        <w:t>true</w:t>
+      </w:r>
+      <w:r>
+        <w:rPr>
+          <w:lang w:val="en-US"/>
+        </w:rPr>
+        <w:t xml:space="preserve"> – repetition cannot create a difference of item order.</w:t>
+      </w:r>
+    </w:p>
+    <w:p>
+      <w:pPr>
+        <w:spacing w:after="0"/>
+        <w:rPr>
+          <w:rFonts w:ascii="Courier New" w:hAnsi="Courier New" w:cs="Courier New"/>
+          <w:sz w:val="16"/>
+          <w:szCs w:val="16"/>
+          <w:lang w:val="en-US"/>
+        </w:rPr>
+      </w:pPr>
+      <w:r>
+        <w:rPr>
+          <w:rFonts w:ascii="Courier New" w:hAnsi="Courier New" w:cs="Courier New"/>
+          <w:sz w:val="16"/>
+          <w:szCs w:val="16"/>
+          <w:lang w:val="en-US"/>
+        </w:rPr>
+        <w:t>fox "</w:t>
+      </w:r>
+      <w:r>
+        <w:rPr>
+          <w:rFonts w:ascii="Courier New" w:hAnsi="Courier New" w:cs="Courier New"/>
+          <w:sz w:val="16"/>
+          <w:szCs w:val="16"/>
+          <w:lang w:val="en-US"/>
+        </w:rPr>
+        <w:t>order-diff</w:t>
+      </w:r>
+      <w:r>
+        <w:rPr>
+          <w:rFonts w:ascii="Courier New" w:hAnsi="Courier New" w:cs="Courier New"/>
+          <w:sz w:val="16"/>
+          <w:szCs w:val="16"/>
+          <w:lang w:val="en-US"/>
+        </w:rPr>
+        <w:t>((2,</w:t>
+      </w:r>
+      <w:r>
+        <w:rPr>
+          <w:rFonts w:ascii="Courier New" w:hAnsi="Courier New" w:cs="Courier New"/>
+          <w:sz w:val="16"/>
+          <w:szCs w:val="16"/>
+          <w:lang w:val="en-US"/>
+        </w:rPr>
+        <w:t xml:space="preserve"> </w:t>
+      </w:r>
+      <w:r>
+        <w:rPr>
+          <w:rFonts w:ascii="Courier New" w:hAnsi="Courier New" w:cs="Courier New"/>
+          <w:sz w:val="16"/>
+          <w:szCs w:val="16"/>
+          <w:lang w:val="en-US"/>
+        </w:rPr>
+        <w:t>4,</w:t>
+      </w:r>
+      <w:r>
+        <w:rPr>
+          <w:rFonts w:ascii="Courier New" w:hAnsi="Courier New" w:cs="Courier New"/>
+          <w:sz w:val="16"/>
+          <w:szCs w:val="16"/>
+          <w:lang w:val="en-US"/>
+        </w:rPr>
+        <w:t xml:space="preserve"> </w:t>
+      </w:r>
+      <w:r>
+        <w:rPr>
+          <w:rFonts w:ascii="Courier New" w:hAnsi="Courier New" w:cs="Courier New"/>
+          <w:sz w:val="16"/>
+          <w:szCs w:val="16"/>
+          <w:lang w:val="en-US"/>
+        </w:rPr>
+        <w:t>5,</w:t>
+      </w:r>
+      <w:r>
+        <w:rPr>
+          <w:rFonts w:ascii="Courier New" w:hAnsi="Courier New" w:cs="Courier New"/>
+          <w:sz w:val="16"/>
+          <w:szCs w:val="16"/>
+          <w:lang w:val="en-US"/>
+        </w:rPr>
+        <w:t xml:space="preserve"> 5</w:t>
+      </w:r>
+      <w:r>
+        <w:rPr>
+          <w:rFonts w:ascii="Courier New" w:hAnsi="Courier New" w:cs="Courier New"/>
+          <w:sz w:val="16"/>
+          <w:szCs w:val="16"/>
+          <w:lang w:val="en-US"/>
+        </w:rPr>
+        <w:t>), 1 to 6</w:t>
+      </w:r>
+      <w:r>
+        <w:rPr>
+          <w:rFonts w:ascii="Courier New" w:hAnsi="Courier New" w:cs="Courier New"/>
+          <w:sz w:val="16"/>
+          <w:szCs w:val="16"/>
+          <w:lang w:val="en-US"/>
+        </w:rPr>
+        <w:t xml:space="preserve">, </w:t>
+      </w:r>
+      <w:r>
+        <w:rPr>
+          <w:rFonts w:ascii="Courier New" w:hAnsi="Courier New" w:cs="Courier New"/>
+          <w:sz w:val="16"/>
+          <w:szCs w:val="16"/>
+          <w:lang w:val="en-US"/>
+        </w:rPr>
+        <w:t>'</w:t>
+      </w:r>
+      <w:r>
+        <w:rPr>
+          <w:rFonts w:ascii="Courier New" w:hAnsi="Courier New" w:cs="Courier New"/>
+          <w:sz w:val="16"/>
+          <w:szCs w:val="16"/>
+          <w:lang w:val="en-US"/>
+        </w:rPr>
+        <w:t>boolean</w:t>
+      </w:r>
+      <w:r>
+        <w:rPr>
+          <w:rFonts w:ascii="Courier New" w:hAnsi="Courier New" w:cs="Courier New"/>
+          <w:sz w:val="16"/>
+          <w:szCs w:val="16"/>
+          <w:lang w:val="en-US"/>
+        </w:rPr>
+        <w:t>'</w:t>
+      </w:r>
+      <w:r>
+        <w:rPr>
+          <w:rFonts w:ascii="Courier New" w:hAnsi="Courier New" w:cs="Courier New"/>
+          <w:sz w:val="16"/>
+          <w:szCs w:val="16"/>
+          <w:lang w:val="en-US"/>
+        </w:rPr>
+        <w:t>)</w:t>
+      </w:r>
+      <w:r>
+        <w:rPr>
+          <w:rFonts w:ascii="Courier New" w:hAnsi="Courier New" w:cs="Courier New"/>
+          <w:sz w:val="16"/>
+          <w:szCs w:val="16"/>
+          <w:lang w:val="en-US"/>
+        </w:rPr>
+        <w:t>"</w:t>
+      </w:r>
+    </w:p>
+    <w:p>
+      <w:pPr>
+        <w:spacing w:after="0"/>
+        <w:ind w:firstLine="708"/>
+        <w:rPr>
+          <w:rFonts w:cstheme="minorHAnsi"/>
+          <w:lang w:val="en-US"/>
+        </w:rPr>
+      </w:pPr>
+    </w:p>
+    <w:p>
+      <w:pPr>
+        <w:rPr>
+          <w:lang w:val="en-US"/>
+        </w:rPr>
+      </w:pPr>
+      <w:r>
+        <w:rPr>
+          <w:lang w:val="en-US"/>
+        </w:rPr>
+        <w:t xml:space="preserve">Returns </w:t>
+      </w:r>
+      <w:r>
+        <w:rPr>
+          <w:rFonts w:ascii="Courier New" w:hAnsi="Courier New" w:cs="Courier New"/>
+          <w:sz w:val="18"/>
+          <w:szCs w:val="18"/>
+          <w:lang w:val="en-US"/>
+        </w:rPr>
+        <w:t>true</w:t>
+      </w:r>
+      <w:r>
+        <w:rPr>
+          <w:lang w:val="en-US"/>
+        </w:rPr>
+        <w:t xml:space="preserve"> – omission cannot create a difference of item order.</w:t>
+      </w:r>
+    </w:p>
+    <w:p>
+      <w:pPr>
+        <w:spacing w:after="0"/>
+        <w:rPr>
+          <w:rFonts w:ascii="Courier New" w:hAnsi="Courier New" w:cs="Courier New"/>
+          <w:sz w:val="16"/>
+          <w:szCs w:val="16"/>
+          <w:lang w:val="en-US"/>
+        </w:rPr>
+      </w:pPr>
+      <w:r>
+        <w:rPr>
+          <w:rFonts w:ascii="Courier New" w:hAnsi="Courier New" w:cs="Courier New"/>
+          <w:sz w:val="16"/>
+          <w:szCs w:val="16"/>
+          <w:lang w:val="en-US"/>
+        </w:rPr>
+        <w:t>fox "</w:t>
+      </w:r>
+      <w:r>
+        <w:rPr>
+          <w:rFonts w:ascii="Courier New" w:hAnsi="Courier New" w:cs="Courier New"/>
+          <w:sz w:val="16"/>
+          <w:szCs w:val="16"/>
+          <w:lang w:val="en-US"/>
+        </w:rPr>
+        <w:t>order-diff</w:t>
+      </w:r>
+      <w:r>
+        <w:rPr>
+          <w:rFonts w:ascii="Courier New" w:hAnsi="Courier New" w:cs="Courier New"/>
+          <w:sz w:val="16"/>
+          <w:szCs w:val="16"/>
+          <w:lang w:val="en-US"/>
+        </w:rPr>
+        <w:t>((2,</w:t>
+      </w:r>
+      <w:r>
+        <w:rPr>
+          <w:rFonts w:ascii="Courier New" w:hAnsi="Courier New" w:cs="Courier New"/>
+          <w:sz w:val="16"/>
+          <w:szCs w:val="16"/>
+          <w:lang w:val="en-US"/>
+        </w:rPr>
+        <w:t xml:space="preserve"> 5</w:t>
+      </w:r>
+      <w:r>
+        <w:rPr>
+          <w:rFonts w:ascii="Courier New" w:hAnsi="Courier New" w:cs="Courier New"/>
+          <w:sz w:val="16"/>
+          <w:szCs w:val="16"/>
+          <w:lang w:val="en-US"/>
+        </w:rPr>
+        <w:t>), 1 to 6</w:t>
+      </w:r>
+      <w:r>
+        <w:rPr>
+          <w:rFonts w:ascii="Courier New" w:hAnsi="Courier New" w:cs="Courier New"/>
+          <w:sz w:val="16"/>
+          <w:szCs w:val="16"/>
+          <w:lang w:val="en-US"/>
+        </w:rPr>
+        <w:t xml:space="preserve">, </w:t>
+      </w:r>
+      <w:r>
+        <w:rPr>
+          <w:rFonts w:ascii="Courier New" w:hAnsi="Courier New" w:cs="Courier New"/>
+          <w:sz w:val="16"/>
+          <w:szCs w:val="16"/>
+          <w:lang w:val="en-US"/>
+        </w:rPr>
+        <w:t>'</w:t>
+      </w:r>
+      <w:r>
+        <w:rPr>
+          <w:rFonts w:ascii="Courier New" w:hAnsi="Courier New" w:cs="Courier New"/>
+          <w:sz w:val="16"/>
+          <w:szCs w:val="16"/>
+          <w:lang w:val="en-US"/>
+        </w:rPr>
+        <w:t>boolean</w:t>
+      </w:r>
+      <w:r>
+        <w:rPr>
+          <w:rFonts w:ascii="Courier New" w:hAnsi="Courier New" w:cs="Courier New"/>
+          <w:sz w:val="16"/>
+          <w:szCs w:val="16"/>
+          <w:lang w:val="en-US"/>
+        </w:rPr>
+        <w:t>'</w:t>
+      </w:r>
+      <w:r>
+        <w:rPr>
+          <w:rFonts w:ascii="Courier New" w:hAnsi="Courier New" w:cs="Courier New"/>
+          <w:sz w:val="16"/>
+          <w:szCs w:val="16"/>
+          <w:lang w:val="en-US"/>
+        </w:rPr>
+        <w:t>)</w:t>
+      </w:r>
+      <w:r>
+        <w:rPr>
+          <w:rFonts w:ascii="Courier New" w:hAnsi="Courier New" w:cs="Courier New"/>
+          <w:sz w:val="16"/>
+          <w:szCs w:val="16"/>
+          <w:lang w:val="en-US"/>
+        </w:rPr>
+        <w:t>"</w:t>
+      </w:r>
+    </w:p>
+    <w:p>
+      <w:pPr>
+        <w:spacing w:after="0"/>
+        <w:ind w:firstLine="708"/>
+        <w:rPr>
+          <w:rFonts w:cstheme="minorHAnsi"/>
+          <w:lang w:val="en-US"/>
+        </w:rPr>
+      </w:pPr>
+    </w:p>
+    <w:p>
+      <w:pPr>
+        <w:rPr>
+          <w:lang w:val="en-US"/>
+        </w:rPr>
+      </w:pPr>
+      <w:r>
+        <w:rPr>
+          <w:lang w:val="en-US"/>
+        </w:rPr>
+        <w:t xml:space="preserve">Returns </w:t>
+      </w:r>
+      <w:r>
+        <w:rPr>
+          <w:rFonts w:ascii="Courier New" w:hAnsi="Courier New" w:cs="Courier New"/>
+          <w:sz w:val="18"/>
+          <w:szCs w:val="18"/>
+          <w:lang w:val="en-US"/>
+        </w:rPr>
+        <w:t>true</w:t>
+      </w:r>
+      <w:r>
+        <w:rPr>
+          <w:lang w:val="en-US"/>
+        </w:rPr>
+        <w:t xml:space="preserve"> – if one of the values has a single item, there cannot be a difference.</w:t>
+      </w:r>
+    </w:p>
+    <w:p>
+      <w:pPr>
+        <w:spacing w:after="0"/>
+        <w:rPr>
+          <w:rFonts w:ascii="Courier New" w:hAnsi="Courier New" w:cs="Courier New"/>
+          <w:sz w:val="16"/>
+          <w:szCs w:val="16"/>
+          <w:lang w:val="en-US"/>
+        </w:rPr>
+      </w:pPr>
+      <w:r>
+        <w:rPr>
+          <w:rFonts w:ascii="Courier New" w:hAnsi="Courier New" w:cs="Courier New"/>
+          <w:sz w:val="16"/>
+          <w:szCs w:val="16"/>
+          <w:lang w:val="en-US"/>
+        </w:rPr>
+        <w:t>fox "</w:t>
+      </w:r>
+      <w:r>
+        <w:rPr>
+          <w:rFonts w:ascii="Courier New" w:hAnsi="Courier New" w:cs="Courier New"/>
+          <w:sz w:val="16"/>
+          <w:szCs w:val="16"/>
+          <w:lang w:val="en-US"/>
+        </w:rPr>
+        <w:t>order-diff</w:t>
+      </w:r>
+      <w:r>
+        <w:rPr>
+          <w:rFonts w:ascii="Courier New" w:hAnsi="Courier New" w:cs="Courier New"/>
+          <w:sz w:val="16"/>
+          <w:szCs w:val="16"/>
+          <w:lang w:val="en-US"/>
+        </w:rPr>
+        <w:t>(2, 1 to 6</w:t>
+      </w:r>
+      <w:r>
+        <w:rPr>
+          <w:rFonts w:ascii="Courier New" w:hAnsi="Courier New" w:cs="Courier New"/>
+          <w:sz w:val="16"/>
+          <w:szCs w:val="16"/>
+          <w:lang w:val="en-US"/>
+        </w:rPr>
+        <w:t xml:space="preserve">, </w:t>
+      </w:r>
+      <w:r>
+        <w:rPr>
+          <w:rFonts w:ascii="Courier New" w:hAnsi="Courier New" w:cs="Courier New"/>
+          <w:sz w:val="16"/>
+          <w:szCs w:val="16"/>
+          <w:lang w:val="en-US"/>
+        </w:rPr>
+        <w:t>'</w:t>
+      </w:r>
+      <w:r>
+        <w:rPr>
+          <w:rFonts w:ascii="Courier New" w:hAnsi="Courier New" w:cs="Courier New"/>
+          <w:sz w:val="16"/>
+          <w:szCs w:val="16"/>
+          <w:lang w:val="en-US"/>
+        </w:rPr>
+        <w:t>boolean</w:t>
+      </w:r>
+      <w:r>
+        <w:rPr>
+          <w:rFonts w:ascii="Courier New" w:hAnsi="Courier New" w:cs="Courier New"/>
+          <w:sz w:val="16"/>
+          <w:szCs w:val="16"/>
+          <w:lang w:val="en-US"/>
+        </w:rPr>
+        <w:t>'</w:t>
+      </w:r>
+      <w:r>
+        <w:rPr>
+          <w:rFonts w:ascii="Courier New" w:hAnsi="Courier New" w:cs="Courier New"/>
+          <w:sz w:val="16"/>
+          <w:szCs w:val="16"/>
+          <w:lang w:val="en-US"/>
+        </w:rPr>
+        <w:t>)</w:t>
+      </w:r>
+      <w:r>
+        <w:rPr>
+          <w:rFonts w:ascii="Courier New" w:hAnsi="Courier New" w:cs="Courier New"/>
+          <w:sz w:val="16"/>
+          <w:szCs w:val="16"/>
+          <w:lang w:val="en-US"/>
+        </w:rPr>
+        <w:t>"</w:t>
+      </w:r>
+    </w:p>
+    <w:p>
+      <w:pPr>
+        <w:spacing w:after="0"/>
+        <w:ind w:firstLine="708"/>
+        <w:rPr>
+          <w:rFonts w:cstheme="minorHAnsi"/>
+          <w:lang w:val="en-US"/>
+        </w:rPr>
+      </w:pPr>
+    </w:p>
+    <w:p>
+      <w:pPr>
+        <w:rPr>
+          <w:lang w:val="en-US"/>
+        </w:rPr>
+      </w:pPr>
+      <w:r>
+        <w:rPr>
+          <w:lang w:val="en-US"/>
+        </w:rPr>
+        <w:t xml:space="preserve">Returns </w:t>
+      </w:r>
+      <w:r>
+        <w:rPr>
+          <w:rFonts w:ascii="Courier New" w:hAnsi="Courier New" w:cs="Courier New"/>
+          <w:sz w:val="18"/>
+          <w:szCs w:val="18"/>
+          <w:lang w:val="en-US"/>
+        </w:rPr>
+        <w:t>true</w:t>
+      </w:r>
+      <w:r>
+        <w:rPr>
+          <w:lang w:val="en-US"/>
+        </w:rPr>
+        <w:t xml:space="preserve"> – if one of the values is empty, there cannot be a difference.</w:t>
+      </w:r>
+    </w:p>
+    <w:p>
+      <w:pPr>
+        <w:spacing w:after="0"/>
+        <w:rPr>
+          <w:rFonts w:ascii="Courier New" w:hAnsi="Courier New" w:cs="Courier New"/>
+          <w:sz w:val="16"/>
+          <w:szCs w:val="16"/>
+          <w:lang w:val="en-US"/>
+        </w:rPr>
+      </w:pPr>
+      <w:r>
+        <w:rPr>
+          <w:rFonts w:ascii="Courier New" w:hAnsi="Courier New" w:cs="Courier New"/>
+          <w:sz w:val="16"/>
+          <w:szCs w:val="16"/>
+          <w:lang w:val="en-US"/>
+        </w:rPr>
+        <w:t>fox "</w:t>
+      </w:r>
+      <w:r>
+        <w:rPr>
+          <w:rFonts w:ascii="Courier New" w:hAnsi="Courier New" w:cs="Courier New"/>
+          <w:sz w:val="16"/>
+          <w:szCs w:val="16"/>
+          <w:lang w:val="en-US"/>
+        </w:rPr>
+        <w:t>order-diff</w:t>
+      </w:r>
+      <w:r>
+        <w:rPr>
+          <w:rFonts w:ascii="Courier New" w:hAnsi="Courier New" w:cs="Courier New"/>
+          <w:sz w:val="16"/>
+          <w:szCs w:val="16"/>
+          <w:lang w:val="en-US"/>
+        </w:rPr>
+        <w:t>(</w:t>
+      </w:r>
+      <w:r>
+        <w:rPr>
+          <w:rFonts w:ascii="Courier New" w:hAnsi="Courier New" w:cs="Courier New"/>
+          <w:sz w:val="16"/>
+          <w:szCs w:val="16"/>
+          <w:lang w:val="en-US"/>
+        </w:rPr>
+        <w:t>()</w:t>
+      </w:r>
+      <w:r>
+        <w:rPr>
+          <w:rFonts w:ascii="Courier New" w:hAnsi="Courier New" w:cs="Courier New"/>
+          <w:sz w:val="16"/>
+          <w:szCs w:val="16"/>
+          <w:lang w:val="en-US"/>
+        </w:rPr>
+        <w:t>, 1 to 6</w:t>
+      </w:r>
+      <w:r>
+        <w:rPr>
+          <w:rFonts w:ascii="Courier New" w:hAnsi="Courier New" w:cs="Courier New"/>
+          <w:sz w:val="16"/>
+          <w:szCs w:val="16"/>
+          <w:lang w:val="en-US"/>
+        </w:rPr>
+        <w:t xml:space="preserve">, </w:t>
+      </w:r>
+      <w:r>
+        <w:rPr>
+          <w:rFonts w:ascii="Courier New" w:hAnsi="Courier New" w:cs="Courier New"/>
+          <w:sz w:val="16"/>
+          <w:szCs w:val="16"/>
+          <w:lang w:val="en-US"/>
+        </w:rPr>
+        <w:t>'</w:t>
+      </w:r>
+      <w:r>
+        <w:rPr>
+          <w:rFonts w:ascii="Courier New" w:hAnsi="Courier New" w:cs="Courier New"/>
+          <w:sz w:val="16"/>
+          <w:szCs w:val="16"/>
+          <w:lang w:val="en-US"/>
+        </w:rPr>
+        <w:t>boolean</w:t>
+      </w:r>
+      <w:r>
+        <w:rPr>
+          <w:rFonts w:ascii="Courier New" w:hAnsi="Courier New" w:cs="Courier New"/>
+          <w:sz w:val="16"/>
+          <w:szCs w:val="16"/>
+          <w:lang w:val="en-US"/>
+        </w:rPr>
+        <w:t>'</w:t>
+      </w:r>
+      <w:r>
+        <w:rPr>
+          <w:rFonts w:ascii="Courier New" w:hAnsi="Courier New" w:cs="Courier New"/>
+          <w:sz w:val="16"/>
+          <w:szCs w:val="16"/>
+          <w:lang w:val="en-US"/>
+        </w:rPr>
+        <w:t>)</w:t>
+      </w:r>
+      <w:r>
+        <w:rPr>
+          <w:rFonts w:ascii="Courier New" w:hAnsi="Courier New" w:cs="Courier New"/>
+          <w:sz w:val="16"/>
+          <w:szCs w:val="16"/>
+          <w:lang w:val="en-US"/>
+        </w:rPr>
+        <w:t>"</w:t>
+      </w:r>
+    </w:p>
+    <w:p>
+      <w:pPr>
+        <w:spacing w:after="0"/>
+        <w:ind w:firstLine="708"/>
+        <w:rPr>
+          <w:rFonts w:cstheme="minorHAnsi"/>
+          <w:lang w:val="en-US"/>
+        </w:rPr>
+      </w:pPr>
+    </w:p>
+    <w:p>
+      <w:pPr>
+        <w:rPr>
+          <w:lang w:val="en-US"/>
+        </w:rPr>
+      </w:pPr>
+      <w:r>
+        <w:rPr>
+          <w:lang w:val="en-US"/>
+        </w:rPr>
+        <w:lastRenderedPageBreak/>
+        <w:t>Two backsteps are reported</w:t>
+      </w:r>
+      <w:r>
+        <w:rPr>
+          <w:lang w:val="en-US"/>
+        </w:rPr>
+        <w:t xml:space="preserve">: item </w:t>
+      </w:r>
+      <w:r>
+        <w:rPr>
+          <w:lang w:val="en-US"/>
+        </w:rPr>
+        <w:t>“</w:t>
+      </w:r>
+      <w:r>
+        <w:rPr>
+          <w:lang w:val="en-US"/>
+        </w:rPr>
+        <w:t>1</w:t>
+      </w:r>
+      <w:r>
+        <w:rPr>
+          <w:lang w:val="en-US"/>
+        </w:rPr>
+        <w:t>”</w:t>
+      </w:r>
+      <w:r>
+        <w:rPr>
+          <w:lang w:val="en-US"/>
+        </w:rPr>
+        <w:t xml:space="preserve"> is preceded by item </w:t>
+      </w:r>
+      <w:r>
+        <w:rPr>
+          <w:lang w:val="en-US"/>
+        </w:rPr>
+        <w:t>“</w:t>
+      </w:r>
+      <w:r>
+        <w:rPr>
+          <w:lang w:val="en-US"/>
+        </w:rPr>
+        <w:t>2</w:t>
+      </w:r>
+      <w:r>
+        <w:rPr>
+          <w:lang w:val="en-US"/>
+        </w:rPr>
+        <w:t>”</w:t>
+      </w:r>
+      <w:r>
+        <w:rPr>
+          <w:lang w:val="en-US"/>
+        </w:rPr>
+        <w:t xml:space="preserve">, which in </w:t>
+      </w:r>
+      <w:r>
+        <w:rPr>
+          <w:rFonts w:ascii="Courier New" w:hAnsi="Courier New" w:cs="Courier New"/>
+          <w:sz w:val="18"/>
+          <w:szCs w:val="18"/>
+          <w:lang w:val="en-US"/>
+        </w:rPr>
+        <w:t>$value2</w:t>
+      </w:r>
+      <w:r>
+        <w:rPr>
+          <w:lang w:val="en-US"/>
+        </w:rPr>
+        <w:t xml:space="preserve"> follows it; and item </w:t>
+      </w:r>
+      <w:r>
+        <w:rPr>
+          <w:lang w:val="en-US"/>
+        </w:rPr>
+        <w:t>“</w:t>
+      </w:r>
+      <w:r>
+        <w:rPr>
+          <w:lang w:val="en-US"/>
+        </w:rPr>
+        <w:t>4</w:t>
+      </w:r>
+      <w:r>
+        <w:rPr>
+          <w:lang w:val="en-US"/>
+        </w:rPr>
+        <w:t>”</w:t>
+      </w:r>
+      <w:r>
+        <w:rPr>
+          <w:lang w:val="en-US"/>
+        </w:rPr>
+        <w:t xml:space="preserve"> is preceded by item </w:t>
+      </w:r>
+      <w:r>
+        <w:rPr>
+          <w:lang w:val="en-US"/>
+        </w:rPr>
+        <w:t>“</w:t>
+      </w:r>
+      <w:r>
+        <w:rPr>
+          <w:lang w:val="en-US"/>
+        </w:rPr>
+        <w:t>5</w:t>
+      </w:r>
+      <w:r>
+        <w:rPr>
+          <w:lang w:val="en-US"/>
+        </w:rPr>
+        <w:t>”</w:t>
+      </w:r>
+      <w:r>
+        <w:rPr>
+          <w:lang w:val="en-US"/>
+        </w:rPr>
+        <w:t xml:space="preserve">, which in </w:t>
+      </w:r>
+      <w:r>
+        <w:rPr>
+          <w:rFonts w:ascii="Courier New" w:hAnsi="Courier New" w:cs="Courier New"/>
+          <w:sz w:val="18"/>
+          <w:szCs w:val="18"/>
+          <w:lang w:val="en-US"/>
+        </w:rPr>
+        <w:t>$value2</w:t>
+      </w:r>
+      <w:r>
+        <w:rPr>
+          <w:lang w:val="en-US"/>
+        </w:rPr>
+        <w:t xml:space="preserve"> follows it. </w:t>
+      </w:r>
+      <w:r>
+        <w:rPr>
+          <w:lang w:val="en-US"/>
+        </w:rPr>
+        <w:t>As the first backstep item is preceded by only one item, it is reported by a pair of items, rather than three items.</w:t>
+      </w:r>
+    </w:p>
+    <w:p>
+      <w:pPr>
+        <w:spacing w:after="0"/>
+        <w:rPr>
+          <w:rFonts w:ascii="Courier New" w:hAnsi="Courier New" w:cs="Courier New"/>
+          <w:sz w:val="16"/>
+          <w:szCs w:val="16"/>
+          <w:lang w:val="en-US"/>
+        </w:rPr>
+      </w:pPr>
+      <w:r>
+        <w:rPr>
+          <w:rFonts w:ascii="Courier New" w:hAnsi="Courier New" w:cs="Courier New"/>
+          <w:sz w:val="16"/>
+          <w:szCs w:val="16"/>
+          <w:lang w:val="en-US"/>
+        </w:rPr>
+        <w:t>fox "</w:t>
+      </w:r>
+      <w:r>
+        <w:rPr>
+          <w:rFonts w:ascii="Courier New" w:hAnsi="Courier New" w:cs="Courier New"/>
+          <w:sz w:val="16"/>
+          <w:szCs w:val="16"/>
+          <w:lang w:val="en-US"/>
+        </w:rPr>
+        <w:t>order-diff</w:t>
+      </w:r>
+      <w:r>
+        <w:rPr>
+          <w:rFonts w:ascii="Courier New" w:hAnsi="Courier New" w:cs="Courier New"/>
+          <w:sz w:val="16"/>
+          <w:szCs w:val="16"/>
+          <w:lang w:val="en-US"/>
+        </w:rPr>
+        <w:t>((</w:t>
+      </w:r>
+      <w:r>
+        <w:rPr>
+          <w:rFonts w:ascii="Courier New" w:hAnsi="Courier New" w:cs="Courier New"/>
+          <w:sz w:val="16"/>
+          <w:szCs w:val="16"/>
+          <w:lang w:val="en-US"/>
+        </w:rPr>
+        <w:t>2</w:t>
+      </w:r>
+      <w:r>
+        <w:rPr>
+          <w:rFonts w:ascii="Courier New" w:hAnsi="Courier New" w:cs="Courier New"/>
+          <w:sz w:val="16"/>
+          <w:szCs w:val="16"/>
+          <w:lang w:val="en-US"/>
+        </w:rPr>
+        <w:t>,</w:t>
+      </w:r>
+      <w:r>
+        <w:rPr>
+          <w:rFonts w:ascii="Courier New" w:hAnsi="Courier New" w:cs="Courier New"/>
+          <w:sz w:val="16"/>
+          <w:szCs w:val="16"/>
+          <w:lang w:val="en-US"/>
+        </w:rPr>
+        <w:t xml:space="preserve"> </w:t>
+      </w:r>
+      <w:r>
+        <w:rPr>
+          <w:rFonts w:ascii="Courier New" w:hAnsi="Courier New" w:cs="Courier New"/>
+          <w:color w:val="FF0000"/>
+          <w:sz w:val="16"/>
+          <w:szCs w:val="16"/>
+          <w:lang w:val="en-US"/>
+        </w:rPr>
+        <w:t>1</w:t>
+      </w:r>
+      <w:r>
+        <w:rPr>
+          <w:rFonts w:ascii="Courier New" w:hAnsi="Courier New" w:cs="Courier New"/>
+          <w:sz w:val="16"/>
+          <w:szCs w:val="16"/>
+          <w:lang w:val="en-US"/>
+        </w:rPr>
+        <w:t>,</w:t>
+      </w:r>
+      <w:r>
+        <w:rPr>
+          <w:rFonts w:ascii="Courier New" w:hAnsi="Courier New" w:cs="Courier New"/>
+          <w:sz w:val="16"/>
+          <w:szCs w:val="16"/>
+          <w:lang w:val="en-US"/>
+        </w:rPr>
+        <w:t xml:space="preserve"> </w:t>
+      </w:r>
+      <w:r>
+        <w:rPr>
+          <w:rFonts w:ascii="Courier New" w:hAnsi="Courier New" w:cs="Courier New"/>
+          <w:sz w:val="16"/>
+          <w:szCs w:val="16"/>
+          <w:lang w:val="en-US"/>
+        </w:rPr>
+        <w:t>5,</w:t>
+      </w:r>
+      <w:r>
+        <w:rPr>
+          <w:rFonts w:ascii="Courier New" w:hAnsi="Courier New" w:cs="Courier New"/>
+          <w:sz w:val="16"/>
+          <w:szCs w:val="16"/>
+          <w:lang w:val="en-US"/>
+        </w:rPr>
+        <w:t xml:space="preserve"> </w:t>
+      </w:r>
+      <w:r>
+        <w:rPr>
+          <w:rFonts w:ascii="Courier New" w:hAnsi="Courier New" w:cs="Courier New"/>
+          <w:color w:val="FF0000"/>
+          <w:sz w:val="16"/>
+          <w:szCs w:val="16"/>
+          <w:lang w:val="en-US"/>
+        </w:rPr>
+        <w:t>4</w:t>
+      </w:r>
+      <w:r>
+        <w:rPr>
+          <w:rFonts w:ascii="Courier New" w:hAnsi="Courier New" w:cs="Courier New"/>
+          <w:sz w:val="16"/>
+          <w:szCs w:val="16"/>
+          <w:lang w:val="en-US"/>
+        </w:rPr>
+        <w:t>), 1 to 6</w:t>
+      </w:r>
+      <w:r>
+        <w:rPr>
+          <w:rFonts w:ascii="Courier New" w:hAnsi="Courier New" w:cs="Courier New"/>
+          <w:sz w:val="16"/>
+          <w:szCs w:val="16"/>
+          <w:lang w:val="en-US"/>
+        </w:rPr>
+        <w:t xml:space="preserve">, </w:t>
+      </w:r>
+      <w:r>
+        <w:rPr>
+          <w:rFonts w:ascii="Courier New" w:hAnsi="Courier New" w:cs="Courier New"/>
+          <w:sz w:val="16"/>
+          <w:szCs w:val="16"/>
+          <w:highlight w:val="white"/>
+          <w:lang w:val="en-US"/>
+        </w:rPr>
+        <w:t>'backsteps'</w:t>
+      </w:r>
+      <w:r>
+        <w:rPr>
+          <w:rFonts w:ascii="Courier New" w:hAnsi="Courier New" w:cs="Courier New"/>
+          <w:sz w:val="16"/>
+          <w:szCs w:val="16"/>
+          <w:lang w:val="en-US"/>
+        </w:rPr>
+        <w:t>)"</w:t>
+      </w:r>
+    </w:p>
+    <w:p>
+      <w:pPr>
+        <w:spacing w:after="0"/>
+        <w:rPr>
+          <w:rFonts w:ascii="Courier New" w:hAnsi="Courier New" w:cs="Courier New"/>
+          <w:sz w:val="16"/>
+          <w:szCs w:val="16"/>
+          <w:lang w:val="en-US"/>
+        </w:rPr>
+      </w:pPr>
+      <w:r>
+        <w:rPr>
+          <w:rFonts w:ascii="Courier New" w:hAnsi="Courier New" w:cs="Courier New"/>
+          <w:sz w:val="16"/>
+          <w:szCs w:val="16"/>
+          <w:lang w:val="en-US"/>
+        </w:rPr>
+        <w:t>=&gt;</w:t>
+      </w:r>
+    </w:p>
+    <w:p>
+      <w:pPr>
+        <w:spacing w:after="0"/>
+        <w:rPr>
+          <w:rFonts w:ascii="Courier New" w:hAnsi="Courier New" w:cs="Courier New"/>
+          <w:sz w:val="16"/>
+          <w:szCs w:val="16"/>
+          <w:lang w:val="en-US"/>
+        </w:rPr>
+      </w:pPr>
+      <w:r>
+        <w:rPr>
+          <w:rFonts w:ascii="Courier New" w:hAnsi="Courier New" w:cs="Courier New"/>
+          <w:sz w:val="16"/>
+          <w:szCs w:val="16"/>
+          <w:lang w:val="en-US"/>
+        </w:rPr>
+        <w:t xml:space="preserve">2 # </w:t>
+      </w:r>
+      <w:r>
+        <w:rPr>
+          <w:rFonts w:ascii="Courier New" w:hAnsi="Courier New" w:cs="Courier New"/>
+          <w:color w:val="FF0000"/>
+          <w:sz w:val="16"/>
+          <w:szCs w:val="16"/>
+          <w:lang w:val="en-US"/>
+        </w:rPr>
+        <w:t>1</w:t>
+      </w:r>
+    </w:p>
+    <w:p>
+      <w:pPr>
+        <w:spacing w:after="0"/>
+        <w:rPr>
+          <w:rFonts w:ascii="Courier New" w:hAnsi="Courier New" w:cs="Courier New"/>
+          <w:sz w:val="16"/>
+          <w:szCs w:val="16"/>
+          <w:lang w:val="en-US"/>
+        </w:rPr>
+      </w:pPr>
+      <w:r>
+        <w:rPr>
+          <w:rFonts w:ascii="Courier New" w:hAnsi="Courier New" w:cs="Courier New"/>
+          <w:sz w:val="16"/>
+          <w:szCs w:val="16"/>
+          <w:lang w:val="en-US"/>
+        </w:rPr>
+        <w:t xml:space="preserve">1 # 5 # </w:t>
+      </w:r>
+      <w:r>
+        <w:rPr>
+          <w:rFonts w:ascii="Courier New" w:hAnsi="Courier New" w:cs="Courier New"/>
+          <w:color w:val="FF0000"/>
+          <w:sz w:val="16"/>
+          <w:szCs w:val="16"/>
+          <w:lang w:val="en-US"/>
+        </w:rPr>
+        <w:t>4</w:t>
+      </w:r>
+    </w:p>
+    <w:p>
+      <w:pPr>
+        <w:rPr>
+          <w:rFonts w:cstheme="minorHAnsi"/>
+          <w:lang w:val="en-US"/>
+        </w:rPr>
+      </w:pPr>
+    </w:p>
+    <w:p>
+      <w:pPr>
+        <w:rPr>
+          <w:lang w:val="en-US"/>
+        </w:rPr>
+      </w:pPr>
+      <w:r>
+        <w:rPr>
+          <w:lang w:val="en-US"/>
+        </w:rPr>
+        <w:t>One backstep are reported</w:t>
+      </w:r>
+      <w:r>
+        <w:rPr>
+          <w:lang w:val="en-US"/>
+        </w:rPr>
+        <w:t xml:space="preserve">: item “Details” is preceded by item “AdditionalDetails”, which in </w:t>
+      </w:r>
+      <w:r>
+        <w:rPr>
+          <w:rFonts w:ascii="Courier New" w:hAnsi="Courier New" w:cs="Courier New"/>
+          <w:sz w:val="18"/>
+          <w:szCs w:val="18"/>
+          <w:lang w:val="en-US"/>
+        </w:rPr>
+        <w:t>$value2</w:t>
+      </w:r>
+      <w:r>
+        <w:rPr>
+          <w:lang w:val="en-US"/>
+        </w:rPr>
+        <w:t xml:space="preserve"> follows it.</w:t>
+      </w:r>
+    </w:p>
+    <w:p>
+      <w:pPr>
+        <w:shd w:val="clear" w:color="auto" w:fill="FFFFFF"/>
+        <w:autoSpaceDE w:val="0"/>
+        <w:autoSpaceDN w:val="0"/>
+        <w:adjustRightInd w:val="0"/>
+        <w:spacing w:after="0" w:line="240" w:lineRule="auto"/>
+        <w:rPr>
+          <w:rFonts w:ascii="Courier New" w:hAnsi="Courier New" w:cs="Courier New"/>
+          <w:color w:val="000000" w:themeColor="text1"/>
+          <w:sz w:val="16"/>
+          <w:szCs w:val="16"/>
+          <w:lang w:val="en-US"/>
+        </w:rPr>
+      </w:pPr>
+      <w:r>
+        <w:rPr>
+          <w:rFonts w:ascii="Courier New" w:hAnsi="Courier New" w:cs="Courier New"/>
+          <w:color w:val="000000" w:themeColor="text1"/>
+          <w:sz w:val="16"/>
+          <w:szCs w:val="16"/>
+          <w:lang w:val="en-US"/>
+        </w:rPr>
+        <w:t>fox "order-diff((</w:t>
+      </w:r>
+      <w:r>
+        <w:rPr>
+          <w:rFonts w:ascii="Courier New" w:hAnsi="Courier New" w:cs="Courier New"/>
+          <w:color w:val="000000" w:themeColor="text1"/>
+          <w:sz w:val="16"/>
+          <w:szCs w:val="16"/>
+          <w:highlight w:val="white"/>
+          <w:lang w:val="en-US"/>
+        </w:rPr>
+        <w:t>'Introduction', 'Summary', '</w:t>
+      </w:r>
+      <w:r>
+        <w:rPr>
+          <w:rFonts w:ascii="Courier New" w:hAnsi="Courier New" w:cs="Courier New"/>
+          <w:color w:val="000000" w:themeColor="text1"/>
+          <w:sz w:val="16"/>
+          <w:szCs w:val="16"/>
+          <w:highlight w:val="white"/>
+          <w:lang w:val="en-US"/>
+        </w:rPr>
+        <w:t>AdditionalDetails</w:t>
+      </w:r>
+      <w:r>
+        <w:rPr>
+          <w:rFonts w:ascii="Courier New" w:hAnsi="Courier New" w:cs="Courier New"/>
+          <w:color w:val="000000" w:themeColor="text1"/>
+          <w:sz w:val="16"/>
+          <w:szCs w:val="16"/>
+          <w:highlight w:val="white"/>
+          <w:lang w:val="en-US"/>
+        </w:rPr>
+        <w:t>', '</w:t>
+      </w:r>
+      <w:r>
+        <w:rPr>
+          <w:rFonts w:ascii="Courier New" w:hAnsi="Courier New" w:cs="Courier New"/>
+          <w:color w:val="FF0000"/>
+          <w:sz w:val="16"/>
+          <w:szCs w:val="16"/>
+          <w:highlight w:val="white"/>
+          <w:lang w:val="en-US"/>
+        </w:rPr>
+        <w:t>Details</w:t>
+      </w:r>
+      <w:r>
+        <w:rPr>
+          <w:rFonts w:ascii="Courier New" w:hAnsi="Courier New" w:cs="Courier New"/>
+          <w:color w:val="000000" w:themeColor="text1"/>
+          <w:sz w:val="16"/>
+          <w:szCs w:val="16"/>
+          <w:highlight w:val="white"/>
+          <w:lang w:val="en-US"/>
+        </w:rPr>
+        <w:t>'</w:t>
+      </w:r>
+      <w:r>
+        <w:rPr>
+          <w:rFonts w:ascii="Courier New" w:hAnsi="Courier New" w:cs="Courier New"/>
+          <w:color w:val="000000" w:themeColor="text1"/>
+          <w:sz w:val="16"/>
+          <w:szCs w:val="16"/>
+          <w:highlight w:val="white"/>
+          <w:lang w:val="en-US"/>
+        </w:rPr>
+        <w:t>),</w:t>
+      </w:r>
+      <w:r>
+        <w:rPr>
+          <w:rFonts w:ascii="Courier New" w:hAnsi="Courier New" w:cs="Courier New"/>
+          <w:color w:val="000000" w:themeColor="text1"/>
+          <w:sz w:val="16"/>
+          <w:szCs w:val="16"/>
+          <w:lang w:val="en-US"/>
+        </w:rPr>
+        <w:t xml:space="preserve"> </w:t>
+      </w:r>
+      <w:r>
+        <w:rPr>
+          <w:rFonts w:ascii="Courier New" w:hAnsi="Courier New" w:cs="Courier New"/>
+          <w:color w:val="000000" w:themeColor="text1"/>
+          <w:sz w:val="16"/>
+          <w:szCs w:val="16"/>
+          <w:lang w:val="en-US"/>
+        </w:rPr>
+        <w:t xml:space="preserve"> </w:t>
+      </w:r>
+    </w:p>
+    <w:p>
+      <w:pPr>
+        <w:shd w:val="clear" w:color="auto" w:fill="FFFFFF"/>
+        <w:autoSpaceDE w:val="0"/>
+        <w:autoSpaceDN w:val="0"/>
+        <w:adjustRightInd w:val="0"/>
+        <w:spacing w:after="0" w:line="240" w:lineRule="auto"/>
+        <w:rPr>
+          <w:rFonts w:ascii="Courier New" w:hAnsi="Courier New" w:cs="Courier New"/>
+          <w:color w:val="000000" w:themeColor="text1"/>
+          <w:sz w:val="16"/>
+          <w:szCs w:val="16"/>
+          <w:highlight w:val="white"/>
+          <w:lang w:val="en-US"/>
+        </w:rPr>
+      </w:pPr>
+      <w:r>
+        <w:rPr>
+          <w:rFonts w:ascii="Courier New" w:hAnsi="Courier New" w:cs="Courier New"/>
+          <w:color w:val="000000" w:themeColor="text1"/>
+          <w:sz w:val="16"/>
+          <w:szCs w:val="16"/>
+          <w:lang w:val="en-US"/>
+        </w:rPr>
+        <w:t xml:space="preserve">                </w:t>
+      </w:r>
+      <w:r>
+        <w:rPr>
+          <w:rFonts w:ascii="Courier New" w:hAnsi="Courier New" w:cs="Courier New"/>
+          <w:color w:val="000000" w:themeColor="text1"/>
+          <w:sz w:val="16"/>
+          <w:szCs w:val="16"/>
+          <w:lang w:val="en-US"/>
+        </w:rPr>
+        <w:t>(</w:t>
+      </w:r>
+      <w:r>
+        <w:rPr>
+          <w:rFonts w:ascii="Courier New" w:hAnsi="Courier New" w:cs="Courier New"/>
+          <w:color w:val="000000" w:themeColor="text1"/>
+          <w:sz w:val="16"/>
+          <w:szCs w:val="16"/>
+          <w:highlight w:val="white"/>
+          <w:lang w:val="en-US"/>
+        </w:rPr>
+        <w:t>'Introduction', 'Summary', 'Details', 'AdditionalDetails'</w:t>
+      </w:r>
+      <w:r>
+        <w:rPr>
+          <w:rFonts w:ascii="Courier New" w:hAnsi="Courier New" w:cs="Courier New"/>
+          <w:color w:val="000000" w:themeColor="text1"/>
+          <w:sz w:val="16"/>
+          <w:szCs w:val="16"/>
+          <w:highlight w:val="white"/>
+          <w:lang w:val="en-US"/>
+        </w:rPr>
+        <w:t>),</w:t>
+      </w:r>
+      <w:r>
+        <w:rPr>
+          <w:rFonts w:ascii="Courier New" w:hAnsi="Courier New" w:cs="Courier New"/>
+          <w:color w:val="000000" w:themeColor="text1"/>
+          <w:sz w:val="16"/>
+          <w:szCs w:val="16"/>
+          <w:lang w:val="en-US"/>
+        </w:rPr>
+        <w:t xml:space="preserve">                </w:t>
+      </w:r>
+    </w:p>
+    <w:p>
+      <w:pPr>
+        <w:shd w:val="clear" w:color="auto" w:fill="FFFFFF"/>
+        <w:autoSpaceDE w:val="0"/>
+        <w:autoSpaceDN w:val="0"/>
+        <w:adjustRightInd w:val="0"/>
+        <w:spacing w:after="0" w:line="240" w:lineRule="auto"/>
+        <w:rPr>
+          <w:rFonts w:ascii="Courier New" w:hAnsi="Courier New" w:cs="Courier New"/>
+          <w:color w:val="000000" w:themeColor="text1"/>
+          <w:sz w:val="16"/>
+          <w:szCs w:val="16"/>
+          <w:highlight w:val="white"/>
+          <w:lang w:val="en-US"/>
+        </w:rPr>
+      </w:pPr>
+      <w:r>
+        <w:rPr>
+          <w:rFonts w:ascii="Courier New" w:hAnsi="Courier New" w:cs="Courier New"/>
+          <w:color w:val="000000" w:themeColor="text1"/>
+          <w:sz w:val="16"/>
+          <w:szCs w:val="16"/>
+          <w:highlight w:val="white"/>
+          <w:lang w:val="en-US"/>
+        </w:rPr>
+        <w:t xml:space="preserve">                </w:t>
+      </w:r>
+      <w:r>
+        <w:rPr>
+          <w:rFonts w:ascii="Courier New" w:hAnsi="Courier New" w:cs="Courier New"/>
+          <w:color w:val="000000" w:themeColor="text1"/>
+          <w:sz w:val="16"/>
+          <w:szCs w:val="16"/>
+          <w:highlight w:val="white"/>
+          <w:lang w:val="en-US"/>
+        </w:rPr>
+        <w:t>'</w:t>
+      </w:r>
+      <w:r>
+        <w:rPr>
+          <w:rFonts w:ascii="Courier New" w:hAnsi="Courier New" w:cs="Courier New"/>
+          <w:color w:val="000000" w:themeColor="text1"/>
+          <w:sz w:val="16"/>
+          <w:szCs w:val="16"/>
+          <w:highlight w:val="white"/>
+          <w:lang w:val="en-US"/>
+        </w:rPr>
+        <w:t>backsteps</w:t>
+      </w:r>
+      <w:r>
+        <w:rPr>
+          <w:rFonts w:ascii="Courier New" w:hAnsi="Courier New" w:cs="Courier New"/>
+          <w:color w:val="000000" w:themeColor="text1"/>
+          <w:sz w:val="16"/>
+          <w:szCs w:val="16"/>
+          <w:highlight w:val="white"/>
+          <w:lang w:val="en-US"/>
+        </w:rPr>
+        <w:t>'</w:t>
+      </w:r>
+      <w:r>
+        <w:rPr>
+          <w:rFonts w:ascii="Courier New" w:hAnsi="Courier New" w:cs="Courier New"/>
+          <w:color w:val="000000" w:themeColor="text1"/>
+          <w:sz w:val="16"/>
+          <w:szCs w:val="16"/>
+          <w:highlight w:val="white"/>
+          <w:lang w:val="en-US"/>
+        </w:rPr>
+        <w:t xml:space="preserve"> </w:t>
+      </w:r>
+    </w:p>
+    <w:p>
+      <w:pPr>
+        <w:spacing w:after="0"/>
+        <w:rPr>
+          <w:rFonts w:ascii="Courier New" w:hAnsi="Courier New" w:cs="Courier New"/>
+          <w:sz w:val="16"/>
+          <w:szCs w:val="16"/>
+          <w:lang w:val="en-US"/>
+        </w:rPr>
+      </w:pPr>
+      <w:r>
+        <w:rPr>
+          <w:rFonts w:ascii="Courier New" w:hAnsi="Courier New" w:cs="Courier New"/>
+          <w:sz w:val="16"/>
+          <w:szCs w:val="16"/>
+          <w:lang w:val="en-US"/>
+        </w:rPr>
+        <w:t>=&gt;</w:t>
+      </w:r>
+    </w:p>
+    <w:p>
+      <w:pPr>
+        <w:spacing w:after="0"/>
+        <w:rPr>
+          <w:rFonts w:ascii="Courier New" w:hAnsi="Courier New" w:cs="Courier New"/>
+          <w:sz w:val="16"/>
+          <w:szCs w:val="16"/>
+          <w:lang w:val="en-US"/>
+        </w:rPr>
+      </w:pPr>
+      <w:r>
+        <w:rPr>
+          <w:rFonts w:ascii="Courier New" w:hAnsi="Courier New" w:cs="Courier New"/>
+          <w:sz w:val="16"/>
+          <w:szCs w:val="16"/>
+          <w:lang w:val="en-US"/>
+        </w:rPr>
+        <w:t>Summary # AdditionalDetails # Details</w:t>
+      </w:r>
+    </w:p>
+    <w:p>
+      <w:pPr>
+        <w:rPr>
+          <w:rFonts w:cstheme="minorHAnsi"/>
+          <w:lang w:val="en-US"/>
+        </w:rPr>
+      </w:pPr>
+    </w:p>
+    <w:p>
+      <w:pPr>
+        <w:rPr>
+          <w:lang w:val="en-US"/>
+        </w:rPr>
+      </w:pPr>
+      <w:r>
+        <w:rPr>
+          <w:lang w:val="en-US"/>
+        </w:rPr>
+        <w:t xml:space="preserve">Only the first backstep item is reported, as the report type is </w:t>
+      </w:r>
+      <w:r>
+        <w:rPr>
+          <w:rFonts w:ascii="Courier New" w:hAnsi="Courier New" w:cs="Courier New"/>
+          <w:sz w:val="18"/>
+          <w:szCs w:val="18"/>
+          <w:lang w:val="en-US"/>
+        </w:rPr>
+        <w:t>backstep1</w:t>
+      </w:r>
+      <w:r>
+        <w:rPr>
+          <w:lang w:val="en-US"/>
+        </w:rPr>
+        <w:t>.</w:t>
+      </w:r>
+    </w:p>
+    <w:p>
+      <w:pPr>
+        <w:shd w:val="clear" w:color="auto" w:fill="FFFFFF"/>
+        <w:autoSpaceDE w:val="0"/>
+        <w:autoSpaceDN w:val="0"/>
+        <w:adjustRightInd w:val="0"/>
+        <w:spacing w:after="0" w:line="240" w:lineRule="auto"/>
+        <w:rPr>
+          <w:rFonts w:ascii="Courier New" w:hAnsi="Courier New" w:cs="Courier New"/>
+          <w:sz w:val="16"/>
+          <w:szCs w:val="16"/>
+          <w:lang w:val="en-US"/>
+        </w:rPr>
+      </w:pPr>
+      <w:r>
+        <w:rPr>
+          <w:rFonts w:ascii="Courier New" w:hAnsi="Courier New" w:cs="Courier New"/>
+          <w:sz w:val="16"/>
+          <w:szCs w:val="16"/>
+          <w:lang w:val="en-US"/>
+        </w:rPr>
+        <w:t>fox "order-diff((</w:t>
+      </w:r>
+      <w:r>
+        <w:rPr>
+          <w:rFonts w:ascii="Courier New" w:hAnsi="Courier New" w:cs="Courier New"/>
+          <w:sz w:val="16"/>
+          <w:szCs w:val="16"/>
+          <w:highlight w:val="white"/>
+          <w:lang w:val="en-US"/>
+        </w:rPr>
+        <w:t>('Summary', 'Conclusion', '</w:t>
+      </w:r>
+      <w:r>
+        <w:rPr>
+          <w:rFonts w:ascii="Courier New" w:hAnsi="Courier New" w:cs="Courier New"/>
+          <w:color w:val="C00000"/>
+          <w:sz w:val="16"/>
+          <w:szCs w:val="16"/>
+          <w:highlight w:val="white"/>
+          <w:lang w:val="en-US"/>
+        </w:rPr>
+        <w:t>Introduction</w:t>
+      </w:r>
+      <w:r>
+        <w:rPr>
+          <w:rFonts w:ascii="Courier New" w:hAnsi="Courier New" w:cs="Courier New"/>
+          <w:sz w:val="16"/>
+          <w:szCs w:val="16"/>
+          <w:highlight w:val="white"/>
+          <w:lang w:val="en-US"/>
+        </w:rPr>
+        <w:t>', 'AdditionalDetails', '</w:t>
+      </w:r>
+      <w:r>
+        <w:rPr>
+          <w:rFonts w:ascii="Courier New" w:hAnsi="Courier New" w:cs="Courier New"/>
+          <w:color w:val="C00000"/>
+          <w:sz w:val="16"/>
+          <w:szCs w:val="16"/>
+          <w:highlight w:val="white"/>
+          <w:lang w:val="en-US"/>
+        </w:rPr>
+        <w:t>Details</w:t>
+      </w:r>
+      <w:r>
+        <w:rPr>
+          <w:rFonts w:ascii="Courier New" w:hAnsi="Courier New" w:cs="Courier New"/>
+          <w:sz w:val="16"/>
+          <w:szCs w:val="16"/>
+          <w:highlight w:val="white"/>
+          <w:lang w:val="en-US"/>
+        </w:rPr>
+        <w:t>'),</w:t>
+      </w:r>
+      <w:r>
+        <w:rPr>
+          <w:rFonts w:ascii="Courier New" w:hAnsi="Courier New" w:cs="Courier New"/>
+          <w:sz w:val="16"/>
+          <w:szCs w:val="16"/>
+          <w:lang w:val="en-US"/>
+        </w:rPr>
+        <w:t xml:space="preserve">  </w:t>
+      </w:r>
+    </w:p>
+    <w:p>
+      <w:pPr>
+        <w:shd w:val="clear" w:color="auto" w:fill="FFFFFF"/>
+        <w:autoSpaceDE w:val="0"/>
+        <w:autoSpaceDN w:val="0"/>
+        <w:adjustRightInd w:val="0"/>
+        <w:spacing w:after="0" w:line="240" w:lineRule="auto"/>
+        <w:rPr>
+          <w:rFonts w:ascii="Courier New" w:hAnsi="Courier New" w:cs="Courier New"/>
+          <w:sz w:val="16"/>
+          <w:szCs w:val="16"/>
+          <w:highlight w:val="white"/>
+          <w:lang w:val="en-US"/>
+        </w:rPr>
+      </w:pPr>
+      <w:r>
+        <w:rPr>
+          <w:rFonts w:ascii="Courier New" w:hAnsi="Courier New" w:cs="Courier New"/>
+          <w:sz w:val="16"/>
+          <w:szCs w:val="16"/>
+          <w:highlight w:val="white"/>
+          <w:lang w:val="en-US"/>
+        </w:rPr>
+        <w:t xml:space="preserve">                 </w:t>
+      </w:r>
+      <w:r>
+        <w:rPr>
+          <w:rFonts w:ascii="Courier New" w:hAnsi="Courier New" w:cs="Courier New"/>
+          <w:sz w:val="16"/>
+          <w:szCs w:val="16"/>
+          <w:highlight w:val="white"/>
+          <w:lang w:val="en-US"/>
+        </w:rPr>
+        <w:t>('Introduction', 'Summary', 'Details', 'AdditionalDetails', 'Conclusion')</w:t>
+      </w:r>
+      <w:r>
+        <w:rPr>
+          <w:rFonts w:ascii="Courier New" w:hAnsi="Courier New" w:cs="Courier New"/>
+          <w:sz w:val="16"/>
+          <w:szCs w:val="16"/>
+          <w:highlight w:val="white"/>
+          <w:lang w:val="en-US"/>
+        </w:rPr>
+        <w:t>,</w:t>
+      </w:r>
+      <w:r>
+        <w:rPr>
+          <w:rFonts w:ascii="Courier New" w:hAnsi="Courier New" w:cs="Courier New"/>
+          <w:sz w:val="16"/>
+          <w:szCs w:val="16"/>
+          <w:lang w:val="en-US"/>
+        </w:rPr>
+        <w:t xml:space="preserve"> </w:t>
+      </w:r>
+    </w:p>
+    <w:p>
+      <w:pPr>
+        <w:shd w:val="clear" w:color="auto" w:fill="FFFFFF"/>
+        <w:autoSpaceDE w:val="0"/>
+        <w:autoSpaceDN w:val="0"/>
+        <w:adjustRightInd w:val="0"/>
+        <w:spacing w:after="0" w:line="240" w:lineRule="auto"/>
+        <w:rPr>
+          <w:rFonts w:ascii="Courier New" w:hAnsi="Courier New" w:cs="Courier New"/>
+          <w:sz w:val="16"/>
+          <w:szCs w:val="16"/>
+          <w:highlight w:val="white"/>
+          <w:lang w:val="en-US"/>
+        </w:rPr>
+      </w:pPr>
+      <w:r>
+        <w:rPr>
+          <w:rFonts w:ascii="Courier New" w:hAnsi="Courier New" w:cs="Courier New"/>
+          <w:sz w:val="16"/>
+          <w:szCs w:val="16"/>
+          <w:highlight w:val="white"/>
+          <w:lang w:val="en-US"/>
+        </w:rPr>
+        <w:t xml:space="preserve">  </w:t>
+      </w:r>
+      <w:r>
+        <w:rPr>
+          <w:rFonts w:ascii="Courier New" w:hAnsi="Courier New" w:cs="Courier New"/>
+          <w:sz w:val="16"/>
+          <w:szCs w:val="16"/>
+          <w:highlight w:val="white"/>
+          <w:lang w:val="en-US"/>
+        </w:rPr>
+        <w:t xml:space="preserve">                'backsteps'</w:t>
+      </w:r>
+      <w:r>
+        <w:rPr>
+          <w:rFonts w:ascii="Courier New" w:hAnsi="Courier New" w:cs="Courier New"/>
+          <w:sz w:val="16"/>
+          <w:szCs w:val="16"/>
+          <w:highlight w:val="white"/>
+          <w:lang w:val="en-US"/>
+        </w:rPr>
+        <w:t>)</w:t>
+      </w:r>
+      <w:r>
+        <w:rPr>
+          <w:rFonts w:ascii="Courier New" w:hAnsi="Courier New" w:cs="Courier New"/>
+          <w:sz w:val="16"/>
+          <w:szCs w:val="16"/>
+          <w:highlight w:val="white"/>
+          <w:lang w:val="en-US"/>
+        </w:rPr>
+        <w:t xml:space="preserve"> </w:t>
+      </w:r>
+    </w:p>
+    <w:p>
+      <w:pPr>
+        <w:spacing w:after="0"/>
+        <w:rPr>
+          <w:rFonts w:ascii="Courier New" w:hAnsi="Courier New" w:cs="Courier New"/>
+          <w:sz w:val="16"/>
+          <w:szCs w:val="16"/>
+          <w:lang w:val="en-US"/>
+        </w:rPr>
+      </w:pPr>
+      <w:r>
+        <w:rPr>
+          <w:rFonts w:ascii="Courier New" w:hAnsi="Courier New" w:cs="Courier New"/>
+          <w:sz w:val="16"/>
+          <w:szCs w:val="16"/>
+          <w:lang w:val="en-US"/>
+        </w:rPr>
+        <w:t>=&gt;</w:t>
+      </w:r>
+    </w:p>
+    <w:p>
+      <w:pPr>
+        <w:spacing w:after="0"/>
+        <w:rPr>
+          <w:rFonts w:ascii="Courier New" w:hAnsi="Courier New" w:cs="Courier New"/>
+          <w:sz w:val="16"/>
+          <w:szCs w:val="16"/>
+          <w:lang w:val="en-US"/>
+        </w:rPr>
+      </w:pPr>
+      <w:r>
+        <w:rPr>
+          <w:rFonts w:ascii="Courier New" w:hAnsi="Courier New" w:cs="Courier New"/>
+          <w:sz w:val="16"/>
+          <w:szCs w:val="16"/>
+          <w:lang w:val="en-US"/>
+        </w:rPr>
+        <w:t xml:space="preserve">Summary # Conclusion # </w:t>
+      </w:r>
+      <w:r>
+        <w:rPr>
+          <w:rFonts w:ascii="Courier New" w:hAnsi="Courier New" w:cs="Courier New"/>
+          <w:color w:val="C00000"/>
+          <w:sz w:val="16"/>
+          <w:szCs w:val="16"/>
+          <w:lang w:val="en-US"/>
+        </w:rPr>
+        <w:t>Introduction</w:t>
+      </w:r>
     </w:p>
     <w:p>
       <w:pPr>
@@ -20661,7 +24366,7 @@
 </file>
 
 <file path=customXml/itemProps1.xml><?xml version="1.0" encoding="utf-8"?>
-<ds:datastoreItem xmlns:ds="http://schemas.openxmlformats.org/officeDocument/2006/customXml" ds:itemID="{EE349B1D-CF41-4D56-8038-EEC98CD778D6}">
+<ds:datastoreItem xmlns:ds="http://schemas.openxmlformats.org/officeDocument/2006/customXml" ds:itemID="{6A48837E-3463-4B4F-B262-01A79086568B}">
   <ds:schemaRefs>
     <ds:schemaRef ds:uri="http://schemas.openxmlformats.org/officeDocument/2006/bibliography"/>
   </ds:schemaRefs>

</xml_diff>

<commit_message>
New extension function, fractions().
</commit_message>
<xml_diff>
--- a/doc/foxpath-extension-functions.docx
+++ b/doc/foxpath-extension-functions.docx
@@ -3715,25 +3715,7 @@
           <w:szCs w:val="18"/>
           <w:lang w:val="en-US"/>
         </w:rPr>
-        <w:t>node</w:t>
-      </w:r>
-      <w:r>
-        <w:rPr>
-          <w:rFonts w:ascii="Courier New" w:hAnsi="Courier New" w:cs="Courier New"/>
-          <w:sz w:val="18"/>
-          <w:szCs w:val="18"/>
-          <w:lang w:val="en-US"/>
-        </w:rPr>
-        <w:t xml:space="preserve"> </w:t>
-      </w:r>
-      <w:r>
-        <w:rPr>
-          <w:rFonts w:ascii="Courier New" w:hAnsi="Courier New" w:cs="Courier New"/>
-          <w:sz w:val="18"/>
-          <w:szCs w:val="18"/>
-          <w:lang w:val="en-US"/>
-        </w:rPr>
-        <w:t xml:space="preserve">as </w:t>
+        <w:t xml:space="preserve">node as </w:t>
       </w:r>
       <w:r>
         <w:rPr>
@@ -4375,8 +4357,6 @@
         </w:rPr>
         <w:t>Returns</w:t>
       </w:r>
-      <w:bookmarkStart w:id="1" w:name="_GoBack"/>
-      <w:bookmarkEnd w:id="1"/>
       <w:r>
         <w:rPr>
           <w:rFonts w:cstheme="minorHAnsi"/>
@@ -11710,8 +11690,8 @@
           <w:lang w:val="en-US"/>
         </w:rPr>
       </w:pPr>
-      <w:bookmarkStart w:id="2" w:name="_file-date_,_fdate"/>
-      <w:bookmarkEnd w:id="2"/>
+      <w:bookmarkStart w:id="1" w:name="_file-date_,_fdate"/>
+      <w:bookmarkEnd w:id="1"/>
       <w:r>
         <w:rPr>
           <w:lang w:val="en-US"/>
@@ -12266,8 +12246,8 @@
           <w:lang w:val="en-US"/>
         </w:rPr>
       </w:pPr>
-      <w:bookmarkStart w:id="3" w:name="_file-date-string_,_fdates"/>
-      <w:bookmarkEnd w:id="3"/>
+      <w:bookmarkStart w:id="2" w:name="_file-date-string_,_fdates"/>
+      <w:bookmarkEnd w:id="2"/>
       <w:r>
         <w:rPr>
           <w:lang w:val="en-US"/>
@@ -15502,6 +15482,1836 @@
     <w:p>
       <w:pPr>
         <w:rPr>
+          <w:lang w:val="en-US"/>
+        </w:rPr>
+      </w:pPr>
+      <w:r>
+        <w:rPr>
+          <w:lang w:val="en-US"/>
+        </w:rPr>
+        <w:br w:type="page"/>
+      </w:r>
+    </w:p>
+    <w:p>
+      <w:pPr>
+        <w:pStyle w:val="Heading2"/>
+        <w:spacing w:after="160"/>
+        <w:rPr>
+          <w:lang w:val="en-US"/>
+        </w:rPr>
+      </w:pPr>
+      <w:r>
+        <w:rPr>
+          <w:lang w:val="en-US"/>
+        </w:rPr>
+        <w:lastRenderedPageBreak/>
+        <w:t>fractions, frac</w:t>
+      </w:r>
+    </w:p>
+    <w:p>
+      <w:pPr>
+        <w:spacing w:after="0"/>
+        <w:rPr>
+          <w:rFonts w:ascii="Courier New" w:hAnsi="Courier New" w:cs="Courier New"/>
+          <w:sz w:val="18"/>
+          <w:szCs w:val="18"/>
+          <w:lang w:val="en-US"/>
+        </w:rPr>
+      </w:pPr>
+      <w:r>
+        <w:rPr>
+          <w:rFonts w:ascii="Courier New" w:hAnsi="Courier New" w:cs="Courier New"/>
+          <w:sz w:val="18"/>
+          <w:szCs w:val="18"/>
+          <w:lang w:val="en-US"/>
+        </w:rPr>
+        <w:t xml:space="preserve">fractions($values as item()*, $compareWith as item()+, </w:t>
+      </w:r>
+      <w:r>
+        <w:rPr>
+          <w:rFonts w:ascii="Courier New" w:hAnsi="Courier New" w:cs="Courier New"/>
+          <w:sz w:val="18"/>
+          <w:szCs w:val="18"/>
+          <w:lang w:val="en-US"/>
+        </w:rPr>
+        <w:t xml:space="preserve">$comparison as xs:string, </w:t>
+      </w:r>
+    </w:p>
+    <w:p>
+      <w:pPr>
+        <w:spacing w:after="0"/>
+        <w:rPr>
+          <w:rFonts w:ascii="Courier New" w:hAnsi="Courier New" w:cs="Courier New"/>
+          <w:sz w:val="18"/>
+          <w:szCs w:val="18"/>
+          <w:lang w:val="en-US"/>
+        </w:rPr>
+      </w:pPr>
+      <w:r>
+        <w:rPr>
+          <w:rFonts w:ascii="Courier New" w:hAnsi="Courier New" w:cs="Courier New"/>
+          <w:sz w:val="18"/>
+          <w:szCs w:val="18"/>
+          <w:lang w:val="en-US"/>
+        </w:rPr>
+        <w:t xml:space="preserve">          $valu</w:t>
+      </w:r>
+      <w:r>
+        <w:rPr>
+          <w:rFonts w:ascii="Courier New" w:hAnsi="Courier New" w:cs="Courier New"/>
+          <w:sz w:val="18"/>
+          <w:szCs w:val="18"/>
+          <w:lang w:val="en-US"/>
+        </w:rPr>
+        <w:t>e</w:t>
+      </w:r>
+      <w:r>
+        <w:rPr>
+          <w:rFonts w:ascii="Courier New" w:hAnsi="Courier New" w:cs="Courier New"/>
+          <w:sz w:val="18"/>
+          <w:szCs w:val="18"/>
+          <w:lang w:val="en-US"/>
+        </w:rPr>
+        <w:t>Format as xs:string?</w:t>
+      </w:r>
+      <w:r>
+        <w:rPr>
+          <w:rFonts w:ascii="Courier New" w:hAnsi="Courier New" w:cs="Courier New"/>
+          <w:sz w:val="18"/>
+          <w:szCs w:val="18"/>
+          <w:lang w:val="en-US"/>
+        </w:rPr>
+        <w:t xml:space="preserve">, </w:t>
+      </w:r>
+      <w:r>
+        <w:rPr>
+          <w:rFonts w:ascii="Courier New" w:hAnsi="Courier New" w:cs="Courier New"/>
+          <w:sz w:val="18"/>
+          <w:szCs w:val="18"/>
+          <w:lang w:val="en-US"/>
+        </w:rPr>
+        <w:t>$</w:t>
+      </w:r>
+      <w:r>
+        <w:rPr>
+          <w:rFonts w:ascii="Courier New" w:hAnsi="Courier New" w:cs="Courier New"/>
+          <w:sz w:val="18"/>
+          <w:szCs w:val="18"/>
+          <w:lang w:val="en-US"/>
+        </w:rPr>
+        <w:t>compareAs</w:t>
+      </w:r>
+      <w:r>
+        <w:rPr>
+          <w:rFonts w:ascii="Courier New" w:hAnsi="Courier New" w:cs="Courier New"/>
+          <w:sz w:val="18"/>
+          <w:szCs w:val="18"/>
+          <w:lang w:val="en-US"/>
+        </w:rPr>
+        <w:t xml:space="preserve"> as xs:string?</w:t>
+      </w:r>
+      <w:r>
+        <w:rPr>
+          <w:rFonts w:ascii="Courier New" w:hAnsi="Courier New" w:cs="Courier New"/>
+          <w:sz w:val="18"/>
+          <w:szCs w:val="18"/>
+          <w:lang w:val="en-US"/>
+        </w:rPr>
+        <w:t>)</w:t>
+      </w:r>
+      <w:r>
+        <w:rPr>
+          <w:rFonts w:ascii="Courier New" w:hAnsi="Courier New" w:cs="Courier New"/>
+          <w:sz w:val="18"/>
+          <w:szCs w:val="18"/>
+          <w:lang w:val="en-US"/>
+        </w:rPr>
+        <w:t xml:space="preserve"> as item()</w:t>
+      </w:r>
+    </w:p>
+    <w:p>
+      <w:pPr>
+        <w:spacing w:after="0"/>
+        <w:rPr>
+          <w:rFonts w:ascii="Courier New" w:hAnsi="Courier New" w:cs="Courier New"/>
+          <w:sz w:val="18"/>
+          <w:szCs w:val="18"/>
+          <w:lang w:val="en-US"/>
+        </w:rPr>
+      </w:pPr>
+      <w:r>
+        <w:rPr>
+          <w:rFonts w:ascii="Courier New" w:hAnsi="Courier New" w:cs="Courier New"/>
+          <w:sz w:val="18"/>
+          <w:szCs w:val="18"/>
+          <w:lang w:val="en-US"/>
+        </w:rPr>
+        <w:t xml:space="preserve">fractions($values as item()*, $compareWith as item()+, $comparison as xs:string, </w:t>
+      </w:r>
+    </w:p>
+    <w:p>
+      <w:pPr>
+        <w:spacing w:after="0"/>
+        <w:rPr>
+          <w:rFonts w:ascii="Courier New" w:hAnsi="Courier New" w:cs="Courier New"/>
+          <w:sz w:val="18"/>
+          <w:szCs w:val="18"/>
+          <w:lang w:val="en-US"/>
+        </w:rPr>
+      </w:pPr>
+      <w:r>
+        <w:rPr>
+          <w:rFonts w:ascii="Courier New" w:hAnsi="Courier New" w:cs="Courier New"/>
+          <w:sz w:val="18"/>
+          <w:szCs w:val="18"/>
+          <w:lang w:val="en-US"/>
+        </w:rPr>
+        <w:t xml:space="preserve">          $valueFormat as xs:string?) as item()</w:t>
+      </w:r>
+    </w:p>
+    <w:p>
+      <w:pPr>
+        <w:spacing w:after="0"/>
+        <w:rPr>
+          <w:rFonts w:ascii="Courier New" w:hAnsi="Courier New" w:cs="Courier New"/>
+          <w:sz w:val="18"/>
+          <w:szCs w:val="18"/>
+          <w:lang w:val="en-US"/>
+        </w:rPr>
+      </w:pPr>
+      <w:r>
+        <w:rPr>
+          <w:rFonts w:ascii="Courier New" w:hAnsi="Courier New" w:cs="Courier New"/>
+          <w:sz w:val="18"/>
+          <w:szCs w:val="18"/>
+          <w:lang w:val="en-US"/>
+        </w:rPr>
+        <w:t xml:space="preserve">fractions($values as item()*, $compareWith as item()+, $comparison as xs:string) </w:t>
+      </w:r>
+    </w:p>
+    <w:p>
+      <w:pPr>
+        <w:spacing w:after="0"/>
+        <w:rPr>
+          <w:rFonts w:ascii="Courier New" w:hAnsi="Courier New" w:cs="Courier New"/>
+          <w:sz w:val="18"/>
+          <w:szCs w:val="18"/>
+          <w:lang w:val="en-US"/>
+        </w:rPr>
+      </w:pPr>
+      <w:r>
+        <w:rPr>
+          <w:rFonts w:ascii="Courier New" w:hAnsi="Courier New" w:cs="Courier New"/>
+          <w:sz w:val="18"/>
+          <w:szCs w:val="18"/>
+          <w:lang w:val="en-US"/>
+        </w:rPr>
+        <w:t xml:space="preserve">          as item()</w:t>
+      </w:r>
+    </w:p>
+    <w:p>
+      <w:pPr>
+        <w:spacing w:after="0"/>
+        <w:rPr>
+          <w:rFonts w:ascii="Courier New" w:hAnsi="Courier New" w:cs="Courier New"/>
+          <w:sz w:val="18"/>
+          <w:szCs w:val="18"/>
+          <w:lang w:val="en-US"/>
+        </w:rPr>
+      </w:pPr>
+      <w:r>
+        <w:rPr>
+          <w:rFonts w:ascii="Courier New" w:hAnsi="Courier New" w:cs="Courier New"/>
+          <w:sz w:val="18"/>
+          <w:szCs w:val="18"/>
+          <w:lang w:val="en-US"/>
+        </w:rPr>
+        <w:t xml:space="preserve">fractions($values as item()*, $compareWith as item()+, $comparison as xs:string) </w:t>
+      </w:r>
+    </w:p>
+    <w:p>
+      <w:pPr>
+        <w:spacing w:after="0"/>
+        <w:rPr>
+          <w:rFonts w:ascii="Courier New" w:hAnsi="Courier New" w:cs="Courier New"/>
+          <w:sz w:val="18"/>
+          <w:szCs w:val="18"/>
+          <w:lang w:val="en-US"/>
+        </w:rPr>
+      </w:pPr>
+      <w:r>
+        <w:rPr>
+          <w:rFonts w:ascii="Courier New" w:hAnsi="Courier New" w:cs="Courier New"/>
+          <w:sz w:val="18"/>
+          <w:szCs w:val="18"/>
+          <w:lang w:val="en-US"/>
+        </w:rPr>
+        <w:t xml:space="preserve">          as item()</w:t>
+      </w:r>
+    </w:p>
+    <w:p>
+      <w:pPr>
+        <w:rPr>
+          <w:b/>
+          <w:i/>
+          <w:lang w:val="en-US"/>
+        </w:rPr>
+      </w:pPr>
+      <w:r>
+        <w:rPr>
+          <w:b/>
+          <w:i/>
+          <w:lang w:val="en-US"/>
+        </w:rPr>
+        <w:t>Summary</w:t>
+      </w:r>
+    </w:p>
+    <w:p>
+      <w:pPr>
+        <w:spacing w:after="0"/>
+        <w:rPr>
+          <w:lang w:val="en-US"/>
+        </w:rPr>
+      </w:pPr>
+      <w:r>
+        <w:rPr>
+          <w:lang w:val="en-US"/>
+        </w:rPr>
+        <w:t xml:space="preserve">Reports </w:t>
+      </w:r>
+      <w:r>
+        <w:rPr>
+          <w:lang w:val="en-US"/>
+        </w:rPr>
+        <w:t>fractions of values satisfying certain conditions</w:t>
+      </w:r>
+      <w:r>
+        <w:rPr>
+          <w:lang w:val="en-US"/>
+        </w:rPr>
+        <w:t>.</w:t>
+      </w:r>
+    </w:p>
+    <w:p>
+      <w:pPr>
+        <w:spacing w:after="0"/>
+        <w:rPr>
+          <w:lang w:val="en-US"/>
+        </w:rPr>
+      </w:pPr>
+    </w:p>
+    <w:p>
+      <w:pPr>
+        <w:rPr>
+          <w:b/>
+          <w:i/>
+          <w:lang w:val="en-US"/>
+        </w:rPr>
+      </w:pPr>
+      <w:r>
+        <w:rPr>
+          <w:b/>
+          <w:i/>
+          <w:lang w:val="en-US"/>
+        </w:rPr>
+        <w:t>Details</w:t>
+      </w:r>
+    </w:p>
+    <w:p>
+      <w:pPr>
+        <w:spacing w:after="0"/>
+        <w:rPr>
+          <w:lang w:val="en-US"/>
+        </w:rPr>
+      </w:pPr>
+      <w:r>
+        <w:rPr>
+          <w:lang w:val="en-US"/>
+        </w:rPr>
+        <w:t>[UNDER CONSTRUCTION]</w:t>
+      </w:r>
+    </w:p>
+    <w:p>
+      <w:pPr>
+        <w:spacing w:after="0"/>
+        <w:rPr>
+          <w:lang w:val="en-US"/>
+        </w:rPr>
+      </w:pPr>
+    </w:p>
+    <w:p>
+      <w:pPr>
+        <w:rPr>
+          <w:b/>
+          <w:i/>
+          <w:lang w:val="en-US"/>
+        </w:rPr>
+      </w:pPr>
+      <w:r>
+        <w:rPr>
+          <w:b/>
+          <w:i/>
+          <w:lang w:val="en-US"/>
+        </w:rPr>
+        <w:t>Parameters</w:t>
+      </w:r>
+    </w:p>
+    <w:p>
+      <w:pPr>
+        <w:rPr>
+          <w:lang w:val="en-US"/>
+        </w:rPr>
+      </w:pPr>
+      <w:r>
+        <w:rPr>
+          <w:lang w:val="en-US"/>
+        </w:rPr>
+        <w:t>D</w:t>
+      </w:r>
+      <w:r>
+        <w:rPr>
+          <w:lang w:val="en-US"/>
+        </w:rPr>
+        <w:t>escribed by the following table.</w:t>
+      </w:r>
+    </w:p>
+    <w:p>
+      <w:pPr>
+        <w:rPr>
+          <w:lang w:val="en-US"/>
+        </w:rPr>
+      </w:pPr>
+      <w:r>
+        <w:rPr>
+          <w:b/>
+          <w:lang w:val="en-US"/>
+        </w:rPr>
+        <w:t>Table</w:t>
+      </w:r>
+      <w:r>
+        <w:rPr>
+          <w:lang w:val="en-US"/>
+        </w:rPr>
+        <w:t xml:space="preserve">. Parameters of function </w:t>
+      </w:r>
+      <w:r>
+        <w:rPr>
+          <w:rFonts w:ascii="Courier New" w:hAnsi="Courier New" w:cs="Courier New"/>
+          <w:sz w:val="18"/>
+          <w:szCs w:val="18"/>
+          <w:lang w:val="en-US"/>
+        </w:rPr>
+        <w:t>fr</w:t>
+      </w:r>
+      <w:r>
+        <w:rPr>
+          <w:rFonts w:ascii="Courier New" w:hAnsi="Courier New" w:cs="Courier New"/>
+          <w:sz w:val="18"/>
+          <w:szCs w:val="18"/>
+          <w:lang w:val="en-US"/>
+        </w:rPr>
+        <w:t>actions</w:t>
+      </w:r>
+      <w:r>
+        <w:rPr>
+          <w:lang w:val="en-US"/>
+        </w:rPr>
+        <w:t>.</w:t>
+      </w:r>
+    </w:p>
+    <w:tbl>
+      <w:tblPr>
+        <w:tblStyle w:val="TableGrid"/>
+        <w:tblW w:w="0" w:type="auto"/>
+        <w:tblLook w:val="04A0" w:firstRow="1" w:lastRow="0" w:firstColumn="1" w:lastColumn="0" w:noHBand="0" w:noVBand="1"/>
+      </w:tblPr>
+      <w:tblGrid>
+        <w:gridCol w:w="1405"/>
+        <w:gridCol w:w="7657"/>
+      </w:tblGrid>
+      <w:tr>
+        <w:tc>
+          <w:tcPr>
+            <w:tcW w:w="1405" w:type="dxa"/>
+          </w:tcPr>
+          <w:p>
+            <w:pPr>
+              <w:rPr>
+                <w:b/>
+                <w:lang w:val="en-US"/>
+              </w:rPr>
+            </w:pPr>
+            <w:r>
+              <w:rPr>
+                <w:b/>
+                <w:lang w:val="en-US"/>
+              </w:rPr>
+              <w:t>Parameter</w:t>
+            </w:r>
+          </w:p>
+        </w:tc>
+        <w:tc>
+          <w:tcPr>
+            <w:tcW w:w="7657" w:type="dxa"/>
+          </w:tcPr>
+          <w:p>
+            <w:pPr>
+              <w:rPr>
+                <w:b/>
+                <w:lang w:val="en-US"/>
+              </w:rPr>
+            </w:pPr>
+            <w:r>
+              <w:rPr>
+                <w:b/>
+                <w:lang w:val="en-US"/>
+              </w:rPr>
+              <w:t>Meaning</w:t>
+            </w:r>
+          </w:p>
+        </w:tc>
+      </w:tr>
+      <w:tr>
+        <w:tc>
+          <w:tcPr>
+            <w:tcW w:w="1405" w:type="dxa"/>
+          </w:tcPr>
+          <w:p>
+            <w:pPr>
+              <w:rPr>
+                <w:rFonts w:ascii="Courier New" w:hAnsi="Courier New" w:cs="Courier New"/>
+                <w:sz w:val="18"/>
+                <w:szCs w:val="18"/>
+                <w:lang w:val="en-US"/>
+              </w:rPr>
+            </w:pPr>
+            <w:r>
+              <w:rPr>
+                <w:rFonts w:ascii="Courier New" w:hAnsi="Courier New" w:cs="Courier New"/>
+                <w:sz w:val="18"/>
+                <w:szCs w:val="18"/>
+                <w:lang w:val="en-US"/>
+              </w:rPr>
+              <w:t>values</w:t>
+            </w:r>
+          </w:p>
+        </w:tc>
+        <w:tc>
+          <w:tcPr>
+            <w:tcW w:w="7657" w:type="dxa"/>
+          </w:tcPr>
+          <w:p>
+            <w:pPr>
+              <w:rPr>
+                <w:lang w:val="en-US"/>
+              </w:rPr>
+            </w:pPr>
+            <w:r>
+              <w:rPr>
+                <w:lang w:val="en-US"/>
+              </w:rPr>
+              <w:t>The values to be analyzed</w:t>
+            </w:r>
+            <w:r>
+              <w:rPr>
+                <w:lang w:val="en-US"/>
+              </w:rPr>
+              <w:t>; nodes will be atomized</w:t>
+            </w:r>
+          </w:p>
+        </w:tc>
+      </w:tr>
+      <w:tr>
+        <w:tc>
+          <w:tcPr>
+            <w:tcW w:w="1405" w:type="dxa"/>
+          </w:tcPr>
+          <w:p>
+            <w:pPr>
+              <w:rPr>
+                <w:rFonts w:ascii="Courier New" w:hAnsi="Courier New" w:cs="Courier New"/>
+                <w:sz w:val="18"/>
+                <w:szCs w:val="18"/>
+                <w:lang w:val="en-US"/>
+              </w:rPr>
+            </w:pPr>
+            <w:r>
+              <w:rPr>
+                <w:rFonts w:ascii="Courier New" w:hAnsi="Courier New" w:cs="Courier New"/>
+                <w:sz w:val="18"/>
+                <w:szCs w:val="18"/>
+                <w:lang w:val="en-US"/>
+              </w:rPr>
+              <w:t>compareWith</w:t>
+            </w:r>
+          </w:p>
+        </w:tc>
+        <w:tc>
+          <w:tcPr>
+            <w:tcW w:w="7657" w:type="dxa"/>
+          </w:tcPr>
+          <w:p>
+            <w:pPr>
+              <w:rPr>
+                <w:lang w:val="en-US"/>
+              </w:rPr>
+            </w:pPr>
+            <w:r>
+              <w:rPr>
+                <w:lang w:val="en-US"/>
+              </w:rPr>
+              <w:t xml:space="preserve">Values with which to compare; special semantics if a single item with the pattern </w:t>
+            </w:r>
+            <w:r>
+              <w:rPr>
+                <w:rFonts w:ascii="Courier New" w:hAnsi="Courier New" w:cs="Courier New"/>
+                <w:sz w:val="18"/>
+                <w:szCs w:val="18"/>
+                <w:lang w:val="en-US"/>
+              </w:rPr>
+              <w:t>$</w:t>
+            </w:r>
+            <w:r>
+              <w:rPr>
+                <w:rFonts w:ascii="Courier New" w:hAnsi="Courier New" w:cs="Courier New"/>
+                <w:sz w:val="18"/>
+                <w:szCs w:val="18"/>
+                <w:lang w:val="en-US"/>
+              </w:rPr>
+              <w:t xml:space="preserve">start; </w:t>
+            </w:r>
+            <w:r>
+              <w:rPr>
+                <w:rFonts w:ascii="Courier New" w:hAnsi="Courier New" w:cs="Courier New"/>
+                <w:sz w:val="18"/>
+                <w:szCs w:val="18"/>
+                <w:lang w:val="en-US"/>
+              </w:rPr>
+              <w:t>$</w:t>
+            </w:r>
+            <w:r>
+              <w:rPr>
+                <w:rFonts w:ascii="Courier New" w:hAnsi="Courier New" w:cs="Courier New"/>
+                <w:sz w:val="18"/>
+                <w:szCs w:val="18"/>
+                <w:lang w:val="en-US"/>
+              </w:rPr>
+              <w:t xml:space="preserve">end; </w:t>
+            </w:r>
+            <w:r>
+              <w:rPr>
+                <w:rFonts w:ascii="Courier New" w:hAnsi="Courier New" w:cs="Courier New"/>
+                <w:sz w:val="18"/>
+                <w:szCs w:val="18"/>
+                <w:lang w:val="en-US"/>
+              </w:rPr>
+              <w:t>$</w:t>
+            </w:r>
+            <w:r>
+              <w:rPr>
+                <w:rFonts w:ascii="Courier New" w:hAnsi="Courier New" w:cs="Courier New"/>
+                <w:sz w:val="18"/>
+                <w:szCs w:val="18"/>
+                <w:lang w:val="en-US"/>
+              </w:rPr>
+              <w:t>step</w:t>
+            </w:r>
+            <w:r>
+              <w:rPr>
+                <w:lang w:val="en-US"/>
+              </w:rPr>
+              <w:t xml:space="preserve">, e.g. </w:t>
+            </w:r>
+            <w:r>
+              <w:rPr>
+                <w:rFonts w:ascii="Courier New" w:hAnsi="Courier New" w:cs="Courier New"/>
+                <w:sz w:val="18"/>
+                <w:szCs w:val="18"/>
+                <w:lang w:val="en-US"/>
+              </w:rPr>
+              <w:t>0</w:t>
+            </w:r>
+            <w:r>
+              <w:rPr>
+                <w:rFonts w:ascii="Courier New" w:hAnsi="Courier New" w:cs="Courier New"/>
+                <w:sz w:val="18"/>
+                <w:szCs w:val="18"/>
+                <w:lang w:val="en-US"/>
+              </w:rPr>
+              <w:t>;</w:t>
+            </w:r>
+            <w:r>
+              <w:rPr>
+                <w:rFonts w:ascii="Courier New" w:hAnsi="Courier New" w:cs="Courier New"/>
+                <w:sz w:val="18"/>
+                <w:szCs w:val="18"/>
+                <w:lang w:val="en-US"/>
+              </w:rPr>
+              <w:t>1000</w:t>
+            </w:r>
+            <w:r>
+              <w:rPr>
+                <w:rFonts w:ascii="Courier New" w:hAnsi="Courier New" w:cs="Courier New"/>
+                <w:sz w:val="18"/>
+                <w:szCs w:val="18"/>
+                <w:lang w:val="en-US"/>
+              </w:rPr>
+              <w:t>;</w:t>
+            </w:r>
+            <w:r>
+              <w:rPr>
+                <w:rFonts w:ascii="Courier New" w:hAnsi="Courier New" w:cs="Courier New"/>
+                <w:sz w:val="18"/>
+                <w:szCs w:val="18"/>
+                <w:lang w:val="en-US"/>
+              </w:rPr>
+              <w:t>200</w:t>
+            </w:r>
+            <w:r>
+              <w:rPr>
+                <w:lang w:val="en-US"/>
+              </w:rPr>
+              <w:t xml:space="preserve">. In this case the substrings </w:t>
+            </w:r>
+            <w:r>
+              <w:rPr>
+                <w:lang w:val="en-US"/>
+              </w:rPr>
+              <w:t xml:space="preserve">replacing </w:t>
+            </w:r>
+            <w:r>
+              <w:rPr>
+                <w:rFonts w:ascii="Courier New" w:hAnsi="Courier New" w:cs="Courier New"/>
+                <w:sz w:val="18"/>
+                <w:szCs w:val="18"/>
+                <w:lang w:val="en-US"/>
+              </w:rPr>
+              <w:t>$</w:t>
+            </w:r>
+            <w:r>
+              <w:rPr>
+                <w:rFonts w:ascii="Courier New" w:hAnsi="Courier New" w:cs="Courier New"/>
+                <w:sz w:val="18"/>
+                <w:szCs w:val="18"/>
+                <w:lang w:val="en-US"/>
+              </w:rPr>
+              <w:t>start</w:t>
+            </w:r>
+            <w:r>
+              <w:rPr>
+                <w:lang w:val="en-US"/>
+              </w:rPr>
+              <w:t xml:space="preserve"> and </w:t>
+            </w:r>
+            <w:r>
+              <w:rPr>
+                <w:rFonts w:ascii="Courier New" w:hAnsi="Courier New" w:cs="Courier New"/>
+                <w:sz w:val="18"/>
+                <w:szCs w:val="18"/>
+                <w:lang w:val="en-US"/>
+              </w:rPr>
+              <w:t>$</w:t>
+            </w:r>
+            <w:r>
+              <w:rPr>
+                <w:rFonts w:ascii="Courier New" w:hAnsi="Courier New" w:cs="Courier New"/>
+                <w:sz w:val="18"/>
+                <w:szCs w:val="18"/>
+                <w:lang w:val="en-US"/>
+              </w:rPr>
+              <w:t>end</w:t>
+            </w:r>
+            <w:r>
+              <w:rPr>
+                <w:lang w:val="en-US"/>
+              </w:rPr>
+              <w:t xml:space="preserve"> are the first and last values with which to compare, and further values are obtained by</w:t>
+            </w:r>
+            <w:r>
+              <w:rPr>
+                <w:lang w:val="en-US"/>
+              </w:rPr>
+              <w:t xml:space="preserve"> the iteration</w:t>
+            </w:r>
+            <w:r>
+              <w:rPr>
+                <w:lang w:val="en-US"/>
+              </w:rPr>
+              <w:t xml:space="preserve"> </w:t>
+            </w:r>
+            <w:r>
+              <w:rPr>
+                <w:rFonts w:ascii="Courier New" w:hAnsi="Courier New" w:cs="Courier New"/>
+                <w:sz w:val="18"/>
+                <w:szCs w:val="18"/>
+                <w:lang w:val="en-US"/>
+              </w:rPr>
+              <w:t>$</w:t>
+            </w:r>
+            <w:r>
+              <w:rPr>
+                <w:rFonts w:ascii="Courier New" w:hAnsi="Courier New" w:cs="Courier New"/>
+                <w:sz w:val="18"/>
+                <w:szCs w:val="18"/>
+                <w:lang w:val="en-US"/>
+              </w:rPr>
+              <w:t>start + k * step</w:t>
+            </w:r>
+            <w:r>
+              <w:rPr>
+                <w:lang w:val="en-US"/>
+              </w:rPr>
+              <w:t xml:space="preserve"> (</w:t>
+            </w:r>
+            <w:r>
+              <w:rPr>
+                <w:lang w:val="en-US"/>
+              </w:rPr>
+              <w:t xml:space="preserve"> where </w:t>
+            </w:r>
+            <w:r>
+              <w:rPr>
+                <w:rFonts w:ascii="Courier New" w:hAnsi="Courier New" w:cs="Courier New"/>
+                <w:sz w:val="18"/>
+                <w:szCs w:val="18"/>
+                <w:lang w:val="en-US"/>
+              </w:rPr>
+              <w:t>k = 0, …, floor((end – start) / step</w:t>
+            </w:r>
+            <w:r>
+              <w:rPr>
+                <w:lang w:val="en-US"/>
+              </w:rPr>
+              <w:t xml:space="preserve">). For </w:t>
+            </w:r>
+            <w:r>
+              <w:rPr>
+                <w:rFonts w:ascii="Courier New" w:hAnsi="Courier New" w:cs="Courier New"/>
+                <w:sz w:val="18"/>
+                <w:szCs w:val="18"/>
+                <w:lang w:val="en-US"/>
+              </w:rPr>
+              <w:t>$</w:t>
+            </w:r>
+            <w:r>
+              <w:rPr>
+                <w:rFonts w:ascii="Courier New" w:hAnsi="Courier New" w:cs="Courier New"/>
+                <w:sz w:val="18"/>
+                <w:szCs w:val="18"/>
+                <w:lang w:val="en-US"/>
+              </w:rPr>
+              <w:t>start</w:t>
+            </w:r>
+            <w:r>
+              <w:rPr>
+                <w:lang w:val="en-US"/>
+              </w:rPr>
+              <w:t xml:space="preserve"> and </w:t>
+            </w:r>
+            <w:r>
+              <w:rPr>
+                <w:rFonts w:ascii="Courier New" w:hAnsi="Courier New" w:cs="Courier New"/>
+                <w:sz w:val="18"/>
+                <w:szCs w:val="18"/>
+                <w:lang w:val="en-US"/>
+              </w:rPr>
+              <w:t>$</w:t>
+            </w:r>
+            <w:r>
+              <w:rPr>
+                <w:rFonts w:ascii="Courier New" w:hAnsi="Courier New" w:cs="Courier New"/>
+                <w:sz w:val="18"/>
+                <w:szCs w:val="18"/>
+                <w:lang w:val="en-US"/>
+              </w:rPr>
+              <w:t>end</w:t>
+            </w:r>
+            <w:r>
+              <w:rPr>
+                <w:lang w:val="en-US"/>
+              </w:rPr>
+              <w:t xml:space="preserve">, the special value </w:t>
+            </w:r>
+            <w:r>
+              <w:rPr>
+                <w:rFonts w:ascii="Courier New" w:hAnsi="Courier New" w:cs="Courier New"/>
+                <w:sz w:val="18"/>
+                <w:szCs w:val="18"/>
+                <w:lang w:val="en-US"/>
+              </w:rPr>
+              <w:t>*</w:t>
+            </w:r>
+            <w:r>
+              <w:rPr>
+                <w:lang w:val="en-US"/>
+              </w:rPr>
+              <w:t xml:space="preserve"> represents the minimum (maximum) of the values.</w:t>
+            </w:r>
+            <w:r>
+              <w:rPr>
+                <w:lang w:val="en-US"/>
+              </w:rPr>
+              <w:t xml:space="preserve"> Examples:</w:t>
+            </w:r>
+          </w:p>
+          <w:p>
+            <w:pPr>
+              <w:rPr>
+                <w:lang w:val="en-US"/>
+              </w:rPr>
+            </w:pPr>
+            <w:r>
+              <w:rPr>
+                <w:rFonts w:ascii="Courier New" w:hAnsi="Courier New" w:cs="Courier New"/>
+                <w:sz w:val="18"/>
+                <w:szCs w:val="18"/>
+                <w:lang w:val="en-US"/>
+              </w:rPr>
+              <w:t>0;1010;200</w:t>
+            </w:r>
+            <w:r>
+              <w:rPr>
+                <w:lang w:val="en-US"/>
+              </w:rPr>
+              <w:t xml:space="preserve"> =</w:t>
+            </w:r>
+            <w:r>
+              <w:rPr>
+                <w:lang w:val="en-US"/>
+              </w:rPr>
+              <w:t>&gt;</w:t>
+            </w:r>
+            <w:r>
+              <w:rPr>
+                <w:lang w:val="en-US"/>
+              </w:rPr>
+              <w:t xml:space="preserve"> </w:t>
+            </w:r>
+            <w:r>
+              <w:rPr>
+                <w:rFonts w:ascii="Courier New" w:hAnsi="Courier New" w:cs="Courier New"/>
+                <w:sz w:val="18"/>
+                <w:szCs w:val="18"/>
+                <w:lang w:val="en-US"/>
+              </w:rPr>
+              <w:t>0, 200, 400, 600, 800,</w:t>
+            </w:r>
+            <w:r>
+              <w:rPr>
+                <w:rFonts w:ascii="Courier New" w:hAnsi="Courier New" w:cs="Courier New"/>
+                <w:sz w:val="18"/>
+                <w:szCs w:val="18"/>
+                <w:lang w:val="en-US"/>
+              </w:rPr>
+              <w:t>1000,1200</w:t>
+            </w:r>
+            <w:r>
+              <w:rPr>
+                <w:lang w:val="en-US"/>
+              </w:rPr>
+              <w:t xml:space="preserve"> </w:t>
+            </w:r>
+          </w:p>
+        </w:tc>
+      </w:tr>
+      <w:tr>
+        <w:tc>
+          <w:tcPr>
+            <w:tcW w:w="1405" w:type="dxa"/>
+          </w:tcPr>
+          <w:p>
+            <w:pPr>
+              <w:rPr>
+                <w:rFonts w:ascii="Courier New" w:hAnsi="Courier New" w:cs="Courier New"/>
+                <w:sz w:val="18"/>
+                <w:szCs w:val="18"/>
+                <w:lang w:val="en-US"/>
+              </w:rPr>
+            </w:pPr>
+            <w:r>
+              <w:rPr>
+                <w:rFonts w:ascii="Courier New" w:hAnsi="Courier New" w:cs="Courier New"/>
+                <w:sz w:val="18"/>
+                <w:szCs w:val="18"/>
+                <w:lang w:val="en-US"/>
+              </w:rPr>
+              <w:t>comparison</w:t>
+            </w:r>
+          </w:p>
+        </w:tc>
+        <w:tc>
+          <w:tcPr>
+            <w:tcW w:w="7657" w:type="dxa"/>
+          </w:tcPr>
+          <w:p>
+            <w:pPr>
+              <w:rPr>
+                <w:lang w:val="en-US"/>
+              </w:rPr>
+            </w:pPr>
+            <w:r>
+              <w:rPr>
+                <w:lang w:val="en-US"/>
+              </w:rPr>
+              <w:t>Specifies how to compare the values with the values of $compareWidth:</w:t>
+            </w:r>
+          </w:p>
+          <w:p>
+            <w:pPr>
+              <w:pStyle w:val="ListParagraph"/>
+              <w:numPr>
+                <w:ilvl w:val="0"/>
+                <w:numId w:val="1"/>
+              </w:numPr>
+              <w:rPr>
+                <w:lang w:val="en-US"/>
+              </w:rPr>
+            </w:pPr>
+            <w:r>
+              <w:rPr>
+                <w:rFonts w:ascii="Courier New" w:hAnsi="Courier New" w:cs="Courier New"/>
+                <w:sz w:val="18"/>
+                <w:szCs w:val="18"/>
+                <w:lang w:val="en-US"/>
+              </w:rPr>
+              <w:t>lt</w:t>
+            </w:r>
+            <w:r>
+              <w:rPr>
+                <w:lang w:val="en-US"/>
+              </w:rPr>
+              <w:t xml:space="preserve"> – less than</w:t>
+            </w:r>
+          </w:p>
+          <w:p>
+            <w:pPr>
+              <w:pStyle w:val="ListParagraph"/>
+              <w:numPr>
+                <w:ilvl w:val="0"/>
+                <w:numId w:val="1"/>
+              </w:numPr>
+              <w:rPr>
+                <w:lang w:val="en-US"/>
+              </w:rPr>
+            </w:pPr>
+            <w:r>
+              <w:rPr>
+                <w:rFonts w:ascii="Courier New" w:hAnsi="Courier New" w:cs="Courier New"/>
+                <w:sz w:val="18"/>
+                <w:szCs w:val="18"/>
+                <w:lang w:val="en-US"/>
+              </w:rPr>
+              <w:t>le</w:t>
+            </w:r>
+            <w:r>
+              <w:rPr>
+                <w:lang w:val="en-US"/>
+              </w:rPr>
+              <w:t xml:space="preserve"> – less than or equal</w:t>
+            </w:r>
+          </w:p>
+          <w:p>
+            <w:pPr>
+              <w:pStyle w:val="ListParagraph"/>
+              <w:numPr>
+                <w:ilvl w:val="0"/>
+                <w:numId w:val="1"/>
+              </w:numPr>
+              <w:rPr>
+                <w:lang w:val="en-US"/>
+              </w:rPr>
+            </w:pPr>
+            <w:r>
+              <w:rPr>
+                <w:rFonts w:ascii="Courier New" w:hAnsi="Courier New" w:cs="Courier New"/>
+                <w:sz w:val="18"/>
+                <w:szCs w:val="18"/>
+                <w:lang w:val="en-US"/>
+              </w:rPr>
+              <w:t>gt</w:t>
+            </w:r>
+            <w:r>
+              <w:rPr>
+                <w:lang w:val="en-US"/>
+              </w:rPr>
+              <w:t xml:space="preserve"> – greater than</w:t>
+            </w:r>
+          </w:p>
+          <w:p>
+            <w:pPr>
+              <w:pStyle w:val="ListParagraph"/>
+              <w:numPr>
+                <w:ilvl w:val="0"/>
+                <w:numId w:val="1"/>
+              </w:numPr>
+              <w:rPr>
+                <w:lang w:val="en-US"/>
+              </w:rPr>
+            </w:pPr>
+            <w:r>
+              <w:rPr>
+                <w:rFonts w:ascii="Courier New" w:hAnsi="Courier New" w:cs="Courier New"/>
+                <w:sz w:val="18"/>
+                <w:szCs w:val="18"/>
+                <w:lang w:val="en-US"/>
+              </w:rPr>
+              <w:t>ge</w:t>
+            </w:r>
+            <w:r>
+              <w:rPr>
+                <w:lang w:val="en-US"/>
+              </w:rPr>
+              <w:t xml:space="preserve"> – greater than or equal</w:t>
+            </w:r>
+          </w:p>
+          <w:p>
+            <w:pPr>
+              <w:pStyle w:val="ListParagraph"/>
+              <w:numPr>
+                <w:ilvl w:val="0"/>
+                <w:numId w:val="1"/>
+              </w:numPr>
+              <w:rPr>
+                <w:lang w:val="en-US"/>
+              </w:rPr>
+            </w:pPr>
+            <w:r>
+              <w:rPr>
+                <w:rFonts w:ascii="Courier New" w:hAnsi="Courier New" w:cs="Courier New"/>
+                <w:sz w:val="18"/>
+                <w:szCs w:val="18"/>
+                <w:lang w:val="en-US"/>
+              </w:rPr>
+              <w:t>eq</w:t>
+            </w:r>
+            <w:r>
+              <w:rPr>
+                <w:lang w:val="en-US"/>
+              </w:rPr>
+              <w:t xml:space="preserve"> – equal</w:t>
+            </w:r>
+          </w:p>
+          <w:p>
+            <w:pPr>
+              <w:pStyle w:val="ListParagraph"/>
+              <w:numPr>
+                <w:ilvl w:val="0"/>
+                <w:numId w:val="1"/>
+              </w:numPr>
+              <w:rPr>
+                <w:lang w:val="en-US"/>
+              </w:rPr>
+            </w:pPr>
+            <w:r>
+              <w:rPr>
+                <w:rFonts w:ascii="Courier New" w:hAnsi="Courier New" w:cs="Courier New"/>
+                <w:sz w:val="18"/>
+                <w:szCs w:val="18"/>
+                <w:lang w:val="en-US"/>
+              </w:rPr>
+              <w:t>ne</w:t>
+            </w:r>
+            <w:r>
+              <w:rPr>
+                <w:lang w:val="en-US"/>
+              </w:rPr>
+              <w:t xml:space="preserve"> – not equal</w:t>
+            </w:r>
+          </w:p>
+          <w:p>
+            <w:pPr>
+              <w:pStyle w:val="ListParagraph"/>
+              <w:numPr>
+                <w:ilvl w:val="0"/>
+                <w:numId w:val="1"/>
+              </w:numPr>
+              <w:rPr>
+                <w:lang w:val="en-US"/>
+              </w:rPr>
+            </w:pPr>
+            <w:r>
+              <w:rPr>
+                <w:rFonts w:ascii="Courier New" w:hAnsi="Courier New" w:cs="Courier New"/>
+                <w:sz w:val="18"/>
+                <w:szCs w:val="18"/>
+                <w:lang w:val="en-US"/>
+              </w:rPr>
+              <w:t>be</w:t>
+            </w:r>
+            <w:r>
+              <w:rPr>
+                <w:lang w:val="en-US"/>
+              </w:rPr>
+              <w:t xml:space="preserve"> – between</w:t>
+            </w:r>
+          </w:p>
+          <w:p>
+            <w:pPr>
+              <w:rPr>
+                <w:lang w:val="en-US"/>
+              </w:rPr>
+            </w:pPr>
+            <w:r>
+              <w:rPr>
+                <w:lang w:val="en-US"/>
+              </w:rPr>
+              <w:t xml:space="preserve">The comparison </w:t>
+            </w:r>
+            <w:r>
+              <w:rPr>
+                <w:rFonts w:ascii="Courier New" w:hAnsi="Courier New" w:cs="Courier New"/>
+                <w:sz w:val="18"/>
+                <w:szCs w:val="18"/>
+                <w:lang w:val="en-US"/>
+              </w:rPr>
+              <w:t>be</w:t>
+            </w:r>
+            <w:r>
+              <w:rPr>
+                <w:lang w:val="en-US"/>
+              </w:rPr>
+              <w:t xml:space="preserve"> means fractions between two values:</w:t>
+            </w:r>
+          </w:p>
+          <w:p>
+            <w:pPr>
+              <w:pStyle w:val="ListParagraph"/>
+              <w:numPr>
+                <w:ilvl w:val="0"/>
+                <w:numId w:val="1"/>
+              </w:numPr>
+              <w:rPr>
+                <w:lang w:val="en-US"/>
+              </w:rPr>
+            </w:pPr>
+            <w:r>
+              <w:rPr>
+                <w:lang w:val="en-US"/>
+              </w:rPr>
+              <w:t xml:space="preserve">the first fraction comprises all values less than the first value from </w:t>
+            </w:r>
+            <w:r>
+              <w:rPr>
+                <w:rFonts w:ascii="Courier New" w:hAnsi="Courier New" w:cs="Courier New"/>
+                <w:sz w:val="18"/>
+                <w:szCs w:val="18"/>
+                <w:lang w:val="en-US"/>
+              </w:rPr>
+              <w:t>$compareWith</w:t>
+            </w:r>
+          </w:p>
+          <w:p>
+            <w:pPr>
+              <w:pStyle w:val="ListParagraph"/>
+              <w:numPr>
+                <w:ilvl w:val="0"/>
+                <w:numId w:val="1"/>
+              </w:numPr>
+              <w:rPr>
+                <w:lang w:val="en-US"/>
+              </w:rPr>
+            </w:pPr>
+            <w:r>
+              <w:rPr>
+                <w:lang w:val="en-US"/>
+              </w:rPr>
+              <w:t xml:space="preserve">the n-th fraction comprises all values &gt;= the (n – 1)th value from </w:t>
+            </w:r>
+            <w:r>
+              <w:rPr>
+                <w:rFonts w:ascii="Courier New" w:hAnsi="Courier New" w:cs="Courier New"/>
+                <w:sz w:val="18"/>
+                <w:szCs w:val="18"/>
+                <w:lang w:val="en-US"/>
+              </w:rPr>
+              <w:t>$compareWith</w:t>
+            </w:r>
+            <w:r>
+              <w:rPr>
+                <w:lang w:val="en-US"/>
+              </w:rPr>
+              <w:t xml:space="preserve"> and &lt; the nth value from </w:t>
+            </w:r>
+            <w:r>
+              <w:rPr>
+                <w:rFonts w:ascii="Courier New" w:hAnsi="Courier New" w:cs="Courier New"/>
+                <w:sz w:val="18"/>
+                <w:szCs w:val="18"/>
+                <w:lang w:val="en-US"/>
+              </w:rPr>
+              <w:t>$compareWith</w:t>
+            </w:r>
+            <w:r>
+              <w:rPr>
+                <w:lang w:val="en-US"/>
+              </w:rPr>
+              <w:t xml:space="preserve"> </w:t>
+            </w:r>
+          </w:p>
+          <w:p>
+            <w:pPr>
+              <w:pStyle w:val="ListParagraph"/>
+              <w:numPr>
+                <w:ilvl w:val="0"/>
+                <w:numId w:val="1"/>
+              </w:numPr>
+              <w:rPr>
+                <w:lang w:val="en-US"/>
+              </w:rPr>
+            </w:pPr>
+            <w:r>
+              <w:rPr>
+                <w:lang w:val="en-US"/>
+              </w:rPr>
+              <w:t xml:space="preserve">the </w:t>
+            </w:r>
+            <w:r>
+              <w:rPr>
+                <w:lang w:val="en-US"/>
+              </w:rPr>
+              <w:t>last</w:t>
+            </w:r>
+            <w:r>
+              <w:rPr>
+                <w:lang w:val="en-US"/>
+              </w:rPr>
+              <w:t xml:space="preserve"> fraction comprises all values </w:t>
+            </w:r>
+            <w:r>
+              <w:rPr>
+                <w:lang w:val="en-US"/>
+              </w:rPr>
+              <w:t>&gt;= the last</w:t>
+            </w:r>
+            <w:r>
+              <w:rPr>
+                <w:lang w:val="en-US"/>
+              </w:rPr>
+              <w:t xml:space="preserve"> value from </w:t>
+            </w:r>
+            <w:r>
+              <w:rPr>
+                <w:rFonts w:ascii="Courier New" w:hAnsi="Courier New" w:cs="Courier New"/>
+                <w:sz w:val="18"/>
+                <w:szCs w:val="18"/>
+                <w:lang w:val="en-US"/>
+              </w:rPr>
+              <w:t>$compareWith</w:t>
+            </w:r>
+          </w:p>
+          <w:p>
+            <w:pPr>
+              <w:rPr>
+                <w:lang w:val="en-US"/>
+              </w:rPr>
+            </w:pPr>
+          </w:p>
+        </w:tc>
+      </w:tr>
+      <w:tr>
+        <w:tc>
+          <w:tcPr>
+            <w:tcW w:w="1405" w:type="dxa"/>
+          </w:tcPr>
+          <w:p>
+            <w:pPr>
+              <w:rPr>
+                <w:rFonts w:ascii="Courier New" w:hAnsi="Courier New" w:cs="Courier New"/>
+                <w:sz w:val="18"/>
+                <w:szCs w:val="18"/>
+                <w:lang w:val="en-US"/>
+              </w:rPr>
+            </w:pPr>
+            <w:r>
+              <w:rPr>
+                <w:rFonts w:ascii="Courier New" w:hAnsi="Courier New" w:cs="Courier New"/>
+                <w:sz w:val="18"/>
+                <w:szCs w:val="18"/>
+                <w:lang w:val="en-US"/>
+              </w:rPr>
+              <w:t>valueFormat</w:t>
+            </w:r>
+          </w:p>
+        </w:tc>
+        <w:tc>
+          <w:tcPr>
+            <w:tcW w:w="7657" w:type="dxa"/>
+          </w:tcPr>
+          <w:p>
+            <w:pPr>
+              <w:rPr>
+                <w:lang w:val="en-US"/>
+              </w:rPr>
+            </w:pPr>
+            <w:r>
+              <w:rPr>
+                <w:lang w:val="en-US"/>
+              </w:rPr>
+              <w:t>Specifies the representation of fractions:</w:t>
+            </w:r>
+          </w:p>
+          <w:p>
+            <w:pPr>
+              <w:rPr>
+                <w:lang w:val="en-US"/>
+              </w:rPr>
+            </w:pPr>
+            <w:r>
+              <w:rPr>
+                <w:rFonts w:ascii="Courier New" w:hAnsi="Courier New" w:cs="Courier New"/>
+                <w:sz w:val="18"/>
+                <w:szCs w:val="18"/>
+                <w:lang w:val="en-US"/>
+              </w:rPr>
+              <w:t>c|count</w:t>
+            </w:r>
+            <w:r>
+              <w:rPr>
+                <w:lang w:val="en-US"/>
+              </w:rPr>
+              <w:t xml:space="preserve"> – number of items</w:t>
+            </w:r>
+          </w:p>
+          <w:p>
+            <w:pPr>
+              <w:rPr>
+                <w:lang w:val="en-US"/>
+              </w:rPr>
+            </w:pPr>
+            <w:r>
+              <w:rPr>
+                <w:rFonts w:ascii="Courier New" w:hAnsi="Courier New" w:cs="Courier New"/>
+                <w:sz w:val="18"/>
+                <w:szCs w:val="18"/>
+                <w:lang w:val="en-US"/>
+              </w:rPr>
+              <w:t>f</w:t>
+            </w:r>
+            <w:r>
+              <w:rPr>
+                <w:rFonts w:ascii="Courier New" w:hAnsi="Courier New" w:cs="Courier New"/>
+                <w:sz w:val="18"/>
+                <w:szCs w:val="18"/>
+                <w:lang w:val="en-US"/>
+              </w:rPr>
+              <w:t>|</w:t>
+            </w:r>
+            <w:r>
+              <w:rPr>
+                <w:rFonts w:ascii="Courier New" w:hAnsi="Courier New" w:cs="Courier New"/>
+                <w:sz w:val="18"/>
+                <w:szCs w:val="18"/>
+                <w:lang w:val="en-US"/>
+              </w:rPr>
+              <w:t>fraction</w:t>
+            </w:r>
+            <w:r>
+              <w:rPr>
+                <w:lang w:val="en-US"/>
+              </w:rPr>
+              <w:t xml:space="preserve"> – </w:t>
+            </w:r>
+            <w:r>
+              <w:rPr>
+                <w:lang w:val="en-US"/>
+              </w:rPr>
+              <w:t>fraction of all values (0 &lt;=  fraction &lt;= 1)</w:t>
+            </w:r>
+          </w:p>
+          <w:p>
+            <w:pPr>
+              <w:rPr>
+                <w:lang w:val="en-US"/>
+              </w:rPr>
+            </w:pPr>
+            <w:r>
+              <w:rPr>
+                <w:rFonts w:ascii="Courier New" w:hAnsi="Courier New" w:cs="Courier New"/>
+                <w:sz w:val="18"/>
+                <w:szCs w:val="18"/>
+                <w:lang w:val="en-US"/>
+              </w:rPr>
+              <w:t>p</w:t>
+            </w:r>
+            <w:r>
+              <w:rPr>
+                <w:rFonts w:ascii="Courier New" w:hAnsi="Courier New" w:cs="Courier New"/>
+                <w:sz w:val="18"/>
+                <w:szCs w:val="18"/>
+                <w:lang w:val="en-US"/>
+              </w:rPr>
+              <w:t>|</w:t>
+            </w:r>
+            <w:r>
+              <w:rPr>
+                <w:rFonts w:ascii="Courier New" w:hAnsi="Courier New" w:cs="Courier New"/>
+                <w:sz w:val="18"/>
+                <w:szCs w:val="18"/>
+                <w:lang w:val="en-US"/>
+              </w:rPr>
+              <w:t>percent</w:t>
+            </w:r>
+            <w:r>
+              <w:rPr>
+                <w:lang w:val="en-US"/>
+              </w:rPr>
+              <w:t xml:space="preserve"> – </w:t>
+            </w:r>
+            <w:r>
+              <w:rPr>
+                <w:lang w:val="en-US"/>
+              </w:rPr>
+              <w:t>percent</w:t>
+            </w:r>
+            <w:r>
+              <w:rPr>
+                <w:lang w:val="en-US"/>
+              </w:rPr>
+              <w:t xml:space="preserve"> of all values (0 &lt;=  </w:t>
+            </w:r>
+            <w:r>
+              <w:rPr>
+                <w:lang w:val="en-US"/>
+              </w:rPr>
+              <w:t>percent</w:t>
+            </w:r>
+            <w:r>
+              <w:rPr>
+                <w:lang w:val="en-US"/>
+              </w:rPr>
+              <w:t xml:space="preserve"> &lt;= 1</w:t>
+            </w:r>
+            <w:r>
+              <w:rPr>
+                <w:lang w:val="en-US"/>
+              </w:rPr>
+              <w:t>00</w:t>
+            </w:r>
+            <w:r>
+              <w:rPr>
+                <w:lang w:val="en-US"/>
+              </w:rPr>
+              <w:t>)</w:t>
+            </w:r>
+          </w:p>
+          <w:p>
+            <w:pPr>
+              <w:rPr>
+                <w:lang w:val="en-US"/>
+              </w:rPr>
+            </w:pPr>
+            <w:r>
+              <w:rPr>
+                <w:lang w:val="en-US"/>
+              </w:rPr>
+              <w:t xml:space="preserve">If the value has a suffix </w:t>
+            </w:r>
+            <w:r>
+              <w:rPr>
+                <w:rFonts w:ascii="Courier New" w:hAnsi="Courier New" w:cs="Courier New"/>
+                <w:sz w:val="18"/>
+                <w:szCs w:val="18"/>
+                <w:lang w:val="en-US"/>
+              </w:rPr>
+              <w:t>colnn</w:t>
+            </w:r>
+            <w:r>
+              <w:rPr>
+                <w:lang w:val="en-US"/>
+              </w:rPr>
+              <w:t xml:space="preserve"> (where nn is an integer number), the fractions are also visualized by horizontal columns with a maximum width of nn characters; examples: </w:t>
+            </w:r>
+            <w:r>
+              <w:rPr>
+                <w:sz w:val="18"/>
+                <w:szCs w:val="18"/>
+                <w:lang w:val="en-US"/>
+              </w:rPr>
+              <w:t>pcol100</w:t>
+            </w:r>
+            <w:r>
+              <w:rPr>
+                <w:lang w:val="en-US"/>
+              </w:rPr>
+              <w:t xml:space="preserve">, </w:t>
+            </w:r>
+            <w:r>
+              <w:rPr>
+                <w:rFonts w:ascii="Courier New" w:hAnsi="Courier New" w:cs="Courier New"/>
+                <w:sz w:val="18"/>
+                <w:szCs w:val="18"/>
+                <w:lang w:val="en-US"/>
+              </w:rPr>
+              <w:t>percentcol100</w:t>
+            </w:r>
+            <w:r>
+              <w:rPr>
+                <w:lang w:val="en-US"/>
+              </w:rPr>
+              <w:t xml:space="preserve">, </w:t>
+            </w:r>
+            <w:r>
+              <w:rPr>
+                <w:rFonts w:ascii="Courier New" w:hAnsi="Courier New" w:cs="Courier New"/>
+                <w:sz w:val="18"/>
+                <w:szCs w:val="18"/>
+                <w:lang w:val="en-US"/>
+              </w:rPr>
+              <w:t>fcol40</w:t>
+            </w:r>
+            <w:r>
+              <w:rPr>
+                <w:lang w:val="en-US"/>
+              </w:rPr>
+              <w:t xml:space="preserve">, </w:t>
+            </w:r>
+            <w:r>
+              <w:rPr>
+                <w:rFonts w:ascii="Courier New" w:hAnsi="Courier New" w:cs="Courier New"/>
+                <w:sz w:val="18"/>
+                <w:szCs w:val="18"/>
+                <w:lang w:val="en-US"/>
+              </w:rPr>
+              <w:t>ccol50</w:t>
+            </w:r>
+          </w:p>
+        </w:tc>
+      </w:tr>
+      <w:tr>
+        <w:tc>
+          <w:tcPr>
+            <w:tcW w:w="1405" w:type="dxa"/>
+          </w:tcPr>
+          <w:p>
+            <w:pPr>
+              <w:rPr>
+                <w:rFonts w:ascii="Courier New" w:hAnsi="Courier New" w:cs="Courier New"/>
+                <w:sz w:val="18"/>
+                <w:szCs w:val="18"/>
+                <w:lang w:val="en-US"/>
+              </w:rPr>
+            </w:pPr>
+            <w:r>
+              <w:rPr>
+                <w:rFonts w:ascii="Courier New" w:hAnsi="Courier New" w:cs="Courier New"/>
+                <w:sz w:val="18"/>
+                <w:szCs w:val="18"/>
+                <w:lang w:val="en-US"/>
+              </w:rPr>
+              <w:lastRenderedPageBreak/>
+              <w:t>compareAs</w:t>
+            </w:r>
+          </w:p>
+        </w:tc>
+        <w:tc>
+          <w:tcPr>
+            <w:tcW w:w="7657" w:type="dxa"/>
+          </w:tcPr>
+          <w:p>
+            <w:pPr>
+              <w:rPr>
+                <w:lang w:val="en-US"/>
+              </w:rPr>
+            </w:pPr>
+            <w:r>
+              <w:rPr>
+                <w:lang w:val="en-US"/>
+              </w:rPr>
+              <w:t>Specifies the type to be assumed when comparing values:</w:t>
+            </w:r>
+          </w:p>
+          <w:p>
+            <w:pPr>
+              <w:rPr>
+                <w:lang w:val="en-US"/>
+              </w:rPr>
+            </w:pPr>
+            <w:r>
+              <w:rPr>
+                <w:rFonts w:ascii="Courier New" w:hAnsi="Courier New" w:cs="Courier New"/>
+                <w:sz w:val="18"/>
+                <w:szCs w:val="18"/>
+                <w:lang w:val="en-US"/>
+              </w:rPr>
+              <w:t>decimal</w:t>
+            </w:r>
+            <w:r>
+              <w:rPr>
+                <w:lang w:val="en-US"/>
+              </w:rPr>
+              <w:t xml:space="preserve"> – </w:t>
+            </w:r>
+            <w:r>
+              <w:rPr>
+                <w:sz w:val="18"/>
+                <w:szCs w:val="18"/>
+                <w:lang w:val="en-US"/>
+              </w:rPr>
+              <w:t>xs:decimal</w:t>
+            </w:r>
+          </w:p>
+          <w:p>
+            <w:pPr>
+              <w:rPr>
+                <w:lang w:val="en-US"/>
+              </w:rPr>
+            </w:pPr>
+            <w:r>
+              <w:rPr>
+                <w:rFonts w:ascii="Courier New" w:hAnsi="Courier New" w:cs="Courier New"/>
+                <w:sz w:val="18"/>
+                <w:szCs w:val="18"/>
+                <w:lang w:val="en-US"/>
+              </w:rPr>
+              <w:t>s</w:t>
+            </w:r>
+            <w:r>
+              <w:rPr>
+                <w:rFonts w:ascii="Courier New" w:hAnsi="Courier New" w:cs="Courier New"/>
+                <w:sz w:val="18"/>
+                <w:szCs w:val="18"/>
+                <w:lang w:val="en-US"/>
+              </w:rPr>
+              <w:t>tring</w:t>
+            </w:r>
+            <w:r>
+              <w:rPr>
+                <w:lang w:val="en-US"/>
+              </w:rPr>
+              <w:t xml:space="preserve"> – </w:t>
+            </w:r>
+            <w:r>
+              <w:rPr>
+                <w:rFonts w:ascii="Courier New" w:hAnsi="Courier New" w:cs="Courier New"/>
+                <w:sz w:val="18"/>
+                <w:szCs w:val="18"/>
+                <w:lang w:val="en-US"/>
+              </w:rPr>
+              <w:t>xs:string</w:t>
+            </w:r>
+          </w:p>
+          <w:p>
+            <w:pPr>
+              <w:rPr>
+                <w:lang w:val="en-US"/>
+              </w:rPr>
+            </w:pPr>
+            <w:r>
+              <w:rPr>
+                <w:rFonts w:ascii="Courier New" w:hAnsi="Courier New" w:cs="Courier New"/>
+                <w:sz w:val="18"/>
+                <w:szCs w:val="18"/>
+                <w:lang w:val="en-US"/>
+              </w:rPr>
+              <w:t>d</w:t>
+            </w:r>
+            <w:r>
+              <w:rPr>
+                <w:rFonts w:ascii="Courier New" w:hAnsi="Courier New" w:cs="Courier New"/>
+                <w:sz w:val="18"/>
+                <w:szCs w:val="18"/>
+                <w:lang w:val="en-US"/>
+              </w:rPr>
+              <w:t>ate</w:t>
+            </w:r>
+            <w:r>
+              <w:rPr>
+                <w:lang w:val="en-US"/>
+              </w:rPr>
+              <w:t xml:space="preserve"> – </w:t>
+            </w:r>
+            <w:r>
+              <w:rPr>
+                <w:rFonts w:ascii="Courier New" w:hAnsi="Courier New" w:cs="Courier New"/>
+                <w:sz w:val="18"/>
+                <w:szCs w:val="18"/>
+                <w:lang w:val="en-US"/>
+              </w:rPr>
+              <w:t>xs:date</w:t>
+            </w:r>
+          </w:p>
+          <w:p>
+            <w:pPr>
+              <w:rPr>
+                <w:lang w:val="en-US"/>
+              </w:rPr>
+            </w:pPr>
+            <w:r>
+              <w:rPr>
+                <w:lang w:val="en-US"/>
+              </w:rPr>
+              <w:t xml:space="preserve">Default value: </w:t>
+            </w:r>
+            <w:r>
+              <w:rPr>
+                <w:rFonts w:ascii="Courier New" w:hAnsi="Courier New" w:cs="Courier New"/>
+                <w:sz w:val="18"/>
+                <w:szCs w:val="18"/>
+                <w:lang w:val="en-US"/>
+              </w:rPr>
+              <w:t>decimal</w:t>
+            </w:r>
+          </w:p>
+          <w:p>
+            <w:pPr>
+              <w:rPr>
+                <w:lang w:val="en-US"/>
+              </w:rPr>
+            </w:pPr>
+          </w:p>
+        </w:tc>
+      </w:tr>
+    </w:tbl>
+    <w:p>
+      <w:pPr>
+        <w:spacing w:after="0"/>
+        <w:rPr>
+          <w:lang w:val="en-US"/>
+        </w:rPr>
+      </w:pPr>
+    </w:p>
+    <w:p>
+      <w:pPr>
+        <w:rPr>
+          <w:b/>
+          <w:i/>
+          <w:lang w:val="en-US"/>
+        </w:rPr>
+      </w:pPr>
+      <w:r>
+        <w:rPr>
+          <w:b/>
+          <w:i/>
+          <w:lang w:val="en-US"/>
+        </w:rPr>
+        <w:t>Examples</w:t>
+      </w:r>
+    </w:p>
+    <w:p>
+      <w:pPr>
+        <w:rPr>
+          <w:lang w:val="en-US"/>
+        </w:rPr>
+      </w:pPr>
+      <w:r>
+        <w:rPr>
+          <w:lang w:val="en-US"/>
+        </w:rPr>
+        <w:t>[UNDER CONSTRUCTION]</w:t>
+      </w:r>
+      <w:bookmarkStart w:id="3" w:name="_GoBack"/>
+      <w:bookmarkEnd w:id="3"/>
+    </w:p>
+    <w:p>
+      <w:pPr>
+        <w:rPr>
+          <w:lang w:val="en-US"/>
+        </w:rPr>
+      </w:pPr>
+    </w:p>
+    <w:p>
+      <w:pPr>
+        <w:rPr>
           <w:rFonts w:asciiTheme="majorHAnsi" w:eastAsiaTheme="majorEastAsia" w:hAnsiTheme="majorHAnsi" w:cstheme="majorBidi"/>
           <w:color w:val="2E74B5" w:themeColor="accent1" w:themeShade="BF"/>
           <w:sz w:val="26"/>
@@ -24747,6 +26557,232 @@
 <file path=word/numbering.xml><?xml version="1.0" encoding="utf-8"?>
 <w:numbering xmlns:wpc="http://schemas.microsoft.com/office/word/2010/wordprocessingCanvas" xmlns:mc="http://schemas.openxmlformats.org/markup-compatibility/2006" xmlns:o="urn:schemas-microsoft-com:office:office" xmlns:r="http://schemas.openxmlformats.org/officeDocument/2006/relationships" xmlns:m="http://schemas.openxmlformats.org/officeDocument/2006/math" xmlns:v="urn:schemas-microsoft-com:vml" xmlns:wp14="http://schemas.microsoft.com/office/word/2010/wordprocessingDrawing" xmlns:wp="http://schemas.openxmlformats.org/drawingml/2006/wordprocessingDrawing" xmlns:w10="urn:schemas-microsoft-com:office:word" xmlns:w="http://schemas.openxmlformats.org/wordprocessingml/2006/main" xmlns:w14="http://schemas.microsoft.com/office/word/2010/wordml" xmlns:w15="http://schemas.microsoft.com/office/word/2012/wordml" xmlns:wpg="http://schemas.microsoft.com/office/word/2010/wordprocessingGroup" xmlns:wpi="http://schemas.microsoft.com/office/word/2010/wordprocessingInk" xmlns:wne="http://schemas.microsoft.com/office/word/2006/wordml" xmlns:wps="http://schemas.microsoft.com/office/word/2010/wordprocessingShape" mc:Ignorable="w14 w15 wp14">
   <w:abstractNum w:abstractNumId="0" w15:restartNumberingAfterBreak="0">
+    <w:nsid w:val="097A31C5"/>
+    <w:multiLevelType w:val="hybridMultilevel"/>
+    <w:tmpl w:val="55D0659A"/>
+    <w:lvl w:ilvl="0" w:tplc="FC283FF0">
+      <w:start w:val="1"/>
+      <w:numFmt w:val="bullet"/>
+      <w:lvlText w:val="-"/>
+      <w:lvlJc w:val="left"/>
+      <w:pPr>
+        <w:ind w:left="720" w:hanging="360"/>
+      </w:pPr>
+      <w:rPr>
+        <w:rFonts w:ascii="Calibri" w:eastAsiaTheme="minorHAnsi" w:hAnsi="Calibri" w:cs="Calibri" w:hint="default"/>
+      </w:rPr>
+    </w:lvl>
+    <w:lvl w:ilvl="1" w:tplc="04070003" w:tentative="1">
+      <w:start w:val="1"/>
+      <w:numFmt w:val="bullet"/>
+      <w:lvlText w:val="o"/>
+      <w:lvlJc w:val="left"/>
+      <w:pPr>
+        <w:ind w:left="1440" w:hanging="360"/>
+      </w:pPr>
+      <w:rPr>
+        <w:rFonts w:ascii="Courier New" w:hAnsi="Courier New" w:cs="Courier New" w:hint="default"/>
+      </w:rPr>
+    </w:lvl>
+    <w:lvl w:ilvl="2" w:tplc="04070005" w:tentative="1">
+      <w:start w:val="1"/>
+      <w:numFmt w:val="bullet"/>
+      <w:lvlText w:val=""/>
+      <w:lvlJc w:val="left"/>
+      <w:pPr>
+        <w:ind w:left="2160" w:hanging="360"/>
+      </w:pPr>
+      <w:rPr>
+        <w:rFonts w:ascii="Wingdings" w:hAnsi="Wingdings" w:hint="default"/>
+      </w:rPr>
+    </w:lvl>
+    <w:lvl w:ilvl="3" w:tplc="04070001" w:tentative="1">
+      <w:start w:val="1"/>
+      <w:numFmt w:val="bullet"/>
+      <w:lvlText w:val=""/>
+      <w:lvlJc w:val="left"/>
+      <w:pPr>
+        <w:ind w:left="2880" w:hanging="360"/>
+      </w:pPr>
+      <w:rPr>
+        <w:rFonts w:ascii="Symbol" w:hAnsi="Symbol" w:hint="default"/>
+      </w:rPr>
+    </w:lvl>
+    <w:lvl w:ilvl="4" w:tplc="04070003" w:tentative="1">
+      <w:start w:val="1"/>
+      <w:numFmt w:val="bullet"/>
+      <w:lvlText w:val="o"/>
+      <w:lvlJc w:val="left"/>
+      <w:pPr>
+        <w:ind w:left="3600" w:hanging="360"/>
+      </w:pPr>
+      <w:rPr>
+        <w:rFonts w:ascii="Courier New" w:hAnsi="Courier New" w:cs="Courier New" w:hint="default"/>
+      </w:rPr>
+    </w:lvl>
+    <w:lvl w:ilvl="5" w:tplc="04070005" w:tentative="1">
+      <w:start w:val="1"/>
+      <w:numFmt w:val="bullet"/>
+      <w:lvlText w:val=""/>
+      <w:lvlJc w:val="left"/>
+      <w:pPr>
+        <w:ind w:left="4320" w:hanging="360"/>
+      </w:pPr>
+      <w:rPr>
+        <w:rFonts w:ascii="Wingdings" w:hAnsi="Wingdings" w:hint="default"/>
+      </w:rPr>
+    </w:lvl>
+    <w:lvl w:ilvl="6" w:tplc="04070001" w:tentative="1">
+      <w:start w:val="1"/>
+      <w:numFmt w:val="bullet"/>
+      <w:lvlText w:val=""/>
+      <w:lvlJc w:val="left"/>
+      <w:pPr>
+        <w:ind w:left="5040" w:hanging="360"/>
+      </w:pPr>
+      <w:rPr>
+        <w:rFonts w:ascii="Symbol" w:hAnsi="Symbol" w:hint="default"/>
+      </w:rPr>
+    </w:lvl>
+    <w:lvl w:ilvl="7" w:tplc="04070003" w:tentative="1">
+      <w:start w:val="1"/>
+      <w:numFmt w:val="bullet"/>
+      <w:lvlText w:val="o"/>
+      <w:lvlJc w:val="left"/>
+      <w:pPr>
+        <w:ind w:left="5760" w:hanging="360"/>
+      </w:pPr>
+      <w:rPr>
+        <w:rFonts w:ascii="Courier New" w:hAnsi="Courier New" w:cs="Courier New" w:hint="default"/>
+      </w:rPr>
+    </w:lvl>
+    <w:lvl w:ilvl="8" w:tplc="04070005" w:tentative="1">
+      <w:start w:val="1"/>
+      <w:numFmt w:val="bullet"/>
+      <w:lvlText w:val=""/>
+      <w:lvlJc w:val="left"/>
+      <w:pPr>
+        <w:ind w:left="6480" w:hanging="360"/>
+      </w:pPr>
+      <w:rPr>
+        <w:rFonts w:ascii="Wingdings" w:hAnsi="Wingdings" w:hint="default"/>
+      </w:rPr>
+    </w:lvl>
+  </w:abstractNum>
+  <w:abstractNum w:abstractNumId="1" w15:restartNumberingAfterBreak="0">
+    <w:nsid w:val="1DFC7C91"/>
+    <w:multiLevelType w:val="hybridMultilevel"/>
+    <w:tmpl w:val="2636684E"/>
+    <w:lvl w:ilvl="0" w:tplc="FC283FF0">
+      <w:start w:val="1"/>
+      <w:numFmt w:val="bullet"/>
+      <w:lvlText w:val="-"/>
+      <w:lvlJc w:val="left"/>
+      <w:pPr>
+        <w:ind w:left="720" w:hanging="360"/>
+      </w:pPr>
+      <w:rPr>
+        <w:rFonts w:ascii="Calibri" w:eastAsiaTheme="minorHAnsi" w:hAnsi="Calibri" w:cs="Calibri" w:hint="default"/>
+      </w:rPr>
+    </w:lvl>
+    <w:lvl w:ilvl="1" w:tplc="04070003" w:tentative="1">
+      <w:start w:val="1"/>
+      <w:numFmt w:val="bullet"/>
+      <w:lvlText w:val="o"/>
+      <w:lvlJc w:val="left"/>
+      <w:pPr>
+        <w:ind w:left="1440" w:hanging="360"/>
+      </w:pPr>
+      <w:rPr>
+        <w:rFonts w:ascii="Courier New" w:hAnsi="Courier New" w:cs="Courier New" w:hint="default"/>
+      </w:rPr>
+    </w:lvl>
+    <w:lvl w:ilvl="2" w:tplc="04070005" w:tentative="1">
+      <w:start w:val="1"/>
+      <w:numFmt w:val="bullet"/>
+      <w:lvlText w:val=""/>
+      <w:lvlJc w:val="left"/>
+      <w:pPr>
+        <w:ind w:left="2160" w:hanging="360"/>
+      </w:pPr>
+      <w:rPr>
+        <w:rFonts w:ascii="Wingdings" w:hAnsi="Wingdings" w:hint="default"/>
+      </w:rPr>
+    </w:lvl>
+    <w:lvl w:ilvl="3" w:tplc="04070001" w:tentative="1">
+      <w:start w:val="1"/>
+      <w:numFmt w:val="bullet"/>
+      <w:lvlText w:val=""/>
+      <w:lvlJc w:val="left"/>
+      <w:pPr>
+        <w:ind w:left="2880" w:hanging="360"/>
+      </w:pPr>
+      <w:rPr>
+        <w:rFonts w:ascii="Symbol" w:hAnsi="Symbol" w:hint="default"/>
+      </w:rPr>
+    </w:lvl>
+    <w:lvl w:ilvl="4" w:tplc="04070003" w:tentative="1">
+      <w:start w:val="1"/>
+      <w:numFmt w:val="bullet"/>
+      <w:lvlText w:val="o"/>
+      <w:lvlJc w:val="left"/>
+      <w:pPr>
+        <w:ind w:left="3600" w:hanging="360"/>
+      </w:pPr>
+      <w:rPr>
+        <w:rFonts w:ascii="Courier New" w:hAnsi="Courier New" w:cs="Courier New" w:hint="default"/>
+      </w:rPr>
+    </w:lvl>
+    <w:lvl w:ilvl="5" w:tplc="04070005" w:tentative="1">
+      <w:start w:val="1"/>
+      <w:numFmt w:val="bullet"/>
+      <w:lvlText w:val=""/>
+      <w:lvlJc w:val="left"/>
+      <w:pPr>
+        <w:ind w:left="4320" w:hanging="360"/>
+      </w:pPr>
+      <w:rPr>
+        <w:rFonts w:ascii="Wingdings" w:hAnsi="Wingdings" w:hint="default"/>
+      </w:rPr>
+    </w:lvl>
+    <w:lvl w:ilvl="6" w:tplc="04070001" w:tentative="1">
+      <w:start w:val="1"/>
+      <w:numFmt w:val="bullet"/>
+      <w:lvlText w:val=""/>
+      <w:lvlJc w:val="left"/>
+      <w:pPr>
+        <w:ind w:left="5040" w:hanging="360"/>
+      </w:pPr>
+      <w:rPr>
+        <w:rFonts w:ascii="Symbol" w:hAnsi="Symbol" w:hint="default"/>
+      </w:rPr>
+    </w:lvl>
+    <w:lvl w:ilvl="7" w:tplc="04070003" w:tentative="1">
+      <w:start w:val="1"/>
+      <w:numFmt w:val="bullet"/>
+      <w:lvlText w:val="o"/>
+      <w:lvlJc w:val="left"/>
+      <w:pPr>
+        <w:ind w:left="5760" w:hanging="360"/>
+      </w:pPr>
+      <w:rPr>
+        <w:rFonts w:ascii="Courier New" w:hAnsi="Courier New" w:cs="Courier New" w:hint="default"/>
+      </w:rPr>
+    </w:lvl>
+    <w:lvl w:ilvl="8" w:tplc="04070005" w:tentative="1">
+      <w:start w:val="1"/>
+      <w:numFmt w:val="bullet"/>
+      <w:lvlText w:val=""/>
+      <w:lvlJc w:val="left"/>
+      <w:pPr>
+        <w:ind w:left="6480" w:hanging="360"/>
+      </w:pPr>
+      <w:rPr>
+        <w:rFonts w:ascii="Wingdings" w:hAnsi="Wingdings" w:hint="default"/>
+      </w:rPr>
+    </w:lvl>
+  </w:abstractNum>
+  <w:abstractNum w:abstractNumId="2" w15:restartNumberingAfterBreak="0">
     <w:nsid w:val="5669433C"/>
     <w:multiLevelType w:val="hybridMultilevel"/>
     <w:tmpl w:val="95708E16"/>
@@ -24859,8 +26895,130 @@
       </w:rPr>
     </w:lvl>
   </w:abstractNum>
+  <w:abstractNum w:abstractNumId="3" w15:restartNumberingAfterBreak="0">
+    <w:nsid w:val="65E0194C"/>
+    <w:multiLevelType w:val="hybridMultilevel"/>
+    <w:tmpl w:val="4D7884CA"/>
+    <w:lvl w:ilvl="0" w:tplc="FC283FF0">
+      <w:start w:val="1"/>
+      <w:numFmt w:val="bullet"/>
+      <w:lvlText w:val="-"/>
+      <w:lvlJc w:val="left"/>
+      <w:pPr>
+        <w:ind w:left="720" w:hanging="360"/>
+      </w:pPr>
+      <w:rPr>
+        <w:rFonts w:ascii="Calibri" w:eastAsiaTheme="minorHAnsi" w:hAnsi="Calibri" w:cs="Calibri" w:hint="default"/>
+      </w:rPr>
+    </w:lvl>
+    <w:lvl w:ilvl="1" w:tplc="04070003" w:tentative="1">
+      <w:start w:val="1"/>
+      <w:numFmt w:val="bullet"/>
+      <w:lvlText w:val="o"/>
+      <w:lvlJc w:val="left"/>
+      <w:pPr>
+        <w:ind w:left="1440" w:hanging="360"/>
+      </w:pPr>
+      <w:rPr>
+        <w:rFonts w:ascii="Courier New" w:hAnsi="Courier New" w:cs="Courier New" w:hint="default"/>
+      </w:rPr>
+    </w:lvl>
+    <w:lvl w:ilvl="2" w:tplc="04070005" w:tentative="1">
+      <w:start w:val="1"/>
+      <w:numFmt w:val="bullet"/>
+      <w:lvlText w:val=""/>
+      <w:lvlJc w:val="left"/>
+      <w:pPr>
+        <w:ind w:left="2160" w:hanging="360"/>
+      </w:pPr>
+      <w:rPr>
+        <w:rFonts w:ascii="Wingdings" w:hAnsi="Wingdings" w:hint="default"/>
+      </w:rPr>
+    </w:lvl>
+    <w:lvl w:ilvl="3" w:tplc="04070001" w:tentative="1">
+      <w:start w:val="1"/>
+      <w:numFmt w:val="bullet"/>
+      <w:lvlText w:val=""/>
+      <w:lvlJc w:val="left"/>
+      <w:pPr>
+        <w:ind w:left="2880" w:hanging="360"/>
+      </w:pPr>
+      <w:rPr>
+        <w:rFonts w:ascii="Symbol" w:hAnsi="Symbol" w:hint="default"/>
+      </w:rPr>
+    </w:lvl>
+    <w:lvl w:ilvl="4" w:tplc="04070003" w:tentative="1">
+      <w:start w:val="1"/>
+      <w:numFmt w:val="bullet"/>
+      <w:lvlText w:val="o"/>
+      <w:lvlJc w:val="left"/>
+      <w:pPr>
+        <w:ind w:left="3600" w:hanging="360"/>
+      </w:pPr>
+      <w:rPr>
+        <w:rFonts w:ascii="Courier New" w:hAnsi="Courier New" w:cs="Courier New" w:hint="default"/>
+      </w:rPr>
+    </w:lvl>
+    <w:lvl w:ilvl="5" w:tplc="04070005" w:tentative="1">
+      <w:start w:val="1"/>
+      <w:numFmt w:val="bullet"/>
+      <w:lvlText w:val=""/>
+      <w:lvlJc w:val="left"/>
+      <w:pPr>
+        <w:ind w:left="4320" w:hanging="360"/>
+      </w:pPr>
+      <w:rPr>
+        <w:rFonts w:ascii="Wingdings" w:hAnsi="Wingdings" w:hint="default"/>
+      </w:rPr>
+    </w:lvl>
+    <w:lvl w:ilvl="6" w:tplc="04070001" w:tentative="1">
+      <w:start w:val="1"/>
+      <w:numFmt w:val="bullet"/>
+      <w:lvlText w:val=""/>
+      <w:lvlJc w:val="left"/>
+      <w:pPr>
+        <w:ind w:left="5040" w:hanging="360"/>
+      </w:pPr>
+      <w:rPr>
+        <w:rFonts w:ascii="Symbol" w:hAnsi="Symbol" w:hint="default"/>
+      </w:rPr>
+    </w:lvl>
+    <w:lvl w:ilvl="7" w:tplc="04070003" w:tentative="1">
+      <w:start w:val="1"/>
+      <w:numFmt w:val="bullet"/>
+      <w:lvlText w:val="o"/>
+      <w:lvlJc w:val="left"/>
+      <w:pPr>
+        <w:ind w:left="5760" w:hanging="360"/>
+      </w:pPr>
+      <w:rPr>
+        <w:rFonts w:ascii="Courier New" w:hAnsi="Courier New" w:cs="Courier New" w:hint="default"/>
+      </w:rPr>
+    </w:lvl>
+    <w:lvl w:ilvl="8" w:tplc="04070005" w:tentative="1">
+      <w:start w:val="1"/>
+      <w:numFmt w:val="bullet"/>
+      <w:lvlText w:val=""/>
+      <w:lvlJc w:val="left"/>
+      <w:pPr>
+        <w:ind w:left="6480" w:hanging="360"/>
+      </w:pPr>
+      <w:rPr>
+        <w:rFonts w:ascii="Wingdings" w:hAnsi="Wingdings" w:hint="default"/>
+      </w:rPr>
+    </w:lvl>
+  </w:abstractNum>
   <w:num w:numId="1">
+    <w:abstractNumId w:val="2"/>
+  </w:num>
+  <w:num w:numId="2">
     <w:abstractNumId w:val="0"/>
+  </w:num>
+  <w:num w:numId="3">
+    <w:abstractNumId w:val="3"/>
+  </w:num>
+  <w:num w:numId="4">
+    <w:abstractNumId w:val="1"/>
   </w:num>
 </w:numbering>
 </file>
@@ -25714,7 +27872,7 @@
 </file>
 
 <file path=customXml/itemProps1.xml><?xml version="1.0" encoding="utf-8"?>
-<ds:datastoreItem xmlns:ds="http://schemas.openxmlformats.org/officeDocument/2006/customXml" ds:itemID="{37B34C5F-D27A-4D8C-91AA-40ECFA6F9E16}">
+<ds:datastoreItem xmlns:ds="http://schemas.openxmlformats.org/officeDocument/2006/customXml" ds:itemID="{1CE8762D-09B3-480E-B5C0-FB6740F2CF1F}">
   <ds:schemaRefs>
     <ds:schemaRef ds:uri="http://schemas.openxmlformats.org/officeDocument/2006/bibliography"/>
   </ds:schemaRefs>

</xml_diff>

<commit_message>
Updated the documentation of extension functions.
</commit_message>
<xml_diff>
--- a/doc/foxpath-extension-functions.docx
+++ b/doc/foxpath-extension-functions.docx
@@ -925,25 +925,7 @@
           <w:szCs w:val="18"/>
           <w:lang w:val="en-US"/>
         </w:rPr>
-        <w:t>item</w:t>
-      </w:r>
-      <w:r>
-        <w:rPr>
-          <w:rFonts w:ascii="Courier New" w:hAnsi="Courier New" w:cs="Courier New"/>
-          <w:sz w:val="18"/>
-          <w:szCs w:val="18"/>
-          <w:lang w:val="en-US"/>
-        </w:rPr>
-        <w:t xml:space="preserve"> as item()</w:t>
-      </w:r>
-      <w:r>
-        <w:rPr>
-          <w:rFonts w:ascii="Courier New" w:hAnsi="Courier New" w:cs="Courier New"/>
-          <w:sz w:val="18"/>
-          <w:szCs w:val="18"/>
-          <w:lang w:val="en-US"/>
-        </w:rPr>
-        <w:t>, $annotation as xs:string</w:t>
+        <w:t>item as item(), $annotation as xs:string</w:t>
       </w:r>
       <w:r>
         <w:rPr>
@@ -961,16 +943,7 @@
           <w:szCs w:val="18"/>
           <w:lang w:val="en-US"/>
         </w:rPr>
-        <w:t xml:space="preserve"> as </w:t>
-      </w:r>
-      <w:r>
-        <w:rPr>
-          <w:rFonts w:ascii="Courier New" w:hAnsi="Courier New" w:cs="Courier New"/>
-          <w:sz w:val="18"/>
-          <w:szCs w:val="18"/>
-          <w:lang w:val="en-US"/>
-        </w:rPr>
-        <w:t>xs:string</w:t>
+        <w:t xml:space="preserve"> as xs:string</w:t>
       </w:r>
     </w:p>
     <w:p>
@@ -1036,16 +1009,7 @@
           <w:szCs w:val="18"/>
           <w:lang w:val="en-US"/>
         </w:rPr>
-        <w:t xml:space="preserve"> as </w:t>
-      </w:r>
-      <w:r>
-        <w:rPr>
-          <w:rFonts w:ascii="Courier New" w:hAnsi="Courier New" w:cs="Courier New"/>
-          <w:sz w:val="18"/>
-          <w:szCs w:val="18"/>
-          <w:lang w:val="en-US"/>
-        </w:rPr>
-        <w:t>xs:string</w:t>
+        <w:t xml:space="preserve"> as xs:string</w:t>
       </w:r>
     </w:p>
     <w:p>
@@ -1093,13 +1057,7 @@
         <w:rPr>
           <w:lang w:val="en-US"/>
         </w:rPr>
-        <w:t xml:space="preserve">Returns </w:t>
-      </w:r>
-      <w:r>
-        <w:rPr>
-          <w:lang w:val="en-US"/>
-        </w:rPr>
-        <w:t>the string value of an item, with the annotation in parentheses appended.</w:t>
+        <w:t>Returns the string value of an item, with the annotation in parentheses appended.</w:t>
       </w:r>
     </w:p>
     <w:p>
@@ -4432,13 +4390,7 @@
         <w:rPr>
           <w:lang w:val="en-US"/>
         </w:rPr>
-        <w:t>Writes a set of standard attributes</w:t>
-      </w:r>
-      <w:r>
-        <w:rPr>
-          <w:lang w:val="en-US"/>
-        </w:rPr>
-        <w:t>.</w:t>
+        <w:t>Writes a set of standard attributes.</w:t>
       </w:r>
     </w:p>
     <w:p>
@@ -5663,84 +5615,28 @@
           <w:lang w:val="en-US"/>
         </w:rPr>
         <w:lastRenderedPageBreak/>
-        <w:t>base-</w:t>
-      </w:r>
-      <w:r>
-        <w:rPr>
-          <w:lang w:val="en-US"/>
-        </w:rPr>
-        <w:t>file</w:t>
-      </w:r>
-      <w:r>
-        <w:rPr>
-          <w:lang w:val="en-US"/>
-        </w:rPr>
-        <w:t>-name, base-</w:t>
-      </w:r>
-      <w:r>
-        <w:rPr>
-          <w:lang w:val="en-US"/>
-        </w:rPr>
-        <w:t>f</w:t>
-      </w:r>
-      <w:r>
-        <w:rPr>
-          <w:lang w:val="en-US"/>
-        </w:rPr>
-        <w:t>name, b</w:t>
-      </w:r>
-      <w:r>
-        <w:rPr>
-          <w:lang w:val="en-US"/>
-        </w:rPr>
-        <w:t>f</w:t>
-      </w:r>
-      <w:r>
-        <w:rPr>
-          <w:lang w:val="en-US"/>
-        </w:rPr>
-        <w:t>name</w:t>
-      </w:r>
-    </w:p>
-    <w:p>
-      <w:pPr>
-        <w:spacing w:after="0"/>
-        <w:rPr>
-          <w:rFonts w:ascii="Courier New" w:hAnsi="Courier New" w:cs="Courier New"/>
-          <w:sz w:val="18"/>
-          <w:szCs w:val="18"/>
-          <w:lang w:val="en-US"/>
-        </w:rPr>
-      </w:pPr>
-      <w:r>
-        <w:rPr>
-          <w:rFonts w:ascii="Courier New" w:hAnsi="Courier New" w:cs="Courier New"/>
-          <w:b/>
-          <w:sz w:val="18"/>
-          <w:szCs w:val="18"/>
-          <w:lang w:val="en-US"/>
-        </w:rPr>
-        <w:t>base-</w:t>
-      </w:r>
-      <w:r>
-        <w:rPr>
-          <w:rFonts w:ascii="Courier New" w:hAnsi="Courier New" w:cs="Courier New"/>
-          <w:b/>
-          <w:sz w:val="18"/>
-          <w:szCs w:val="18"/>
-          <w:lang w:val="en-US"/>
-        </w:rPr>
-        <w:t>file</w:t>
-      </w:r>
-      <w:r>
-        <w:rPr>
-          <w:rFonts w:ascii="Courier New" w:hAnsi="Courier New" w:cs="Courier New"/>
-          <w:b/>
-          <w:sz w:val="18"/>
-          <w:szCs w:val="18"/>
-          <w:lang w:val="en-US"/>
-        </w:rPr>
-        <w:t>-name</w:t>
+        <w:t>base-file-name, base-fname, bfname</w:t>
+      </w:r>
+    </w:p>
+    <w:p>
+      <w:pPr>
+        <w:spacing w:after="0"/>
+        <w:rPr>
+          <w:rFonts w:ascii="Courier New" w:hAnsi="Courier New" w:cs="Courier New"/>
+          <w:sz w:val="18"/>
+          <w:szCs w:val="18"/>
+          <w:lang w:val="en-US"/>
+        </w:rPr>
+      </w:pPr>
+      <w:r>
+        <w:rPr>
+          <w:rFonts w:ascii="Courier New" w:hAnsi="Courier New" w:cs="Courier New"/>
+          <w:b/>
+          <w:sz w:val="18"/>
+          <w:szCs w:val="18"/>
+          <w:lang w:val="en-US"/>
+        </w:rPr>
+        <w:t>base-file-name</w:t>
       </w:r>
       <w:r>
         <w:rPr>
@@ -5797,27 +5693,7 @@
           <w:szCs w:val="18"/>
           <w:lang w:val="en-US"/>
         </w:rPr>
-        <w:t>base-</w:t>
-      </w:r>
-      <w:r>
-        <w:rPr>
-          <w:rFonts w:ascii="Courier New" w:hAnsi="Courier New" w:cs="Courier New"/>
-          <w:b/>
-          <w:sz w:val="18"/>
-          <w:szCs w:val="18"/>
-          <w:lang w:val="en-US"/>
-        </w:rPr>
-        <w:t>file</w:t>
-      </w:r>
-      <w:r>
-        <w:rPr>
-          <w:rFonts w:ascii="Courier New" w:hAnsi="Courier New" w:cs="Courier New"/>
-          <w:b/>
-          <w:sz w:val="18"/>
-          <w:szCs w:val="18"/>
-          <w:lang w:val="en-US"/>
-        </w:rPr>
-        <w:t>-name</w:t>
+        <w:t>base-file-name</w:t>
       </w:r>
       <w:r>
         <w:rPr>
@@ -5883,19 +5759,7 @@
         <w:rPr>
           <w:lang w:val="en-US"/>
         </w:rPr>
-        <w:t xml:space="preserve">Returns the </w:t>
-      </w:r>
-      <w:r>
-        <w:rPr>
-          <w:lang w:val="en-US"/>
-        </w:rPr>
-        <w:t>file name of the base URI</w:t>
-      </w:r>
-      <w:r>
-        <w:rPr>
-          <w:lang w:val="en-US"/>
-        </w:rPr>
-        <w:t>.</w:t>
+        <w:t>Returns the file name of the base URI.</w:t>
       </w:r>
     </w:p>
     <w:p>
@@ -6314,44 +6178,28 @@
           <w:lang w:val="en-US"/>
         </w:rPr>
         <w:lastRenderedPageBreak/>
-        <w:t>b</w:t>
-      </w:r>
-      <w:r>
-        <w:rPr>
-          <w:lang w:val="en-US"/>
-        </w:rPr>
-        <w:t>slash</w:t>
-      </w:r>
-    </w:p>
-    <w:p>
-      <w:pPr>
-        <w:spacing w:after="0"/>
-        <w:rPr>
-          <w:rFonts w:ascii="Courier New" w:hAnsi="Courier New" w:cs="Courier New"/>
-          <w:sz w:val="18"/>
-          <w:szCs w:val="18"/>
-          <w:lang w:val="en-US"/>
-        </w:rPr>
-      </w:pPr>
-      <w:r>
-        <w:rPr>
-          <w:rFonts w:ascii="Courier New" w:hAnsi="Courier New" w:cs="Courier New"/>
-          <w:b/>
-          <w:sz w:val="18"/>
-          <w:szCs w:val="18"/>
-          <w:lang w:val="en-US"/>
-        </w:rPr>
-        <w:t>b</w:t>
-      </w:r>
-      <w:r>
-        <w:rPr>
-          <w:rFonts w:ascii="Courier New" w:hAnsi="Courier New" w:cs="Courier New"/>
-          <w:b/>
-          <w:sz w:val="18"/>
-          <w:szCs w:val="18"/>
-          <w:lang w:val="en-US"/>
-        </w:rPr>
-        <w:t>slash</w:t>
+        <w:t>bslash</w:t>
+      </w:r>
+    </w:p>
+    <w:p>
+      <w:pPr>
+        <w:spacing w:after="0"/>
+        <w:rPr>
+          <w:rFonts w:ascii="Courier New" w:hAnsi="Courier New" w:cs="Courier New"/>
+          <w:sz w:val="18"/>
+          <w:szCs w:val="18"/>
+          <w:lang w:val="en-US"/>
+        </w:rPr>
+      </w:pPr>
+      <w:r>
+        <w:rPr>
+          <w:rFonts w:ascii="Courier New" w:hAnsi="Courier New" w:cs="Courier New"/>
+          <w:b/>
+          <w:sz w:val="18"/>
+          <w:szCs w:val="18"/>
+          <w:lang w:val="en-US"/>
+        </w:rPr>
+        <w:t>bslash</w:t>
       </w:r>
       <w:r>
         <w:rPr>
@@ -11462,16 +11310,7 @@
           <w:szCs w:val="18"/>
           <w:lang w:val="en-US"/>
         </w:rPr>
-        <w:t xml:space="preserve"> as </w:t>
-      </w:r>
-      <w:r>
-        <w:rPr>
-          <w:rFonts w:ascii="Courier New" w:hAnsi="Courier New" w:cs="Courier New"/>
-          <w:sz w:val="18"/>
-          <w:szCs w:val="18"/>
-          <w:lang w:val="en-US"/>
-        </w:rPr>
-        <w:t>xs:integer?</w:t>
+        <w:t xml:space="preserve"> as xs:integer?</w:t>
       </w:r>
     </w:p>
     <w:p>
@@ -11519,13 +11358,7 @@
         <w:rPr>
           <w:lang w:val="en-US"/>
         </w:rPr>
-        <w:t>Counts occurrences of a character in a string.</w:t>
-      </w:r>
-      <w:r>
-        <w:rPr>
-          <w:lang w:val="en-US"/>
-        </w:rPr>
-        <w:t xml:space="preserve"> </w:t>
+        <w:t xml:space="preserve">Counts occurrences of a character in a string. </w:t>
       </w:r>
     </w:p>
     <w:p>
@@ -11611,16 +11444,7 @@
           <w:szCs w:val="18"/>
           <w:lang w:val="en-US"/>
         </w:rPr>
-        <w:t xml:space="preserve"> as </w:t>
-      </w:r>
-      <w:r>
-        <w:rPr>
-          <w:rFonts w:ascii="Courier New" w:hAnsi="Courier New" w:cs="Courier New"/>
-          <w:sz w:val="18"/>
-          <w:szCs w:val="18"/>
-          <w:lang w:val="en-US"/>
-        </w:rPr>
-        <w:t>empty-sequence()</w:t>
+        <w:t xml:space="preserve"> as empty-sequence()</w:t>
       </w:r>
     </w:p>
     <w:p>
@@ -11659,16 +11483,7 @@
           <w:szCs w:val="18"/>
           <w:lang w:val="en-US"/>
         </w:rPr>
-        <w:t xml:space="preserve"> as </w:t>
-      </w:r>
-      <w:r>
-        <w:rPr>
-          <w:rFonts w:ascii="Courier New" w:hAnsi="Courier New" w:cs="Courier New"/>
-          <w:sz w:val="18"/>
-          <w:szCs w:val="18"/>
-          <w:lang w:val="en-US"/>
-        </w:rPr>
-        <w:t>empty-sequence()</w:t>
+        <w:t xml:space="preserve"> as empty-sequence()</w:t>
       </w:r>
     </w:p>
     <w:p>
@@ -12967,16 +12782,7 @@
           <w:szCs w:val="18"/>
           <w:lang w:val="en-US"/>
         </w:rPr>
-        <w:t>nodes as item()*</w:t>
-      </w:r>
-      <w:r>
-        <w:rPr>
-          <w:rFonts w:ascii="Courier New" w:hAnsi="Courier New" w:cs="Courier New"/>
-          <w:sz w:val="18"/>
-          <w:szCs w:val="18"/>
-          <w:lang w:val="en-US"/>
-        </w:rPr>
-        <w:t xml:space="preserve">, $names as xs:string?, </w:t>
+        <w:t xml:space="preserve">nodes as item()*, $names as xs:string?, </w:t>
       </w:r>
     </w:p>
     <w:p>
@@ -13023,25 +12829,7 @@
           <w:szCs w:val="18"/>
           <w:lang w:val="en-US"/>
         </w:rPr>
-        <w:t xml:space="preserve"> as </w:t>
-      </w:r>
-      <w:r>
-        <w:rPr>
-          <w:rFonts w:ascii="Courier New" w:hAnsi="Courier New" w:cs="Courier New"/>
-          <w:sz w:val="18"/>
-          <w:szCs w:val="18"/>
-          <w:lang w:val="en-US"/>
-        </w:rPr>
-        <w:t>xs:string</w:t>
-      </w:r>
-      <w:r>
-        <w:rPr>
-          <w:rFonts w:ascii="Courier New" w:hAnsi="Courier New" w:cs="Courier New"/>
-          <w:sz w:val="18"/>
-          <w:szCs w:val="18"/>
-          <w:lang w:val="en-US"/>
-        </w:rPr>
-        <w:t>()*</w:t>
+        <w:t xml:space="preserve"> as xs:string()*</w:t>
       </w:r>
     </w:p>
     <w:p>
@@ -13257,60 +13045,28 @@
           <w:lang w:val="en-US"/>
         </w:rPr>
         <w:lastRenderedPageBreak/>
-        <w:t>descendant-</w:t>
-      </w:r>
-      <w:r>
-        <w:rPr>
-          <w:lang w:val="en-US"/>
-        </w:rPr>
-        <w:t>l</w:t>
-      </w:r>
-      <w:r>
-        <w:rPr>
-          <w:lang w:val="en-US"/>
-        </w:rPr>
-        <w:t>names</w:t>
-      </w:r>
-    </w:p>
-    <w:p>
-      <w:pPr>
-        <w:spacing w:after="0"/>
-        <w:rPr>
-          <w:rFonts w:ascii="Courier New" w:hAnsi="Courier New" w:cs="Courier New"/>
-          <w:sz w:val="18"/>
-          <w:szCs w:val="18"/>
-          <w:lang w:val="en-US"/>
-        </w:rPr>
-      </w:pPr>
-      <w:r>
-        <w:rPr>
-          <w:rFonts w:ascii="Courier New" w:hAnsi="Courier New" w:cs="Courier New"/>
-          <w:b/>
-          <w:sz w:val="18"/>
-          <w:szCs w:val="18"/>
-          <w:lang w:val="en-US"/>
-        </w:rPr>
-        <w:t>descendant-</w:t>
-      </w:r>
-      <w:r>
-        <w:rPr>
-          <w:rFonts w:ascii="Courier New" w:hAnsi="Courier New" w:cs="Courier New"/>
-          <w:b/>
-          <w:sz w:val="18"/>
-          <w:szCs w:val="18"/>
-          <w:lang w:val="en-US"/>
-        </w:rPr>
-        <w:t>l</w:t>
-      </w:r>
-      <w:r>
-        <w:rPr>
-          <w:rFonts w:ascii="Courier New" w:hAnsi="Courier New" w:cs="Courier New"/>
-          <w:b/>
-          <w:sz w:val="18"/>
-          <w:szCs w:val="18"/>
-          <w:lang w:val="en-US"/>
-        </w:rPr>
-        <w:t>names</w:t>
+        <w:t>descendant-lnames</w:t>
+      </w:r>
+    </w:p>
+    <w:p>
+      <w:pPr>
+        <w:spacing w:after="0"/>
+        <w:rPr>
+          <w:rFonts w:ascii="Courier New" w:hAnsi="Courier New" w:cs="Courier New"/>
+          <w:sz w:val="18"/>
+          <w:szCs w:val="18"/>
+          <w:lang w:val="en-US"/>
+        </w:rPr>
+      </w:pPr>
+      <w:r>
+        <w:rPr>
+          <w:rFonts w:ascii="Courier New" w:hAnsi="Courier New" w:cs="Courier New"/>
+          <w:b/>
+          <w:sz w:val="18"/>
+          <w:szCs w:val="18"/>
+          <w:lang w:val="en-US"/>
+        </w:rPr>
+        <w:t>descendant-lnames</w:t>
       </w:r>
       <w:r>
         <w:rPr>
@@ -13387,27 +13143,7 @@
           <w:szCs w:val="18"/>
           <w:lang w:val="en-US"/>
         </w:rPr>
-        <w:t>descendant-</w:t>
-      </w:r>
-      <w:r>
-        <w:rPr>
-          <w:rFonts w:ascii="Courier New" w:hAnsi="Courier New" w:cs="Courier New"/>
-          <w:b/>
-          <w:sz w:val="18"/>
-          <w:szCs w:val="18"/>
-          <w:lang w:val="en-US"/>
-        </w:rPr>
-        <w:t>l</w:t>
-      </w:r>
-      <w:r>
-        <w:rPr>
-          <w:rFonts w:ascii="Courier New" w:hAnsi="Courier New" w:cs="Courier New"/>
-          <w:b/>
-          <w:sz w:val="18"/>
-          <w:szCs w:val="18"/>
-          <w:lang w:val="en-US"/>
-        </w:rPr>
-        <w:t>names</w:t>
+        <w:t>descendant-lnames</w:t>
       </w:r>
       <w:r>
         <w:rPr>
@@ -13464,27 +13200,7 @@
           <w:szCs w:val="18"/>
           <w:lang w:val="en-US"/>
         </w:rPr>
-        <w:t>descendant-</w:t>
-      </w:r>
-      <w:r>
-        <w:rPr>
-          <w:rFonts w:ascii="Courier New" w:hAnsi="Courier New" w:cs="Courier New"/>
-          <w:b/>
-          <w:sz w:val="18"/>
-          <w:szCs w:val="18"/>
-          <w:lang w:val="en-US"/>
-        </w:rPr>
-        <w:t>l</w:t>
-      </w:r>
-      <w:r>
-        <w:rPr>
-          <w:rFonts w:ascii="Courier New" w:hAnsi="Courier New" w:cs="Courier New"/>
-          <w:b/>
-          <w:sz w:val="18"/>
-          <w:szCs w:val="18"/>
-          <w:lang w:val="en-US"/>
-        </w:rPr>
-        <w:t>names</w:t>
+        <w:t>descendant-lnames</w:t>
       </w:r>
       <w:r>
         <w:rPr>
@@ -13972,16 +13688,7 @@
           <w:szCs w:val="18"/>
           <w:lang w:val="en-US"/>
         </w:rPr>
-        <w:t xml:space="preserve"> as </w:t>
-      </w:r>
-      <w:r>
-        <w:rPr>
-          <w:rFonts w:ascii="Courier New" w:hAnsi="Courier New" w:cs="Courier New"/>
-          <w:sz w:val="18"/>
-          <w:szCs w:val="18"/>
-          <w:lang w:val="en-US"/>
-        </w:rPr>
-        <w:t>xs:string</w:t>
+        <w:t xml:space="preserve"> as xs:string</w:t>
       </w:r>
     </w:p>
     <w:p>
@@ -14020,16 +13727,7 @@
           <w:szCs w:val="18"/>
           <w:lang w:val="en-US"/>
         </w:rPr>
-        <w:t xml:space="preserve"> as </w:t>
-      </w:r>
-      <w:r>
-        <w:rPr>
-          <w:rFonts w:ascii="Courier New" w:hAnsi="Courier New" w:cs="Courier New"/>
-          <w:sz w:val="18"/>
-          <w:szCs w:val="18"/>
-          <w:lang w:val="en-US"/>
-        </w:rPr>
-        <w:t>string</w:t>
+        <w:t xml:space="preserve"> as string</w:t>
       </w:r>
     </w:p>
     <w:p>
@@ -14077,13 +13775,7 @@
         <w:rPr>
           <w:lang w:val="en-US"/>
         </w:rPr>
-        <w:t>Extracts from a URI the name of the containing folder.</w:t>
-      </w:r>
-      <w:r>
-        <w:rPr>
-          <w:lang w:val="en-US"/>
-        </w:rPr>
-        <w:t xml:space="preserve"> </w:t>
+        <w:t xml:space="preserve">Extracts from a URI the name of the containing folder. </w:t>
       </w:r>
     </w:p>
     <w:p>
@@ -14145,17 +13837,7 @@
           <w:szCs w:val="18"/>
           <w:lang w:val="en-US"/>
         </w:rPr>
-        <w:t>di</w:t>
-      </w:r>
-      <w:r>
-        <w:rPr>
-          <w:rFonts w:ascii="Courier New" w:hAnsi="Courier New" w:cs="Courier New"/>
-          <w:b/>
-          <w:sz w:val="18"/>
-          <w:szCs w:val="18"/>
-          <w:lang w:val="en-US"/>
-        </w:rPr>
-        <w:t>stinct</w:t>
+        <w:t>distinct</w:t>
       </w:r>
       <w:r>
         <w:rPr>
@@ -14325,16 +14007,7 @@
           <w:szCs w:val="18"/>
           <w:lang w:val="en-US"/>
         </w:rPr>
-        <w:t xml:space="preserve">value </w:t>
-      </w:r>
-      <w:r>
-        <w:rPr>
-          <w:rFonts w:ascii="Courier New" w:hAnsi="Courier New" w:cs="Courier New"/>
-          <w:sz w:val="18"/>
-          <w:szCs w:val="18"/>
-          <w:lang w:val="en-US"/>
-        </w:rPr>
-        <w:t>as item()*</w:t>
+        <w:t>value as item()*</w:t>
       </w:r>
       <w:r>
         <w:rPr>
@@ -14352,16 +14025,7 @@
           <w:szCs w:val="18"/>
           <w:lang w:val="en-US"/>
         </w:rPr>
-        <w:t xml:space="preserve"> as </w:t>
-      </w:r>
-      <w:r>
-        <w:rPr>
-          <w:rFonts w:ascii="Courier New" w:hAnsi="Courier New" w:cs="Courier New"/>
-          <w:sz w:val="18"/>
-          <w:szCs w:val="18"/>
-          <w:lang w:val="en-US"/>
-        </w:rPr>
-        <w:t>item()*</w:t>
+        <w:t xml:space="preserve"> as item()*</w:t>
       </w:r>
     </w:p>
     <w:p>
@@ -14409,13 +14073,7 @@
         <w:rPr>
           <w:lang w:val="en-US"/>
         </w:rPr>
-        <w:t>Returns the input value.</w:t>
-      </w:r>
-      <w:r>
-        <w:rPr>
-          <w:lang w:val="en-US"/>
-        </w:rPr>
-        <w:t xml:space="preserve"> </w:t>
+        <w:t xml:space="preserve">Returns the input value. </w:t>
       </w:r>
     </w:p>
     <w:p>
@@ -16019,13 +15677,7 @@
           <w:lang w:val="en-US"/>
         </w:rPr>
         <w:lastRenderedPageBreak/>
-        <w:t>file-</w:t>
-      </w:r>
-      <w:r>
-        <w:rPr>
-          <w:lang w:val="en-US"/>
-        </w:rPr>
-        <w:t>basename</w:t>
+        <w:t>file-basename</w:t>
       </w:r>
       <w:r>
         <w:rPr>
@@ -16348,44 +16000,28 @@
           <w:lang w:val="en-US"/>
         </w:rPr>
         <w:lastRenderedPageBreak/>
-        <w:t>file-cont</w:t>
-      </w:r>
-      <w:r>
-        <w:rPr>
-          <w:lang w:val="en-US"/>
-        </w:rPr>
-        <w:t>ent</w:t>
-      </w:r>
-    </w:p>
-    <w:p>
-      <w:pPr>
-        <w:spacing w:after="0"/>
-        <w:rPr>
-          <w:rFonts w:ascii="Courier New" w:hAnsi="Courier New" w:cs="Courier New"/>
-          <w:sz w:val="18"/>
-          <w:szCs w:val="18"/>
-          <w:lang w:val="en-US"/>
-        </w:rPr>
-      </w:pPr>
-      <w:r>
-        <w:rPr>
-          <w:rFonts w:ascii="Courier New" w:hAnsi="Courier New" w:cs="Courier New"/>
-          <w:b/>
-          <w:sz w:val="18"/>
-          <w:szCs w:val="18"/>
-          <w:lang w:val="en-US"/>
-        </w:rPr>
-        <w:t>file-con</w:t>
-      </w:r>
-      <w:r>
-        <w:rPr>
-          <w:rFonts w:ascii="Courier New" w:hAnsi="Courier New" w:cs="Courier New"/>
-          <w:b/>
-          <w:sz w:val="18"/>
-          <w:szCs w:val="18"/>
-          <w:lang w:val="en-US"/>
-        </w:rPr>
-        <w:t>tent</w:t>
+        <w:t>file-content</w:t>
+      </w:r>
+    </w:p>
+    <w:p>
+      <w:pPr>
+        <w:spacing w:after="0"/>
+        <w:rPr>
+          <w:rFonts w:ascii="Courier New" w:hAnsi="Courier New" w:cs="Courier New"/>
+          <w:sz w:val="18"/>
+          <w:szCs w:val="18"/>
+          <w:lang w:val="en-US"/>
+        </w:rPr>
+      </w:pPr>
+      <w:r>
+        <w:rPr>
+          <w:rFonts w:ascii="Courier New" w:hAnsi="Courier New" w:cs="Courier New"/>
+          <w:b/>
+          <w:sz w:val="18"/>
+          <w:szCs w:val="18"/>
+          <w:lang w:val="en-US"/>
+        </w:rPr>
+        <w:t>file-content</w:t>
       </w:r>
       <w:r>
         <w:rPr>
@@ -17975,16 +17611,7 @@
           <w:szCs w:val="18"/>
           <w:lang w:val="en-US"/>
         </w:rPr>
-        <w:t xml:space="preserve"> as </w:t>
-      </w:r>
-      <w:r>
-        <w:rPr>
-          <w:rFonts w:ascii="Courier New" w:hAnsi="Courier New" w:cs="Courier New"/>
-          <w:sz w:val="18"/>
-          <w:szCs w:val="18"/>
-          <w:lang w:val="en-US"/>
-        </w:rPr>
-        <w:t>xs:boolean</w:t>
+        <w:t xml:space="preserve"> as xs:boolean</w:t>
       </w:r>
     </w:p>
     <w:p>
@@ -18023,16 +17650,7 @@
           <w:szCs w:val="18"/>
           <w:lang w:val="en-US"/>
         </w:rPr>
-        <w:t xml:space="preserve"> as </w:t>
-      </w:r>
-      <w:r>
-        <w:rPr>
-          <w:rFonts w:ascii="Courier New" w:hAnsi="Courier New" w:cs="Courier New"/>
-          <w:sz w:val="18"/>
-          <w:szCs w:val="18"/>
-          <w:lang w:val="en-US"/>
-        </w:rPr>
-        <w:t>xs:boolean</w:t>
+        <w:t xml:space="preserve"> as xs:boolean</w:t>
       </w:r>
     </w:p>
     <w:p>
@@ -18110,13 +17728,7 @@
         <w:rPr>
           <w:lang w:val="en-US"/>
         </w:rPr>
-        <w:t>, dependent on whether a file exists or not.</w:t>
-      </w:r>
-      <w:r>
-        <w:rPr>
-          <w:lang w:val="en-US"/>
-        </w:rPr>
-        <w:t xml:space="preserve"> </w:t>
+        <w:t xml:space="preserve">, dependent on whether a file exists or not. </w:t>
       </w:r>
     </w:p>
     <w:p>
@@ -19188,16 +18800,7 @@
           <w:szCs w:val="18"/>
           <w:lang w:val="en-US"/>
         </w:rPr>
-        <w:t xml:space="preserve">           </w:t>
-      </w:r>
-      <w:r>
-        <w:rPr>
-          <w:rFonts w:ascii="Courier New" w:hAnsi="Courier New" w:cs="Courier New"/>
-          <w:sz w:val="18"/>
-          <w:szCs w:val="18"/>
-          <w:lang w:val="en-US"/>
-        </w:rPr>
-        <w:t>as xs:string*</w:t>
+        <w:t xml:space="preserve">           as xs:string*</w:t>
       </w:r>
     </w:p>
     <w:p>
@@ -19236,46 +18839,196 @@
           <w:szCs w:val="18"/>
           <w:lang w:val="en-US"/>
         </w:rPr>
-        <w:t>uri as xs:string, $line1 as xs:integer)</w:t>
-      </w:r>
-      <w:r>
-        <w:rPr>
-          <w:rFonts w:ascii="Courier New" w:hAnsi="Courier New" w:cs="Courier New"/>
-          <w:sz w:val="18"/>
-          <w:szCs w:val="18"/>
+        <w:t>uri as xs:string, $line1 as xs:integer) as xs:string*</w:t>
+      </w:r>
+    </w:p>
+    <w:p>
+      <w:pPr>
+        <w:spacing w:after="0"/>
+        <w:rPr>
+          <w:rFonts w:ascii="Courier New" w:hAnsi="Courier New" w:cs="Courier New"/>
+          <w:sz w:val="18"/>
+          <w:szCs w:val="18"/>
+          <w:lang w:val="en-US"/>
+        </w:rPr>
+      </w:pPr>
+      <w:r>
+        <w:rPr>
+          <w:rFonts w:ascii="Courier New" w:hAnsi="Courier New" w:cs="Courier New"/>
+          <w:b/>
+          <w:sz w:val="18"/>
+          <w:szCs w:val="18"/>
+          <w:lang w:val="en-US"/>
+        </w:rPr>
+        <w:t>file-lines</w:t>
+      </w:r>
+      <w:r>
+        <w:rPr>
+          <w:rFonts w:ascii="Courier New" w:hAnsi="Courier New" w:cs="Courier New"/>
+          <w:sz w:val="18"/>
+          <w:szCs w:val="18"/>
+          <w:lang w:val="en-US"/>
+        </w:rPr>
+        <w:t>($</w:t>
+      </w:r>
+      <w:r>
+        <w:rPr>
+          <w:rFonts w:ascii="Courier New" w:hAnsi="Courier New" w:cs="Courier New"/>
+          <w:sz w:val="18"/>
+          <w:szCs w:val="18"/>
+          <w:lang w:val="en-US"/>
+        </w:rPr>
+        <w:t>uri as xs:string) as xs:string*</w:t>
+      </w:r>
+    </w:p>
+    <w:p>
+      <w:pPr>
+        <w:spacing w:after="0"/>
+        <w:rPr>
+          <w:rFonts w:ascii="Courier New" w:hAnsi="Courier New" w:cs="Courier New"/>
+          <w:sz w:val="18"/>
+          <w:szCs w:val="18"/>
+          <w:lang w:val="en-US"/>
+        </w:rPr>
+      </w:pPr>
+      <w:r>
+        <w:rPr>
+          <w:rFonts w:ascii="Courier New" w:hAnsi="Courier New" w:cs="Courier New"/>
+          <w:b/>
+          <w:sz w:val="18"/>
+          <w:szCs w:val="18"/>
+          <w:lang w:val="en-US"/>
+        </w:rPr>
+        <w:t>file-lines</w:t>
+      </w:r>
+      <w:r>
+        <w:rPr>
+          <w:rFonts w:ascii="Courier New" w:hAnsi="Courier New" w:cs="Courier New"/>
+          <w:sz w:val="18"/>
+          <w:szCs w:val="18"/>
+          <w:lang w:val="en-US"/>
+        </w:rPr>
+        <w:t>(</w:t>
+      </w:r>
+      <w:r>
+        <w:rPr>
+          <w:rFonts w:ascii="Courier New" w:hAnsi="Courier New" w:cs="Courier New"/>
+          <w:sz w:val="18"/>
+          <w:szCs w:val="18"/>
+          <w:lang w:val="en-US"/>
+        </w:rPr>
+        <w:t>) as xs:string*</w:t>
+      </w:r>
+    </w:p>
+    <w:p>
+      <w:pPr>
+        <w:spacing w:after="0"/>
+        <w:rPr>
+          <w:rFonts w:cstheme="minorHAnsi"/>
+          <w:lang w:val="en-US"/>
+        </w:rPr>
+      </w:pPr>
+    </w:p>
+    <w:p>
+      <w:pPr>
+        <w:rPr>
+          <w:b/>
+          <w:i/>
+          <w:lang w:val="en-US"/>
+        </w:rPr>
+      </w:pPr>
+      <w:r>
+        <w:rPr>
+          <w:b/>
+          <w:i/>
+          <w:lang w:val="en-US"/>
+        </w:rPr>
+        <w:t>S</w:t>
+      </w:r>
+      <w:r>
+        <w:rPr>
+          <w:b/>
+          <w:i/>
+          <w:lang w:val="en-US"/>
+        </w:rPr>
+        <w:t>ummary</w:t>
+      </w:r>
+    </w:p>
+    <w:p>
+      <w:pPr>
+        <w:spacing w:after="0"/>
+        <w:rPr>
+          <w:lang w:val="en-US"/>
+        </w:rPr>
+      </w:pPr>
+      <w:r>
+        <w:rPr>
+          <w:lang w:val="en-US"/>
+        </w:rPr>
+        <w:t>Returns all or selectede lines from a file.</w:t>
+      </w:r>
+      <w:r>
+        <w:rPr>
           <w:lang w:val="en-US"/>
         </w:rPr>
         <w:t xml:space="preserve"> </w:t>
       </w:r>
-      <w:r>
-        <w:rPr>
-          <w:rFonts w:ascii="Courier New" w:hAnsi="Courier New" w:cs="Courier New"/>
-          <w:sz w:val="18"/>
-          <w:szCs w:val="18"/>
-          <w:lang w:val="en-US"/>
-        </w:rPr>
-        <w:t>as xs:string*</w:t>
-      </w:r>
-    </w:p>
-    <w:p>
-      <w:pPr>
-        <w:spacing w:after="0"/>
-        <w:rPr>
-          <w:rFonts w:ascii="Courier New" w:hAnsi="Courier New" w:cs="Courier New"/>
-          <w:sz w:val="18"/>
-          <w:szCs w:val="18"/>
-          <w:lang w:val="en-US"/>
-        </w:rPr>
-      </w:pPr>
-      <w:r>
-        <w:rPr>
-          <w:rFonts w:ascii="Courier New" w:hAnsi="Courier New" w:cs="Courier New"/>
-          <w:b/>
-          <w:sz w:val="18"/>
-          <w:szCs w:val="18"/>
-          <w:lang w:val="en-US"/>
-        </w:rPr>
-        <w:t>file-lines</w:t>
+    </w:p>
+    <w:p>
+      <w:pPr>
+        <w:rPr>
+          <w:lang w:val="en-US"/>
+        </w:rPr>
+      </w:pPr>
+    </w:p>
+    <w:p>
+      <w:pPr>
+        <w:rPr>
+          <w:lang w:val="en-US"/>
+        </w:rPr>
+      </w:pPr>
+      <w:r>
+        <w:rPr>
+          <w:lang w:val="en-US"/>
+        </w:rPr>
+        <w:br w:type="page"/>
+      </w:r>
+    </w:p>
+    <w:p>
+      <w:pPr>
+        <w:pStyle w:val="Heading2"/>
+        <w:spacing w:after="160"/>
+        <w:rPr>
+          <w:lang w:val="en-US"/>
+        </w:rPr>
+      </w:pPr>
+      <w:r>
+        <w:rPr>
+          <w:lang w:val="en-US"/>
+        </w:rPr>
+        <w:lastRenderedPageBreak/>
+        <w:t>file-name, fname</w:t>
+      </w:r>
+    </w:p>
+    <w:p>
+      <w:pPr>
+        <w:spacing w:after="0"/>
+        <w:rPr>
+          <w:rFonts w:ascii="Courier New" w:hAnsi="Courier New" w:cs="Courier New"/>
+          <w:sz w:val="18"/>
+          <w:szCs w:val="18"/>
+          <w:lang w:val="en-US"/>
+        </w:rPr>
+      </w:pPr>
+      <w:r>
+        <w:rPr>
+          <w:rFonts w:ascii="Courier New" w:hAnsi="Courier New" w:cs="Courier New"/>
+          <w:b/>
+          <w:sz w:val="18"/>
+          <w:szCs w:val="18"/>
+          <w:lang w:val="en-US"/>
+        </w:rPr>
+        <w:t>file-name</w:t>
       </w:r>
       <w:r>
         <w:rPr>
@@ -19293,28 +19046,28 @@
           <w:szCs w:val="18"/>
           <w:lang w:val="en-US"/>
         </w:rPr>
-        <w:t>uri as xs:string) as xs:string*</w:t>
-      </w:r>
-    </w:p>
-    <w:p>
-      <w:pPr>
-        <w:spacing w:after="0"/>
-        <w:rPr>
-          <w:rFonts w:ascii="Courier New" w:hAnsi="Courier New" w:cs="Courier New"/>
-          <w:sz w:val="18"/>
-          <w:szCs w:val="18"/>
-          <w:lang w:val="en-US"/>
-        </w:rPr>
-      </w:pPr>
-      <w:r>
-        <w:rPr>
-          <w:rFonts w:ascii="Courier New" w:hAnsi="Courier New" w:cs="Courier New"/>
-          <w:b/>
-          <w:sz w:val="18"/>
-          <w:szCs w:val="18"/>
-          <w:lang w:val="en-US"/>
-        </w:rPr>
-        <w:t>file-lines</w:t>
+        <w:t>uri as xs:string?) as xs:string?</w:t>
+      </w:r>
+    </w:p>
+    <w:p>
+      <w:pPr>
+        <w:spacing w:after="0"/>
+        <w:rPr>
+          <w:rFonts w:ascii="Courier New" w:hAnsi="Courier New" w:cs="Courier New"/>
+          <w:sz w:val="18"/>
+          <w:szCs w:val="18"/>
+          <w:lang w:val="en-US"/>
+        </w:rPr>
+      </w:pPr>
+      <w:r>
+        <w:rPr>
+          <w:rFonts w:ascii="Courier New" w:hAnsi="Courier New" w:cs="Courier New"/>
+          <w:b/>
+          <w:sz w:val="18"/>
+          <w:szCs w:val="18"/>
+          <w:lang w:val="en-US"/>
+        </w:rPr>
+        <w:t>file-name</w:t>
       </w:r>
       <w:r>
         <w:rPr>
@@ -19332,7 +19085,7 @@
           <w:szCs w:val="18"/>
           <w:lang w:val="en-US"/>
         </w:rPr>
-        <w:t>) as xs:string*</w:t>
+        <w:t>) as xs:string?</w:t>
       </w:r>
     </w:p>
     <w:p>
@@ -19380,7 +19133,759 @@
         <w:rPr>
           <w:lang w:val="en-US"/>
         </w:rPr>
-        <w:t>Returns all or selectede lines from a file.</w:t>
+        <w:t>Returns the file name extracted from a URI.</w:t>
+      </w:r>
+    </w:p>
+    <w:p>
+      <w:pPr>
+        <w:spacing w:after="0"/>
+        <w:rPr>
+          <w:lang w:val="en-US"/>
+        </w:rPr>
+      </w:pPr>
+      <w:r>
+        <w:rPr>
+          <w:lang w:val="en-US"/>
+        </w:rPr>
+        <w:t xml:space="preserve"> </w:t>
+      </w:r>
+    </w:p>
+    <w:p>
+      <w:pPr>
+        <w:rPr>
+          <w:b/>
+          <w:i/>
+          <w:lang w:val="en-US"/>
+        </w:rPr>
+      </w:pPr>
+      <w:r>
+        <w:rPr>
+          <w:b/>
+          <w:i/>
+          <w:lang w:val="en-US"/>
+        </w:rPr>
+        <w:t>Details</w:t>
+      </w:r>
+    </w:p>
+    <w:p>
+      <w:pPr>
+        <w:spacing w:after="0"/>
+        <w:rPr>
+          <w:lang w:val="en-US"/>
+        </w:rPr>
+      </w:pPr>
+      <w:r>
+        <w:rPr>
+          <w:lang w:val="en-US"/>
+        </w:rPr>
+        <w:t>#Give a detailed description.</w:t>
+      </w:r>
+    </w:p>
+    <w:p>
+      <w:pPr>
+        <w:spacing w:after="0"/>
+        <w:rPr>
+          <w:lang w:val="en-US"/>
+        </w:rPr>
+      </w:pPr>
+    </w:p>
+    <w:p>
+      <w:pPr>
+        <w:rPr>
+          <w:b/>
+          <w:i/>
+          <w:lang w:val="en-US"/>
+        </w:rPr>
+      </w:pPr>
+      <w:r>
+        <w:rPr>
+          <w:b/>
+          <w:i/>
+          <w:lang w:val="en-US"/>
+        </w:rPr>
+        <w:t>Parameters</w:t>
+      </w:r>
+    </w:p>
+    <w:p>
+      <w:pPr>
+        <w:rPr>
+          <w:lang w:val="en-US"/>
+        </w:rPr>
+      </w:pPr>
+      <w:r>
+        <w:rPr>
+          <w:lang w:val="en-US"/>
+        </w:rPr>
+        <w:t>D</w:t>
+      </w:r>
+      <w:r>
+        <w:rPr>
+          <w:lang w:val="en-US"/>
+        </w:rPr>
+        <w:t>escribed by the following table.</w:t>
+      </w:r>
+    </w:p>
+    <w:p>
+      <w:pPr>
+        <w:rPr>
+          <w:lang w:val="en-US"/>
+        </w:rPr>
+      </w:pPr>
+      <w:r>
+        <w:rPr>
+          <w:b/>
+          <w:lang w:val="en-US"/>
+        </w:rPr>
+        <w:t>Table</w:t>
+      </w:r>
+      <w:r>
+        <w:rPr>
+          <w:lang w:val="en-US"/>
+        </w:rPr>
+        <w:t xml:space="preserve">. Parameters of function </w:t>
+      </w:r>
+      <w:r>
+        <w:rPr>
+          <w:rFonts w:ascii="Courier New" w:hAnsi="Courier New" w:cs="Courier New"/>
+          <w:sz w:val="18"/>
+          <w:szCs w:val="18"/>
+          <w:lang w:val="en-US"/>
+        </w:rPr>
+        <w:t>xyz</w:t>
+      </w:r>
+      <w:r>
+        <w:rPr>
+          <w:lang w:val="en-US"/>
+        </w:rPr>
+        <w:t>.</w:t>
+      </w:r>
+    </w:p>
+    <w:tbl>
+      <w:tblPr>
+        <w:tblStyle w:val="TableGrid"/>
+        <w:tblW w:w="0" w:type="auto"/>
+        <w:tblLook w:val="04A0" w:firstRow="1" w:lastRow="0" w:firstColumn="1" w:lastColumn="0" w:noHBand="0" w:noVBand="1"/>
+      </w:tblPr>
+      <w:tblGrid>
+        <w:gridCol w:w="1271"/>
+        <w:gridCol w:w="7791"/>
+      </w:tblGrid>
+      <w:tr>
+        <w:tc>
+          <w:tcPr>
+            <w:tcW w:w="1271" w:type="dxa"/>
+          </w:tcPr>
+          <w:p>
+            <w:pPr>
+              <w:rPr>
+                <w:b/>
+                <w:lang w:val="en-US"/>
+              </w:rPr>
+            </w:pPr>
+            <w:r>
+              <w:rPr>
+                <w:b/>
+                <w:lang w:val="en-US"/>
+              </w:rPr>
+              <w:t>Parameter</w:t>
+            </w:r>
+          </w:p>
+        </w:tc>
+        <w:tc>
+          <w:tcPr>
+            <w:tcW w:w="7791" w:type="dxa"/>
+          </w:tcPr>
+          <w:p>
+            <w:pPr>
+              <w:rPr>
+                <w:b/>
+                <w:lang w:val="en-US"/>
+              </w:rPr>
+            </w:pPr>
+            <w:r>
+              <w:rPr>
+                <w:b/>
+                <w:lang w:val="en-US"/>
+              </w:rPr>
+              <w:t>Meaning</w:t>
+            </w:r>
+          </w:p>
+        </w:tc>
+      </w:tr>
+      <w:tr>
+        <w:tc>
+          <w:tcPr>
+            <w:tcW w:w="1271" w:type="dxa"/>
+          </w:tcPr>
+          <w:p>
+            <w:pPr>
+              <w:rPr>
+                <w:rFonts w:ascii="Courier New" w:hAnsi="Courier New" w:cs="Courier New"/>
+                <w:sz w:val="18"/>
+                <w:szCs w:val="18"/>
+                <w:lang w:val="en-US"/>
+              </w:rPr>
+            </w:pPr>
+            <w:r>
+              <w:rPr>
+                <w:rFonts w:ascii="Courier New" w:hAnsi="Courier New" w:cs="Courier New"/>
+                <w:sz w:val="18"/>
+                <w:szCs w:val="18"/>
+                <w:lang w:val="en-US"/>
+              </w:rPr>
+              <w:t>Uri</w:t>
+            </w:r>
+          </w:p>
+        </w:tc>
+        <w:tc>
+          <w:tcPr>
+            <w:tcW w:w="7791" w:type="dxa"/>
+          </w:tcPr>
+          <w:p>
+            <w:pPr>
+              <w:rPr>
+                <w:lang w:val="en-US"/>
+              </w:rPr>
+            </w:pPr>
+            <w:r>
+              <w:rPr>
+                <w:lang w:val="en-US"/>
+              </w:rPr>
+              <w:t>A URI</w:t>
+            </w:r>
+          </w:p>
+        </w:tc>
+      </w:tr>
+    </w:tbl>
+    <w:p>
+      <w:pPr>
+        <w:rPr>
+          <w:b/>
+          <w:lang w:val="en-US"/>
+        </w:rPr>
+      </w:pPr>
+    </w:p>
+    <w:p>
+      <w:pPr>
+        <w:rPr>
+          <w:b/>
+          <w:lang w:val="en-US"/>
+        </w:rPr>
+      </w:pPr>
+      <w:r>
+        <w:rPr>
+          <w:b/>
+          <w:lang w:val="en-US"/>
+        </w:rPr>
+        <w:t>Example</w:t>
+      </w:r>
+      <w:r>
+        <w:rPr>
+          <w:b/>
+          <w:lang w:val="en-US"/>
+        </w:rPr>
+        <w:t>s</w:t>
+      </w:r>
+    </w:p>
+    <w:p>
+      <w:pPr>
+        <w:rPr>
+          <w:lang w:val="en-US"/>
+        </w:rPr>
+      </w:pPr>
+      <w:r>
+        <w:rPr>
+          <w:lang w:val="en-US"/>
+        </w:rPr>
+        <w:t>Get the file names of the files contained by the current workfolder</w:t>
+      </w:r>
+      <w:r>
+        <w:rPr>
+          <w:lang w:val="en-US"/>
+        </w:rPr>
+        <w:t>.</w:t>
+      </w:r>
+    </w:p>
+    <w:p>
+      <w:pPr>
+        <w:rPr>
+          <w:rFonts w:ascii="Courier New" w:hAnsi="Courier New" w:cs="Courier New"/>
+          <w:sz w:val="18"/>
+          <w:szCs w:val="18"/>
+          <w:lang w:val="en-US"/>
+        </w:rPr>
+      </w:pPr>
+      <w:r>
+        <w:rPr>
+          <w:rFonts w:ascii="Courier New" w:hAnsi="Courier New" w:cs="Courier New"/>
+          <w:sz w:val="18"/>
+          <w:szCs w:val="18"/>
+          <w:lang w:val="en-US"/>
+        </w:rPr>
+        <w:t>fox "*[is-file()]/fname()"</w:t>
+      </w:r>
+    </w:p>
+    <w:p>
+      <w:pPr>
+        <w:rPr>
+          <w:lang w:val="en-US"/>
+        </w:rPr>
+      </w:pPr>
+      <w:r>
+        <w:rPr>
+          <w:lang w:val="en-US"/>
+        </w:rPr>
+        <w:br w:type="page"/>
+      </w:r>
+    </w:p>
+    <w:p>
+      <w:pPr>
+        <w:pStyle w:val="Heading2"/>
+        <w:spacing w:after="160"/>
+        <w:rPr>
+          <w:lang w:val="en-US"/>
+        </w:rPr>
+      </w:pPr>
+      <w:r>
+        <w:rPr>
+          <w:lang w:val="en-US"/>
+        </w:rPr>
+        <w:lastRenderedPageBreak/>
+        <w:t>file-</w:t>
+      </w:r>
+      <w:r>
+        <w:rPr>
+          <w:lang w:val="en-US"/>
+        </w:rPr>
+        <w:t>sdate,</w:t>
+      </w:r>
+      <w:r>
+        <w:rPr>
+          <w:lang w:val="en-US"/>
+        </w:rPr>
+        <w:t xml:space="preserve"> f</w:t>
+      </w:r>
+      <w:r>
+        <w:rPr>
+          <w:lang w:val="en-US"/>
+        </w:rPr>
+        <w:t>sdate</w:t>
+      </w:r>
+    </w:p>
+    <w:p>
+      <w:pPr>
+        <w:spacing w:after="0"/>
+        <w:rPr>
+          <w:rFonts w:ascii="Courier New" w:hAnsi="Courier New" w:cs="Courier New"/>
+          <w:sz w:val="18"/>
+          <w:szCs w:val="18"/>
+          <w:lang w:val="en-US"/>
+        </w:rPr>
+      </w:pPr>
+      <w:r>
+        <w:rPr>
+          <w:rFonts w:ascii="Courier New" w:hAnsi="Courier New" w:cs="Courier New"/>
+          <w:b/>
+          <w:sz w:val="18"/>
+          <w:szCs w:val="18"/>
+          <w:lang w:val="en-US"/>
+        </w:rPr>
+        <w:t>file-</w:t>
+      </w:r>
+      <w:r>
+        <w:rPr>
+          <w:rFonts w:ascii="Courier New" w:hAnsi="Courier New" w:cs="Courier New"/>
+          <w:b/>
+          <w:sz w:val="18"/>
+          <w:szCs w:val="18"/>
+          <w:lang w:val="en-US"/>
+        </w:rPr>
+        <w:t>sdate</w:t>
+      </w:r>
+      <w:r>
+        <w:rPr>
+          <w:rFonts w:ascii="Courier New" w:hAnsi="Courier New" w:cs="Courier New"/>
+          <w:sz w:val="18"/>
+          <w:szCs w:val="18"/>
+          <w:lang w:val="en-US"/>
+        </w:rPr>
+        <w:t>($</w:t>
+      </w:r>
+      <w:r>
+        <w:rPr>
+          <w:rFonts w:ascii="Courier New" w:hAnsi="Courier New" w:cs="Courier New"/>
+          <w:sz w:val="18"/>
+          <w:szCs w:val="18"/>
+          <w:lang w:val="en-US"/>
+        </w:rPr>
+        <w:t>uri as xs:string?) as xs:string?</w:t>
+      </w:r>
+    </w:p>
+    <w:p>
+      <w:pPr>
+        <w:spacing w:after="0"/>
+        <w:rPr>
+          <w:rFonts w:ascii="Courier New" w:hAnsi="Courier New" w:cs="Courier New"/>
+          <w:sz w:val="18"/>
+          <w:szCs w:val="18"/>
+          <w:lang w:val="en-US"/>
+        </w:rPr>
+      </w:pPr>
+      <w:r>
+        <w:rPr>
+          <w:rFonts w:ascii="Courier New" w:hAnsi="Courier New" w:cs="Courier New"/>
+          <w:b/>
+          <w:sz w:val="18"/>
+          <w:szCs w:val="18"/>
+          <w:lang w:val="en-US"/>
+        </w:rPr>
+        <w:t>file-</w:t>
+      </w:r>
+      <w:r>
+        <w:rPr>
+          <w:rFonts w:ascii="Courier New" w:hAnsi="Courier New" w:cs="Courier New"/>
+          <w:b/>
+          <w:sz w:val="18"/>
+          <w:szCs w:val="18"/>
+          <w:lang w:val="en-US"/>
+        </w:rPr>
+        <w:t>sdate</w:t>
+      </w:r>
+      <w:r>
+        <w:rPr>
+          <w:rFonts w:ascii="Courier New" w:hAnsi="Courier New" w:cs="Courier New"/>
+          <w:sz w:val="18"/>
+          <w:szCs w:val="18"/>
+          <w:lang w:val="en-US"/>
+        </w:rPr>
+        <w:t>(</w:t>
+      </w:r>
+      <w:r>
+        <w:rPr>
+          <w:rFonts w:ascii="Courier New" w:hAnsi="Courier New" w:cs="Courier New"/>
+          <w:sz w:val="18"/>
+          <w:szCs w:val="18"/>
+          <w:lang w:val="en-US"/>
+        </w:rPr>
+        <w:t>) as xs:string?</w:t>
+      </w:r>
+    </w:p>
+    <w:p>
+      <w:pPr>
+        <w:spacing w:after="0"/>
+        <w:rPr>
+          <w:rFonts w:cstheme="minorHAnsi"/>
+          <w:lang w:val="en-US"/>
+        </w:rPr>
+      </w:pPr>
+    </w:p>
+    <w:p>
+      <w:pPr>
+        <w:rPr>
+          <w:b/>
+          <w:i/>
+          <w:lang w:val="en-US"/>
+        </w:rPr>
+      </w:pPr>
+      <w:r>
+        <w:rPr>
+          <w:b/>
+          <w:i/>
+          <w:lang w:val="en-US"/>
+        </w:rPr>
+        <w:t>S</w:t>
+      </w:r>
+      <w:r>
+        <w:rPr>
+          <w:b/>
+          <w:i/>
+          <w:lang w:val="en-US"/>
+        </w:rPr>
+        <w:t>ummary</w:t>
+      </w:r>
+    </w:p>
+    <w:p>
+      <w:pPr>
+        <w:spacing w:after="0"/>
+        <w:rPr>
+          <w:lang w:val="en-US"/>
+        </w:rPr>
+      </w:pPr>
+      <w:r>
+        <w:rPr>
+          <w:lang w:val="en-US"/>
+        </w:rPr>
+        <w:t>Returns the date of last modification, as a string.</w:t>
+      </w:r>
+    </w:p>
+    <w:p>
+      <w:pPr>
+        <w:spacing w:after="0"/>
+        <w:rPr>
+          <w:lang w:val="en-US"/>
+        </w:rPr>
+      </w:pPr>
+      <w:r>
+        <w:rPr>
+          <w:lang w:val="en-US"/>
+        </w:rPr>
+        <w:t xml:space="preserve"> </w:t>
+      </w:r>
+    </w:p>
+    <w:p>
+      <w:pPr>
+        <w:rPr>
+          <w:b/>
+          <w:i/>
+          <w:lang w:val="en-US"/>
+        </w:rPr>
+      </w:pPr>
+      <w:r>
+        <w:rPr>
+          <w:b/>
+          <w:i/>
+          <w:lang w:val="en-US"/>
+        </w:rPr>
+        <w:t>Details</w:t>
+      </w:r>
+    </w:p>
+    <w:p>
+      <w:pPr>
+        <w:spacing w:after="0"/>
+        <w:rPr>
+          <w:lang w:val="en-US"/>
+        </w:rPr>
+      </w:pPr>
+      <w:r>
+        <w:rPr>
+          <w:lang w:val="en-US"/>
+        </w:rPr>
+        <w:t>#Give a detailed description.</w:t>
+      </w:r>
+    </w:p>
+    <w:p>
+      <w:pPr>
+        <w:spacing w:after="0"/>
+        <w:rPr>
+          <w:lang w:val="en-US"/>
+        </w:rPr>
+      </w:pPr>
+    </w:p>
+    <w:p>
+      <w:pPr>
+        <w:rPr>
+          <w:b/>
+          <w:i/>
+          <w:lang w:val="en-US"/>
+        </w:rPr>
+      </w:pPr>
+      <w:r>
+        <w:rPr>
+          <w:b/>
+          <w:i/>
+          <w:lang w:val="en-US"/>
+        </w:rPr>
+        <w:t>Parameters</w:t>
+      </w:r>
+    </w:p>
+    <w:p>
+      <w:pPr>
+        <w:rPr>
+          <w:lang w:val="en-US"/>
+        </w:rPr>
+      </w:pPr>
+      <w:r>
+        <w:rPr>
+          <w:lang w:val="en-US"/>
+        </w:rPr>
+        <w:t>D</w:t>
+      </w:r>
+      <w:r>
+        <w:rPr>
+          <w:lang w:val="en-US"/>
+        </w:rPr>
+        <w:t>escribed by the following table.</w:t>
+      </w:r>
+    </w:p>
+    <w:p>
+      <w:pPr>
+        <w:rPr>
+          <w:lang w:val="en-US"/>
+        </w:rPr>
+      </w:pPr>
+      <w:r>
+        <w:rPr>
+          <w:b/>
+          <w:lang w:val="en-US"/>
+        </w:rPr>
+        <w:t>Table</w:t>
+      </w:r>
+      <w:r>
+        <w:rPr>
+          <w:lang w:val="en-US"/>
+        </w:rPr>
+        <w:t xml:space="preserve">. Parameters of function </w:t>
+      </w:r>
+      <w:r>
+        <w:rPr>
+          <w:rFonts w:ascii="Courier New" w:hAnsi="Courier New" w:cs="Courier New"/>
+          <w:sz w:val="18"/>
+          <w:szCs w:val="18"/>
+          <w:lang w:val="en-US"/>
+        </w:rPr>
+        <w:t>file-sdate</w:t>
+      </w:r>
+      <w:r>
+        <w:rPr>
+          <w:lang w:val="en-US"/>
+        </w:rPr>
+        <w:t>.</w:t>
+      </w:r>
+    </w:p>
+    <w:tbl>
+      <w:tblPr>
+        <w:tblStyle w:val="TableGrid"/>
+        <w:tblW w:w="0" w:type="auto"/>
+        <w:tblLook w:val="04A0" w:firstRow="1" w:lastRow="0" w:firstColumn="1" w:lastColumn="0" w:noHBand="0" w:noVBand="1"/>
+      </w:tblPr>
+      <w:tblGrid>
+        <w:gridCol w:w="1271"/>
+        <w:gridCol w:w="7791"/>
+      </w:tblGrid>
+      <w:tr>
+        <w:tc>
+          <w:tcPr>
+            <w:tcW w:w="1271" w:type="dxa"/>
+          </w:tcPr>
+          <w:p>
+            <w:pPr>
+              <w:rPr>
+                <w:b/>
+                <w:lang w:val="en-US"/>
+              </w:rPr>
+            </w:pPr>
+            <w:r>
+              <w:rPr>
+                <w:b/>
+                <w:lang w:val="en-US"/>
+              </w:rPr>
+              <w:t>Parameter</w:t>
+            </w:r>
+          </w:p>
+        </w:tc>
+        <w:tc>
+          <w:tcPr>
+            <w:tcW w:w="7791" w:type="dxa"/>
+          </w:tcPr>
+          <w:p>
+            <w:pPr>
+              <w:rPr>
+                <w:b/>
+                <w:lang w:val="en-US"/>
+              </w:rPr>
+            </w:pPr>
+            <w:r>
+              <w:rPr>
+                <w:b/>
+                <w:lang w:val="en-US"/>
+              </w:rPr>
+              <w:t>Meaning</w:t>
+            </w:r>
+          </w:p>
+        </w:tc>
+      </w:tr>
+      <w:tr>
+        <w:tc>
+          <w:tcPr>
+            <w:tcW w:w="1271" w:type="dxa"/>
+          </w:tcPr>
+          <w:p>
+            <w:pPr>
+              <w:rPr>
+                <w:rFonts w:ascii="Courier New" w:hAnsi="Courier New" w:cs="Courier New"/>
+                <w:sz w:val="18"/>
+                <w:szCs w:val="18"/>
+                <w:lang w:val="en-US"/>
+              </w:rPr>
+            </w:pPr>
+            <w:r>
+              <w:rPr>
+                <w:rFonts w:ascii="Courier New" w:hAnsi="Courier New" w:cs="Courier New"/>
+                <w:sz w:val="18"/>
+                <w:szCs w:val="18"/>
+                <w:lang w:val="en-US"/>
+              </w:rPr>
+              <w:t>uri</w:t>
+            </w:r>
+          </w:p>
+        </w:tc>
+        <w:tc>
+          <w:tcPr>
+            <w:tcW w:w="7791" w:type="dxa"/>
+          </w:tcPr>
+          <w:p>
+            <w:pPr>
+              <w:rPr>
+                <w:lang w:val="en-US"/>
+              </w:rPr>
+            </w:pPr>
+            <w:r>
+              <w:rPr>
+                <w:lang w:val="en-US"/>
+              </w:rPr>
+              <w:t>A URI</w:t>
+            </w:r>
+          </w:p>
+        </w:tc>
+      </w:tr>
+    </w:tbl>
+    <w:p>
+      <w:pPr>
+        <w:rPr>
+          <w:b/>
+          <w:lang w:val="en-US"/>
+        </w:rPr>
+      </w:pPr>
+    </w:p>
+    <w:p>
+      <w:pPr>
+        <w:rPr>
+          <w:b/>
+          <w:lang w:val="en-US"/>
+        </w:rPr>
+      </w:pPr>
+      <w:r>
+        <w:rPr>
+          <w:b/>
+          <w:lang w:val="en-US"/>
+        </w:rPr>
+        <w:t>Example</w:t>
+      </w:r>
+      <w:r>
+        <w:rPr>
+          <w:b/>
+          <w:lang w:val="en-US"/>
+        </w:rPr>
+        <w:t>s</w:t>
+      </w:r>
+    </w:p>
+    <w:p>
+      <w:pPr>
+        <w:rPr>
+          <w:lang w:val="en-US"/>
+        </w:rPr>
+      </w:pPr>
+      <w:r>
+        <w:rPr>
+          <w:lang w:val="en-US"/>
+        </w:rPr>
+        <w:t>Get the file names of the files contained by the current workfolder</w:t>
+      </w:r>
+      <w:r>
+        <w:rPr>
+          <w:lang w:val="en-US"/>
+        </w:rPr>
+        <w:t xml:space="preserve"> with a last modification time greater than 6 PM</w:t>
       </w:r>
       <w:bookmarkStart w:id="3" w:name="_GoBack"/>
       <w:bookmarkEnd w:id="3"/>
@@ -19388,7 +19893,26 @@
         <w:rPr>
           <w:lang w:val="en-US"/>
         </w:rPr>
-        <w:t xml:space="preserve"> </w:t>
+        <w:t>.</w:t>
+      </w:r>
+    </w:p>
+    <w:p>
+      <w:pPr>
+        <w:rPr>
+          <w:rFonts w:ascii="Courier New" w:hAnsi="Courier New" w:cs="Courier New"/>
+          <w:sz w:val="18"/>
+          <w:szCs w:val="18"/>
+          <w:lang w:val="en-US"/>
+        </w:rPr>
+      </w:pPr>
+      <w:r>
+        <w:rPr>
+          <w:rFonts w:ascii="Courier New" w:hAnsi="Courier New" w:cs="Courier New"/>
+          <w:sz w:val="18"/>
+          <w:szCs w:val="18"/>
+          <w:lang w:val="en-US"/>
+        </w:rPr>
+        <w:t>fox "*[is-file()][fsdate()/substring-after(., 'T') gt '18']"</w:t>
       </w:r>
     </w:p>
     <w:p>
@@ -34100,16 +34624,19 @@
     <w:p>
       <w:pPr>
         <w:rPr>
-          <w:lang w:val="en-US"/>
-        </w:rPr>
-      </w:pPr>
-    </w:p>
-    <w:p>
-      <w:pPr>
-        <w:rPr>
-          <w:lang w:val="en-US"/>
-        </w:rPr>
-      </w:pPr>
+          <w:rFonts w:asciiTheme="majorHAnsi" w:eastAsiaTheme="majorEastAsia" w:hAnsiTheme="majorHAnsi" w:cstheme="majorBidi"/>
+          <w:color w:val="2E74B5" w:themeColor="accent1" w:themeShade="BF"/>
+          <w:sz w:val="26"/>
+          <w:szCs w:val="26"/>
+          <w:lang w:val="en-US"/>
+        </w:rPr>
+      </w:pPr>
+      <w:r>
+        <w:rPr>
+          <w:lang w:val="en-US"/>
+        </w:rPr>
+        <w:br w:type="page"/>
+      </w:r>
     </w:p>
     <w:p>
       <w:pPr>
@@ -34124,182 +34651,538 @@
           <w:lang w:val="en-US"/>
         </w:rPr>
         <w:lastRenderedPageBreak/>
-        <w:t>right-value-only ; right-value</w:t>
-      </w:r>
-    </w:p>
-    <w:p>
-      <w:pPr>
-        <w:rPr>
-          <w:rFonts w:ascii="Courier New" w:hAnsi="Courier New" w:cs="Courier New"/>
-          <w:sz w:val="18"/>
-          <w:szCs w:val="18"/>
-          <w:lang w:val="en-US"/>
-        </w:rPr>
-      </w:pPr>
-      <w:r>
-        <w:rPr>
-          <w:rFonts w:ascii="Courier New" w:hAnsi="Courier New" w:cs="Courier New"/>
-          <w:sz w:val="18"/>
-          <w:szCs w:val="18"/>
-          <w:lang w:val="en-US"/>
-        </w:rPr>
-        <w:t>right</w:t>
-      </w:r>
-      <w:r>
-        <w:rPr>
-          <w:rFonts w:ascii="Courier New" w:hAnsi="Courier New" w:cs="Courier New"/>
-          <w:sz w:val="18"/>
-          <w:szCs w:val="18"/>
-          <w:lang w:val="en-US"/>
-        </w:rPr>
-        <w:t>-value($value1, $value2)</w:t>
-      </w:r>
-    </w:p>
-    <w:p>
-      <w:pPr>
-        <w:rPr>
-          <w:lang w:val="en-US"/>
-        </w:rPr>
-      </w:pPr>
-      <w:r>
-        <w:rPr>
-          <w:lang w:val="en-US"/>
-        </w:rPr>
-        <w:t>Returns all items contained in $value</w:t>
-      </w:r>
-      <w:r>
-        <w:rPr>
-          <w:lang w:val="en-US"/>
-        </w:rPr>
-        <w:t>2</w:t>
-      </w:r>
-      <w:r>
-        <w:rPr>
-          <w:lang w:val="en-US"/>
-        </w:rPr>
-        <w:t>, but not in $value</w:t>
-      </w:r>
-      <w:r>
-        <w:rPr>
-          <w:lang w:val="en-US"/>
-        </w:rPr>
-        <w:t>1</w:t>
-      </w:r>
-      <w:r>
-        <w:rPr>
-          <w:lang w:val="en-US"/>
-        </w:rPr>
-        <w:t>. All items are atomized.</w:t>
-      </w:r>
-    </w:p>
-    <w:p>
-      <w:pPr>
-        <w:rPr>
-          <w:lang w:val="en-US"/>
-        </w:rPr>
-      </w:pPr>
-      <w:r>
-        <w:rPr>
-          <w:lang w:val="en-US"/>
-        </w:rPr>
-        <w:t>Example:</w:t>
-      </w:r>
-    </w:p>
-    <w:p>
-      <w:pPr>
-        <w:rPr>
-          <w:lang w:val="en-US"/>
-        </w:rPr>
-      </w:pPr>
-      <w:r>
-        <w:rPr>
-          <w:lang w:val="en-US"/>
-        </w:rPr>
-        <w:t>Returns file names found in one folder (at any depth), but not in another folder (at any depth):</w:t>
-      </w:r>
-    </w:p>
-    <w:p>
-      <w:pPr>
-        <w:rPr>
-          <w:rFonts w:ascii="Courier New" w:hAnsi="Courier New" w:cs="Courier New"/>
-          <w:sz w:val="16"/>
-          <w:szCs w:val="16"/>
-          <w:lang w:val="en-US"/>
-        </w:rPr>
-      </w:pPr>
-      <w:r>
-        <w:rPr>
-          <w:rFonts w:ascii="Courier New" w:hAnsi="Courier New" w:cs="Courier New"/>
-          <w:sz w:val="16"/>
-          <w:szCs w:val="16"/>
-          <w:lang w:val="en-US"/>
-        </w:rPr>
-        <w:t>fox "/projects/bhub/download/right-value(bhub-20210510//*.json/fname(), bhub-20210517//*.json/fname())"</w:t>
-      </w:r>
-    </w:p>
-    <w:p>
-      <w:pPr>
-        <w:rPr>
-          <w:lang w:val="en-US"/>
-        </w:rPr>
-      </w:pPr>
-      <w:r>
-        <w:rPr>
-          <w:lang w:val="en-US"/>
-        </w:rPr>
-        <w:t>Example:</w:t>
-      </w:r>
-    </w:p>
-    <w:p>
-      <w:pPr>
-        <w:rPr>
-          <w:lang w:val="en-US"/>
-        </w:rPr>
-      </w:pPr>
-      <w:r>
-        <w:rPr>
-          <w:lang w:val="en-US"/>
-        </w:rPr>
-        <w:t>Returns attribute values found in one file, but not in another file:</w:t>
-      </w:r>
-    </w:p>
-    <w:p>
-      <w:pPr>
-        <w:rPr>
-          <w:rFonts w:ascii="Courier New" w:hAnsi="Courier New" w:cs="Courier New"/>
-          <w:sz w:val="16"/>
-          <w:szCs w:val="16"/>
-          <w:lang w:val="en-US"/>
-        </w:rPr>
-      </w:pPr>
-      <w:r>
-        <w:rPr>
-          <w:rFonts w:ascii="Courier New" w:hAnsi="Courier New" w:cs="Courier New"/>
-          <w:sz w:val="16"/>
-          <w:szCs w:val="16"/>
-          <w:lang w:val="en-US"/>
-        </w:rPr>
-        <w:t>fox "right-value(*bootstrap.xml\\@value, *gefeg.xml\\@value)"</w:t>
-      </w:r>
-    </w:p>
-    <w:p>
-      <w:pPr>
-        <w:rPr>
-          <w:rFonts w:ascii="Courier New" w:hAnsi="Courier New" w:cs="Courier New"/>
-          <w:sz w:val="16"/>
-          <w:szCs w:val="16"/>
-          <w:lang w:val="en-US"/>
-        </w:rPr>
-      </w:pPr>
-    </w:p>
-    <w:p>
-      <w:pPr>
-        <w:rPr>
-          <w:lang w:val="en-US"/>
-        </w:rPr>
-      </w:pPr>
-      <w:r>
-        <w:rPr>
+        <w:t>relevant-xsds</w:t>
+      </w:r>
+      <w:r>
+        <w:rPr>
+          <w:lang w:val="en-US"/>
+        </w:rPr>
+        <w:t>, rxsds</w:t>
+      </w:r>
+    </w:p>
+    <w:p>
+      <w:pPr>
+        <w:spacing w:after="0"/>
+        <w:rPr>
+          <w:rFonts w:ascii="Courier New" w:hAnsi="Courier New" w:cs="Courier New"/>
+          <w:sz w:val="18"/>
+          <w:szCs w:val="18"/>
+          <w:lang w:val="en-US"/>
+        </w:rPr>
+      </w:pPr>
+      <w:r>
+        <w:rPr>
+          <w:rFonts w:ascii="Courier New" w:hAnsi="Courier New" w:cs="Courier New"/>
+          <w:b/>
+          <w:sz w:val="18"/>
+          <w:szCs w:val="18"/>
+          <w:lang w:val="en-US"/>
+        </w:rPr>
+        <w:t>relevant-xsds</w:t>
+      </w:r>
+      <w:r>
+        <w:rPr>
+          <w:rFonts w:ascii="Courier New" w:hAnsi="Courier New" w:cs="Courier New"/>
+          <w:sz w:val="18"/>
+          <w:szCs w:val="18"/>
+          <w:lang w:val="en-US"/>
+        </w:rPr>
+        <w:t>($</w:t>
+      </w:r>
+      <w:r>
+        <w:rPr>
+          <w:rFonts w:ascii="Courier New" w:hAnsi="Courier New" w:cs="Courier New"/>
+          <w:sz w:val="18"/>
+          <w:szCs w:val="18"/>
+          <w:lang w:val="en-US"/>
+        </w:rPr>
+        <w:t>docs as item()*, $xsds as item()*</w:t>
+      </w:r>
+      <w:r>
+        <w:rPr>
+          <w:rFonts w:ascii="Courier New" w:hAnsi="Courier New" w:cs="Courier New"/>
+          <w:sz w:val="18"/>
+          <w:szCs w:val="18"/>
+          <w:lang w:val="en-US"/>
+        </w:rPr>
+        <w:t>)</w:t>
+      </w:r>
+      <w:r>
+        <w:rPr>
+          <w:rFonts w:ascii="Courier New" w:hAnsi="Courier New" w:cs="Courier New"/>
+          <w:sz w:val="18"/>
+          <w:szCs w:val="18"/>
+          <w:lang w:val="en-US"/>
+        </w:rPr>
+        <w:t xml:space="preserve"> as </w:t>
+      </w:r>
+      <w:r>
+        <w:rPr>
+          <w:rFonts w:ascii="Courier New" w:hAnsi="Courier New" w:cs="Courier New"/>
+          <w:sz w:val="18"/>
+          <w:szCs w:val="18"/>
+          <w:lang w:val="en-US"/>
+        </w:rPr>
+        <w:t>element(docs)</w:t>
+      </w:r>
+    </w:p>
+    <w:p>
+      <w:pPr>
+        <w:spacing w:after="0"/>
+        <w:rPr>
+          <w:rFonts w:cstheme="minorHAnsi"/>
+          <w:lang w:val="en-US"/>
+        </w:rPr>
+      </w:pPr>
+    </w:p>
+    <w:p>
+      <w:pPr>
+        <w:rPr>
+          <w:b/>
+          <w:i/>
+          <w:lang w:val="en-US"/>
+        </w:rPr>
+      </w:pPr>
+      <w:r>
+        <w:rPr>
+          <w:b/>
+          <w:i/>
+          <w:lang w:val="en-US"/>
+        </w:rPr>
+        <w:t>S</w:t>
+      </w:r>
+      <w:r>
+        <w:rPr>
+          <w:b/>
+          <w:i/>
+          <w:lang w:val="en-US"/>
+        </w:rPr>
+        <w:t>ummary</w:t>
+      </w:r>
+    </w:p>
+    <w:p>
+      <w:pPr>
+        <w:spacing w:after="0"/>
+        <w:rPr>
+          <w:lang w:val="en-US"/>
+        </w:rPr>
+      </w:pPr>
+      <w:r>
+        <w:rPr>
+          <w:lang w:val="en-US"/>
+        </w:rPr>
+        <w:t xml:space="preserve">Reports which XSDs can be used for validating </w:t>
+      </w:r>
+      <w:r>
+        <w:rPr>
+          <w:lang w:val="en-US"/>
+        </w:rPr>
+        <w:t xml:space="preserve">given </w:t>
+      </w:r>
+      <w:r>
+        <w:rPr>
+          <w:lang w:val="en-US"/>
+        </w:rPr>
+        <w:t>documents</w:t>
+      </w:r>
+      <w:r>
+        <w:rPr>
+          <w:lang w:val="en-US"/>
+        </w:rPr>
+        <w:t>.</w:t>
+      </w:r>
+    </w:p>
+    <w:p>
+      <w:pPr>
+        <w:spacing w:after="0"/>
+        <w:rPr>
+          <w:lang w:val="en-US"/>
+        </w:rPr>
+      </w:pPr>
+      <w:r>
+        <w:rPr>
+          <w:lang w:val="en-US"/>
+        </w:rPr>
+        <w:t xml:space="preserve"> </w:t>
+      </w:r>
+    </w:p>
+    <w:p>
+      <w:pPr>
+        <w:rPr>
+          <w:b/>
+          <w:i/>
+          <w:lang w:val="en-US"/>
+        </w:rPr>
+      </w:pPr>
+      <w:r>
+        <w:rPr>
+          <w:b/>
+          <w:i/>
+          <w:lang w:val="en-US"/>
+        </w:rPr>
+        <w:t>Details</w:t>
+      </w:r>
+    </w:p>
+    <w:p>
+      <w:pPr>
+        <w:spacing w:after="0"/>
+        <w:rPr>
+          <w:lang w:val="en-US"/>
+        </w:rPr>
+      </w:pPr>
+      <w:r>
+        <w:rPr>
+          <w:lang w:val="en-US"/>
+        </w:rPr>
+        <w:t>#Give a detailed description.</w:t>
+      </w:r>
+    </w:p>
+    <w:p>
+      <w:pPr>
+        <w:spacing w:after="0"/>
+        <w:rPr>
+          <w:lang w:val="en-US"/>
+        </w:rPr>
+      </w:pPr>
+    </w:p>
+    <w:p>
+      <w:pPr>
+        <w:rPr>
+          <w:b/>
+          <w:i/>
+          <w:lang w:val="en-US"/>
+        </w:rPr>
+      </w:pPr>
+      <w:r>
+        <w:rPr>
+          <w:b/>
+          <w:i/>
+          <w:lang w:val="en-US"/>
+        </w:rPr>
+        <w:t>Parameters</w:t>
+      </w:r>
+    </w:p>
+    <w:p>
+      <w:pPr>
+        <w:rPr>
+          <w:lang w:val="en-US"/>
+        </w:rPr>
+      </w:pPr>
+      <w:r>
+        <w:rPr>
+          <w:lang w:val="en-US"/>
+        </w:rPr>
+        <w:t>D</w:t>
+      </w:r>
+      <w:r>
+        <w:rPr>
+          <w:lang w:val="en-US"/>
+        </w:rPr>
+        <w:t>escribed by the following table.</w:t>
+      </w:r>
+    </w:p>
+    <w:p>
+      <w:pPr>
+        <w:rPr>
+          <w:lang w:val="en-US"/>
+        </w:rPr>
+      </w:pPr>
+      <w:r>
+        <w:rPr>
+          <w:b/>
+          <w:lang w:val="en-US"/>
+        </w:rPr>
+        <w:t>Table</w:t>
+      </w:r>
+      <w:r>
+        <w:rPr>
+          <w:lang w:val="en-US"/>
+        </w:rPr>
+        <w:t xml:space="preserve">. Parameters of function </w:t>
+      </w:r>
+      <w:r>
+        <w:rPr>
+          <w:rFonts w:ascii="Courier New" w:hAnsi="Courier New" w:cs="Courier New"/>
+          <w:sz w:val="18"/>
+          <w:szCs w:val="18"/>
+          <w:lang w:val="en-US"/>
+        </w:rPr>
+        <w:t>relevant-xsds</w:t>
+      </w:r>
+      <w:r>
+        <w:rPr>
+          <w:lang w:val="en-US"/>
+        </w:rPr>
+        <w:t>.</w:t>
+      </w:r>
+    </w:p>
+    <w:tbl>
+      <w:tblPr>
+        <w:tblStyle w:val="TableGrid"/>
+        <w:tblW w:w="0" w:type="auto"/>
+        <w:tblLook w:val="04A0" w:firstRow="1" w:lastRow="0" w:firstColumn="1" w:lastColumn="0" w:noHBand="0" w:noVBand="1"/>
+      </w:tblPr>
+      <w:tblGrid>
+        <w:gridCol w:w="1271"/>
+        <w:gridCol w:w="7791"/>
+      </w:tblGrid>
+      <w:tr>
+        <w:tc>
+          <w:tcPr>
+            <w:tcW w:w="1271" w:type="dxa"/>
+          </w:tcPr>
+          <w:p>
+            <w:pPr>
+              <w:rPr>
+                <w:b/>
+                <w:lang w:val="en-US"/>
+              </w:rPr>
+            </w:pPr>
+            <w:r>
+              <w:rPr>
+                <w:b/>
+                <w:lang w:val="en-US"/>
+              </w:rPr>
+              <w:t>Parameter</w:t>
+            </w:r>
+          </w:p>
+        </w:tc>
+        <w:tc>
+          <w:tcPr>
+            <w:tcW w:w="7791" w:type="dxa"/>
+          </w:tcPr>
+          <w:p>
+            <w:pPr>
+              <w:rPr>
+                <w:b/>
+                <w:lang w:val="en-US"/>
+              </w:rPr>
+            </w:pPr>
+            <w:r>
+              <w:rPr>
+                <w:b/>
+                <w:lang w:val="en-US"/>
+              </w:rPr>
+              <w:t>Meaning</w:t>
+            </w:r>
+          </w:p>
+        </w:tc>
+      </w:tr>
+      <w:tr>
+        <w:tc>
+          <w:tcPr>
+            <w:tcW w:w="1271" w:type="dxa"/>
+          </w:tcPr>
+          <w:p>
+            <w:pPr>
+              <w:rPr>
+                <w:rFonts w:ascii="Courier New" w:hAnsi="Courier New" w:cs="Courier New"/>
+                <w:sz w:val="18"/>
+                <w:szCs w:val="18"/>
+                <w:lang w:val="en-US"/>
+              </w:rPr>
+            </w:pPr>
+            <w:r>
+              <w:rPr>
+                <w:rFonts w:ascii="Courier New" w:hAnsi="Courier New" w:cs="Courier New"/>
+                <w:sz w:val="18"/>
+                <w:szCs w:val="18"/>
+                <w:lang w:val="en-US"/>
+              </w:rPr>
+              <w:t>docs</w:t>
+            </w:r>
+          </w:p>
+        </w:tc>
+        <w:tc>
+          <w:tcPr>
+            <w:tcW w:w="7791" w:type="dxa"/>
+          </w:tcPr>
+          <w:p>
+            <w:pPr>
+              <w:rPr>
+                <w:lang w:val="en-US"/>
+              </w:rPr>
+            </w:pPr>
+            <w:r>
+              <w:rPr>
+                <w:lang w:val="en-US"/>
+              </w:rPr>
+              <w:t>A set of documents, supplied as URIs or nodes.</w:t>
+            </w:r>
+          </w:p>
+        </w:tc>
+      </w:tr>
+      <w:tr>
+        <w:tc>
+          <w:tcPr>
+            <w:tcW w:w="1271" w:type="dxa"/>
+          </w:tcPr>
+          <w:p>
+            <w:pPr>
+              <w:rPr>
+                <w:rFonts w:ascii="Courier New" w:hAnsi="Courier New" w:cs="Courier New"/>
+                <w:sz w:val="18"/>
+                <w:szCs w:val="18"/>
+                <w:lang w:val="en-US"/>
+              </w:rPr>
+            </w:pPr>
+            <w:r>
+              <w:rPr>
+                <w:rFonts w:ascii="Courier New" w:hAnsi="Courier New" w:cs="Courier New"/>
+                <w:sz w:val="18"/>
+                <w:szCs w:val="18"/>
+                <w:lang w:val="en-US"/>
+              </w:rPr>
+              <w:t>Xsds</w:t>
+            </w:r>
+          </w:p>
+        </w:tc>
+        <w:tc>
+          <w:tcPr>
+            <w:tcW w:w="7791" w:type="dxa"/>
+          </w:tcPr>
+          <w:p>
+            <w:pPr>
+              <w:rPr>
+                <w:lang w:val="en-US"/>
+              </w:rPr>
+            </w:pPr>
+            <w:r>
+              <w:rPr>
+                <w:lang w:val="en-US"/>
+              </w:rPr>
+              <w:t>A set of XSDs, supplied as URIs or nodes.</w:t>
+            </w:r>
+          </w:p>
+        </w:tc>
+      </w:tr>
+    </w:tbl>
+    <w:p>
+      <w:pPr>
+        <w:rPr>
+          <w:b/>
+          <w:lang w:val="en-US"/>
+        </w:rPr>
+      </w:pPr>
+    </w:p>
+    <w:p>
+      <w:pPr>
+        <w:rPr>
+          <w:b/>
+          <w:lang w:val="en-US"/>
+        </w:rPr>
+      </w:pPr>
+      <w:r>
+        <w:rPr>
+          <w:b/>
+          <w:lang w:val="en-US"/>
+        </w:rPr>
+        <w:t>Example</w:t>
+      </w:r>
+      <w:r>
+        <w:rPr>
+          <w:b/>
+          <w:lang w:val="en-US"/>
+        </w:rPr>
+        <w:t>s</w:t>
+      </w:r>
+    </w:p>
+    <w:p>
+      <w:pPr>
+        <w:rPr>
+          <w:lang w:val="en-US"/>
+        </w:rPr>
+      </w:pPr>
+      <w:r>
+        <w:rPr>
+          <w:lang w:val="en-US"/>
+        </w:rPr>
+        <w:t xml:space="preserve">Report for all </w:t>
+      </w:r>
+      <w:r>
+        <w:rPr>
+          <w:rFonts w:ascii="Courier New" w:hAnsi="Courier New" w:cs="Courier New"/>
+          <w:sz w:val="18"/>
+          <w:szCs w:val="18"/>
+          <w:lang w:val="en-US"/>
+        </w:rPr>
+        <w:t>.xml</w:t>
+      </w:r>
+      <w:r>
+        <w:rPr>
+          <w:lang w:val="en-US"/>
+        </w:rPr>
+        <w:t xml:space="preserve"> within a folder the relevant XSDs found within that folder</w:t>
+      </w:r>
+      <w:r>
+        <w:rPr>
+          <w:lang w:val="en-US"/>
+        </w:rPr>
+        <w:t>.</w:t>
+      </w:r>
+    </w:p>
+    <w:p>
+      <w:pPr>
+        <w:rPr>
+          <w:rFonts w:ascii="Courier New" w:hAnsi="Courier New" w:cs="Courier New"/>
+          <w:sz w:val="18"/>
+          <w:szCs w:val="18"/>
+          <w:lang w:val="en-US"/>
+        </w:rPr>
+      </w:pPr>
+      <w:r>
+        <w:rPr>
+          <w:rFonts w:ascii="Courier New" w:hAnsi="Courier New" w:cs="Courier New"/>
+          <w:sz w:val="18"/>
+          <w:szCs w:val="18"/>
+          <w:lang w:val="en-US"/>
+        </w:rPr>
+        <w:t xml:space="preserve">fox "keycloak//*.xml =&gt; </w:t>
+      </w:r>
+      <w:r>
+        <w:rPr>
+          <w:rFonts w:ascii="Courier New" w:hAnsi="Courier New" w:cs="Courier New"/>
+          <w:b/>
+          <w:sz w:val="18"/>
+          <w:szCs w:val="18"/>
+          <w:lang w:val="en-US"/>
+        </w:rPr>
+        <w:t>rxsds</w:t>
+      </w:r>
+      <w:r>
+        <w:rPr>
+          <w:rFonts w:ascii="Courier New" w:hAnsi="Courier New" w:cs="Courier New"/>
+          <w:sz w:val="18"/>
+          <w:szCs w:val="18"/>
+          <w:lang w:val="en-US"/>
+        </w:rPr>
+        <w:t>(keycloak//*.xsd)"</w:t>
+      </w:r>
+    </w:p>
+    <w:p>
+      <w:pPr>
+        <w:rPr>
+          <w:rFonts w:ascii="Courier New" w:hAnsi="Courier New" w:cs="Courier New"/>
+          <w:sz w:val="18"/>
+          <w:szCs w:val="18"/>
+          <w:lang w:val="en-US"/>
+        </w:rPr>
+      </w:pPr>
+    </w:p>
+    <w:p>
+      <w:pPr>
+        <w:rPr>
+          <w:rFonts w:ascii="Courier New" w:hAnsi="Courier New" w:cs="Courier New"/>
+          <w:sz w:val="18"/>
+          <w:szCs w:val="18"/>
+          <w:lang w:val="en-US"/>
+        </w:rPr>
+      </w:pPr>
+      <w:r>
+        <w:rPr>
+          <w:rFonts w:ascii="Courier New" w:hAnsi="Courier New" w:cs="Courier New"/>
+          <w:sz w:val="18"/>
+          <w:szCs w:val="18"/>
           <w:lang w:val="en-US"/>
         </w:rPr>
         <w:br w:type="page"/>
@@ -34318,6 +35201,1578 @@
           <w:lang w:val="en-US"/>
         </w:rPr>
         <w:lastRenderedPageBreak/>
+        <w:t>rel-path</w:t>
+      </w:r>
+    </w:p>
+    <w:p>
+      <w:pPr>
+        <w:spacing w:after="0"/>
+        <w:rPr>
+          <w:rFonts w:ascii="Courier New" w:hAnsi="Courier New" w:cs="Courier New"/>
+          <w:sz w:val="18"/>
+          <w:szCs w:val="18"/>
+          <w:lang w:val="en-US"/>
+        </w:rPr>
+      </w:pPr>
+      <w:r>
+        <w:rPr>
+          <w:rFonts w:ascii="Courier New" w:hAnsi="Courier New" w:cs="Courier New"/>
+          <w:b/>
+          <w:sz w:val="18"/>
+          <w:szCs w:val="18"/>
+          <w:lang w:val="en-US"/>
+        </w:rPr>
+        <w:t>rel-path</w:t>
+      </w:r>
+      <w:r>
+        <w:rPr>
+          <w:rFonts w:ascii="Courier New" w:hAnsi="Courier New" w:cs="Courier New"/>
+          <w:sz w:val="18"/>
+          <w:szCs w:val="18"/>
+          <w:lang w:val="en-US"/>
+        </w:rPr>
+        <w:t>($</w:t>
+      </w:r>
+      <w:r>
+        <w:rPr>
+          <w:rFonts w:ascii="Courier New" w:hAnsi="Courier New" w:cs="Courier New"/>
+          <w:sz w:val="18"/>
+          <w:szCs w:val="18"/>
+          <w:lang w:val="en-US"/>
+        </w:rPr>
+        <w:t>uri as xs:string, $referenceUri as xs:string</w:t>
+      </w:r>
+      <w:r>
+        <w:rPr>
+          <w:rFonts w:ascii="Courier New" w:hAnsi="Courier New" w:cs="Courier New"/>
+          <w:sz w:val="18"/>
+          <w:szCs w:val="18"/>
+          <w:lang w:val="en-US"/>
+        </w:rPr>
+        <w:t>)</w:t>
+      </w:r>
+      <w:r>
+        <w:rPr>
+          <w:rFonts w:ascii="Courier New" w:hAnsi="Courier New" w:cs="Courier New"/>
+          <w:sz w:val="18"/>
+          <w:szCs w:val="18"/>
+          <w:lang w:val="en-US"/>
+        </w:rPr>
+        <w:t xml:space="preserve"> as </w:t>
+      </w:r>
+      <w:r>
+        <w:rPr>
+          <w:rFonts w:ascii="Courier New" w:hAnsi="Courier New" w:cs="Courier New"/>
+          <w:sz w:val="18"/>
+          <w:szCs w:val="18"/>
+          <w:lang w:val="en-US"/>
+        </w:rPr>
+        <w:t>xs:string?</w:t>
+      </w:r>
+    </w:p>
+    <w:p>
+      <w:pPr>
+        <w:spacing w:after="0"/>
+        <w:rPr>
+          <w:rFonts w:ascii="Courier New" w:hAnsi="Courier New" w:cs="Courier New"/>
+          <w:sz w:val="18"/>
+          <w:szCs w:val="18"/>
+          <w:lang w:val="en-US"/>
+        </w:rPr>
+      </w:pPr>
+      <w:r>
+        <w:rPr>
+          <w:rFonts w:ascii="Courier New" w:hAnsi="Courier New" w:cs="Courier New"/>
+          <w:b/>
+          <w:sz w:val="18"/>
+          <w:szCs w:val="18"/>
+          <w:lang w:val="en-US"/>
+        </w:rPr>
+        <w:t>rel-path</w:t>
+      </w:r>
+      <w:r>
+        <w:rPr>
+          <w:rFonts w:ascii="Courier New" w:hAnsi="Courier New" w:cs="Courier New"/>
+          <w:sz w:val="18"/>
+          <w:szCs w:val="18"/>
+          <w:lang w:val="en-US"/>
+        </w:rPr>
+        <w:t>(</w:t>
+      </w:r>
+      <w:r>
+        <w:rPr>
+          <w:rFonts w:ascii="Courier New" w:hAnsi="Courier New" w:cs="Courier New"/>
+          <w:sz w:val="18"/>
+          <w:szCs w:val="18"/>
+          <w:lang w:val="en-US"/>
+        </w:rPr>
+        <w:t>$referenceUri as xs:string</w:t>
+      </w:r>
+      <w:r>
+        <w:rPr>
+          <w:rFonts w:ascii="Courier New" w:hAnsi="Courier New" w:cs="Courier New"/>
+          <w:sz w:val="18"/>
+          <w:szCs w:val="18"/>
+          <w:lang w:val="en-US"/>
+        </w:rPr>
+        <w:t>)</w:t>
+      </w:r>
+      <w:r>
+        <w:rPr>
+          <w:rFonts w:ascii="Courier New" w:hAnsi="Courier New" w:cs="Courier New"/>
+          <w:sz w:val="18"/>
+          <w:szCs w:val="18"/>
+          <w:lang w:val="en-US"/>
+        </w:rPr>
+        <w:t xml:space="preserve"> as xs:string?</w:t>
+      </w:r>
+    </w:p>
+    <w:p>
+      <w:pPr>
+        <w:spacing w:after="0"/>
+        <w:rPr>
+          <w:rFonts w:ascii="Courier New" w:hAnsi="Courier New" w:cs="Courier New"/>
+          <w:sz w:val="18"/>
+          <w:szCs w:val="18"/>
+          <w:lang w:val="en-US"/>
+        </w:rPr>
+      </w:pPr>
+    </w:p>
+    <w:p>
+      <w:pPr>
+        <w:spacing w:after="0"/>
+        <w:rPr>
+          <w:rFonts w:cstheme="minorHAnsi"/>
+          <w:lang w:val="en-US"/>
+        </w:rPr>
+      </w:pPr>
+    </w:p>
+    <w:p>
+      <w:pPr>
+        <w:rPr>
+          <w:b/>
+          <w:i/>
+          <w:lang w:val="en-US"/>
+        </w:rPr>
+      </w:pPr>
+      <w:r>
+        <w:rPr>
+          <w:b/>
+          <w:i/>
+          <w:lang w:val="en-US"/>
+        </w:rPr>
+        <w:t>S</w:t>
+      </w:r>
+      <w:r>
+        <w:rPr>
+          <w:b/>
+          <w:i/>
+          <w:lang w:val="en-US"/>
+        </w:rPr>
+        <w:t>ummary</w:t>
+      </w:r>
+    </w:p>
+    <w:p>
+      <w:pPr>
+        <w:spacing w:after="0"/>
+        <w:rPr>
+          <w:lang w:val="en-US"/>
+        </w:rPr>
+      </w:pPr>
+      <w:r>
+        <w:rPr>
+          <w:lang w:val="en-US"/>
+        </w:rPr>
+        <w:t>Calculates for a given absolute URI the relative URI leading from a reference URI ot the given URI</w:t>
+      </w:r>
+      <w:r>
+        <w:rPr>
+          <w:lang w:val="en-US"/>
+        </w:rPr>
+        <w:t>.</w:t>
+      </w:r>
+    </w:p>
+    <w:p>
+      <w:pPr>
+        <w:spacing w:after="0"/>
+        <w:rPr>
+          <w:lang w:val="en-US"/>
+        </w:rPr>
+      </w:pPr>
+      <w:r>
+        <w:rPr>
+          <w:lang w:val="en-US"/>
+        </w:rPr>
+        <w:t xml:space="preserve"> </w:t>
+      </w:r>
+    </w:p>
+    <w:p>
+      <w:pPr>
+        <w:rPr>
+          <w:b/>
+          <w:i/>
+          <w:lang w:val="en-US"/>
+        </w:rPr>
+      </w:pPr>
+      <w:r>
+        <w:rPr>
+          <w:b/>
+          <w:i/>
+          <w:lang w:val="en-US"/>
+        </w:rPr>
+        <w:t>Details</w:t>
+      </w:r>
+    </w:p>
+    <w:p>
+      <w:pPr>
+        <w:spacing w:after="0"/>
+        <w:rPr>
+          <w:lang w:val="en-US"/>
+        </w:rPr>
+      </w:pPr>
+      <w:r>
+        <w:rPr>
+          <w:lang w:val="en-US"/>
+        </w:rPr>
+        <w:t>#Give a detailed description.</w:t>
+      </w:r>
+    </w:p>
+    <w:p>
+      <w:pPr>
+        <w:spacing w:after="0"/>
+        <w:rPr>
+          <w:lang w:val="en-US"/>
+        </w:rPr>
+      </w:pPr>
+    </w:p>
+    <w:p>
+      <w:pPr>
+        <w:rPr>
+          <w:b/>
+          <w:i/>
+          <w:lang w:val="en-US"/>
+        </w:rPr>
+      </w:pPr>
+      <w:r>
+        <w:rPr>
+          <w:b/>
+          <w:i/>
+          <w:lang w:val="en-US"/>
+        </w:rPr>
+        <w:t>Parameters</w:t>
+      </w:r>
+    </w:p>
+    <w:p>
+      <w:pPr>
+        <w:rPr>
+          <w:lang w:val="en-US"/>
+        </w:rPr>
+      </w:pPr>
+      <w:r>
+        <w:rPr>
+          <w:lang w:val="en-US"/>
+        </w:rPr>
+        <w:t>D</w:t>
+      </w:r>
+      <w:r>
+        <w:rPr>
+          <w:lang w:val="en-US"/>
+        </w:rPr>
+        <w:t>escribed by the following table.</w:t>
+      </w:r>
+    </w:p>
+    <w:p>
+      <w:pPr>
+        <w:rPr>
+          <w:lang w:val="en-US"/>
+        </w:rPr>
+      </w:pPr>
+      <w:r>
+        <w:rPr>
+          <w:b/>
+          <w:lang w:val="en-US"/>
+        </w:rPr>
+        <w:t>Table</w:t>
+      </w:r>
+      <w:r>
+        <w:rPr>
+          <w:lang w:val="en-US"/>
+        </w:rPr>
+        <w:t xml:space="preserve">. Parameters of function </w:t>
+      </w:r>
+      <w:r>
+        <w:rPr>
+          <w:rFonts w:ascii="Courier New" w:hAnsi="Courier New" w:cs="Courier New"/>
+          <w:sz w:val="18"/>
+          <w:szCs w:val="18"/>
+          <w:lang w:val="en-US"/>
+        </w:rPr>
+        <w:t>rel-path</w:t>
+      </w:r>
+      <w:r>
+        <w:rPr>
+          <w:lang w:val="en-US"/>
+        </w:rPr>
+        <w:t>.</w:t>
+      </w:r>
+    </w:p>
+    <w:tbl>
+      <w:tblPr>
+        <w:tblStyle w:val="TableGrid"/>
+        <w:tblW w:w="0" w:type="auto"/>
+        <w:tblLook w:val="04A0" w:firstRow="1" w:lastRow="0" w:firstColumn="1" w:lastColumn="0" w:noHBand="0" w:noVBand="1"/>
+      </w:tblPr>
+      <w:tblGrid>
+        <w:gridCol w:w="1513"/>
+        <w:gridCol w:w="7549"/>
+      </w:tblGrid>
+      <w:tr>
+        <w:tc>
+          <w:tcPr>
+            <w:tcW w:w="1271" w:type="dxa"/>
+          </w:tcPr>
+          <w:p>
+            <w:pPr>
+              <w:rPr>
+                <w:b/>
+                <w:lang w:val="en-US"/>
+              </w:rPr>
+            </w:pPr>
+            <w:r>
+              <w:rPr>
+                <w:b/>
+                <w:lang w:val="en-US"/>
+              </w:rPr>
+              <w:t>Parameter</w:t>
+            </w:r>
+          </w:p>
+        </w:tc>
+        <w:tc>
+          <w:tcPr>
+            <w:tcW w:w="7791" w:type="dxa"/>
+          </w:tcPr>
+          <w:p>
+            <w:pPr>
+              <w:rPr>
+                <w:b/>
+                <w:lang w:val="en-US"/>
+              </w:rPr>
+            </w:pPr>
+            <w:r>
+              <w:rPr>
+                <w:b/>
+                <w:lang w:val="en-US"/>
+              </w:rPr>
+              <w:t>Meaning</w:t>
+            </w:r>
+          </w:p>
+        </w:tc>
+      </w:tr>
+      <w:tr>
+        <w:tc>
+          <w:tcPr>
+            <w:tcW w:w="1271" w:type="dxa"/>
+          </w:tcPr>
+          <w:p>
+            <w:pPr>
+              <w:rPr>
+                <w:rFonts w:ascii="Courier New" w:hAnsi="Courier New" w:cs="Courier New"/>
+                <w:sz w:val="18"/>
+                <w:szCs w:val="18"/>
+                <w:lang w:val="en-US"/>
+              </w:rPr>
+            </w:pPr>
+            <w:r>
+              <w:rPr>
+                <w:rFonts w:ascii="Courier New" w:hAnsi="Courier New" w:cs="Courier New"/>
+                <w:sz w:val="18"/>
+                <w:szCs w:val="18"/>
+                <w:lang w:val="en-US"/>
+              </w:rPr>
+              <w:t>uri</w:t>
+            </w:r>
+          </w:p>
+        </w:tc>
+        <w:tc>
+          <w:tcPr>
+            <w:tcW w:w="7791" w:type="dxa"/>
+          </w:tcPr>
+          <w:p>
+            <w:pPr>
+              <w:rPr>
+                <w:lang w:val="en-US"/>
+              </w:rPr>
+            </w:pPr>
+            <w:r>
+              <w:rPr>
+                <w:lang w:val="en-US"/>
+              </w:rPr>
+              <w:t>An absolute URI</w:t>
+            </w:r>
+          </w:p>
+        </w:tc>
+      </w:tr>
+      <w:tr>
+        <w:tc>
+          <w:tcPr>
+            <w:tcW w:w="1271" w:type="dxa"/>
+          </w:tcPr>
+          <w:p>
+            <w:pPr>
+              <w:rPr>
+                <w:rFonts w:ascii="Courier New" w:hAnsi="Courier New" w:cs="Courier New"/>
+                <w:sz w:val="18"/>
+                <w:szCs w:val="18"/>
+                <w:lang w:val="en-US"/>
+              </w:rPr>
+            </w:pPr>
+            <w:r>
+              <w:rPr>
+                <w:rFonts w:ascii="Courier New" w:hAnsi="Courier New" w:cs="Courier New"/>
+                <w:sz w:val="18"/>
+                <w:szCs w:val="18"/>
+                <w:lang w:val="en-US"/>
+              </w:rPr>
+              <w:t>referenceURI</w:t>
+            </w:r>
+          </w:p>
+        </w:tc>
+        <w:tc>
+          <w:tcPr>
+            <w:tcW w:w="7791" w:type="dxa"/>
+          </w:tcPr>
+          <w:p>
+            <w:pPr>
+              <w:rPr>
+                <w:lang w:val="en-US"/>
+              </w:rPr>
+            </w:pPr>
+            <w:r>
+              <w:rPr>
+                <w:lang w:val="en-US"/>
+              </w:rPr>
+              <w:t>Another absolute URI</w:t>
+            </w:r>
+          </w:p>
+        </w:tc>
+      </w:tr>
+    </w:tbl>
+    <w:p>
+      <w:pPr>
+        <w:rPr>
+          <w:b/>
+          <w:lang w:val="en-US"/>
+        </w:rPr>
+      </w:pPr>
+    </w:p>
+    <w:p>
+      <w:pPr>
+        <w:rPr>
+          <w:b/>
+          <w:lang w:val="en-US"/>
+        </w:rPr>
+      </w:pPr>
+      <w:r>
+        <w:rPr>
+          <w:b/>
+          <w:lang w:val="en-US"/>
+        </w:rPr>
+        <w:t>Example</w:t>
+      </w:r>
+      <w:r>
+        <w:rPr>
+          <w:b/>
+          <w:lang w:val="en-US"/>
+        </w:rPr>
+        <w:t>s</w:t>
+      </w:r>
+    </w:p>
+    <w:p>
+      <w:pPr>
+        <w:rPr>
+          <w:lang w:val="en-US"/>
+        </w:rPr>
+      </w:pPr>
+      <w:r>
+        <w:rPr>
+          <w:lang w:val="en-US"/>
+        </w:rPr>
+        <w:t>Get the relative path leading from the second argument URI to the first argument URI</w:t>
+      </w:r>
+      <w:r>
+        <w:rPr>
+          <w:lang w:val="en-US"/>
+        </w:rPr>
+        <w:t>.</w:t>
+      </w:r>
+    </w:p>
+    <w:p>
+      <w:pPr>
+        <w:spacing w:after="0"/>
+        <w:rPr>
+          <w:rFonts w:ascii="Courier New" w:hAnsi="Courier New" w:cs="Courier New"/>
+          <w:sz w:val="18"/>
+          <w:szCs w:val="18"/>
+          <w:lang w:val="en-US"/>
+        </w:rPr>
+      </w:pPr>
+      <w:r>
+        <w:rPr>
+          <w:rFonts w:ascii="Courier New" w:hAnsi="Courier New" w:cs="Courier New"/>
+          <w:sz w:val="18"/>
+          <w:szCs w:val="18"/>
+          <w:lang w:val="en-US"/>
+        </w:rPr>
+        <w:t>fox "rel-path('/a/b', '/a/b/c/d')"</w:t>
+      </w:r>
+    </w:p>
+    <w:p>
+      <w:pPr>
+        <w:pStyle w:val="ListParagraph"/>
+        <w:numPr>
+          <w:ilvl w:val="0"/>
+          <w:numId w:val="6"/>
+        </w:numPr>
+        <w:spacing w:after="0"/>
+        <w:rPr>
+          <w:rFonts w:ascii="Courier New" w:hAnsi="Courier New" w:cs="Courier New"/>
+          <w:sz w:val="18"/>
+          <w:szCs w:val="18"/>
+          <w:lang w:val="en-US"/>
+        </w:rPr>
+      </w:pPr>
+    </w:p>
+    <w:p>
+      <w:pPr>
+        <w:rPr>
+          <w:rFonts w:ascii="Courier New" w:hAnsi="Courier New" w:cs="Courier New"/>
+          <w:sz w:val="18"/>
+          <w:szCs w:val="18"/>
+          <w:lang w:val="en-US"/>
+        </w:rPr>
+      </w:pPr>
+      <w:r>
+        <w:rPr>
+          <w:rFonts w:ascii="Courier New" w:hAnsi="Courier New" w:cs="Courier New"/>
+          <w:sz w:val="18"/>
+          <w:szCs w:val="18"/>
+          <w:lang w:val="en-US"/>
+        </w:rPr>
+        <w:t>c/d</w:t>
+      </w:r>
+    </w:p>
+    <w:p>
+      <w:pPr>
+        <w:pStyle w:val="Heading2"/>
+        <w:spacing w:after="160"/>
+        <w:rPr>
+          <w:lang w:val="en-US"/>
+        </w:rPr>
+      </w:pPr>
+      <w:r>
+        <w:rPr>
+          <w:lang w:val="en-US"/>
+        </w:rPr>
+        <w:br w:type="page"/>
+      </w:r>
+      <w:r>
+        <w:rPr>
+          <w:lang w:val="en-US"/>
+        </w:rPr>
+        <w:lastRenderedPageBreak/>
+        <w:t>right-value-only ; right-value</w:t>
+      </w:r>
+    </w:p>
+    <w:p>
+      <w:pPr>
+        <w:rPr>
+          <w:rFonts w:ascii="Courier New" w:hAnsi="Courier New" w:cs="Courier New"/>
+          <w:sz w:val="18"/>
+          <w:szCs w:val="18"/>
+          <w:lang w:val="en-US"/>
+        </w:rPr>
+      </w:pPr>
+      <w:r>
+        <w:rPr>
+          <w:rFonts w:ascii="Courier New" w:hAnsi="Courier New" w:cs="Courier New"/>
+          <w:b/>
+          <w:sz w:val="18"/>
+          <w:szCs w:val="18"/>
+          <w:lang w:val="en-US"/>
+        </w:rPr>
+        <w:t>right</w:t>
+      </w:r>
+      <w:r>
+        <w:rPr>
+          <w:rFonts w:ascii="Courier New" w:hAnsi="Courier New" w:cs="Courier New"/>
+          <w:b/>
+          <w:sz w:val="18"/>
+          <w:szCs w:val="18"/>
+          <w:lang w:val="en-US"/>
+        </w:rPr>
+        <w:t>-value</w:t>
+      </w:r>
+      <w:r>
+        <w:rPr>
+          <w:rFonts w:ascii="Courier New" w:hAnsi="Courier New" w:cs="Courier New"/>
+          <w:sz w:val="18"/>
+          <w:szCs w:val="18"/>
+          <w:lang w:val="en-US"/>
+        </w:rPr>
+        <w:t>($value1, $value2)</w:t>
+      </w:r>
+    </w:p>
+    <w:p>
+      <w:pPr>
+        <w:rPr>
+          <w:lang w:val="en-US"/>
+        </w:rPr>
+      </w:pPr>
+      <w:r>
+        <w:rPr>
+          <w:lang w:val="en-US"/>
+        </w:rPr>
+        <w:t>Returns all items contained in $value</w:t>
+      </w:r>
+      <w:r>
+        <w:rPr>
+          <w:lang w:val="en-US"/>
+        </w:rPr>
+        <w:t>2</w:t>
+      </w:r>
+      <w:r>
+        <w:rPr>
+          <w:lang w:val="en-US"/>
+        </w:rPr>
+        <w:t>, but not in $value</w:t>
+      </w:r>
+      <w:r>
+        <w:rPr>
+          <w:lang w:val="en-US"/>
+        </w:rPr>
+        <w:t>1</w:t>
+      </w:r>
+      <w:r>
+        <w:rPr>
+          <w:lang w:val="en-US"/>
+        </w:rPr>
+        <w:t>. All items are atomized.</w:t>
+      </w:r>
+    </w:p>
+    <w:p>
+      <w:pPr>
+        <w:rPr>
+          <w:lang w:val="en-US"/>
+        </w:rPr>
+      </w:pPr>
+      <w:r>
+        <w:rPr>
+          <w:lang w:val="en-US"/>
+        </w:rPr>
+        <w:t>Example:</w:t>
+      </w:r>
+    </w:p>
+    <w:p>
+      <w:pPr>
+        <w:rPr>
+          <w:lang w:val="en-US"/>
+        </w:rPr>
+      </w:pPr>
+      <w:r>
+        <w:rPr>
+          <w:lang w:val="en-US"/>
+        </w:rPr>
+        <w:t>Returns file names found in one folder (at any depth), but not in another folder (at any depth):</w:t>
+      </w:r>
+    </w:p>
+    <w:p>
+      <w:pPr>
+        <w:rPr>
+          <w:rFonts w:ascii="Courier New" w:hAnsi="Courier New" w:cs="Courier New"/>
+          <w:sz w:val="16"/>
+          <w:szCs w:val="16"/>
+          <w:lang w:val="en-US"/>
+        </w:rPr>
+      </w:pPr>
+      <w:r>
+        <w:rPr>
+          <w:rFonts w:ascii="Courier New" w:hAnsi="Courier New" w:cs="Courier New"/>
+          <w:sz w:val="16"/>
+          <w:szCs w:val="16"/>
+          <w:lang w:val="en-US"/>
+        </w:rPr>
+        <w:t>fox "/projects/bhub/download/right-value(bhub-20210510//*.json/fname(), bhub-20210517//*.json/fname())"</w:t>
+      </w:r>
+    </w:p>
+    <w:p>
+      <w:pPr>
+        <w:rPr>
+          <w:lang w:val="en-US"/>
+        </w:rPr>
+      </w:pPr>
+      <w:r>
+        <w:rPr>
+          <w:lang w:val="en-US"/>
+        </w:rPr>
+        <w:t>Example:</w:t>
+      </w:r>
+    </w:p>
+    <w:p>
+      <w:pPr>
+        <w:rPr>
+          <w:lang w:val="en-US"/>
+        </w:rPr>
+      </w:pPr>
+      <w:r>
+        <w:rPr>
+          <w:lang w:val="en-US"/>
+        </w:rPr>
+        <w:t>Returns attribute values found in one file, but not in another file:</w:t>
+      </w:r>
+    </w:p>
+    <w:p>
+      <w:pPr>
+        <w:rPr>
+          <w:rFonts w:ascii="Courier New" w:hAnsi="Courier New" w:cs="Courier New"/>
+          <w:sz w:val="16"/>
+          <w:szCs w:val="16"/>
+          <w:lang w:val="en-US"/>
+        </w:rPr>
+      </w:pPr>
+      <w:r>
+        <w:rPr>
+          <w:rFonts w:ascii="Courier New" w:hAnsi="Courier New" w:cs="Courier New"/>
+          <w:sz w:val="16"/>
+          <w:szCs w:val="16"/>
+          <w:lang w:val="en-US"/>
+        </w:rPr>
+        <w:t>fox "right-value(*bootstrap.xml\\@value, *gefeg.xml\\@value)"</w:t>
+      </w:r>
+    </w:p>
+    <w:p>
+      <w:pPr>
+        <w:rPr>
+          <w:rFonts w:ascii="Courier New" w:hAnsi="Courier New" w:cs="Courier New"/>
+          <w:sz w:val="16"/>
+          <w:szCs w:val="16"/>
+          <w:lang w:val="en-US"/>
+        </w:rPr>
+      </w:pPr>
+      <w:r>
+        <w:rPr>
+          <w:rFonts w:ascii="Courier New" w:hAnsi="Courier New" w:cs="Courier New"/>
+          <w:sz w:val="16"/>
+          <w:szCs w:val="16"/>
+          <w:lang w:val="en-US"/>
+        </w:rPr>
+        <w:br w:type="page"/>
+      </w:r>
+    </w:p>
+    <w:p>
+      <w:pPr>
+        <w:pStyle w:val="Heading2"/>
+        <w:spacing w:after="160"/>
+        <w:rPr>
+          <w:lang w:val="en-US"/>
+        </w:rPr>
+      </w:pPr>
+      <w:r>
+        <w:rPr>
+          <w:lang w:val="en-US"/>
+        </w:rPr>
+        <w:lastRenderedPageBreak/>
+        <w:t>shift</w:t>
+      </w:r>
+      <w:r>
+        <w:rPr>
+          <w:lang w:val="en-US"/>
+        </w:rPr>
+        <w:t>-</w:t>
+      </w:r>
+      <w:r>
+        <w:rPr>
+          <w:lang w:val="en-US"/>
+        </w:rPr>
+        <w:t>uri</w:t>
+      </w:r>
+    </w:p>
+    <w:p>
+      <w:pPr>
+        <w:spacing w:after="0"/>
+        <w:rPr>
+          <w:rFonts w:ascii="Courier New" w:hAnsi="Courier New" w:cs="Courier New"/>
+          <w:sz w:val="18"/>
+          <w:szCs w:val="18"/>
+          <w:lang w:val="en-US"/>
+        </w:rPr>
+      </w:pPr>
+      <w:r>
+        <w:rPr>
+          <w:rFonts w:ascii="Courier New" w:hAnsi="Courier New" w:cs="Courier New"/>
+          <w:b/>
+          <w:sz w:val="18"/>
+          <w:szCs w:val="18"/>
+          <w:lang w:val="en-US"/>
+        </w:rPr>
+        <w:t>shift</w:t>
+      </w:r>
+      <w:r>
+        <w:rPr>
+          <w:rFonts w:ascii="Courier New" w:hAnsi="Courier New" w:cs="Courier New"/>
+          <w:b/>
+          <w:sz w:val="18"/>
+          <w:szCs w:val="18"/>
+          <w:lang w:val="en-US"/>
+        </w:rPr>
+        <w:t>-</w:t>
+      </w:r>
+      <w:r>
+        <w:rPr>
+          <w:rFonts w:ascii="Courier New" w:hAnsi="Courier New" w:cs="Courier New"/>
+          <w:b/>
+          <w:sz w:val="18"/>
+          <w:szCs w:val="18"/>
+          <w:lang w:val="en-US"/>
+        </w:rPr>
+        <w:t>uri</w:t>
+      </w:r>
+      <w:r>
+        <w:rPr>
+          <w:rFonts w:ascii="Courier New" w:hAnsi="Courier New" w:cs="Courier New"/>
+          <w:sz w:val="18"/>
+          <w:szCs w:val="18"/>
+          <w:lang w:val="en-US"/>
+        </w:rPr>
+        <w:t>($</w:t>
+      </w:r>
+      <w:r>
+        <w:rPr>
+          <w:rFonts w:ascii="Courier New" w:hAnsi="Courier New" w:cs="Courier New"/>
+          <w:sz w:val="18"/>
+          <w:szCs w:val="18"/>
+          <w:lang w:val="en-US"/>
+        </w:rPr>
+        <w:t>uri as xs:string, $referenceUri as xs:string</w:t>
+      </w:r>
+      <w:r>
+        <w:rPr>
+          <w:rFonts w:ascii="Courier New" w:hAnsi="Courier New" w:cs="Courier New"/>
+          <w:sz w:val="18"/>
+          <w:szCs w:val="18"/>
+          <w:lang w:val="en-US"/>
+        </w:rPr>
+        <w:t>, $targetReferenceUri</w:t>
+      </w:r>
+      <w:r>
+        <w:rPr>
+          <w:rFonts w:ascii="Courier New" w:hAnsi="Courier New" w:cs="Courier New"/>
+          <w:sz w:val="18"/>
+          <w:szCs w:val="18"/>
+          <w:lang w:val="en-US"/>
+        </w:rPr>
+        <w:t>)</w:t>
+      </w:r>
+      <w:r>
+        <w:rPr>
+          <w:rFonts w:ascii="Courier New" w:hAnsi="Courier New" w:cs="Courier New"/>
+          <w:sz w:val="18"/>
+          <w:szCs w:val="18"/>
+          <w:lang w:val="en-US"/>
+        </w:rPr>
+        <w:t xml:space="preserve"> </w:t>
+      </w:r>
+    </w:p>
+    <w:p>
+      <w:pPr>
+        <w:spacing w:after="0"/>
+        <w:rPr>
+          <w:rFonts w:ascii="Courier New" w:hAnsi="Courier New" w:cs="Courier New"/>
+          <w:sz w:val="18"/>
+          <w:szCs w:val="18"/>
+          <w:lang w:val="en-US"/>
+        </w:rPr>
+      </w:pPr>
+      <w:r>
+        <w:rPr>
+          <w:rFonts w:ascii="Courier New" w:hAnsi="Courier New" w:cs="Courier New"/>
+          <w:sz w:val="18"/>
+          <w:szCs w:val="18"/>
+          <w:lang w:val="en-US"/>
+        </w:rPr>
+        <w:t xml:space="preserve">          </w:t>
+      </w:r>
+      <w:r>
+        <w:rPr>
+          <w:rFonts w:ascii="Courier New" w:hAnsi="Courier New" w:cs="Courier New"/>
+          <w:sz w:val="18"/>
+          <w:szCs w:val="18"/>
+          <w:lang w:val="en-US"/>
+        </w:rPr>
+        <w:t>as xs:string?</w:t>
+      </w:r>
+    </w:p>
+    <w:p>
+      <w:pPr>
+        <w:spacing w:after="0"/>
+        <w:rPr>
+          <w:rFonts w:ascii="Courier New" w:hAnsi="Courier New" w:cs="Courier New"/>
+          <w:sz w:val="18"/>
+          <w:szCs w:val="18"/>
+          <w:lang w:val="en-US"/>
+        </w:rPr>
+      </w:pPr>
+      <w:r>
+        <w:rPr>
+          <w:rFonts w:ascii="Courier New" w:hAnsi="Courier New" w:cs="Courier New"/>
+          <w:b/>
+          <w:sz w:val="18"/>
+          <w:szCs w:val="18"/>
+          <w:lang w:val="en-US"/>
+        </w:rPr>
+        <w:t>shift-uri</w:t>
+      </w:r>
+      <w:r>
+        <w:rPr>
+          <w:rFonts w:ascii="Courier New" w:hAnsi="Courier New" w:cs="Courier New"/>
+          <w:sz w:val="18"/>
+          <w:szCs w:val="18"/>
+          <w:lang w:val="en-US"/>
+        </w:rPr>
+        <w:t>(</w:t>
+      </w:r>
+      <w:r>
+        <w:rPr>
+          <w:rFonts w:ascii="Courier New" w:hAnsi="Courier New" w:cs="Courier New"/>
+          <w:sz w:val="18"/>
+          <w:szCs w:val="18"/>
+          <w:lang w:val="en-US"/>
+        </w:rPr>
+        <w:t>$referenceUri as xs:string, $targetReferenceUri</w:t>
+      </w:r>
+      <w:r>
+        <w:rPr>
+          <w:rFonts w:ascii="Courier New" w:hAnsi="Courier New" w:cs="Courier New"/>
+          <w:sz w:val="18"/>
+          <w:szCs w:val="18"/>
+          <w:lang w:val="en-US"/>
+        </w:rPr>
+        <w:t>)</w:t>
+      </w:r>
+      <w:r>
+        <w:rPr>
+          <w:rFonts w:ascii="Courier New" w:hAnsi="Courier New" w:cs="Courier New"/>
+          <w:sz w:val="18"/>
+          <w:szCs w:val="18"/>
+          <w:lang w:val="en-US"/>
+        </w:rPr>
+        <w:t xml:space="preserve"> as xs:string?</w:t>
+      </w:r>
+    </w:p>
+    <w:p>
+      <w:pPr>
+        <w:spacing w:after="0"/>
+        <w:rPr>
+          <w:rFonts w:cstheme="minorHAnsi"/>
+          <w:lang w:val="en-US"/>
+        </w:rPr>
+      </w:pPr>
+    </w:p>
+    <w:p>
+      <w:pPr>
+        <w:rPr>
+          <w:b/>
+          <w:i/>
+          <w:lang w:val="en-US"/>
+        </w:rPr>
+      </w:pPr>
+      <w:r>
+        <w:rPr>
+          <w:b/>
+          <w:i/>
+          <w:lang w:val="en-US"/>
+        </w:rPr>
+        <w:t>S</w:t>
+      </w:r>
+      <w:r>
+        <w:rPr>
+          <w:b/>
+          <w:i/>
+          <w:lang w:val="en-US"/>
+        </w:rPr>
+        <w:t>ummary</w:t>
+      </w:r>
+    </w:p>
+    <w:p>
+      <w:pPr>
+        <w:spacing w:after="0"/>
+        <w:rPr>
+          <w:lang w:val="en-US"/>
+        </w:rPr>
+      </w:pPr>
+      <w:r>
+        <w:rPr>
+          <w:lang w:val="en-US"/>
+        </w:rPr>
+        <w:t xml:space="preserve">Maps a URI to another URI </w:t>
+      </w:r>
+      <w:r>
+        <w:rPr>
+          <w:lang w:val="en-US"/>
+        </w:rPr>
+        <w:t xml:space="preserve">obtained by applying the relative path </w:t>
+      </w:r>
+      <w:r>
+        <w:rPr>
+          <w:lang w:val="en-US"/>
+        </w:rPr>
+        <w:t xml:space="preserve">connecting </w:t>
+      </w:r>
+      <w:r>
+        <w:rPr>
+          <w:lang w:val="en-US"/>
+        </w:rPr>
+        <w:t xml:space="preserve">a reference URI </w:t>
+      </w:r>
+      <w:r>
+        <w:rPr>
+          <w:lang w:val="en-US"/>
+        </w:rPr>
+        <w:t>and</w:t>
+      </w:r>
+      <w:r>
+        <w:rPr>
+          <w:lang w:val="en-US"/>
+        </w:rPr>
+        <w:t xml:space="preserve"> the given URI </w:t>
+      </w:r>
+      <w:r>
+        <w:rPr>
+          <w:lang w:val="en-US"/>
+        </w:rPr>
+        <w:t>to a different reference URI</w:t>
+      </w:r>
+      <w:r>
+        <w:rPr>
+          <w:lang w:val="en-US"/>
+        </w:rPr>
+        <w:t>.</w:t>
+      </w:r>
+    </w:p>
+    <w:p>
+      <w:pPr>
+        <w:spacing w:after="0"/>
+        <w:rPr>
+          <w:lang w:val="en-US"/>
+        </w:rPr>
+      </w:pPr>
+      <w:r>
+        <w:rPr>
+          <w:lang w:val="en-US"/>
+        </w:rPr>
+        <w:t xml:space="preserve"> </w:t>
+      </w:r>
+    </w:p>
+    <w:p>
+      <w:pPr>
+        <w:rPr>
+          <w:b/>
+          <w:i/>
+          <w:lang w:val="en-US"/>
+        </w:rPr>
+      </w:pPr>
+      <w:r>
+        <w:rPr>
+          <w:b/>
+          <w:i/>
+          <w:lang w:val="en-US"/>
+        </w:rPr>
+        <w:t>Details</w:t>
+      </w:r>
+    </w:p>
+    <w:p>
+      <w:pPr>
+        <w:spacing w:after="0"/>
+        <w:rPr>
+          <w:lang w:val="en-US"/>
+        </w:rPr>
+      </w:pPr>
+      <w:r>
+        <w:rPr>
+          <w:lang w:val="en-US"/>
+        </w:rPr>
+        <w:t>#Give a detailed description.</w:t>
+      </w:r>
+    </w:p>
+    <w:p>
+      <w:pPr>
+        <w:spacing w:after="0"/>
+        <w:rPr>
+          <w:lang w:val="en-US"/>
+        </w:rPr>
+      </w:pPr>
+    </w:p>
+    <w:p>
+      <w:pPr>
+        <w:rPr>
+          <w:b/>
+          <w:i/>
+          <w:lang w:val="en-US"/>
+        </w:rPr>
+      </w:pPr>
+      <w:r>
+        <w:rPr>
+          <w:b/>
+          <w:i/>
+          <w:lang w:val="en-US"/>
+        </w:rPr>
+        <w:t>Parameters</w:t>
+      </w:r>
+    </w:p>
+    <w:p>
+      <w:pPr>
+        <w:rPr>
+          <w:lang w:val="en-US"/>
+        </w:rPr>
+      </w:pPr>
+      <w:r>
+        <w:rPr>
+          <w:lang w:val="en-US"/>
+        </w:rPr>
+        <w:t>D</w:t>
+      </w:r>
+      <w:r>
+        <w:rPr>
+          <w:lang w:val="en-US"/>
+        </w:rPr>
+        <w:t>escribed by the following table.</w:t>
+      </w:r>
+    </w:p>
+    <w:p>
+      <w:pPr>
+        <w:rPr>
+          <w:lang w:val="en-US"/>
+        </w:rPr>
+      </w:pPr>
+      <w:r>
+        <w:rPr>
+          <w:b/>
+          <w:lang w:val="en-US"/>
+        </w:rPr>
+        <w:t>Table</w:t>
+      </w:r>
+      <w:r>
+        <w:rPr>
+          <w:lang w:val="en-US"/>
+        </w:rPr>
+        <w:t xml:space="preserve">. Parameters of function </w:t>
+      </w:r>
+      <w:r>
+        <w:rPr>
+          <w:rFonts w:ascii="Courier New" w:hAnsi="Courier New" w:cs="Courier New"/>
+          <w:sz w:val="18"/>
+          <w:szCs w:val="18"/>
+          <w:lang w:val="en-US"/>
+        </w:rPr>
+        <w:t>shift-uri</w:t>
+      </w:r>
+      <w:r>
+        <w:rPr>
+          <w:lang w:val="en-US"/>
+        </w:rPr>
+        <w:t>.</w:t>
+      </w:r>
+    </w:p>
+    <w:tbl>
+      <w:tblPr>
+        <w:tblStyle w:val="TableGrid"/>
+        <w:tblW w:w="0" w:type="auto"/>
+        <w:tblLook w:val="04A0" w:firstRow="1" w:lastRow="0" w:firstColumn="1" w:lastColumn="0" w:noHBand="0" w:noVBand="1"/>
+      </w:tblPr>
+      <w:tblGrid>
+        <w:gridCol w:w="2161"/>
+        <w:gridCol w:w="6901"/>
+      </w:tblGrid>
+      <w:tr>
+        <w:tc>
+          <w:tcPr>
+            <w:tcW w:w="1271" w:type="dxa"/>
+          </w:tcPr>
+          <w:p>
+            <w:pPr>
+              <w:rPr>
+                <w:b/>
+                <w:lang w:val="en-US"/>
+              </w:rPr>
+            </w:pPr>
+            <w:r>
+              <w:rPr>
+                <w:b/>
+                <w:lang w:val="en-US"/>
+              </w:rPr>
+              <w:t>Parameter</w:t>
+            </w:r>
+          </w:p>
+        </w:tc>
+        <w:tc>
+          <w:tcPr>
+            <w:tcW w:w="7791" w:type="dxa"/>
+          </w:tcPr>
+          <w:p>
+            <w:pPr>
+              <w:rPr>
+                <w:b/>
+                <w:lang w:val="en-US"/>
+              </w:rPr>
+            </w:pPr>
+            <w:r>
+              <w:rPr>
+                <w:b/>
+                <w:lang w:val="en-US"/>
+              </w:rPr>
+              <w:t>Meaning</w:t>
+            </w:r>
+          </w:p>
+        </w:tc>
+      </w:tr>
+      <w:tr>
+        <w:tc>
+          <w:tcPr>
+            <w:tcW w:w="1271" w:type="dxa"/>
+          </w:tcPr>
+          <w:p>
+            <w:pPr>
+              <w:rPr>
+                <w:rFonts w:ascii="Courier New" w:hAnsi="Courier New" w:cs="Courier New"/>
+                <w:sz w:val="18"/>
+                <w:szCs w:val="18"/>
+                <w:lang w:val="en-US"/>
+              </w:rPr>
+            </w:pPr>
+            <w:r>
+              <w:rPr>
+                <w:rFonts w:ascii="Courier New" w:hAnsi="Courier New" w:cs="Courier New"/>
+                <w:sz w:val="18"/>
+                <w:szCs w:val="18"/>
+                <w:lang w:val="en-US"/>
+              </w:rPr>
+              <w:t>uri</w:t>
+            </w:r>
+          </w:p>
+        </w:tc>
+        <w:tc>
+          <w:tcPr>
+            <w:tcW w:w="7791" w:type="dxa"/>
+          </w:tcPr>
+          <w:p>
+            <w:pPr>
+              <w:rPr>
+                <w:lang w:val="en-US"/>
+              </w:rPr>
+            </w:pPr>
+            <w:r>
+              <w:rPr>
+                <w:lang w:val="en-US"/>
+              </w:rPr>
+              <w:t>An absolute URI</w:t>
+            </w:r>
+          </w:p>
+        </w:tc>
+      </w:tr>
+      <w:tr>
+        <w:tc>
+          <w:tcPr>
+            <w:tcW w:w="1271" w:type="dxa"/>
+          </w:tcPr>
+          <w:p>
+            <w:pPr>
+              <w:rPr>
+                <w:rFonts w:ascii="Courier New" w:hAnsi="Courier New" w:cs="Courier New"/>
+                <w:sz w:val="18"/>
+                <w:szCs w:val="18"/>
+                <w:lang w:val="en-US"/>
+              </w:rPr>
+            </w:pPr>
+            <w:r>
+              <w:rPr>
+                <w:rFonts w:ascii="Courier New" w:hAnsi="Courier New" w:cs="Courier New"/>
+                <w:sz w:val="18"/>
+                <w:szCs w:val="18"/>
+                <w:lang w:val="en-US"/>
+              </w:rPr>
+              <w:t>referenceURI</w:t>
+            </w:r>
+          </w:p>
+        </w:tc>
+        <w:tc>
+          <w:tcPr>
+            <w:tcW w:w="7791" w:type="dxa"/>
+          </w:tcPr>
+          <w:p>
+            <w:pPr>
+              <w:rPr>
+                <w:lang w:val="en-US"/>
+              </w:rPr>
+            </w:pPr>
+            <w:r>
+              <w:rPr>
+                <w:lang w:val="en-US"/>
+              </w:rPr>
+              <w:t>Another absolute URI</w:t>
+            </w:r>
+            <w:r>
+              <w:rPr>
+                <w:lang w:val="en-US"/>
+              </w:rPr>
+              <w:t>, used for obtaining a relative path to the given URI</w:t>
+            </w:r>
+          </w:p>
+        </w:tc>
+      </w:tr>
+      <w:tr>
+        <w:tc>
+          <w:tcPr>
+            <w:tcW w:w="1271" w:type="dxa"/>
+          </w:tcPr>
+          <w:p>
+            <w:pPr>
+              <w:rPr>
+                <w:rFonts w:ascii="Courier New" w:hAnsi="Courier New" w:cs="Courier New"/>
+                <w:sz w:val="18"/>
+                <w:szCs w:val="18"/>
+                <w:lang w:val="en-US"/>
+              </w:rPr>
+            </w:pPr>
+            <w:r>
+              <w:rPr>
+                <w:rFonts w:ascii="Courier New" w:hAnsi="Courier New" w:cs="Courier New"/>
+                <w:sz w:val="18"/>
+                <w:szCs w:val="18"/>
+                <w:lang w:val="en-US"/>
+              </w:rPr>
+              <w:t>targetReferenceURI</w:t>
+            </w:r>
+          </w:p>
+        </w:tc>
+        <w:tc>
+          <w:tcPr>
+            <w:tcW w:w="7791" w:type="dxa"/>
+          </w:tcPr>
+          <w:p>
+            <w:pPr>
+              <w:rPr>
+                <w:lang w:val="en-US"/>
+              </w:rPr>
+            </w:pPr>
+            <w:r>
+              <w:rPr>
+                <w:lang w:val="en-US"/>
+              </w:rPr>
+              <w:t xml:space="preserve">Another absolute URI, to which the relative path between </w:t>
+            </w:r>
+            <w:r>
+              <w:rPr>
+                <w:rFonts w:ascii="Courier New" w:hAnsi="Courier New" w:cs="Courier New"/>
+                <w:sz w:val="18"/>
+                <w:szCs w:val="18"/>
+                <w:lang w:val="en-US"/>
+              </w:rPr>
+              <w:t>$referenceURI</w:t>
+            </w:r>
+            <w:r>
+              <w:rPr>
+                <w:lang w:val="en-US"/>
+              </w:rPr>
+              <w:t xml:space="preserve"> and </w:t>
+            </w:r>
+            <w:r>
+              <w:rPr>
+                <w:rFonts w:ascii="Courier New" w:hAnsi="Courier New" w:cs="Courier New"/>
+                <w:sz w:val="18"/>
+                <w:szCs w:val="18"/>
+                <w:lang w:val="en-US"/>
+              </w:rPr>
+              <w:t>$uri</w:t>
+            </w:r>
+            <w:r>
+              <w:rPr>
+                <w:lang w:val="en-US"/>
+              </w:rPr>
+              <w:t xml:space="preserve"> will be applied</w:t>
+            </w:r>
+          </w:p>
+        </w:tc>
+      </w:tr>
+    </w:tbl>
+    <w:p>
+      <w:pPr>
+        <w:rPr>
+          <w:b/>
+          <w:lang w:val="en-US"/>
+        </w:rPr>
+      </w:pPr>
+    </w:p>
+    <w:p>
+      <w:pPr>
+        <w:rPr>
+          <w:b/>
+          <w:lang w:val="en-US"/>
+        </w:rPr>
+      </w:pPr>
+      <w:r>
+        <w:rPr>
+          <w:b/>
+          <w:lang w:val="en-US"/>
+        </w:rPr>
+        <w:t>Example</w:t>
+      </w:r>
+      <w:r>
+        <w:rPr>
+          <w:b/>
+          <w:lang w:val="en-US"/>
+        </w:rPr>
+        <w:t>s</w:t>
+      </w:r>
+    </w:p>
+    <w:p>
+      <w:pPr>
+        <w:rPr>
+          <w:lang w:val="en-US"/>
+        </w:rPr>
+      </w:pPr>
+      <w:r>
+        <w:rPr>
+          <w:lang w:val="en-US"/>
+        </w:rPr>
+        <w:t>Get the relative path leading from the second argument URI to the first argument URI.</w:t>
+      </w:r>
+    </w:p>
+    <w:p>
+      <w:pPr>
+        <w:spacing w:after="0"/>
+        <w:rPr>
+          <w:rFonts w:ascii="Courier New" w:hAnsi="Courier New" w:cs="Courier New"/>
+          <w:sz w:val="18"/>
+          <w:szCs w:val="18"/>
+          <w:lang w:val="en-US"/>
+        </w:rPr>
+      </w:pPr>
+      <w:r>
+        <w:rPr>
+          <w:rFonts w:ascii="Courier New" w:hAnsi="Courier New" w:cs="Courier New"/>
+          <w:sz w:val="18"/>
+          <w:szCs w:val="18"/>
+          <w:lang w:val="en-US"/>
+        </w:rPr>
+        <w:t xml:space="preserve">fox "keycloak//schema/application_9.xsd =&gt; </w:t>
+      </w:r>
+    </w:p>
+    <w:p>
+      <w:pPr>
+        <w:spacing w:after="0"/>
+        <w:rPr>
+          <w:rFonts w:ascii="Courier New" w:hAnsi="Courier New" w:cs="Courier New"/>
+          <w:sz w:val="18"/>
+          <w:szCs w:val="18"/>
+        </w:rPr>
+      </w:pPr>
+      <w:r>
+        <w:rPr>
+          <w:rFonts w:ascii="Courier New" w:hAnsi="Courier New" w:cs="Courier New"/>
+          <w:sz w:val="18"/>
+          <w:szCs w:val="18"/>
+        </w:rPr>
+        <w:t xml:space="preserve">     </w:t>
+      </w:r>
+      <w:r>
+        <w:rPr>
+          <w:rFonts w:ascii="Courier New" w:hAnsi="Courier New" w:cs="Courier New"/>
+          <w:sz w:val="18"/>
+          <w:szCs w:val="18"/>
+        </w:rPr>
+        <w:t>shift-uri(keycloak//schema, wildfly/docs/schema)"</w:t>
+      </w:r>
+    </w:p>
+    <w:p>
+      <w:pPr>
+        <w:spacing w:after="0"/>
+        <w:rPr>
+          <w:rFonts w:ascii="Courier New" w:hAnsi="Courier New" w:cs="Courier New"/>
+          <w:sz w:val="18"/>
+          <w:szCs w:val="18"/>
+        </w:rPr>
+      </w:pPr>
+    </w:p>
+    <w:p>
+      <w:pPr>
+        <w:pStyle w:val="ListParagraph"/>
+        <w:numPr>
+          <w:ilvl w:val="0"/>
+          <w:numId w:val="6"/>
+        </w:numPr>
+        <w:spacing w:after="0"/>
+        <w:rPr>
+          <w:rFonts w:ascii="Courier New" w:hAnsi="Courier New" w:cs="Courier New"/>
+          <w:sz w:val="18"/>
+          <w:szCs w:val="18"/>
+        </w:rPr>
+      </w:pPr>
+    </w:p>
+    <w:p>
+      <w:pPr>
+        <w:spacing w:after="0"/>
+        <w:rPr>
+          <w:rFonts w:ascii="Courier New" w:hAnsi="Courier New" w:cs="Courier New"/>
+          <w:sz w:val="18"/>
+          <w:szCs w:val="18"/>
+          <w:lang w:val="en-US"/>
+        </w:rPr>
+      </w:pPr>
+      <w:r>
+        <w:rPr>
+          <w:rFonts w:ascii="Courier New" w:hAnsi="Courier New" w:cs="Courier New"/>
+          <w:sz w:val="18"/>
+          <w:szCs w:val="18"/>
+          <w:lang w:val="en-US"/>
+        </w:rPr>
+        <w:t>C:/products/x4/x4/wildfly/docs/schema/application_9.xsd</w:t>
+      </w:r>
+    </w:p>
+    <w:p>
+      <w:pPr>
+        <w:rPr>
+          <w:rFonts w:ascii="Courier New" w:hAnsi="Courier New" w:cs="Courier New"/>
+          <w:sz w:val="16"/>
+          <w:szCs w:val="16"/>
+          <w:lang w:val="en-US"/>
+        </w:rPr>
+      </w:pPr>
+    </w:p>
+    <w:p>
+      <w:pPr>
+        <w:rPr>
+          <w:lang w:val="en-US"/>
+        </w:rPr>
+      </w:pPr>
+      <w:r>
+        <w:rPr>
+          <w:lang w:val="en-US"/>
+        </w:rPr>
+        <w:br w:type="page"/>
+      </w:r>
+    </w:p>
+    <w:p>
+      <w:pPr>
+        <w:pStyle w:val="Heading2"/>
+        <w:spacing w:after="160"/>
+        <w:rPr>
+          <w:lang w:val="en-US"/>
+        </w:rPr>
+      </w:pPr>
+      <w:r>
+        <w:rPr>
+          <w:lang w:val="en-US"/>
+        </w:rPr>
+        <w:lastRenderedPageBreak/>
         <w:t>table</w:t>
       </w:r>
     </w:p>
@@ -34414,19 +36869,7 @@
         <w:rPr>
           <w:lang w:val="en-US"/>
         </w:rPr>
-        <w:t xml:space="preserve">Returns </w:t>
-      </w:r>
-      <w:r>
-        <w:rPr>
-          <w:lang w:val="en-US"/>
-        </w:rPr>
-        <w:t>the string representation of a table.</w:t>
-      </w:r>
-      <w:r>
-        <w:rPr>
-          <w:lang w:val="en-US"/>
-        </w:rPr>
-        <w:t>.</w:t>
+        <w:t>Returns the string representation of a table..</w:t>
       </w:r>
     </w:p>
     <w:p>
@@ -35368,13 +37811,7 @@
           <w:lang w:val="en-US"/>
         </w:rPr>
         <w:lastRenderedPageBreak/>
-        <w:t>x</w:t>
-      </w:r>
-      <w:r>
-        <w:rPr>
-          <w:lang w:val="en-US"/>
-        </w:rPr>
-        <w:t>sd-validate</w:t>
+        <w:t>xsd-validate</w:t>
       </w:r>
       <w:r>
         <w:rPr>
@@ -37435,7 +39872,7 @@
 </file>
 
 <file path=customXml/itemProps1.xml><?xml version="1.0" encoding="utf-8"?>
-<ds:datastoreItem xmlns:ds="http://schemas.openxmlformats.org/officeDocument/2006/customXml" ds:itemID="{5C767AB5-B009-48C5-AAF8-6682826EDEA5}">
+<ds:datastoreItem xmlns:ds="http://schemas.openxmlformats.org/officeDocument/2006/customXml" ds:itemID="{C46EBE0B-B6D5-486B-BD95-33AD3ACCAEE5}">
   <ds:schemaRefs>
     <ds:schemaRef ds:uri="http://schemas.openxmlformats.org/officeDocument/2006/bibliography"/>
   </ds:schemaRefs>

</xml_diff>

<commit_message>
New extension function 'ftree'.
</commit_message>
<xml_diff>
--- a/doc/foxpath-extension-functions.docx
+++ b/doc/foxpath-extension-functions.docx
@@ -12678,13 +12678,7 @@
           <w:lang w:val="en-US"/>
         </w:rPr>
         <w:lastRenderedPageBreak/>
-        <w:t xml:space="preserve">Functions </w:t>
-      </w:r>
-      <w:r>
-        <w:rPr>
-          <w:lang w:val="en-US"/>
-        </w:rPr>
-        <w:t>exploring document content</w:t>
+        <w:t>Functions exploring document content</w:t>
       </w:r>
     </w:p>
     <w:p>
@@ -12700,21 +12694,7 @@
           <w:rFonts w:cstheme="minorHAnsi"/>
           <w:lang w:val="en-US"/>
         </w:rPr>
-        <w:t xml:space="preserve">The functions in this section support the evaluation of </w:t>
-      </w:r>
-      <w:r>
-        <w:rPr>
-          <w:rFonts w:cstheme="minorHAnsi"/>
-          <w:lang w:val="en-US"/>
-        </w:rPr>
-        <w:t>document contents and its location within documents as well as the file system</w:t>
-      </w:r>
-      <w:r>
-        <w:rPr>
-          <w:rFonts w:cstheme="minorHAnsi"/>
-          <w:lang w:val="en-US"/>
-        </w:rPr>
-        <w:t>.</w:t>
+        <w:t>The functions in this section support the evaluation of document contents and its location within documents as well as the file system.</w:t>
       </w:r>
     </w:p>
     <w:p>
@@ -12767,6 +12747,7 @@
     </w:p>
     <w:p>
       <w:pPr>
+        <w:spacing w:after="0"/>
         <w:rPr>
           <w:rFonts w:ascii="Courier New" w:hAnsi="Courier New" w:cs="Courier New"/>
           <w:sz w:val="18"/>
@@ -12827,20 +12808,202 @@
           <w:szCs w:val="18"/>
           <w:lang w:val="en-US"/>
         </w:rPr>
+        <w:t>, $flags as xs:string?</w:t>
+      </w:r>
+      <w:r>
+        <w:rPr>
+          <w:rFonts w:ascii="Courier New" w:hAnsi="Courier New" w:cs="Courier New"/>
+          <w:sz w:val="18"/>
+          <w:szCs w:val="18"/>
+          <w:lang w:val="en-US"/>
+        </w:rPr>
         <w:t>)</w:t>
       </w:r>
-      <w:r>
-        <w:rPr>
-          <w:rFonts w:ascii="Courier New" w:hAnsi="Courier New" w:cs="Courier New"/>
-          <w:sz w:val="18"/>
-          <w:szCs w:val="18"/>
-          <w:lang w:val="en-US"/>
-        </w:rPr>
-        <w:t xml:space="preserve"> as xs:string*</w:t>
-      </w:r>
-    </w:p>
-    <w:p>
-      <w:pPr>
+    </w:p>
+    <w:p>
+      <w:pPr>
+        <w:spacing w:after="0"/>
+        <w:rPr>
+          <w:rFonts w:ascii="Courier New" w:hAnsi="Courier New" w:cs="Courier New"/>
+          <w:sz w:val="18"/>
+          <w:szCs w:val="18"/>
+          <w:lang w:val="en-US"/>
+        </w:rPr>
+      </w:pPr>
+      <w:r>
+        <w:rPr>
+          <w:rFonts w:ascii="Courier New" w:hAnsi="Courier New" w:cs="Courier New"/>
+          <w:sz w:val="18"/>
+          <w:szCs w:val="18"/>
+          <w:lang w:val="en-US"/>
+        </w:rPr>
+        <w:t xml:space="preserve">          </w:t>
+      </w:r>
+      <w:r>
+        <w:rPr>
+          <w:rFonts w:ascii="Courier New" w:hAnsi="Courier New" w:cs="Courier New"/>
+          <w:sz w:val="18"/>
+          <w:szCs w:val="18"/>
+          <w:lang w:val="en-US"/>
+        </w:rPr>
+        <w:t>as xs:string*</w:t>
+      </w:r>
+    </w:p>
+    <w:p>
+      <w:pPr>
+        <w:spacing w:after="0"/>
+        <w:rPr>
+          <w:rFonts w:ascii="Courier New" w:hAnsi="Courier New" w:cs="Courier New"/>
+          <w:sz w:val="18"/>
+          <w:szCs w:val="18"/>
+          <w:lang w:val="en-US"/>
+        </w:rPr>
+      </w:pPr>
+      <w:r>
+        <w:rPr>
+          <w:rFonts w:ascii="Courier New" w:hAnsi="Courier New" w:cs="Courier New"/>
+          <w:b/>
+          <w:sz w:val="18"/>
+          <w:szCs w:val="18"/>
+          <w:lang w:val="en-US"/>
+        </w:rPr>
+        <w:t>name-path</w:t>
+      </w:r>
+      <w:r>
+        <w:rPr>
+          <w:rFonts w:ascii="Courier New" w:hAnsi="Courier New" w:cs="Courier New"/>
+          <w:sz w:val="18"/>
+          <w:szCs w:val="18"/>
+          <w:lang w:val="en-US"/>
+        </w:rPr>
+        <w:t>($nodes</w:t>
+      </w:r>
+      <w:r>
+        <w:rPr>
+          <w:rFonts w:ascii="Courier New" w:hAnsi="Courier New" w:cs="Courier New"/>
+          <w:sz w:val="18"/>
+          <w:szCs w:val="18"/>
+          <w:lang w:val="en-US"/>
+        </w:rPr>
+        <w:t xml:space="preserve"> as node()*</w:t>
+      </w:r>
+      <w:r>
+        <w:rPr>
+          <w:rFonts w:ascii="Courier New" w:hAnsi="Courier New" w:cs="Courier New"/>
+          <w:sz w:val="18"/>
+          <w:szCs w:val="18"/>
+          <w:lang w:val="en-US"/>
+        </w:rPr>
+        <w:t>, $numberOfSteps</w:t>
+      </w:r>
+      <w:r>
+        <w:rPr>
+          <w:rFonts w:ascii="Courier New" w:hAnsi="Courier New" w:cs="Courier New"/>
+          <w:sz w:val="18"/>
+          <w:szCs w:val="18"/>
+          <w:lang w:val="en-US"/>
+        </w:rPr>
+        <w:t xml:space="preserve"> as xs:integer?</w:t>
+      </w:r>
+      <w:r>
+        <w:rPr>
+          <w:rFonts w:ascii="Courier New" w:hAnsi="Courier New" w:cs="Courier New"/>
+          <w:sz w:val="18"/>
+          <w:szCs w:val="18"/>
+          <w:lang w:val="en-US"/>
+        </w:rPr>
+        <w:t xml:space="preserve">) </w:t>
+      </w:r>
+      <w:r>
+        <w:rPr>
+          <w:rFonts w:ascii="Courier New" w:hAnsi="Courier New" w:cs="Courier New"/>
+          <w:sz w:val="18"/>
+          <w:szCs w:val="18"/>
+          <w:lang w:val="en-US"/>
+        </w:rPr>
+        <w:t>as xs:string*</w:t>
+      </w:r>
+    </w:p>
+    <w:p>
+      <w:pPr>
+        <w:spacing w:after="0"/>
+        <w:rPr>
+          <w:rFonts w:ascii="Courier New" w:hAnsi="Courier New" w:cs="Courier New"/>
+          <w:sz w:val="18"/>
+          <w:szCs w:val="18"/>
+          <w:lang w:val="en-US"/>
+        </w:rPr>
+      </w:pPr>
+      <w:r>
+        <w:rPr>
+          <w:rFonts w:ascii="Courier New" w:hAnsi="Courier New" w:cs="Courier New"/>
+          <w:b/>
+          <w:sz w:val="18"/>
+          <w:szCs w:val="18"/>
+          <w:lang w:val="en-US"/>
+        </w:rPr>
+        <w:t>name-path</w:t>
+      </w:r>
+      <w:r>
+        <w:rPr>
+          <w:rFonts w:ascii="Courier New" w:hAnsi="Courier New" w:cs="Courier New"/>
+          <w:sz w:val="18"/>
+          <w:szCs w:val="18"/>
+          <w:lang w:val="en-US"/>
+        </w:rPr>
+        <w:t>($nodes</w:t>
+      </w:r>
+      <w:r>
+        <w:rPr>
+          <w:rFonts w:ascii="Courier New" w:hAnsi="Courier New" w:cs="Courier New"/>
+          <w:sz w:val="18"/>
+          <w:szCs w:val="18"/>
+          <w:lang w:val="en-US"/>
+        </w:rPr>
+        <w:t xml:space="preserve"> as node()*) as xs:string*</w:t>
+      </w:r>
+    </w:p>
+    <w:p>
+      <w:pPr>
+        <w:rPr>
+          <w:rFonts w:ascii="Courier New" w:hAnsi="Courier New" w:cs="Courier New"/>
+          <w:sz w:val="18"/>
+          <w:szCs w:val="18"/>
+          <w:lang w:val="en-US"/>
+        </w:rPr>
+      </w:pPr>
+      <w:r>
+        <w:rPr>
+          <w:rFonts w:ascii="Courier New" w:hAnsi="Courier New" w:cs="Courier New"/>
+          <w:b/>
+          <w:sz w:val="18"/>
+          <w:szCs w:val="18"/>
+          <w:lang w:val="en-US"/>
+        </w:rPr>
+        <w:t>name-path</w:t>
+      </w:r>
+      <w:r>
+        <w:rPr>
+          <w:rFonts w:ascii="Courier New" w:hAnsi="Courier New" w:cs="Courier New"/>
+          <w:sz w:val="18"/>
+          <w:szCs w:val="18"/>
+          <w:lang w:val="en-US"/>
+        </w:rPr>
+        <w:t>(</w:t>
+      </w:r>
+      <w:r>
+        <w:rPr>
+          <w:rFonts w:ascii="Courier New" w:hAnsi="Courier New" w:cs="Courier New"/>
+          <w:sz w:val="18"/>
+          <w:szCs w:val="18"/>
+          <w:lang w:val="en-US"/>
+        </w:rPr>
+        <w:t>) as xs:string*</w:t>
+      </w:r>
+    </w:p>
+    <w:p>
+      <w:pPr>
+        <w:spacing w:after="0"/>
         <w:rPr>
           <w:rFonts w:ascii="Courier New" w:hAnsi="Courier New" w:cs="Courier New"/>
           <w:sz w:val="18"/>
@@ -12911,6 +13074,15 @@
           <w:szCs w:val="18"/>
           <w:lang w:val="en-US"/>
         </w:rPr>
+        <w:t>, $flags as xs:string?</w:t>
+      </w:r>
+      <w:r>
+        <w:rPr>
+          <w:rFonts w:ascii="Courier New" w:hAnsi="Courier New" w:cs="Courier New"/>
+          <w:sz w:val="18"/>
+          <w:szCs w:val="18"/>
+          <w:lang w:val="en-US"/>
+        </w:rPr>
         <w:t>)</w:t>
       </w:r>
       <w:r>
@@ -12920,11 +13092,214 @@
           <w:szCs w:val="18"/>
           <w:lang w:val="en-US"/>
         </w:rPr>
-        <w:t xml:space="preserve"> as xs:string*</w:t>
-      </w:r>
-    </w:p>
-    <w:p>
-      <w:pPr>
+        <w:t xml:space="preserve"> </w:t>
+      </w:r>
+    </w:p>
+    <w:p>
+      <w:pPr>
+        <w:spacing w:after="0"/>
+        <w:rPr>
+          <w:rFonts w:ascii="Courier New" w:hAnsi="Courier New" w:cs="Courier New"/>
+          <w:sz w:val="18"/>
+          <w:szCs w:val="18"/>
+          <w:lang w:val="en-US"/>
+        </w:rPr>
+      </w:pPr>
+      <w:r>
+        <w:rPr>
+          <w:rFonts w:ascii="Courier New" w:hAnsi="Courier New" w:cs="Courier New"/>
+          <w:sz w:val="18"/>
+          <w:szCs w:val="18"/>
+          <w:lang w:val="en-US"/>
+        </w:rPr>
+        <w:t xml:space="preserve">          </w:t>
+      </w:r>
+      <w:r>
+        <w:rPr>
+          <w:rFonts w:ascii="Courier New" w:hAnsi="Courier New" w:cs="Courier New"/>
+          <w:sz w:val="18"/>
+          <w:szCs w:val="18"/>
+          <w:lang w:val="en-US"/>
+        </w:rPr>
+        <w:t xml:space="preserve"> </w:t>
+      </w:r>
+      <w:r>
+        <w:rPr>
+          <w:rFonts w:ascii="Courier New" w:hAnsi="Courier New" w:cs="Courier New"/>
+          <w:sz w:val="18"/>
+          <w:szCs w:val="18"/>
+          <w:lang w:val="en-US"/>
+        </w:rPr>
+        <w:t>as xs:string*</w:t>
+      </w:r>
+    </w:p>
+    <w:p>
+      <w:pPr>
+        <w:spacing w:after="0"/>
+        <w:rPr>
+          <w:rFonts w:ascii="Courier New" w:hAnsi="Courier New" w:cs="Courier New"/>
+          <w:sz w:val="18"/>
+          <w:szCs w:val="18"/>
+          <w:lang w:val="en-US"/>
+        </w:rPr>
+      </w:pPr>
+      <w:r>
+        <w:rPr>
+          <w:rFonts w:ascii="Courier New" w:hAnsi="Courier New" w:cs="Courier New"/>
+          <w:b/>
+          <w:sz w:val="18"/>
+          <w:szCs w:val="18"/>
+          <w:lang w:val="en-US"/>
+        </w:rPr>
+        <w:t>l</w:t>
+      </w:r>
+      <w:r>
+        <w:rPr>
+          <w:rFonts w:ascii="Courier New" w:hAnsi="Courier New" w:cs="Courier New"/>
+          <w:b/>
+          <w:sz w:val="18"/>
+          <w:szCs w:val="18"/>
+          <w:lang w:val="en-US"/>
+        </w:rPr>
+        <w:t>name-path</w:t>
+      </w:r>
+      <w:r>
+        <w:rPr>
+          <w:rFonts w:ascii="Courier New" w:hAnsi="Courier New" w:cs="Courier New"/>
+          <w:sz w:val="18"/>
+          <w:szCs w:val="18"/>
+          <w:lang w:val="en-US"/>
+        </w:rPr>
+        <w:t>($nodes</w:t>
+      </w:r>
+      <w:r>
+        <w:rPr>
+          <w:rFonts w:ascii="Courier New" w:hAnsi="Courier New" w:cs="Courier New"/>
+          <w:sz w:val="18"/>
+          <w:szCs w:val="18"/>
+          <w:lang w:val="en-US"/>
+        </w:rPr>
+        <w:t xml:space="preserve"> as node()*</w:t>
+      </w:r>
+      <w:r>
+        <w:rPr>
+          <w:rFonts w:ascii="Courier New" w:hAnsi="Courier New" w:cs="Courier New"/>
+          <w:sz w:val="18"/>
+          <w:szCs w:val="18"/>
+          <w:lang w:val="en-US"/>
+        </w:rPr>
+        <w:t>, $numberOfSteps</w:t>
+      </w:r>
+      <w:r>
+        <w:rPr>
+          <w:rFonts w:ascii="Courier New" w:hAnsi="Courier New" w:cs="Courier New"/>
+          <w:sz w:val="18"/>
+          <w:szCs w:val="18"/>
+          <w:lang w:val="en-US"/>
+        </w:rPr>
+        <w:t xml:space="preserve"> as xs:integer?) as xs:string*</w:t>
+      </w:r>
+    </w:p>
+    <w:p>
+      <w:pPr>
+        <w:spacing w:after="0"/>
+        <w:rPr>
+          <w:rFonts w:ascii="Courier New" w:hAnsi="Courier New" w:cs="Courier New"/>
+          <w:sz w:val="18"/>
+          <w:szCs w:val="18"/>
+          <w:lang w:val="en-US"/>
+        </w:rPr>
+      </w:pPr>
+      <w:r>
+        <w:rPr>
+          <w:rFonts w:ascii="Courier New" w:hAnsi="Courier New" w:cs="Courier New"/>
+          <w:b/>
+          <w:sz w:val="18"/>
+          <w:szCs w:val="18"/>
+          <w:lang w:val="en-US"/>
+        </w:rPr>
+        <w:t>l</w:t>
+      </w:r>
+      <w:r>
+        <w:rPr>
+          <w:rFonts w:ascii="Courier New" w:hAnsi="Courier New" w:cs="Courier New"/>
+          <w:b/>
+          <w:sz w:val="18"/>
+          <w:szCs w:val="18"/>
+          <w:lang w:val="en-US"/>
+        </w:rPr>
+        <w:t>name-path</w:t>
+      </w:r>
+      <w:r>
+        <w:rPr>
+          <w:rFonts w:ascii="Courier New" w:hAnsi="Courier New" w:cs="Courier New"/>
+          <w:sz w:val="18"/>
+          <w:szCs w:val="18"/>
+          <w:lang w:val="en-US"/>
+        </w:rPr>
+        <w:t>($nodes</w:t>
+      </w:r>
+      <w:r>
+        <w:rPr>
+          <w:rFonts w:ascii="Courier New" w:hAnsi="Courier New" w:cs="Courier New"/>
+          <w:sz w:val="18"/>
+          <w:szCs w:val="18"/>
+          <w:lang w:val="en-US"/>
+        </w:rPr>
+        <w:t xml:space="preserve"> as node()*) as xs:string*</w:t>
+      </w:r>
+    </w:p>
+    <w:p>
+      <w:pPr>
+        <w:rPr>
+          <w:rFonts w:ascii="Courier New" w:hAnsi="Courier New" w:cs="Courier New"/>
+          <w:sz w:val="18"/>
+          <w:szCs w:val="18"/>
+          <w:lang w:val="en-US"/>
+        </w:rPr>
+      </w:pPr>
+      <w:r>
+        <w:rPr>
+          <w:rFonts w:ascii="Courier New" w:hAnsi="Courier New" w:cs="Courier New"/>
+          <w:b/>
+          <w:sz w:val="18"/>
+          <w:szCs w:val="18"/>
+          <w:lang w:val="en-US"/>
+        </w:rPr>
+        <w:t>l</w:t>
+      </w:r>
+      <w:r>
+        <w:rPr>
+          <w:rFonts w:ascii="Courier New" w:hAnsi="Courier New" w:cs="Courier New"/>
+          <w:b/>
+          <w:sz w:val="18"/>
+          <w:szCs w:val="18"/>
+          <w:lang w:val="en-US"/>
+        </w:rPr>
+        <w:t>name-path</w:t>
+      </w:r>
+      <w:r>
+        <w:rPr>
+          <w:rFonts w:ascii="Courier New" w:hAnsi="Courier New" w:cs="Courier New"/>
+          <w:sz w:val="18"/>
+          <w:szCs w:val="18"/>
+          <w:lang w:val="en-US"/>
+        </w:rPr>
+        <w:t>(</w:t>
+      </w:r>
+      <w:r>
+        <w:rPr>
+          <w:rFonts w:ascii="Courier New" w:hAnsi="Courier New" w:cs="Courier New"/>
+          <w:sz w:val="18"/>
+          <w:szCs w:val="18"/>
+          <w:lang w:val="en-US"/>
+        </w:rPr>
+        <w:t>) as xs:string*</w:t>
+      </w:r>
+    </w:p>
+    <w:p>
+      <w:pPr>
+        <w:spacing w:after="0"/>
         <w:rPr>
           <w:rFonts w:ascii="Courier New" w:hAnsi="Courier New" w:cs="Courier New"/>
           <w:sz w:val="18"/>
@@ -12995,6 +13370,15 @@
           <w:szCs w:val="18"/>
           <w:lang w:val="en-US"/>
         </w:rPr>
+        <w:t>, $flags as xs:string?</w:t>
+      </w:r>
+      <w:r>
+        <w:rPr>
+          <w:rFonts w:ascii="Courier New" w:hAnsi="Courier New" w:cs="Courier New"/>
+          <w:sz w:val="18"/>
+          <w:szCs w:val="18"/>
+          <w:lang w:val="en-US"/>
+        </w:rPr>
         <w:t>)</w:t>
       </w:r>
       <w:r>
@@ -13004,7 +13388,201 @@
           <w:szCs w:val="18"/>
           <w:lang w:val="en-US"/>
         </w:rPr>
-        <w:t xml:space="preserve"> as xs:string*</w:t>
+        <w:t xml:space="preserve"> </w:t>
+      </w:r>
+    </w:p>
+    <w:p>
+      <w:pPr>
+        <w:spacing w:after="0"/>
+        <w:rPr>
+          <w:rFonts w:ascii="Courier New" w:hAnsi="Courier New" w:cs="Courier New"/>
+          <w:sz w:val="18"/>
+          <w:szCs w:val="18"/>
+          <w:lang w:val="en-US"/>
+        </w:rPr>
+      </w:pPr>
+      <w:r>
+        <w:rPr>
+          <w:rFonts w:ascii="Courier New" w:hAnsi="Courier New" w:cs="Courier New"/>
+          <w:sz w:val="18"/>
+          <w:szCs w:val="18"/>
+          <w:lang w:val="en-US"/>
+        </w:rPr>
+        <w:t xml:space="preserve">           </w:t>
+      </w:r>
+      <w:r>
+        <w:rPr>
+          <w:rFonts w:ascii="Courier New" w:hAnsi="Courier New" w:cs="Courier New"/>
+          <w:sz w:val="18"/>
+          <w:szCs w:val="18"/>
+          <w:lang w:val="en-US"/>
+        </w:rPr>
+        <w:t>as xs:string*</w:t>
+      </w:r>
+    </w:p>
+    <w:p>
+      <w:pPr>
+        <w:spacing w:after="0"/>
+        <w:rPr>
+          <w:rFonts w:ascii="Courier New" w:hAnsi="Courier New" w:cs="Courier New"/>
+          <w:sz w:val="18"/>
+          <w:szCs w:val="18"/>
+          <w:lang w:val="en-US"/>
+        </w:rPr>
+      </w:pPr>
+      <w:r>
+        <w:rPr>
+          <w:rFonts w:ascii="Courier New" w:hAnsi="Courier New" w:cs="Courier New"/>
+          <w:b/>
+          <w:sz w:val="18"/>
+          <w:szCs w:val="18"/>
+          <w:lang w:val="en-US"/>
+        </w:rPr>
+        <w:t>j</w:t>
+      </w:r>
+      <w:r>
+        <w:rPr>
+          <w:rFonts w:ascii="Courier New" w:hAnsi="Courier New" w:cs="Courier New"/>
+          <w:b/>
+          <w:sz w:val="18"/>
+          <w:szCs w:val="18"/>
+          <w:lang w:val="en-US"/>
+        </w:rPr>
+        <w:t>name-path</w:t>
+      </w:r>
+      <w:r>
+        <w:rPr>
+          <w:rFonts w:ascii="Courier New" w:hAnsi="Courier New" w:cs="Courier New"/>
+          <w:sz w:val="18"/>
+          <w:szCs w:val="18"/>
+          <w:lang w:val="en-US"/>
+        </w:rPr>
+        <w:t>($nodes</w:t>
+      </w:r>
+      <w:r>
+        <w:rPr>
+          <w:rFonts w:ascii="Courier New" w:hAnsi="Courier New" w:cs="Courier New"/>
+          <w:sz w:val="18"/>
+          <w:szCs w:val="18"/>
+          <w:lang w:val="en-US"/>
+        </w:rPr>
+        <w:t xml:space="preserve"> as node()*</w:t>
+      </w:r>
+      <w:r>
+        <w:rPr>
+          <w:rFonts w:ascii="Courier New" w:hAnsi="Courier New" w:cs="Courier New"/>
+          <w:sz w:val="18"/>
+          <w:szCs w:val="18"/>
+          <w:lang w:val="en-US"/>
+        </w:rPr>
+        <w:t>, $numberOfSteps</w:t>
+      </w:r>
+      <w:r>
+        <w:rPr>
+          <w:rFonts w:ascii="Courier New" w:hAnsi="Courier New" w:cs="Courier New"/>
+          <w:sz w:val="18"/>
+          <w:szCs w:val="18"/>
+          <w:lang w:val="en-US"/>
+        </w:rPr>
+        <w:t xml:space="preserve"> as xs:integer?) as xs:string*</w:t>
+      </w:r>
+    </w:p>
+    <w:p>
+      <w:pPr>
+        <w:spacing w:after="0"/>
+        <w:rPr>
+          <w:rFonts w:ascii="Courier New" w:hAnsi="Courier New" w:cs="Courier New"/>
+          <w:sz w:val="18"/>
+          <w:szCs w:val="18"/>
+          <w:lang w:val="en-US"/>
+        </w:rPr>
+      </w:pPr>
+      <w:r>
+        <w:rPr>
+          <w:rFonts w:ascii="Courier New" w:hAnsi="Courier New" w:cs="Courier New"/>
+          <w:b/>
+          <w:sz w:val="18"/>
+          <w:szCs w:val="18"/>
+          <w:lang w:val="en-US"/>
+        </w:rPr>
+        <w:t>j</w:t>
+      </w:r>
+      <w:r>
+        <w:rPr>
+          <w:rFonts w:ascii="Courier New" w:hAnsi="Courier New" w:cs="Courier New"/>
+          <w:b/>
+          <w:sz w:val="18"/>
+          <w:szCs w:val="18"/>
+          <w:lang w:val="en-US"/>
+        </w:rPr>
+        <w:t>name-path</w:t>
+      </w:r>
+      <w:r>
+        <w:rPr>
+          <w:rFonts w:ascii="Courier New" w:hAnsi="Courier New" w:cs="Courier New"/>
+          <w:sz w:val="18"/>
+          <w:szCs w:val="18"/>
+          <w:lang w:val="en-US"/>
+        </w:rPr>
+        <w:t>($nodes</w:t>
+      </w:r>
+      <w:r>
+        <w:rPr>
+          <w:rFonts w:ascii="Courier New" w:hAnsi="Courier New" w:cs="Courier New"/>
+          <w:sz w:val="18"/>
+          <w:szCs w:val="18"/>
+          <w:lang w:val="en-US"/>
+        </w:rPr>
+        <w:t xml:space="preserve"> as node()*) as xs:string*</w:t>
+      </w:r>
+    </w:p>
+    <w:p>
+      <w:pPr>
+        <w:spacing w:after="0"/>
+        <w:rPr>
+          <w:rFonts w:ascii="Courier New" w:hAnsi="Courier New" w:cs="Courier New"/>
+          <w:sz w:val="18"/>
+          <w:szCs w:val="18"/>
+          <w:lang w:val="en-US"/>
+        </w:rPr>
+      </w:pPr>
+      <w:r>
+        <w:rPr>
+          <w:rFonts w:ascii="Courier New" w:hAnsi="Courier New" w:cs="Courier New"/>
+          <w:b/>
+          <w:sz w:val="18"/>
+          <w:szCs w:val="18"/>
+          <w:lang w:val="en-US"/>
+        </w:rPr>
+        <w:t>j</w:t>
+      </w:r>
+      <w:r>
+        <w:rPr>
+          <w:rFonts w:ascii="Courier New" w:hAnsi="Courier New" w:cs="Courier New"/>
+          <w:b/>
+          <w:sz w:val="18"/>
+          <w:szCs w:val="18"/>
+          <w:lang w:val="en-US"/>
+        </w:rPr>
+        <w:t>name-path</w:t>
+      </w:r>
+      <w:r>
+        <w:rPr>
+          <w:rFonts w:ascii="Courier New" w:hAnsi="Courier New" w:cs="Courier New"/>
+          <w:sz w:val="18"/>
+          <w:szCs w:val="18"/>
+          <w:lang w:val="en-US"/>
+        </w:rPr>
+        <w:t>(</w:t>
+      </w:r>
+      <w:r>
+        <w:rPr>
+          <w:rFonts w:ascii="Courier New" w:hAnsi="Courier New" w:cs="Courier New"/>
+          <w:sz w:val="18"/>
+          <w:szCs w:val="18"/>
+          <w:lang w:val="en-US"/>
+        </w:rPr>
+        <w:t>) as xs:string*</w:t>
       </w:r>
     </w:p>
     <w:p>
@@ -13456,6 +14034,72 @@
           </w:p>
         </w:tc>
       </w:tr>
+      <w:tr>
+        <w:tc>
+          <w:tcPr>
+            <w:tcW w:w="1271" w:type="dxa"/>
+          </w:tcPr>
+          <w:p>
+            <w:pPr>
+              <w:rPr>
+                <w:rFonts w:ascii="Courier New" w:hAnsi="Courier New" w:cs="Courier New"/>
+                <w:sz w:val="18"/>
+                <w:szCs w:val="18"/>
+                <w:lang w:val="en-US"/>
+              </w:rPr>
+            </w:pPr>
+            <w:r>
+              <w:rPr>
+                <w:rFonts w:ascii="Courier New" w:hAnsi="Courier New" w:cs="Courier New"/>
+                <w:sz w:val="18"/>
+                <w:szCs w:val="18"/>
+                <w:lang w:val="en-US"/>
+              </w:rPr>
+              <w:t>flags</w:t>
+            </w:r>
+          </w:p>
+        </w:tc>
+        <w:tc>
+          <w:tcPr>
+            <w:tcW w:w="7791" w:type="dxa"/>
+          </w:tcPr>
+          <w:p>
+            <w:pPr>
+              <w:rPr>
+                <w:lang w:val="en-US"/>
+              </w:rPr>
+            </w:pPr>
+            <w:r>
+              <w:rPr>
+                <w:lang w:val="en-US"/>
+              </w:rPr>
+              <w:t>Options controlling the processing:</w:t>
+            </w:r>
+          </w:p>
+          <w:p>
+            <w:pPr>
+              <w:rPr>
+                <w:lang w:val="en-US"/>
+              </w:rPr>
+            </w:pPr>
+            <w:r>
+              <w:rPr>
+                <w:rFonts w:ascii="Courier New" w:hAnsi="Courier New" w:cs="Courier New"/>
+                <w:sz w:val="18"/>
+                <w:szCs w:val="18"/>
+                <w:lang w:val="en-US"/>
+              </w:rPr>
+              <w:t>N</w:t>
+            </w:r>
+            <w:r>
+              <w:rPr>
+                <w:lang w:val="en-US"/>
+              </w:rPr>
+              <w:t xml:space="preserve"> – node names are not concatenated into a path, but returned as a sequence, in document order</w:t>
+            </w:r>
+          </w:p>
+        </w:tc>
+      </w:tr>
     </w:tbl>
     <w:p>
       <w:pPr>
@@ -13600,6 +14244,7 @@
           <w:szCs w:val="18"/>
           <w:lang w:val="en-US"/>
         </w:rPr>
+        <w:lastRenderedPageBreak/>
         <w:t>/xs:schema/xs:element/xs:annotation ............................ (60)</w:t>
       </w:r>
     </w:p>
@@ -13876,14 +14521,29 @@
     </w:p>
     <w:p>
       <w:pPr>
+        <w:rPr>
+          <w:rFonts w:asciiTheme="majorHAnsi" w:eastAsiaTheme="majorEastAsia" w:hAnsiTheme="majorHAnsi" w:cstheme="majorBidi"/>
+          <w:color w:val="1F4D78" w:themeColor="accent1" w:themeShade="7F"/>
+          <w:sz w:val="24"/>
+          <w:szCs w:val="24"/>
+          <w:lang w:val="en-US"/>
+        </w:rPr>
+      </w:pPr>
+      <w:r>
+        <w:rPr>
+          <w:lang w:val="en-US"/>
+        </w:rPr>
+        <w:br w:type="page"/>
+      </w:r>
+    </w:p>
+    <w:p>
+      <w:pPr>
         <w:pStyle w:val="Heading3"/>
         <w:spacing w:after="160"/>
         <w:rPr>
           <w:lang w:val="en-US"/>
         </w:rPr>
       </w:pPr>
-      <w:bookmarkStart w:id="0" w:name="_GoBack"/>
-      <w:bookmarkEnd w:id="0"/>
       <w:r>
         <w:rPr>
           <w:lang w:val="en-US"/>
@@ -14730,6 +15390,34 @@
                 <w:szCs w:val="18"/>
                 <w:lang w:val="en-US"/>
               </w:rPr>
+              <w:t>a</w:t>
+            </w:r>
+            <w:r>
+              <w:rPr>
+                <w:lang w:val="en-US"/>
+              </w:rPr>
+              <w:t xml:space="preserve"> – node paths are grouped by common ancestors</w:t>
+            </w:r>
+            <w:r>
+              <w:rPr>
+                <w:lang w:val="en-US"/>
+              </w:rPr>
+              <w:t>; root element names are preceded by a slash</w:t>
+            </w:r>
+          </w:p>
+          <w:p>
+            <w:pPr>
+              <w:rPr>
+                <w:lang w:val="en-US"/>
+              </w:rPr>
+            </w:pPr>
+            <w:r>
+              <w:rPr>
+                <w:rFonts w:ascii="Courier New" w:hAnsi="Courier New" w:cs="Courier New"/>
+                <w:sz w:val="18"/>
+                <w:szCs w:val="18"/>
+                <w:lang w:val="en-US"/>
+              </w:rPr>
               <w:t>f</w:t>
             </w:r>
             <w:r>
@@ -14878,7 +15566,6 @@
         <w:rPr>
           <w:lang w:val="en-US"/>
         </w:rPr>
-        <w:lastRenderedPageBreak/>
         <w:t>Report the occurrence of XSD documentation containing specified text</w:t>
       </w:r>
       <w:r>
@@ -16456,8 +17143,14 @@
       <w:pPr>
         <w:pStyle w:val="Heading2"/>
         <w:spacing w:after="160"/>
-      </w:pPr>
-      <w:r>
+        <w:rPr>
+          <w:lang w:val="en-US"/>
+        </w:rPr>
+      </w:pPr>
+      <w:r>
+        <w:rPr>
+          <w:lang w:val="en-US"/>
+        </w:rPr>
         <w:lastRenderedPageBreak/>
         <w:t>all-descendants</w:t>
       </w:r>
@@ -17677,8 +18370,8 @@
           <w:lang w:val="en-US"/>
         </w:rPr>
       </w:pPr>
-      <w:bookmarkStart w:id="1" w:name="_att-lnames"/>
-      <w:bookmarkEnd w:id="1"/>
+      <w:bookmarkStart w:id="0" w:name="_att-lnames"/>
+      <w:bookmarkEnd w:id="0"/>
       <w:r>
         <w:rPr>
           <w:lang w:val="en-US"/>
@@ -32073,8 +32766,8 @@
           <w:lang w:val="en-US"/>
         </w:rPr>
       </w:pPr>
-      <w:bookmarkStart w:id="2" w:name="_file-date_,_fdate"/>
-      <w:bookmarkEnd w:id="2"/>
+      <w:bookmarkStart w:id="1" w:name="_file-date_,_fdate"/>
+      <w:bookmarkEnd w:id="1"/>
       <w:r>
         <w:rPr>
           <w:lang w:val="en-US"/>
@@ -32629,8 +33322,8 @@
           <w:lang w:val="en-US"/>
         </w:rPr>
       </w:pPr>
-      <w:bookmarkStart w:id="3" w:name="_file-date-string_,_fdates"/>
-      <w:bookmarkEnd w:id="3"/>
+      <w:bookmarkStart w:id="2" w:name="_file-date-string_,_fdates"/>
+      <w:bookmarkEnd w:id="2"/>
       <w:r>
         <w:rPr>
           <w:lang w:val="en-US"/>
@@ -36281,6 +36974,1532 @@
           <w:lang w:val="en-US"/>
         </w:rPr>
       </w:pPr>
+      <w:r>
+        <w:rPr>
+          <w:rFonts w:ascii="Courier New" w:hAnsi="Courier New" w:cs="Courier New"/>
+          <w:sz w:val="18"/>
+          <w:szCs w:val="18"/>
+          <w:lang w:val="en-US"/>
+        </w:rPr>
+        <w:br w:type="page"/>
+      </w:r>
+    </w:p>
+    <w:p>
+      <w:pPr>
+        <w:pStyle w:val="Heading2"/>
+        <w:spacing w:after="160"/>
+        <w:rPr>
+          <w:lang w:val="en-US"/>
+        </w:rPr>
+      </w:pPr>
+      <w:r>
+        <w:rPr>
+          <w:lang w:val="en-US"/>
+        </w:rPr>
+        <w:lastRenderedPageBreak/>
+        <w:t>ftree</w:t>
+      </w:r>
+    </w:p>
+    <w:p>
+      <w:pPr>
+        <w:spacing w:after="0"/>
+        <w:rPr>
+          <w:rFonts w:ascii="Courier New" w:hAnsi="Courier New" w:cs="Courier New"/>
+          <w:sz w:val="18"/>
+          <w:szCs w:val="18"/>
+          <w:lang w:val="en-US"/>
+        </w:rPr>
+      </w:pPr>
+      <w:r>
+        <w:rPr>
+          <w:rFonts w:ascii="Courier New" w:hAnsi="Courier New" w:cs="Courier New"/>
+          <w:b/>
+          <w:sz w:val="18"/>
+          <w:szCs w:val="18"/>
+          <w:lang w:val="en-US"/>
+        </w:rPr>
+        <w:t>ftree</w:t>
+      </w:r>
+      <w:r>
+        <w:rPr>
+          <w:rFonts w:ascii="Courier New" w:hAnsi="Courier New" w:cs="Courier New"/>
+          <w:sz w:val="18"/>
+          <w:szCs w:val="18"/>
+          <w:lang w:val="en-US"/>
+        </w:rPr>
+        <w:t>($</w:t>
+      </w:r>
+      <w:r>
+        <w:rPr>
+          <w:rFonts w:ascii="Courier New" w:hAnsi="Courier New" w:cs="Courier New"/>
+          <w:sz w:val="18"/>
+          <w:szCs w:val="18"/>
+          <w:lang w:val="en-US"/>
+        </w:rPr>
+        <w:t>dir</w:t>
+      </w:r>
+      <w:r>
+        <w:rPr>
+          <w:rFonts w:ascii="Courier New" w:hAnsi="Courier New" w:cs="Courier New"/>
+          <w:sz w:val="18"/>
+          <w:szCs w:val="18"/>
+          <w:lang w:val="en-US"/>
+        </w:rPr>
+        <w:t>s</w:t>
+      </w:r>
+      <w:r>
+        <w:rPr>
+          <w:rFonts w:ascii="Courier New" w:hAnsi="Courier New" w:cs="Courier New"/>
+          <w:sz w:val="18"/>
+          <w:szCs w:val="18"/>
+          <w:lang w:val="en-US"/>
+        </w:rPr>
+        <w:t xml:space="preserve"> as item()</w:t>
+      </w:r>
+      <w:r>
+        <w:rPr>
+          <w:rFonts w:ascii="Courier New" w:hAnsi="Courier New" w:cs="Courier New"/>
+          <w:sz w:val="18"/>
+          <w:szCs w:val="18"/>
+          <w:lang w:val="en-US"/>
+        </w:rPr>
+        <w:t>*</w:t>
+      </w:r>
+      <w:r>
+        <w:rPr>
+          <w:rFonts w:ascii="Courier New" w:hAnsi="Courier New" w:cs="Courier New"/>
+          <w:sz w:val="18"/>
+          <w:szCs w:val="18"/>
+          <w:lang w:val="en-US"/>
+        </w:rPr>
+        <w:t>, $</w:t>
+      </w:r>
+      <w:r>
+        <w:rPr>
+          <w:rFonts w:ascii="Courier New" w:hAnsi="Courier New" w:cs="Courier New"/>
+          <w:sz w:val="18"/>
+          <w:szCs w:val="18"/>
+          <w:lang w:val="en-US"/>
+        </w:rPr>
+        <w:t>skipDirs as xs:string?</w:t>
+      </w:r>
+      <w:r>
+        <w:rPr>
+          <w:rFonts w:ascii="Courier New" w:hAnsi="Courier New" w:cs="Courier New"/>
+          <w:sz w:val="18"/>
+          <w:szCs w:val="18"/>
+          <w:lang w:val="en-US"/>
+        </w:rPr>
+        <w:t>, $fileProperties as xs:string?</w:t>
+      </w:r>
+      <w:r>
+        <w:rPr>
+          <w:rFonts w:ascii="Courier New" w:hAnsi="Courier New" w:cs="Courier New"/>
+          <w:sz w:val="18"/>
+          <w:szCs w:val="18"/>
+          <w:lang w:val="en-US"/>
+        </w:rPr>
+        <w:t>,</w:t>
+      </w:r>
+      <w:r>
+        <w:rPr>
+          <w:rFonts w:ascii="Courier New" w:hAnsi="Courier New" w:cs="Courier New"/>
+          <w:sz w:val="18"/>
+          <w:szCs w:val="18"/>
+          <w:lang w:val="en-US"/>
+        </w:rPr>
+        <w:t xml:space="preserve"> …</w:t>
+      </w:r>
+      <w:r>
+        <w:rPr>
+          <w:rFonts w:ascii="Courier New" w:hAnsi="Courier New" w:cs="Courier New"/>
+          <w:sz w:val="18"/>
+          <w:szCs w:val="18"/>
+          <w:lang w:val="en-US"/>
+        </w:rPr>
+        <w:t>)</w:t>
+      </w:r>
+      <w:r>
+        <w:rPr>
+          <w:rFonts w:ascii="Courier New" w:hAnsi="Courier New" w:cs="Courier New"/>
+          <w:sz w:val="18"/>
+          <w:szCs w:val="18"/>
+          <w:lang w:val="en-US"/>
+        </w:rPr>
+        <w:t xml:space="preserve"> </w:t>
+      </w:r>
+    </w:p>
+    <w:p>
+      <w:pPr>
+        <w:spacing w:after="0"/>
+        <w:rPr>
+          <w:rFonts w:ascii="Courier New" w:hAnsi="Courier New" w:cs="Courier New"/>
+          <w:sz w:val="18"/>
+          <w:szCs w:val="18"/>
+          <w:lang w:val="en-US"/>
+        </w:rPr>
+      </w:pPr>
+      <w:r>
+        <w:rPr>
+          <w:rFonts w:ascii="Courier New" w:hAnsi="Courier New" w:cs="Courier New"/>
+          <w:sz w:val="18"/>
+          <w:szCs w:val="18"/>
+          <w:lang w:val="en-US"/>
+        </w:rPr>
+        <w:t xml:space="preserve">      </w:t>
+      </w:r>
+      <w:r>
+        <w:rPr>
+          <w:rFonts w:ascii="Courier New" w:hAnsi="Courier New" w:cs="Courier New"/>
+          <w:sz w:val="18"/>
+          <w:szCs w:val="18"/>
+          <w:lang w:val="en-US"/>
+        </w:rPr>
+        <w:t xml:space="preserve">as </w:t>
+      </w:r>
+      <w:r>
+        <w:rPr>
+          <w:rFonts w:ascii="Courier New" w:hAnsi="Courier New" w:cs="Courier New"/>
+          <w:sz w:val="18"/>
+          <w:szCs w:val="18"/>
+          <w:lang w:val="en-US"/>
+        </w:rPr>
+        <w:t>element()</w:t>
+      </w:r>
+    </w:p>
+    <w:p>
+      <w:pPr>
+        <w:spacing w:after="0"/>
+        <w:rPr>
+          <w:rFonts w:cstheme="minorHAnsi"/>
+          <w:lang w:val="en-US"/>
+        </w:rPr>
+      </w:pPr>
+    </w:p>
+    <w:p>
+      <w:pPr>
+        <w:rPr>
+          <w:b/>
+          <w:i/>
+          <w:lang w:val="en-US"/>
+        </w:rPr>
+      </w:pPr>
+      <w:r>
+        <w:rPr>
+          <w:b/>
+          <w:i/>
+          <w:lang w:val="en-US"/>
+        </w:rPr>
+        <w:t>S</w:t>
+      </w:r>
+      <w:r>
+        <w:rPr>
+          <w:b/>
+          <w:i/>
+          <w:lang w:val="en-US"/>
+        </w:rPr>
+        <w:t>ummary</w:t>
+      </w:r>
+    </w:p>
+    <w:p>
+      <w:pPr>
+        <w:spacing w:after="0"/>
+        <w:rPr>
+          <w:lang w:val="en-US"/>
+        </w:rPr>
+      </w:pPr>
+      <w:r>
+        <w:rPr>
+          <w:lang w:val="en-US"/>
+        </w:rPr>
+        <w:t xml:space="preserve">Returns </w:t>
+      </w:r>
+      <w:r>
+        <w:rPr>
+          <w:lang w:val="en-US"/>
+        </w:rPr>
+        <w:t>a tree representation of folder contents.</w:t>
+      </w:r>
+    </w:p>
+    <w:p>
+      <w:pPr>
+        <w:spacing w:after="0"/>
+        <w:rPr>
+          <w:lang w:val="en-US"/>
+        </w:rPr>
+      </w:pPr>
+      <w:r>
+        <w:rPr>
+          <w:lang w:val="en-US"/>
+        </w:rPr>
+        <w:t xml:space="preserve"> </w:t>
+      </w:r>
+    </w:p>
+    <w:p>
+      <w:pPr>
+        <w:rPr>
+          <w:b/>
+          <w:i/>
+          <w:lang w:val="en-US"/>
+        </w:rPr>
+      </w:pPr>
+      <w:r>
+        <w:rPr>
+          <w:b/>
+          <w:i/>
+          <w:lang w:val="en-US"/>
+        </w:rPr>
+        <w:t>Details</w:t>
+      </w:r>
+    </w:p>
+    <w:p>
+      <w:pPr>
+        <w:rPr>
+          <w:lang w:val="en-US"/>
+        </w:rPr>
+      </w:pPr>
+      <w:r>
+        <w:rPr>
+          <w:lang w:val="en-US"/>
+        </w:rPr>
+        <w:t xml:space="preserve">For each folder in </w:t>
+      </w:r>
+      <w:r>
+        <w:rPr>
+          <w:rFonts w:ascii="Courier New" w:hAnsi="Courier New" w:cs="Courier New"/>
+          <w:sz w:val="18"/>
+          <w:szCs w:val="18"/>
+          <w:lang w:val="en-US"/>
+        </w:rPr>
+        <w:t>$dirs</w:t>
+      </w:r>
+      <w:r>
+        <w:rPr>
+          <w:lang w:val="en-US"/>
+        </w:rPr>
+        <w:t xml:space="preserve">, a tree representation is generated, </w:t>
+      </w:r>
+      <w:r>
+        <w:rPr>
+          <w:lang w:val="en-US"/>
+        </w:rPr>
+        <w:t xml:space="preserve">consisting of an </w:t>
+      </w:r>
+      <w:r>
+        <w:rPr>
+          <w:rFonts w:ascii="Courier New" w:hAnsi="Courier New" w:cs="Courier New"/>
+          <w:sz w:val="18"/>
+          <w:szCs w:val="18"/>
+          <w:lang w:val="en-US"/>
+        </w:rPr>
+        <w:t>&lt;ftree&gt;</w:t>
+      </w:r>
+      <w:r>
+        <w:rPr>
+          <w:lang w:val="en-US"/>
+        </w:rPr>
+        <w:t xml:space="preserve"> element with </w:t>
+      </w:r>
+      <w:r>
+        <w:rPr>
+          <w:rFonts w:ascii="Courier New" w:hAnsi="Courier New" w:cs="Courier New"/>
+          <w:sz w:val="18"/>
+          <w:szCs w:val="18"/>
+          <w:lang w:val="en-US"/>
+        </w:rPr>
+        <w:t>&lt;fo&gt;</w:t>
+      </w:r>
+      <w:r>
+        <w:rPr>
+          <w:lang w:val="en-US"/>
+        </w:rPr>
+        <w:t xml:space="preserve"> and </w:t>
+      </w:r>
+      <w:r>
+        <w:rPr>
+          <w:rFonts w:ascii="Courier New" w:hAnsi="Courier New" w:cs="Courier New"/>
+          <w:sz w:val="18"/>
+          <w:szCs w:val="18"/>
+          <w:lang w:val="en-US"/>
+        </w:rPr>
+        <w:t>&lt;fi&gt;</w:t>
+      </w:r>
+      <w:r>
+        <w:rPr>
+          <w:lang w:val="en-US"/>
+        </w:rPr>
+        <w:t xml:space="preserve"> descendants representing contained folders and files. If </w:t>
+      </w:r>
+      <w:r>
+        <w:rPr>
+          <w:rFonts w:ascii="Courier New" w:hAnsi="Courier New" w:cs="Courier New"/>
+          <w:sz w:val="18"/>
+          <w:szCs w:val="18"/>
+          <w:lang w:val="en-US"/>
+        </w:rPr>
+        <w:t>$dirs</w:t>
+      </w:r>
+      <w:r>
+        <w:rPr>
+          <w:lang w:val="en-US"/>
+        </w:rPr>
+        <w:t xml:space="preserve"> identifies several folders, the </w:t>
+      </w:r>
+      <w:r>
+        <w:rPr>
+          <w:lang w:val="en-US"/>
+        </w:rPr>
+        <w:t xml:space="preserve">corresponding </w:t>
+      </w:r>
+      <w:r>
+        <w:rPr>
+          <w:rFonts w:ascii="Courier New" w:hAnsi="Courier New" w:cs="Courier New"/>
+          <w:sz w:val="18"/>
+          <w:szCs w:val="18"/>
+          <w:lang w:val="en-US"/>
+        </w:rPr>
+        <w:t>&lt;ftree&gt;</w:t>
+      </w:r>
+      <w:r>
+        <w:rPr>
+          <w:lang w:val="en-US"/>
+        </w:rPr>
+        <w:t xml:space="preserve"> elements are wrapped in an </w:t>
+      </w:r>
+      <w:r>
+        <w:rPr>
+          <w:rFonts w:ascii="Courier New" w:hAnsi="Courier New" w:cs="Courier New"/>
+          <w:sz w:val="18"/>
+          <w:szCs w:val="18"/>
+          <w:lang w:val="en-US"/>
+        </w:rPr>
+        <w:t>&lt;ftrees&gt;</w:t>
+      </w:r>
+      <w:r>
+        <w:rPr>
+          <w:lang w:val="en-US"/>
+        </w:rPr>
+        <w:t xml:space="preserve"> element; if </w:t>
+      </w:r>
+      <w:r>
+        <w:rPr>
+          <w:rFonts w:ascii="Courier New" w:hAnsi="Courier New" w:cs="Courier New"/>
+          <w:sz w:val="18"/>
+          <w:szCs w:val="18"/>
+          <w:lang w:val="en-US"/>
+        </w:rPr>
+        <w:t>$dirs</w:t>
+      </w:r>
+      <w:r>
+        <w:rPr>
+          <w:lang w:val="en-US"/>
+        </w:rPr>
+        <w:t xml:space="preserve"> identifies a single folder, the corresponding </w:t>
+      </w:r>
+      <w:r>
+        <w:rPr>
+          <w:rFonts w:ascii="Courier New" w:hAnsi="Courier New" w:cs="Courier New"/>
+          <w:sz w:val="18"/>
+          <w:szCs w:val="18"/>
+          <w:lang w:val="en-US"/>
+        </w:rPr>
+        <w:t>&lt;ftree&gt;</w:t>
+      </w:r>
+      <w:r>
+        <w:rPr>
+          <w:lang w:val="en-US"/>
+        </w:rPr>
+        <w:t xml:space="preserve"> element is returned without a wrapper element.</w:t>
+      </w:r>
+    </w:p>
+    <w:p>
+      <w:pPr>
+        <w:rPr>
+          <w:lang w:val="en-US"/>
+        </w:rPr>
+      </w:pPr>
+      <w:r>
+        <w:rPr>
+          <w:lang w:val="en-US"/>
+        </w:rPr>
+        <w:t xml:space="preserve">If </w:t>
+      </w:r>
+      <w:r>
+        <w:rPr>
+          <w:rFonts w:ascii="Courier New" w:hAnsi="Courier New" w:cs="Courier New"/>
+          <w:sz w:val="18"/>
+          <w:szCs w:val="18"/>
+          <w:lang w:val="en-US"/>
+        </w:rPr>
+        <w:t>$skipDirs</w:t>
+      </w:r>
+      <w:r>
+        <w:rPr>
+          <w:lang w:val="en-US"/>
+        </w:rPr>
+        <w:t xml:space="preserve"> is specified, all folders with a matching name are ignored.</w:t>
+      </w:r>
+    </w:p>
+    <w:p>
+      <w:pPr>
+        <w:spacing w:after="0"/>
+        <w:rPr>
+          <w:lang w:val="en-US"/>
+        </w:rPr>
+      </w:pPr>
+      <w:r>
+        <w:rPr>
+          <w:lang w:val="en-US"/>
+        </w:rPr>
+        <w:t xml:space="preserve">If </w:t>
+      </w:r>
+      <w:r>
+        <w:rPr>
+          <w:rFonts w:ascii="Courier New" w:hAnsi="Courier New" w:cs="Courier New"/>
+          <w:sz w:val="18"/>
+          <w:szCs w:val="18"/>
+          <w:lang w:val="en-US"/>
+        </w:rPr>
+        <w:t>$fileProperties</w:t>
+      </w:r>
+      <w:r>
+        <w:rPr>
+          <w:lang w:val="en-US"/>
+        </w:rPr>
+        <w:t xml:space="preserve"> is specified, file descriptors are annotated by attributes and/or child elements providing file properties.</w:t>
+      </w:r>
+      <w:r>
+        <w:rPr>
+          <w:lang w:val="en-US"/>
+        </w:rPr>
+        <w:t xml:space="preserve"> Each </w:t>
+      </w:r>
+      <w:r>
+        <w:rPr>
+          <w:rFonts w:ascii="Courier New" w:hAnsi="Courier New" w:cs="Courier New"/>
+          <w:sz w:val="18"/>
+          <w:szCs w:val="18"/>
+          <w:lang w:val="en-US"/>
+        </w:rPr>
+        <w:t>$fileProperties</w:t>
+      </w:r>
+      <w:r>
+        <w:rPr>
+          <w:lang w:val="en-US"/>
+        </w:rPr>
+        <w:t xml:space="preserve"> </w:t>
+      </w:r>
+      <w:r>
+        <w:rPr>
+          <w:lang w:val="en-US"/>
+        </w:rPr>
+        <w:t xml:space="preserve">argument </w:t>
+      </w:r>
+      <w:r>
+        <w:rPr>
+          <w:lang w:val="en-US"/>
+        </w:rPr>
+        <w:t>specifies a property name and a Foxpath expression providing its value, separated by an equal sign.</w:t>
+      </w:r>
+      <w:r>
+        <w:rPr>
+          <w:lang w:val="en-US"/>
+        </w:rPr>
+        <w:t xml:space="preserve"> The Foxpath expression is evaluated in the context of the file URI. </w:t>
+      </w:r>
+      <w:r>
+        <w:rPr>
+          <w:lang w:val="en-US"/>
+        </w:rPr>
+        <w:t>If the property name is preceded by an @ character, the property is represented by an attribute, otherwise by a child element. Optionally, the property name is preceded by one or several glob patterns selecting the file names of files to be annotated.</w:t>
+      </w:r>
+      <w:r>
+        <w:rPr>
+          <w:lang w:val="en-US"/>
+        </w:rPr>
+        <w:t xml:space="preserve"> File name patterns are separated by whitespace</w:t>
+      </w:r>
+      <w:r>
+        <w:rPr>
+          <w:lang w:val="en-US"/>
+        </w:rPr>
+        <w:t xml:space="preserve">. File name pattern(s) and property name are also separated by whitespace. </w:t>
+      </w:r>
+    </w:p>
+    <w:p>
+      <w:pPr>
+        <w:spacing w:after="0"/>
+        <w:rPr>
+          <w:lang w:val="en-US"/>
+        </w:rPr>
+      </w:pPr>
+      <w:r>
+        <w:rPr>
+          <w:lang w:val="en-US"/>
+        </w:rPr>
+        <w:t xml:space="preserve"> </w:t>
+      </w:r>
+    </w:p>
+    <w:p>
+      <w:pPr>
+        <w:rPr>
+          <w:b/>
+          <w:i/>
+          <w:lang w:val="en-US"/>
+        </w:rPr>
+      </w:pPr>
+      <w:r>
+        <w:rPr>
+          <w:b/>
+          <w:i/>
+          <w:lang w:val="en-US"/>
+        </w:rPr>
+        <w:t>Parameters</w:t>
+      </w:r>
+    </w:p>
+    <w:p>
+      <w:pPr>
+        <w:rPr>
+          <w:lang w:val="en-US"/>
+        </w:rPr>
+      </w:pPr>
+      <w:r>
+        <w:rPr>
+          <w:lang w:val="en-US"/>
+        </w:rPr>
+        <w:t>D</w:t>
+      </w:r>
+      <w:r>
+        <w:rPr>
+          <w:lang w:val="en-US"/>
+        </w:rPr>
+        <w:t>escribed by the following table.</w:t>
+      </w:r>
+    </w:p>
+    <w:p>
+      <w:pPr>
+        <w:rPr>
+          <w:lang w:val="en-US"/>
+        </w:rPr>
+      </w:pPr>
+      <w:r>
+        <w:rPr>
+          <w:b/>
+          <w:lang w:val="en-US"/>
+        </w:rPr>
+        <w:t>Table</w:t>
+      </w:r>
+      <w:r>
+        <w:rPr>
+          <w:lang w:val="en-US"/>
+        </w:rPr>
+        <w:t xml:space="preserve">. Parameters of function </w:t>
+      </w:r>
+      <w:r>
+        <w:rPr>
+          <w:rFonts w:ascii="Courier New" w:hAnsi="Courier New" w:cs="Courier New"/>
+          <w:sz w:val="18"/>
+          <w:szCs w:val="18"/>
+          <w:lang w:val="en-US"/>
+        </w:rPr>
+        <w:t>annotate</w:t>
+      </w:r>
+      <w:r>
+        <w:rPr>
+          <w:lang w:val="en-US"/>
+        </w:rPr>
+        <w:t>.</w:t>
+      </w:r>
+    </w:p>
+    <w:tbl>
+      <w:tblPr>
+        <w:tblStyle w:val="TableGrid"/>
+        <w:tblW w:w="0" w:type="auto"/>
+        <w:tblLook w:val="04A0" w:firstRow="1" w:lastRow="0" w:firstColumn="1" w:lastColumn="0" w:noHBand="0" w:noVBand="1"/>
+      </w:tblPr>
+      <w:tblGrid>
+        <w:gridCol w:w="1297"/>
+        <w:gridCol w:w="7765"/>
+      </w:tblGrid>
+      <w:tr>
+        <w:tc>
+          <w:tcPr>
+            <w:tcW w:w="1271" w:type="dxa"/>
+          </w:tcPr>
+          <w:p>
+            <w:pPr>
+              <w:rPr>
+                <w:b/>
+                <w:lang w:val="en-US"/>
+              </w:rPr>
+            </w:pPr>
+            <w:r>
+              <w:rPr>
+                <w:b/>
+                <w:lang w:val="en-US"/>
+              </w:rPr>
+              <w:t>Parameter</w:t>
+            </w:r>
+          </w:p>
+        </w:tc>
+        <w:tc>
+          <w:tcPr>
+            <w:tcW w:w="7791" w:type="dxa"/>
+          </w:tcPr>
+          <w:p>
+            <w:pPr>
+              <w:rPr>
+                <w:b/>
+                <w:lang w:val="en-US"/>
+              </w:rPr>
+            </w:pPr>
+            <w:r>
+              <w:rPr>
+                <w:b/>
+                <w:lang w:val="en-US"/>
+              </w:rPr>
+              <w:t>Meaning</w:t>
+            </w:r>
+          </w:p>
+        </w:tc>
+      </w:tr>
+      <w:tr>
+        <w:tc>
+          <w:tcPr>
+            <w:tcW w:w="1271" w:type="dxa"/>
+          </w:tcPr>
+          <w:p>
+            <w:pPr>
+              <w:rPr>
+                <w:rFonts w:ascii="Courier New" w:hAnsi="Courier New" w:cs="Courier New"/>
+                <w:sz w:val="18"/>
+                <w:szCs w:val="18"/>
+                <w:lang w:val="en-US"/>
+              </w:rPr>
+            </w:pPr>
+            <w:r>
+              <w:rPr>
+                <w:rFonts w:ascii="Courier New" w:hAnsi="Courier New" w:cs="Courier New"/>
+                <w:sz w:val="18"/>
+                <w:szCs w:val="18"/>
+                <w:lang w:val="en-US"/>
+              </w:rPr>
+              <w:t>dirs</w:t>
+            </w:r>
+          </w:p>
+        </w:tc>
+        <w:tc>
+          <w:tcPr>
+            <w:tcW w:w="7791" w:type="dxa"/>
+          </w:tcPr>
+          <w:p>
+            <w:pPr>
+              <w:rPr>
+                <w:lang w:val="en-US"/>
+              </w:rPr>
+            </w:pPr>
+            <w:r>
+              <w:rPr>
+                <w:lang w:val="en-US"/>
+              </w:rPr>
+              <w:t>The folders to be described.</w:t>
+            </w:r>
+          </w:p>
+        </w:tc>
+      </w:tr>
+      <w:tr>
+        <w:tc>
+          <w:tcPr>
+            <w:tcW w:w="1271" w:type="dxa"/>
+          </w:tcPr>
+          <w:p>
+            <w:pPr>
+              <w:rPr>
+                <w:rFonts w:ascii="Courier New" w:hAnsi="Courier New" w:cs="Courier New"/>
+                <w:sz w:val="18"/>
+                <w:szCs w:val="18"/>
+                <w:lang w:val="en-US"/>
+              </w:rPr>
+            </w:pPr>
+            <w:r>
+              <w:rPr>
+                <w:rFonts w:ascii="Courier New" w:hAnsi="Courier New" w:cs="Courier New"/>
+                <w:sz w:val="18"/>
+                <w:szCs w:val="18"/>
+                <w:lang w:val="en-US"/>
+              </w:rPr>
+              <w:t>skipDirs</w:t>
+            </w:r>
+          </w:p>
+        </w:tc>
+        <w:tc>
+          <w:tcPr>
+            <w:tcW w:w="7791" w:type="dxa"/>
+          </w:tcPr>
+          <w:p>
+            <w:pPr>
+              <w:rPr>
+                <w:lang w:val="en-US"/>
+              </w:rPr>
+            </w:pPr>
+            <w:r>
+              <w:rPr>
+                <w:lang w:val="en-US"/>
+              </w:rPr>
+              <w:t>Identifies folders to be ignored when describing folder contents. The parameter value is a whitespace-separated list of name patterns</w:t>
+            </w:r>
+            <w:r>
+              <w:rPr>
+                <w:lang w:val="en-US"/>
+              </w:rPr>
+              <w:t>.</w:t>
+            </w:r>
+          </w:p>
+        </w:tc>
+      </w:tr>
+      <w:tr>
+        <w:tc>
+          <w:tcPr>
+            <w:tcW w:w="1271" w:type="dxa"/>
+          </w:tcPr>
+          <w:p>
+            <w:pPr>
+              <w:rPr>
+                <w:rFonts w:ascii="Courier New" w:hAnsi="Courier New" w:cs="Courier New"/>
+                <w:sz w:val="18"/>
+                <w:szCs w:val="18"/>
+                <w:lang w:val="en-US"/>
+              </w:rPr>
+            </w:pPr>
+            <w:r>
+              <w:rPr>
+                <w:rFonts w:ascii="Courier New" w:hAnsi="Courier New" w:cs="Courier New"/>
+                <w:sz w:val="18"/>
+                <w:szCs w:val="18"/>
+                <w:lang w:val="en-US"/>
+              </w:rPr>
+              <w:t>properties</w:t>
+            </w:r>
+          </w:p>
+          <w:p>
+            <w:pPr>
+              <w:rPr>
+                <w:rFonts w:ascii="Courier New" w:hAnsi="Courier New" w:cs="Courier New"/>
+                <w:sz w:val="18"/>
+                <w:szCs w:val="18"/>
+                <w:lang w:val="en-US"/>
+              </w:rPr>
+            </w:pPr>
+            <w:r>
+              <w:rPr>
+                <w:rFonts w:ascii="Courier New" w:hAnsi="Courier New" w:cs="Courier New"/>
+                <w:sz w:val="18"/>
+                <w:szCs w:val="18"/>
+                <w:lang w:val="en-US"/>
+              </w:rPr>
+              <w:t>…</w:t>
+            </w:r>
+          </w:p>
+        </w:tc>
+        <w:tc>
+          <w:tcPr>
+            <w:tcW w:w="7791" w:type="dxa"/>
+          </w:tcPr>
+          <w:p>
+            <w:pPr>
+              <w:rPr>
+                <w:lang w:val="en-US"/>
+              </w:rPr>
+            </w:pPr>
+            <w:r>
+              <w:rPr>
+                <w:lang w:val="en-US"/>
+              </w:rPr>
+              <w:t xml:space="preserve">Each parameter describes a file property, format: </w:t>
+            </w:r>
+            <w:r>
+              <w:rPr>
+                <w:rFonts w:ascii="Courier New" w:hAnsi="Courier New" w:cs="Courier New"/>
+                <w:sz w:val="18"/>
+                <w:szCs w:val="18"/>
+                <w:lang w:val="en-US"/>
+              </w:rPr>
+              <w:t>file-name-filter</w:t>
+            </w:r>
+            <w:r>
+              <w:rPr>
+                <w:lang w:val="en-US"/>
+              </w:rPr>
+              <w:t xml:space="preserve"> </w:t>
+            </w:r>
+            <w:r>
+              <w:rPr>
+                <w:rFonts w:ascii="Courier New" w:hAnsi="Courier New" w:cs="Courier New"/>
+                <w:sz w:val="18"/>
+                <w:szCs w:val="18"/>
+                <w:lang w:val="en-US"/>
+              </w:rPr>
+              <w:t>property-name</w:t>
+            </w:r>
+            <w:r>
+              <w:rPr>
+                <w:lang w:val="en-US"/>
+              </w:rPr>
+              <w:t>=</w:t>
+            </w:r>
+            <w:r>
+              <w:rPr>
+                <w:rFonts w:ascii="Courier New" w:hAnsi="Courier New" w:cs="Courier New"/>
+                <w:sz w:val="18"/>
+                <w:szCs w:val="18"/>
+                <w:lang w:val="en-US"/>
+              </w:rPr>
+              <w:t>property-value-expression</w:t>
+            </w:r>
+            <w:r>
+              <w:rPr>
+                <w:lang w:val="en-US"/>
+              </w:rPr>
+              <w:t xml:space="preserve">. </w:t>
+            </w:r>
+            <w:r>
+              <w:rPr>
+                <w:lang w:val="en-US"/>
+              </w:rPr>
+              <w:t>Where</w:t>
+            </w:r>
+          </w:p>
+          <w:p>
+            <w:pPr>
+              <w:rPr>
+                <w:lang w:val="en-US"/>
+              </w:rPr>
+            </w:pPr>
+            <w:r>
+              <w:rPr>
+                <w:lang w:val="en-US"/>
+              </w:rPr>
+              <w:t>file-name-filter – optional glob pattern(s) selecting files to be annotated; patterns white-space separated</w:t>
+            </w:r>
+          </w:p>
+          <w:p>
+            <w:pPr>
+              <w:rPr>
+                <w:lang w:val="en-US"/>
+              </w:rPr>
+            </w:pPr>
+            <w:r>
+              <w:rPr>
+                <w:lang w:val="en-US"/>
+              </w:rPr>
+              <w:t>property-name – the property name, used as attribute or element name; if preceded by character @, the property is represented by an attribute, otherwise by a child element</w:t>
+            </w:r>
+          </w:p>
+          <w:p>
+            <w:pPr>
+              <w:rPr>
+                <w:lang w:val="en-US"/>
+              </w:rPr>
+            </w:pPr>
+            <w:r>
+              <w:rPr>
+                <w:lang w:val="en-US"/>
+              </w:rPr>
+              <w:t>property-value-expression – Foxpath expression providing the property value; expression is evaluated in the context of the file URI</w:t>
+            </w:r>
+          </w:p>
+          <w:p>
+            <w:pPr>
+              <w:rPr>
+                <w:lang w:val="en-US"/>
+              </w:rPr>
+            </w:pPr>
+            <w:r>
+              <w:rPr>
+                <w:lang w:val="en-US"/>
+              </w:rPr>
+              <w:t>Example</w:t>
+            </w:r>
+            <w:r>
+              <w:rPr>
+                <w:lang w:val="en-US"/>
+              </w:rPr>
+              <w:t>s</w:t>
+            </w:r>
+            <w:r>
+              <w:rPr>
+                <w:lang w:val="en-US"/>
+              </w:rPr>
+              <w:t xml:space="preserve">: </w:t>
+            </w:r>
+          </w:p>
+          <w:p>
+            <w:pPr>
+              <w:rPr>
+                <w:rFonts w:ascii="Courier New" w:hAnsi="Courier New" w:cs="Courier New"/>
+                <w:sz w:val="18"/>
+                <w:szCs w:val="18"/>
+                <w:lang w:val="en-US"/>
+              </w:rPr>
+            </w:pPr>
+            <w:r>
+              <w:rPr>
+                <w:rFonts w:ascii="Courier New" w:hAnsi="Courier New" w:cs="Courier New"/>
+                <w:sz w:val="18"/>
+                <w:szCs w:val="18"/>
+                <w:lang w:val="en-US"/>
+              </w:rPr>
+              <w:t xml:space="preserve">    date=file-date()</w:t>
+            </w:r>
+          </w:p>
+          <w:p>
+            <w:pPr>
+              <w:rPr>
+                <w:rFonts w:ascii="Courier New" w:hAnsi="Courier New" w:cs="Courier New"/>
+                <w:sz w:val="18"/>
+                <w:szCs w:val="18"/>
+                <w:lang w:val="en-US"/>
+              </w:rPr>
+            </w:pPr>
+            <w:r>
+              <w:rPr>
+                <w:rFonts w:ascii="Courier New" w:hAnsi="Courier New" w:cs="Courier New"/>
+                <w:sz w:val="18"/>
+                <w:szCs w:val="18"/>
+                <w:lang w:val="en-US"/>
+              </w:rPr>
+              <w:t xml:space="preserve">    * date=file-date()</w:t>
+            </w:r>
+          </w:p>
+          <w:p>
+            <w:pPr>
+              <w:rPr>
+                <w:rFonts w:ascii="Courier New" w:hAnsi="Courier New" w:cs="Courier New"/>
+                <w:sz w:val="18"/>
+                <w:szCs w:val="18"/>
+                <w:lang w:val="en-US"/>
+              </w:rPr>
+            </w:pPr>
+            <w:r>
+              <w:rPr>
+                <w:rFonts w:ascii="Courier New" w:hAnsi="Courier New" w:cs="Courier New"/>
+                <w:sz w:val="18"/>
+                <w:szCs w:val="18"/>
+                <w:lang w:val="en-US"/>
+              </w:rPr>
+              <w:t xml:space="preserve">    *anchors* @countMsgs=\\@msg =&gt; count()</w:t>
+            </w:r>
+          </w:p>
+          <w:p>
+            <w:pPr>
+              <w:rPr>
+                <w:lang w:val="en-US"/>
+              </w:rPr>
+            </w:pPr>
+            <w:r>
+              <w:rPr>
+                <w:rFonts w:ascii="Courier New" w:hAnsi="Courier New" w:cs="Courier New"/>
+                <w:sz w:val="18"/>
+                <w:szCs w:val="18"/>
+                <w:lang w:val="en-US"/>
+              </w:rPr>
+              <w:t xml:space="preserve">    *anchors* msgs=\\@msg\xelement('msg ', string())</w:t>
+            </w:r>
+          </w:p>
+        </w:tc>
+      </w:tr>
+    </w:tbl>
+    <w:p>
+      <w:pPr>
+        <w:rPr>
+          <w:b/>
+          <w:lang w:val="en-US"/>
+        </w:rPr>
+      </w:pPr>
+    </w:p>
+    <w:p>
+      <w:pPr>
+        <w:rPr>
+          <w:b/>
+          <w:lang w:val="en-US"/>
+        </w:rPr>
+      </w:pPr>
+      <w:r>
+        <w:rPr>
+          <w:b/>
+          <w:lang w:val="en-US"/>
+        </w:rPr>
+        <w:t>Example</w:t>
+      </w:r>
+      <w:r>
+        <w:rPr>
+          <w:b/>
+          <w:lang w:val="en-US"/>
+        </w:rPr>
+        <w:t>s</w:t>
+      </w:r>
+    </w:p>
+    <w:p>
+      <w:pPr>
+        <w:rPr>
+          <w:lang w:val="en-US"/>
+        </w:rPr>
+      </w:pPr>
+      <w:r>
+        <w:rPr>
+          <w:lang w:val="en-US"/>
+        </w:rPr>
+        <w:t xml:space="preserve">Get a tree representation of the </w:t>
+      </w:r>
+      <w:r>
+        <w:rPr>
+          <w:rFonts w:ascii="Courier New" w:hAnsi="Courier New" w:cs="Courier New"/>
+          <w:sz w:val="18"/>
+          <w:szCs w:val="18"/>
+          <w:lang w:val="en-US"/>
+        </w:rPr>
+        <w:t>gi</w:t>
+      </w:r>
+      <w:r>
+        <w:rPr>
+          <w:lang w:val="en-US"/>
+        </w:rPr>
+        <w:t xml:space="preserve"> subfolder of the current work directory</w:t>
+      </w:r>
+      <w:r>
+        <w:rPr>
+          <w:lang w:val="en-US"/>
+        </w:rPr>
+        <w:t>.</w:t>
+      </w:r>
+    </w:p>
+    <w:p>
+      <w:pPr>
+        <w:spacing w:after="0"/>
+        <w:rPr>
+          <w:rFonts w:ascii="Courier New" w:hAnsi="Courier New" w:cs="Courier New"/>
+          <w:sz w:val="16"/>
+          <w:szCs w:val="16"/>
+          <w:lang w:val="en-US"/>
+        </w:rPr>
+      </w:pPr>
+      <w:r>
+        <w:rPr>
+          <w:rFonts w:ascii="Courier New" w:hAnsi="Courier New" w:cs="Courier New"/>
+          <w:sz w:val="16"/>
+          <w:szCs w:val="16"/>
+          <w:lang w:val="en-US"/>
+        </w:rPr>
+        <w:lastRenderedPageBreak/>
+        <w:t>fox "</w:t>
+      </w:r>
+      <w:r>
+        <w:rPr>
+          <w:rFonts w:ascii="Courier New" w:hAnsi="Courier New" w:cs="Courier New"/>
+          <w:sz w:val="16"/>
+          <w:szCs w:val="16"/>
+          <w:lang w:val="en-US"/>
+        </w:rPr>
+        <w:t>gi/ftree()</w:t>
+      </w:r>
+      <w:r>
+        <w:rPr>
+          <w:rFonts w:ascii="Courier New" w:hAnsi="Courier New" w:cs="Courier New"/>
+          <w:sz w:val="16"/>
+          <w:szCs w:val="16"/>
+          <w:lang w:val="en-US"/>
+        </w:rPr>
+        <w:t>"</w:t>
+      </w:r>
+    </w:p>
+    <w:p>
+      <w:pPr>
+        <w:spacing w:after="0"/>
+        <w:rPr>
+          <w:rFonts w:ascii="Courier New" w:hAnsi="Courier New" w:cs="Courier New"/>
+          <w:sz w:val="16"/>
+          <w:szCs w:val="16"/>
+          <w:lang w:val="en-US"/>
+        </w:rPr>
+      </w:pPr>
+    </w:p>
+    <w:p>
+      <w:pPr>
+        <w:rPr>
+          <w:rFonts w:ascii="Courier New" w:hAnsi="Courier New" w:cs="Courier New"/>
+          <w:sz w:val="16"/>
+          <w:szCs w:val="16"/>
+          <w:lang w:val="en-US"/>
+        </w:rPr>
+      </w:pPr>
+      <w:r>
+        <w:rPr>
+          <w:lang w:val="en-US"/>
+        </w:rPr>
+        <w:t xml:space="preserve">As before, but the tree representation omits any folders with </w:t>
+      </w:r>
+      <w:r>
+        <w:rPr>
+          <w:lang w:val="en-US"/>
+        </w:rPr>
+        <w:t xml:space="preserve">a </w:t>
+      </w:r>
+      <w:r>
+        <w:rPr>
+          <w:lang w:val="en-US"/>
+        </w:rPr>
+        <w:t xml:space="preserve">name matching the pattern </w:t>
+      </w:r>
+      <w:r>
+        <w:rPr>
+          <w:rFonts w:ascii="Courier New" w:hAnsi="Courier New" w:cs="Courier New"/>
+          <w:sz w:val="18"/>
+          <w:szCs w:val="18"/>
+          <w:lang w:val="en-US"/>
+        </w:rPr>
+        <w:t>*-*</w:t>
+      </w:r>
+      <w:r>
+        <w:rPr>
+          <w:lang w:val="en-US"/>
+        </w:rPr>
+        <w:t>.</w:t>
+      </w:r>
+      <w:r>
+        <w:rPr>
+          <w:rFonts w:ascii="Courier New" w:hAnsi="Courier New" w:cs="Courier New"/>
+          <w:sz w:val="16"/>
+          <w:szCs w:val="16"/>
+          <w:lang w:val="en-US"/>
+        </w:rPr>
+        <w:t xml:space="preserve"> </w:t>
+      </w:r>
+    </w:p>
+    <w:p>
+      <w:pPr>
+        <w:rPr>
+          <w:rFonts w:ascii="Courier New" w:hAnsi="Courier New" w:cs="Courier New"/>
+          <w:sz w:val="16"/>
+          <w:szCs w:val="16"/>
+          <w:lang w:val="en-US"/>
+        </w:rPr>
+      </w:pPr>
+      <w:r>
+        <w:rPr>
+          <w:rFonts w:ascii="Courier New" w:hAnsi="Courier New" w:cs="Courier New"/>
+          <w:sz w:val="16"/>
+          <w:szCs w:val="16"/>
+          <w:lang w:val="en-US"/>
+        </w:rPr>
+        <w:t>fox "gi/ftree(., '*-*')"</w:t>
+      </w:r>
+    </w:p>
+    <w:p>
+      <w:pPr>
+        <w:rPr>
+          <w:lang w:val="en-US"/>
+        </w:rPr>
+      </w:pPr>
+      <w:r>
+        <w:rPr>
+          <w:lang w:val="en-US"/>
+        </w:rPr>
+        <w:t>Get tree representation</w:t>
+      </w:r>
+      <w:r>
+        <w:rPr>
+          <w:lang w:val="en-US"/>
+        </w:rPr>
+        <w:t>s</w:t>
+      </w:r>
+      <w:r>
+        <w:rPr>
+          <w:lang w:val="en-US"/>
+        </w:rPr>
+        <w:t xml:space="preserve"> of </w:t>
+      </w:r>
+      <w:r>
+        <w:rPr>
+          <w:lang w:val="en-US"/>
+        </w:rPr>
+        <w:t>all</w:t>
+      </w:r>
+      <w:r>
+        <w:rPr>
+          <w:lang w:val="en-US"/>
+        </w:rPr>
+        <w:t xml:space="preserve"> </w:t>
+      </w:r>
+      <w:r>
+        <w:rPr>
+          <w:rFonts w:ascii="Courier New" w:hAnsi="Courier New" w:cs="Courier New"/>
+          <w:sz w:val="18"/>
+          <w:szCs w:val="18"/>
+          <w:lang w:val="en-US"/>
+        </w:rPr>
+        <w:t>gi</w:t>
+      </w:r>
+      <w:r>
+        <w:rPr>
+          <w:rFonts w:ascii="Courier New" w:hAnsi="Courier New" w:cs="Courier New"/>
+          <w:sz w:val="18"/>
+          <w:szCs w:val="18"/>
+          <w:lang w:val="en-US"/>
+        </w:rPr>
+        <w:t>.*</w:t>
+      </w:r>
+      <w:r>
+        <w:rPr>
+          <w:lang w:val="en-US"/>
+        </w:rPr>
+        <w:t xml:space="preserve"> </w:t>
+      </w:r>
+      <w:r>
+        <w:rPr>
+          <w:lang w:val="en-US"/>
+        </w:rPr>
+        <w:t>descendant folders</w:t>
+      </w:r>
+      <w:r>
+        <w:rPr>
+          <w:lang w:val="en-US"/>
+        </w:rPr>
+        <w:t>.</w:t>
+      </w:r>
+    </w:p>
+    <w:p>
+      <w:pPr>
+        <w:spacing w:after="0"/>
+        <w:rPr>
+          <w:rFonts w:ascii="Courier New" w:hAnsi="Courier New" w:cs="Courier New"/>
+          <w:sz w:val="16"/>
+          <w:szCs w:val="16"/>
+          <w:lang w:val="en-US"/>
+        </w:rPr>
+      </w:pPr>
+      <w:r>
+        <w:rPr>
+          <w:rFonts w:ascii="Courier New" w:hAnsi="Courier New" w:cs="Courier New"/>
+          <w:sz w:val="16"/>
+          <w:szCs w:val="16"/>
+          <w:lang w:val="en-US"/>
+        </w:rPr>
+        <w:t>fox "</w:t>
+      </w:r>
+      <w:r>
+        <w:rPr>
+          <w:rFonts w:ascii="Courier New" w:hAnsi="Courier New" w:cs="Courier New"/>
+          <w:sz w:val="16"/>
+          <w:szCs w:val="16"/>
+          <w:lang w:val="en-US"/>
+        </w:rPr>
+        <w:t xml:space="preserve">.//gi.* =&gt; </w:t>
+      </w:r>
+      <w:r>
+        <w:rPr>
+          <w:rFonts w:ascii="Courier New" w:hAnsi="Courier New" w:cs="Courier New"/>
+          <w:sz w:val="16"/>
+          <w:szCs w:val="16"/>
+          <w:lang w:val="en-US"/>
+        </w:rPr>
+        <w:t>ftree()</w:t>
+      </w:r>
+      <w:r>
+        <w:rPr>
+          <w:rFonts w:ascii="Courier New" w:hAnsi="Courier New" w:cs="Courier New"/>
+          <w:sz w:val="16"/>
+          <w:szCs w:val="16"/>
+          <w:lang w:val="en-US"/>
+        </w:rPr>
+        <w:t>"</w:t>
+      </w:r>
+    </w:p>
+    <w:p>
+      <w:pPr>
+        <w:spacing w:after="0"/>
+        <w:rPr>
+          <w:rFonts w:ascii="Courier New" w:hAnsi="Courier New" w:cs="Courier New"/>
+          <w:sz w:val="16"/>
+          <w:szCs w:val="16"/>
+          <w:lang w:val="en-US"/>
+        </w:rPr>
+      </w:pPr>
+    </w:p>
+    <w:p>
+      <w:pPr>
+        <w:rPr>
+          <w:lang w:val="en-US"/>
+        </w:rPr>
+      </w:pPr>
+      <w:r>
+        <w:rPr>
+          <w:lang w:val="en-US"/>
+        </w:rPr>
+        <w:t>Get tree representation</w:t>
+      </w:r>
+      <w:r>
+        <w:rPr>
+          <w:lang w:val="en-US"/>
+        </w:rPr>
+        <w:t xml:space="preserve"> with annotated file elements - @msg elements found in the file are mapped to </w:t>
+      </w:r>
+      <w:r>
+        <w:rPr>
+          <w:rFonts w:ascii="Courier New" w:hAnsi="Courier New" w:cs="Courier New"/>
+          <w:sz w:val="18"/>
+          <w:szCs w:val="18"/>
+          <w:lang w:val="en-US"/>
+        </w:rPr>
+        <w:t>&lt;msg&gt;</w:t>
+      </w:r>
+      <w:r>
+        <w:rPr>
+          <w:lang w:val="en-US"/>
+        </w:rPr>
+        <w:t xml:space="preserve"> child elements of the file descriptor.</w:t>
+      </w:r>
+    </w:p>
+    <w:p>
+      <w:pPr>
+        <w:rPr>
+          <w:rFonts w:ascii="Courier New" w:hAnsi="Courier New" w:cs="Courier New"/>
+          <w:sz w:val="18"/>
+          <w:szCs w:val="18"/>
+          <w:lang w:val="en-US"/>
+        </w:rPr>
+      </w:pPr>
+      <w:r>
+        <w:rPr>
+          <w:rFonts w:ascii="Courier New" w:hAnsi="Courier New" w:cs="Courier New"/>
+          <w:sz w:val="18"/>
+          <w:szCs w:val="18"/>
+          <w:lang w:val="en-US"/>
+        </w:rPr>
+        <w:t>fox  "../output-convert-mass/ftree(., (), '*anchor* msgs=\\@msg\xelement(local-name(.), string())')"</w:t>
+      </w:r>
+    </w:p>
+    <w:p>
+      <w:pPr>
+        <w:rPr>
+          <w:rFonts w:ascii="Courier New" w:hAnsi="Courier New" w:cs="Courier New"/>
+          <w:sz w:val="18"/>
+          <w:szCs w:val="18"/>
+          <w:lang w:val="en-US"/>
+        </w:rPr>
+      </w:pPr>
+      <w:r>
+        <w:rPr>
+          <w:lang w:val="en-US"/>
+        </w:rPr>
+        <w:t>Get tree representation with annotated file elements - @</w:t>
+      </w:r>
+      <w:r>
+        <w:rPr>
+          <w:lang w:val="en-US"/>
+        </w:rPr>
+        <w:t>rootName attributes provide the local root name.</w:t>
+      </w:r>
+    </w:p>
+    <w:p>
+      <w:pPr>
+        <w:spacing w:after="0"/>
+        <w:rPr>
+          <w:rFonts w:ascii="Courier New" w:hAnsi="Courier New" w:cs="Courier New"/>
+          <w:sz w:val="18"/>
+          <w:szCs w:val="18"/>
+          <w:lang w:val="en-US"/>
+        </w:rPr>
+      </w:pPr>
+      <w:r>
+        <w:rPr>
+          <w:rFonts w:ascii="Courier New" w:hAnsi="Courier New" w:cs="Courier New"/>
+          <w:sz w:val="18"/>
+          <w:szCs w:val="18"/>
+          <w:lang w:val="en-US"/>
+        </w:rPr>
+        <w:t>fox  "../output-convert-mass/ftree(., (), '*anchor* @rootName=\*\name()')"</w:t>
+      </w:r>
+    </w:p>
+    <w:p>
+      <w:pPr>
+        <w:spacing w:after="0"/>
+        <w:rPr>
+          <w:rFonts w:ascii="Courier New" w:hAnsi="Courier New" w:cs="Courier New"/>
+          <w:sz w:val="18"/>
+          <w:szCs w:val="18"/>
+          <w:lang w:val="en-US"/>
+        </w:rPr>
+      </w:pPr>
+    </w:p>
+    <w:p>
+      <w:pPr>
+        <w:rPr>
+          <w:rFonts w:ascii="Courier New" w:hAnsi="Courier New" w:cs="Courier New"/>
+          <w:sz w:val="18"/>
+          <w:szCs w:val="18"/>
+          <w:lang w:val="en-US"/>
+        </w:rPr>
+      </w:pPr>
+      <w:r>
+        <w:rPr>
+          <w:lang w:val="en-US"/>
+        </w:rPr>
+        <w:t>Get tree representation with annotated file elements - @rootName attributes provide the local ro</w:t>
+      </w:r>
+      <w:r>
+        <w:rPr>
+          <w:lang w:val="en-US"/>
+        </w:rPr>
+        <w:t>s</w:t>
+      </w:r>
+      <w:bookmarkStart w:id="3" w:name="_GoBack"/>
+      <w:bookmarkEnd w:id="3"/>
+      <w:r>
+        <w:rPr>
+          <w:lang w:val="en-US"/>
+        </w:rPr>
+        <w:t>ot name</w:t>
+      </w:r>
+      <w:r>
+        <w:rPr>
+          <w:lang w:val="en-US"/>
+        </w:rPr>
+        <w:t xml:space="preserve">, an </w:t>
+      </w:r>
+      <w:r>
+        <w:rPr>
+          <w:rFonts w:ascii="Courier New" w:hAnsi="Courier New" w:cs="Courier New"/>
+          <w:sz w:val="18"/>
+          <w:szCs w:val="18"/>
+          <w:lang w:val="en-US"/>
+        </w:rPr>
+        <w:t>&lt;elemNames&gt;</w:t>
+      </w:r>
+      <w:r>
+        <w:rPr>
+          <w:lang w:val="en-US"/>
+        </w:rPr>
+        <w:t xml:space="preserve"> child element a list of all distinct element names.</w:t>
+      </w:r>
+    </w:p>
+    <w:p>
+      <w:pPr>
+        <w:rPr>
+          <w:rFonts w:ascii="Courier New" w:hAnsi="Courier New" w:cs="Courier New"/>
+          <w:sz w:val="18"/>
+          <w:szCs w:val="18"/>
+          <w:lang w:val="en-US"/>
+        </w:rPr>
+      </w:pPr>
+      <w:r>
+        <w:rPr>
+          <w:rFonts w:ascii="Courier New" w:hAnsi="Courier New" w:cs="Courier New"/>
+          <w:sz w:val="18"/>
+          <w:szCs w:val="18"/>
+          <w:lang w:val="en-US"/>
+        </w:rPr>
+        <w:t>fox  "../output-convert-mass/ftree(., (), '*anchor* @rootName=\*\name()', '*anchor* elemNames=\\*\name() =&gt; distinct-values() =&gt; sort() =&gt; string-join(`"`", `"`")')"</w:t>
+      </w:r>
       <w:r>
         <w:rPr>
           <w:rFonts w:ascii="Courier New" w:hAnsi="Courier New" w:cs="Courier New"/>
@@ -67268,7 +69487,7 @@
 </file>
 
 <file path=customXml/itemProps1.xml><?xml version="1.0" encoding="utf-8"?>
-<ds:datastoreItem xmlns:ds="http://schemas.openxmlformats.org/officeDocument/2006/customXml" ds:itemID="{606D6455-2786-4BB1-A2E5-71DB302E2490}">
+<ds:datastoreItem xmlns:ds="http://schemas.openxmlformats.org/officeDocument/2006/customXml" ds:itemID="{7A566B58-8497-4F29-92F8-DDEDB7A38DF5}">
   <ds:schemaRefs>
     <ds:schemaRef ds:uri="http://schemas.openxmlformats.org/officeDocument/2006/bibliography"/>
   </ds:schemaRefs>

</xml_diff>